<commit_message>
Projektni plan bug fixes
</commit_message>
<xml_diff>
--- a/Dokumenti/Projektni-plan.docx
+++ b/Dokumenti/Projektni-plan.docx
@@ -158,19 +158,16 @@
           <w:sz w:val="20"/>
           <w:szCs w:val="20"/>
         </w:rPr>
-        <w:t>17. 3. 2019.</w:t>
-      </w:r>
-    </w:p>
-    <w:p>
-      <w:pPr>
-        <w:spacing w:after="120"/>
-        <w:jc w:val="center"/>
+        <w:t>24</w:t>
+      </w:r>
+      <w:r>
         <w:rPr>
           <w:rFonts w:ascii="Arial" w:hAnsi="Arial" w:cs="Arial"/>
           <w:sz w:val="20"/>
           <w:szCs w:val="20"/>
         </w:rPr>
-      </w:pPr>
+        <w:t>. 3. 2019.</w:t>
+      </w:r>
     </w:p>
     <w:p>
       <w:pPr>
@@ -178,6 +175,8 @@
         <w:jc w:val="center"/>
         <w:rPr>
           <w:rFonts w:ascii="Arial" w:hAnsi="Arial" w:cs="Arial"/>
+          <w:sz w:val="20"/>
+          <w:szCs w:val="20"/>
         </w:rPr>
       </w:pPr>
     </w:p>
@@ -187,6 +186,8 @@
         <w:jc w:val="center"/>
         <w:rPr>
           <w:rFonts w:ascii="Arial" w:hAnsi="Arial" w:cs="Arial"/>
+          <w:sz w:val="20"/>
+          <w:szCs w:val="20"/>
         </w:rPr>
       </w:pPr>
     </w:p>
@@ -196,8 +197,18 @@
         <w:jc w:val="center"/>
         <w:rPr>
           <w:rFonts w:ascii="Arial" w:hAnsi="Arial" w:cs="Arial"/>
-        </w:rPr>
-      </w:pPr>
+          <w:b/>
+          <w:szCs w:val="20"/>
+        </w:rPr>
+      </w:pPr>
+      <w:r>
+        <w:rPr>
+          <w:rFonts w:ascii="Arial" w:hAnsi="Arial" w:cs="Arial"/>
+          <w:b/>
+          <w:szCs w:val="20"/>
+        </w:rPr>
+        <w:t>Tehnički fakultet Sveučilišta u Rijeci - Računarstvo</w:t>
+      </w:r>
     </w:p>
     <w:p>
       <w:pPr>
@@ -364,25 +375,14 @@
     <w:p>
       <w:pPr>
         <w:spacing w:after="120"/>
-        <w:jc w:val="center"/>
-        <w:rPr>
-          <w:rFonts w:ascii="Arial" w:hAnsi="Arial" w:cs="Arial"/>
-        </w:rPr>
-      </w:pPr>
-    </w:p>
-    <w:p>
-      <w:pPr>
-        <w:spacing w:after="120"/>
-        <w:jc w:val="center"/>
-        <w:rPr>
-          <w:rFonts w:ascii="Arial" w:hAnsi="Arial" w:cs="Arial"/>
-        </w:rPr>
-      </w:pPr>
-    </w:p>
-    <w:p>
-      <w:pPr>
-        <w:spacing w:after="120"/>
-        <w:jc w:val="center"/>
+        <w:rPr>
+          <w:rFonts w:ascii="Arial" w:hAnsi="Arial" w:cs="Arial"/>
+        </w:rPr>
+      </w:pPr>
+    </w:p>
+    <w:p>
+      <w:pPr>
+        <w:spacing w:after="120"/>
         <w:rPr>
           <w:rFonts w:ascii="Arial" w:hAnsi="Arial" w:cs="Arial"/>
           <w:b/>
@@ -880,9 +880,9 @@
     </w:tbl>
     <w:p>
       <w:pPr>
-        <w:rPr>
-          <w:rFonts w:ascii="Arial" w:hAnsi="Arial" w:cs="Arial"/>
-          <w:b/>
+        <w:spacing w:after="120"/>
+        <w:rPr>
+          <w:rFonts w:ascii="Arial" w:hAnsi="Arial" w:cs="Arial"/>
           <w:sz w:val="24"/>
           <w:szCs w:val="24"/>
         </w:rPr>
@@ -905,27 +905,6 @@
         <w:rPr>
           <w:rFonts w:ascii="Arial" w:hAnsi="Arial" w:cs="Arial"/>
           <w:b/>
-          <w:sz w:val="24"/>
-          <w:szCs w:val="24"/>
-        </w:rPr>
-      </w:pPr>
-    </w:p>
-    <w:p>
-      <w:pPr>
-        <w:spacing w:after="120"/>
-        <w:jc w:val="center"/>
-        <w:rPr>
-          <w:rFonts w:ascii="Arial" w:hAnsi="Arial" w:cs="Arial"/>
-          <w:sz w:val="24"/>
-          <w:szCs w:val="24"/>
-        </w:rPr>
-      </w:pPr>
-    </w:p>
-    <w:p>
-      <w:pPr>
-        <w:spacing w:after="120"/>
-        <w:rPr>
-          <w:rFonts w:ascii="Arial" w:hAnsi="Arial" w:cs="Arial"/>
           <w:sz w:val="24"/>
           <w:szCs w:val="24"/>
         </w:rPr>
@@ -955,6 +934,10 @@
     <w:sdt>
       <w:sdtPr>
         <w:rPr>
+          <w:rFonts w:asciiTheme="minorHAnsi" w:eastAsiaTheme="minorHAnsi" w:hAnsiTheme="minorHAnsi" w:cstheme="minorBidi"/>
+          <w:color w:val="auto"/>
+          <w:sz w:val="22"/>
+          <w:szCs w:val="22"/>
           <w:lang w:val="hr-HR"/>
         </w:rPr>
         <w:id w:val="221024247"/>
@@ -963,14 +946,7 @@
           <w:docPartUnique/>
         </w:docPartObj>
       </w:sdtPr>
-      <w:sdtEndPr>
-        <w:rPr>
-          <w:rFonts w:asciiTheme="minorHAnsi" w:eastAsiaTheme="minorHAnsi" w:hAnsiTheme="minorHAnsi" w:cstheme="minorBidi"/>
-          <w:color w:val="auto"/>
-          <w:sz w:val="22"/>
-          <w:szCs w:val="22"/>
-        </w:rPr>
-      </w:sdtEndPr>
+      <w:sdtEndPr/>
       <w:sdtContent>
         <w:p>
           <w:pPr>
@@ -981,42 +957,73 @@
           <w:pPr>
             <w:pStyle w:val="Sadraj1"/>
             <w:ind w:left="0"/>
+            <w:rPr>
+              <w:rFonts w:ascii="Arial" w:hAnsi="Arial" w:cs="Arial"/>
+            </w:rPr>
           </w:pPr>
           <w:r>
+            <w:rPr>
+              <w:rFonts w:ascii="Arial" w:hAnsi="Arial" w:cs="Arial"/>
+            </w:rPr>
             <w:t>1. Uvod</w:t>
           </w:r>
           <w:r>
+            <w:rPr>
+              <w:rFonts w:ascii="Arial" w:hAnsi="Arial" w:cs="Arial"/>
+            </w:rPr>
             <w:ptab w:relativeTo="margin" w:alignment="right" w:leader="dot"/>
           </w:r>
           <w:r>
+            <w:rPr>
+              <w:rFonts w:ascii="Arial" w:hAnsi="Arial" w:cs="Arial"/>
+            </w:rPr>
             <w:t>4</w:t>
           </w:r>
         </w:p>
         <w:p>
           <w:pPr>
             <w:pStyle w:val="Sadraj2"/>
+            <w:rPr>
+              <w:rFonts w:ascii="Arial" w:hAnsi="Arial" w:cs="Arial"/>
+            </w:rPr>
           </w:pPr>
           <w:r>
+            <w:rPr>
+              <w:rFonts w:ascii="Arial" w:hAnsi="Arial" w:cs="Arial"/>
+            </w:rPr>
             <w:t xml:space="preserve">1.1 </w:t>
           </w:r>
           <w:proofErr w:type="spellStart"/>
           <w:r>
+            <w:rPr>
+              <w:rFonts w:ascii="Arial" w:hAnsi="Arial" w:cs="Arial"/>
+            </w:rPr>
             <w:t>Sažetak</w:t>
           </w:r>
           <w:proofErr w:type="spellEnd"/>
           <w:r>
+            <w:rPr>
+              <w:rFonts w:ascii="Arial" w:hAnsi="Arial" w:cs="Arial"/>
+            </w:rPr>
             <w:t xml:space="preserve"> </w:t>
           </w:r>
           <w:proofErr w:type="spellStart"/>
           <w:r>
+            <w:rPr>
+              <w:rFonts w:ascii="Arial" w:hAnsi="Arial" w:cs="Arial"/>
+            </w:rPr>
             <w:t>projekta</w:t>
           </w:r>
           <w:proofErr w:type="spellEnd"/>
           <w:r>
+            <w:rPr>
+              <w:rFonts w:ascii="Arial" w:hAnsi="Arial" w:cs="Arial"/>
+            </w:rPr>
             <w:ptab w:relativeTo="margin" w:alignment="right" w:leader="dot"/>
           </w:r>
           <w:r>
             <w:rPr>
+              <w:rFonts w:ascii="Arial" w:hAnsi="Arial" w:cs="Arial"/>
               <w:lang w:val="hr-HR"/>
             </w:rPr>
             <w:t>4</w:t>
@@ -1026,28 +1033,47 @@
           <w:pPr>
             <w:pStyle w:val="Sadraj3"/>
             <w:ind w:left="0" w:firstLine="220"/>
+            <w:rPr>
+              <w:rFonts w:ascii="Arial" w:hAnsi="Arial" w:cs="Arial"/>
+            </w:rPr>
           </w:pPr>
           <w:r>
+            <w:rPr>
+              <w:rFonts w:ascii="Arial" w:hAnsi="Arial" w:cs="Arial"/>
+            </w:rPr>
             <w:t xml:space="preserve">1.2. </w:t>
           </w:r>
           <w:proofErr w:type="spellStart"/>
           <w:r>
+            <w:rPr>
+              <w:rFonts w:ascii="Arial" w:hAnsi="Arial" w:cs="Arial"/>
+            </w:rPr>
             <w:t>Produkti</w:t>
           </w:r>
           <w:proofErr w:type="spellEnd"/>
           <w:r>
+            <w:rPr>
+              <w:rFonts w:ascii="Arial" w:hAnsi="Arial" w:cs="Arial"/>
+            </w:rPr>
             <w:t xml:space="preserve"> </w:t>
           </w:r>
           <w:proofErr w:type="spellStart"/>
           <w:r>
+            <w:rPr>
+              <w:rFonts w:ascii="Arial" w:hAnsi="Arial" w:cs="Arial"/>
+            </w:rPr>
             <w:t>projekta</w:t>
           </w:r>
           <w:proofErr w:type="spellEnd"/>
           <w:r>
+            <w:rPr>
+              <w:rFonts w:ascii="Arial" w:hAnsi="Arial" w:cs="Arial"/>
+            </w:rPr>
             <w:ptab w:relativeTo="margin" w:alignment="right" w:leader="dot"/>
           </w:r>
           <w:r>
             <w:rPr>
+              <w:rFonts w:ascii="Arial" w:hAnsi="Arial" w:cs="Arial"/>
               <w:lang w:val="hr-HR"/>
             </w:rPr>
             <w:t>4</w:t>
@@ -1057,14 +1083,26 @@
           <w:pPr>
             <w:pStyle w:val="Sadraj1"/>
             <w:ind w:left="0"/>
+            <w:rPr>
+              <w:rFonts w:ascii="Arial" w:hAnsi="Arial" w:cs="Arial"/>
+            </w:rPr>
           </w:pPr>
           <w:r>
+            <w:rPr>
+              <w:rFonts w:ascii="Arial" w:hAnsi="Arial" w:cs="Arial"/>
+            </w:rPr>
             <w:t xml:space="preserve">2. Organizacija projekta </w:t>
           </w:r>
           <w:r>
+            <w:rPr>
+              <w:rFonts w:ascii="Arial" w:hAnsi="Arial" w:cs="Arial"/>
+            </w:rPr>
             <w:ptab w:relativeTo="margin" w:alignment="right" w:leader="dot"/>
           </w:r>
           <w:r>
+            <w:rPr>
+              <w:rFonts w:ascii="Arial" w:hAnsi="Arial" w:cs="Arial"/>
+            </w:rPr>
             <w:t>5</w:t>
           </w:r>
         </w:p>
@@ -1072,25 +1110,21 @@
           <w:pPr>
             <w:pStyle w:val="Sadraj2"/>
             <w:ind w:left="216"/>
+            <w:rPr>
+              <w:rFonts w:ascii="Arial" w:hAnsi="Arial" w:cs="Arial"/>
+            </w:rPr>
           </w:pPr>
           <w:r>
             <w:rPr>
-              <w:rFonts w:cstheme="minorHAnsi"/>
+              <w:rFonts w:ascii="Arial" w:hAnsi="Arial" w:cs="Arial"/>
               <w:szCs w:val="24"/>
             </w:rPr>
-            <w:t xml:space="preserve">2.1 </w:t>
-          </w:r>
-          <w:r>
-            <w:rPr>
-              <w:rFonts w:cstheme="minorHAnsi"/>
-              <w:szCs w:val="24"/>
-            </w:rPr>
-            <w:t xml:space="preserve">Model </w:t>
+            <w:t xml:space="preserve">2.1 Model </w:t>
           </w:r>
           <w:proofErr w:type="spellStart"/>
           <w:r>
             <w:rPr>
-              <w:rFonts w:cstheme="minorHAnsi"/>
+              <w:rFonts w:ascii="Arial" w:hAnsi="Arial" w:cs="Arial"/>
               <w:szCs w:val="24"/>
             </w:rPr>
             <w:t>procesa</w:t>
@@ -1098,7 +1132,7 @@
           <w:proofErr w:type="spellEnd"/>
           <w:r>
             <w:rPr>
-              <w:rFonts w:cstheme="minorHAnsi"/>
+              <w:rFonts w:ascii="Arial" w:hAnsi="Arial" w:cs="Arial"/>
               <w:szCs w:val="24"/>
             </w:rPr>
             <w:t xml:space="preserve"> </w:t>
@@ -1106,7 +1140,7 @@
           <w:proofErr w:type="spellStart"/>
           <w:r>
             <w:rPr>
-              <w:rFonts w:cstheme="minorHAnsi"/>
+              <w:rFonts w:ascii="Arial" w:hAnsi="Arial" w:cs="Arial"/>
               <w:szCs w:val="24"/>
             </w:rPr>
             <w:t>programskog</w:t>
@@ -1114,7 +1148,7 @@
           <w:proofErr w:type="spellEnd"/>
           <w:r>
             <w:rPr>
-              <w:rFonts w:cstheme="minorHAnsi"/>
+              <w:rFonts w:ascii="Arial" w:hAnsi="Arial" w:cs="Arial"/>
               <w:szCs w:val="24"/>
             </w:rPr>
             <w:t xml:space="preserve"> </w:t>
@@ -1122,7 +1156,7 @@
           <w:proofErr w:type="spellStart"/>
           <w:r>
             <w:rPr>
-              <w:rFonts w:cstheme="minorHAnsi"/>
+              <w:rFonts w:ascii="Arial" w:hAnsi="Arial" w:cs="Arial"/>
               <w:szCs w:val="24"/>
             </w:rPr>
             <w:t>proizvoda</w:t>
@@ -1130,16 +1164,20 @@
           <w:proofErr w:type="spellEnd"/>
           <w:r>
             <w:rPr>
-              <w:rFonts w:cstheme="minorHAnsi"/>
+              <w:rFonts w:ascii="Arial" w:hAnsi="Arial" w:cs="Arial"/>
               <w:szCs w:val="24"/>
             </w:rPr>
             <w:t xml:space="preserve"> </w:t>
           </w:r>
           <w:r>
+            <w:rPr>
+              <w:rFonts w:ascii="Arial" w:hAnsi="Arial" w:cs="Arial"/>
+            </w:rPr>
             <w:ptab w:relativeTo="margin" w:alignment="right" w:leader="dot"/>
           </w:r>
           <w:r>
             <w:rPr>
+              <w:rFonts w:ascii="Arial" w:hAnsi="Arial" w:cs="Arial"/>
               <w:lang w:val="hr-HR"/>
             </w:rPr>
             <w:t>5</w:t>
@@ -1150,38 +1188,61 @@
             <w:pStyle w:val="Sadraj3"/>
             <w:ind w:left="0" w:firstLine="216"/>
             <w:rPr>
+              <w:rFonts w:ascii="Arial" w:hAnsi="Arial" w:cs="Arial"/>
               <w:lang w:val="hr-HR"/>
             </w:rPr>
           </w:pPr>
           <w:r>
+            <w:rPr>
+              <w:rFonts w:ascii="Arial" w:hAnsi="Arial" w:cs="Arial"/>
+            </w:rPr>
             <w:t xml:space="preserve">2.2 </w:t>
           </w:r>
           <w:proofErr w:type="spellStart"/>
           <w:r>
+            <w:rPr>
+              <w:rFonts w:ascii="Arial" w:hAnsi="Arial" w:cs="Arial"/>
+            </w:rPr>
             <w:t>Uloge</w:t>
           </w:r>
           <w:proofErr w:type="spellEnd"/>
           <w:r>
+            <w:rPr>
+              <w:rFonts w:ascii="Arial" w:hAnsi="Arial" w:cs="Arial"/>
+            </w:rPr>
             <w:t xml:space="preserve"> </w:t>
           </w:r>
           <w:proofErr w:type="spellStart"/>
           <w:r>
+            <w:rPr>
+              <w:rFonts w:ascii="Arial" w:hAnsi="Arial" w:cs="Arial"/>
+            </w:rPr>
             <w:t>i</w:t>
           </w:r>
           <w:proofErr w:type="spellEnd"/>
           <w:r>
+            <w:rPr>
+              <w:rFonts w:ascii="Arial" w:hAnsi="Arial" w:cs="Arial"/>
+            </w:rPr>
             <w:t xml:space="preserve"> </w:t>
           </w:r>
           <w:proofErr w:type="spellStart"/>
           <w:r>
+            <w:rPr>
+              <w:rFonts w:ascii="Arial" w:hAnsi="Arial" w:cs="Arial"/>
+            </w:rPr>
             <w:t>odgovornosti</w:t>
           </w:r>
           <w:proofErr w:type="spellEnd"/>
           <w:r>
+            <w:rPr>
+              <w:rFonts w:ascii="Arial" w:hAnsi="Arial" w:cs="Arial"/>
+            </w:rPr>
             <w:ptab w:relativeTo="margin" w:alignment="right" w:leader="dot"/>
           </w:r>
           <w:r>
             <w:rPr>
+              <w:rFonts w:ascii="Arial" w:hAnsi="Arial" w:cs="Arial"/>
               <w:lang w:val="hr-HR"/>
             </w:rPr>
             <w:t>5</w:t>
@@ -1191,14 +1252,26 @@
           <w:pPr>
             <w:pStyle w:val="Sadraj1"/>
             <w:ind w:left="0" w:firstLine="216"/>
+            <w:rPr>
+              <w:rFonts w:ascii="Arial" w:hAnsi="Arial" w:cs="Arial"/>
+            </w:rPr>
           </w:pPr>
           <w:r>
+            <w:rPr>
+              <w:rFonts w:ascii="Arial" w:hAnsi="Arial" w:cs="Arial"/>
+            </w:rPr>
             <w:t>2.3 Alati i tehnike</w:t>
           </w:r>
           <w:r>
+            <w:rPr>
+              <w:rFonts w:ascii="Arial" w:hAnsi="Arial" w:cs="Arial"/>
+            </w:rPr>
             <w:ptab w:relativeTo="margin" w:alignment="right" w:leader="dot"/>
           </w:r>
           <w:r>
+            <w:rPr>
+              <w:rFonts w:ascii="Arial" w:hAnsi="Arial" w:cs="Arial"/>
+            </w:rPr>
             <w:t>6</w:t>
           </w:r>
         </w:p>
@@ -1206,28 +1279,47 @@
           <w:pPr>
             <w:pStyle w:val="Sadraj2"/>
             <w:ind w:left="0"/>
+            <w:rPr>
+              <w:rFonts w:ascii="Arial" w:hAnsi="Arial" w:cs="Arial"/>
+            </w:rPr>
           </w:pPr>
           <w:r>
+            <w:rPr>
+              <w:rFonts w:ascii="Arial" w:hAnsi="Arial" w:cs="Arial"/>
+            </w:rPr>
             <w:t xml:space="preserve">3. Plan </w:t>
           </w:r>
           <w:proofErr w:type="spellStart"/>
           <w:r>
+            <w:rPr>
+              <w:rFonts w:ascii="Arial" w:hAnsi="Arial" w:cs="Arial"/>
+            </w:rPr>
             <w:t>projektnog</w:t>
           </w:r>
           <w:proofErr w:type="spellEnd"/>
           <w:r>
+            <w:rPr>
+              <w:rFonts w:ascii="Arial" w:hAnsi="Arial" w:cs="Arial"/>
+            </w:rPr>
             <w:t xml:space="preserve"> </w:t>
           </w:r>
           <w:proofErr w:type="spellStart"/>
           <w:r>
+            <w:rPr>
+              <w:rFonts w:ascii="Arial" w:hAnsi="Arial" w:cs="Arial"/>
+            </w:rPr>
             <w:t>managementa</w:t>
           </w:r>
           <w:proofErr w:type="spellEnd"/>
           <w:r>
+            <w:rPr>
+              <w:rFonts w:ascii="Arial" w:hAnsi="Arial" w:cs="Arial"/>
+            </w:rPr>
             <w:ptab w:relativeTo="margin" w:alignment="right" w:leader="dot"/>
           </w:r>
           <w:r>
             <w:rPr>
+              <w:rFonts w:ascii="Arial" w:hAnsi="Arial" w:cs="Arial"/>
               <w:lang w:val="hr-HR"/>
             </w:rPr>
             <w:t>7</w:t>
@@ -1238,22 +1330,33 @@
             <w:pStyle w:val="Sadraj3"/>
             <w:ind w:left="446"/>
             <w:rPr>
+              <w:rFonts w:ascii="Arial" w:hAnsi="Arial" w:cs="Arial"/>
               <w:lang w:val="hr-HR"/>
             </w:rPr>
           </w:pPr>
           <w:r>
+            <w:rPr>
+              <w:rFonts w:ascii="Arial" w:hAnsi="Arial" w:cs="Arial"/>
+            </w:rPr>
             <w:t xml:space="preserve">3.1 </w:t>
           </w:r>
           <w:proofErr w:type="spellStart"/>
           <w:r>
+            <w:rPr>
+              <w:rFonts w:ascii="Arial" w:hAnsi="Arial" w:cs="Arial"/>
+            </w:rPr>
             <w:t>Zadaće</w:t>
           </w:r>
           <w:proofErr w:type="spellEnd"/>
           <w:r>
+            <w:rPr>
+              <w:rFonts w:ascii="Arial" w:hAnsi="Arial" w:cs="Arial"/>
+            </w:rPr>
             <w:ptab w:relativeTo="margin" w:alignment="right" w:leader="dot"/>
           </w:r>
           <w:r>
             <w:rPr>
+              <w:rFonts w:ascii="Arial" w:hAnsi="Arial" w:cs="Arial"/>
               <w:lang w:val="hr-HR"/>
             </w:rPr>
             <w:t>7</w:t>
@@ -1263,39 +1366,21 @@
           <w:pPr>
             <w:pStyle w:val="Sadraj2"/>
             <w:ind w:left="216" w:firstLine="504"/>
+            <w:rPr>
+              <w:rFonts w:ascii="Arial" w:hAnsi="Arial" w:cs="Arial"/>
+            </w:rPr>
           </w:pPr>
           <w:r>
             <w:rPr>
-              <w:rFonts w:cstheme="minorHAnsi"/>
+              <w:rFonts w:ascii="Arial" w:hAnsi="Arial" w:cs="Arial"/>
               <w:szCs w:val="24"/>
             </w:rPr>
-            <w:t>3</w:t>
-          </w:r>
-          <w:r>
-            <w:rPr>
-              <w:rFonts w:cstheme="minorHAnsi"/>
-              <w:szCs w:val="24"/>
-            </w:rPr>
-            <w:t>.1</w:t>
-          </w:r>
-          <w:r>
-            <w:rPr>
-              <w:rFonts w:cstheme="minorHAnsi"/>
-              <w:szCs w:val="24"/>
-            </w:rPr>
-            <w:t>.1.</w:t>
-          </w:r>
-          <w:r>
-            <w:rPr>
-              <w:rFonts w:cstheme="minorHAnsi"/>
-              <w:szCs w:val="24"/>
-            </w:rPr>
-            <w:t xml:space="preserve"> </w:t>
+            <w:t xml:space="preserve">3.1.1. </w:t>
           </w:r>
           <w:proofErr w:type="spellStart"/>
           <w:r>
             <w:rPr>
-              <w:rFonts w:cstheme="minorHAnsi"/>
+              <w:rFonts w:ascii="Arial" w:hAnsi="Arial" w:cs="Arial"/>
               <w:szCs w:val="24"/>
             </w:rPr>
             <w:t>Zadaća</w:t>
@@ -1303,23 +1388,20 @@
           <w:proofErr w:type="spellEnd"/>
           <w:r>
             <w:rPr>
-              <w:rFonts w:cstheme="minorHAnsi"/>
+              <w:rFonts w:ascii="Arial" w:hAnsi="Arial" w:cs="Arial"/>
               <w:szCs w:val="24"/>
             </w:rPr>
-            <w:t xml:space="preserve"> 1</w:t>
+            <w:t xml:space="preserve"> 1 </w:t>
           </w:r>
           <w:r>
             <w:rPr>
-              <w:rFonts w:cstheme="minorHAnsi"/>
-              <w:szCs w:val="24"/>
-            </w:rPr>
-            <w:t xml:space="preserve"> </w:t>
-          </w:r>
-          <w:r>
+              <w:rFonts w:ascii="Arial" w:hAnsi="Arial" w:cs="Arial"/>
+            </w:rPr>
             <w:ptab w:relativeTo="margin" w:alignment="right" w:leader="dot"/>
           </w:r>
           <w:r>
             <w:rPr>
+              <w:rFonts w:ascii="Arial" w:hAnsi="Arial" w:cs="Arial"/>
               <w:lang w:val="hr-HR"/>
             </w:rPr>
             <w:t>8</w:t>
@@ -1330,25 +1412,39 @@
             <w:pStyle w:val="Sadraj3"/>
             <w:ind w:left="0" w:firstLine="720"/>
             <w:rPr>
+              <w:rFonts w:ascii="Arial" w:hAnsi="Arial" w:cs="Arial"/>
               <w:lang w:val="hr-HR"/>
             </w:rPr>
           </w:pPr>
           <w:r>
+            <w:rPr>
+              <w:rFonts w:ascii="Arial" w:hAnsi="Arial" w:cs="Arial"/>
+            </w:rPr>
             <w:t xml:space="preserve">3.1.2. </w:t>
           </w:r>
           <w:proofErr w:type="spellStart"/>
           <w:r>
+            <w:rPr>
+              <w:rFonts w:ascii="Arial" w:hAnsi="Arial" w:cs="Arial"/>
+            </w:rPr>
             <w:t>Zadaća</w:t>
           </w:r>
           <w:proofErr w:type="spellEnd"/>
           <w:r>
+            <w:rPr>
+              <w:rFonts w:ascii="Arial" w:hAnsi="Arial" w:cs="Arial"/>
+            </w:rPr>
             <w:t xml:space="preserve"> 2</w:t>
           </w:r>
           <w:r>
+            <w:rPr>
+              <w:rFonts w:ascii="Arial" w:hAnsi="Arial" w:cs="Arial"/>
+            </w:rPr>
             <w:ptab w:relativeTo="margin" w:alignment="right" w:leader="dot"/>
           </w:r>
           <w:r>
             <w:rPr>
+              <w:rFonts w:ascii="Arial" w:hAnsi="Arial" w:cs="Arial"/>
               <w:lang w:val="hr-HR"/>
             </w:rPr>
             <w:t>8</w:t>
@@ -1358,20 +1454,26 @@
           <w:pPr>
             <w:pStyle w:val="Sadraj1"/>
             <w:ind w:left="0"/>
+            <w:rPr>
+              <w:rFonts w:ascii="Arial" w:hAnsi="Arial" w:cs="Arial"/>
+            </w:rPr>
           </w:pPr>
           <w:r>
-            <w:t xml:space="preserve">        3.2</w:t>
+            <w:rPr>
+              <w:rFonts w:ascii="Arial" w:hAnsi="Arial" w:cs="Arial"/>
+            </w:rPr>
+            <w:t xml:space="preserve">        3.2 Vremenski raspored</w:t>
           </w:r>
           <w:r>
-            <w:t xml:space="preserve"> </w:t>
-          </w:r>
-          <w:r>
-            <w:t>Vremenski raspored</w:t>
-          </w:r>
-          <w:r>
+            <w:rPr>
+              <w:rFonts w:ascii="Arial" w:hAnsi="Arial" w:cs="Arial"/>
+            </w:rPr>
             <w:ptab w:relativeTo="margin" w:alignment="right" w:leader="dot"/>
           </w:r>
           <w:r>
+            <w:rPr>
+              <w:rFonts w:ascii="Arial" w:hAnsi="Arial" w:cs="Arial"/>
+            </w:rPr>
             <w:t>8</w:t>
           </w:r>
         </w:p>
@@ -1670,6 +1772,45 @@
         </w:rPr>
         <w:t>)</w:t>
       </w:r>
+      <w:r>
+        <w:rPr>
+          <w:rFonts w:ascii="Times New Roman" w:hAnsi="Times New Roman" w:cs="Times New Roman"/>
+        </w:rPr>
+        <w:t xml:space="preserve">. Algoritam radi na principu </w:t>
+      </w:r>
+      <w:r>
+        <w:rPr>
+          <w:rFonts w:ascii="Times New Roman" w:hAnsi="Times New Roman" w:cs="Times New Roman"/>
+          <w:i/>
+        </w:rPr>
+        <w:t>podijeli i vladaj</w:t>
+      </w:r>
+      <w:r>
+        <w:rPr>
+          <w:rFonts w:ascii="Times New Roman" w:hAnsi="Times New Roman" w:cs="Times New Roman"/>
+        </w:rPr>
+        <w:t>. Prolazi se kroz bazu podataka te se stvara stablo u kojem se nalaze instance podataka koji se često ponavljaju.</w:t>
+      </w:r>
+      <w:r>
+        <w:rPr>
+          <w:rFonts w:ascii="Times New Roman" w:hAnsi="Times New Roman" w:cs="Times New Roman"/>
+        </w:rPr>
+        <w:t xml:space="preserve"> Zatim se prolazi kroz svako </w:t>
+      </w:r>
+      <w:proofErr w:type="spellStart"/>
+      <w:r>
+        <w:rPr>
+          <w:rFonts w:ascii="Times New Roman" w:hAnsi="Times New Roman" w:cs="Times New Roman"/>
+        </w:rPr>
+        <w:t>podstablo</w:t>
+      </w:r>
+      <w:proofErr w:type="spellEnd"/>
+      <w:r>
+        <w:rPr>
+          <w:rFonts w:ascii="Times New Roman" w:hAnsi="Times New Roman" w:cs="Times New Roman"/>
+        </w:rPr>
+        <w:t xml:space="preserve"> zasebno, te se povezuju često ponavljani podaci.</w:t>
+      </w:r>
     </w:p>
     <w:p>
       <w:pPr>
@@ -1762,15 +1903,15 @@
         <w:jc w:val="both"/>
         <w:rPr>
           <w:rFonts w:ascii="Times New Roman" w:hAnsi="Times New Roman" w:cs="Times New Roman"/>
-          <w:sz w:val="24"/>
-          <w:szCs w:val="24"/>
-        </w:rPr>
-      </w:pPr>
-      <w:r>
-        <w:rPr>
-          <w:rFonts w:ascii="Times New Roman" w:hAnsi="Times New Roman" w:cs="Times New Roman"/>
-        </w:rPr>
-        <w:t>Izrada programskog rješenja</w:t>
+          <w:szCs w:val="24"/>
+        </w:rPr>
+      </w:pPr>
+      <w:r>
+        <w:rPr>
+          <w:rFonts w:ascii="Times New Roman" w:hAnsi="Times New Roman" w:cs="Times New Roman"/>
+          <w:szCs w:val="24"/>
+        </w:rPr>
+        <w:t>Dokumentacija projekta</w:t>
       </w:r>
     </w:p>
     <w:p>
@@ -1792,7 +1933,7 @@
         <w:rPr>
           <w:rFonts w:ascii="Times New Roman" w:hAnsi="Times New Roman" w:cs="Times New Roman"/>
         </w:rPr>
-        <w:t>Verifikacija i isplanirano testiranje programskog rješenja</w:t>
+        <w:t>Izrada programskog rješenja</w:t>
       </w:r>
     </w:p>
     <w:p>
@@ -1814,6 +1955,28 @@
         <w:rPr>
           <w:rFonts w:ascii="Times New Roman" w:hAnsi="Times New Roman" w:cs="Times New Roman"/>
         </w:rPr>
+        <w:t>Verifikacija i isplanirano testiranje programskog rješenja</w:t>
+      </w:r>
+    </w:p>
+    <w:p>
+      <w:pPr>
+        <w:pStyle w:val="Odlomakpopisa"/>
+        <w:numPr>
+          <w:ilvl w:val="0"/>
+          <w:numId w:val="4"/>
+        </w:numPr>
+        <w:spacing w:after="120" w:line="312" w:lineRule="auto"/>
+        <w:jc w:val="both"/>
+        <w:rPr>
+          <w:rFonts w:ascii="Times New Roman" w:hAnsi="Times New Roman" w:cs="Times New Roman"/>
+          <w:sz w:val="24"/>
+          <w:szCs w:val="24"/>
+        </w:rPr>
+      </w:pPr>
+      <w:r>
+        <w:rPr>
+          <w:rFonts w:ascii="Times New Roman" w:hAnsi="Times New Roman" w:cs="Times New Roman"/>
+        </w:rPr>
         <w:t>Konačna prezentacija</w:t>
       </w:r>
     </w:p>
@@ -1946,38 +2109,6 @@
           <w:szCs w:val="24"/>
         </w:rPr>
       </w:pPr>
-    </w:p>
-    <w:p>
-      <w:pPr>
-        <w:spacing w:after="120"/>
-        <w:rPr>
-          <w:rFonts w:ascii="Arial" w:hAnsi="Arial" w:cs="Arial"/>
-          <w:sz w:val="24"/>
-          <w:szCs w:val="24"/>
-        </w:rPr>
-      </w:pPr>
-    </w:p>
-    <w:p>
-      <w:pPr>
-        <w:spacing w:after="120"/>
-        <w:rPr>
-          <w:rFonts w:ascii="Arial" w:hAnsi="Arial" w:cs="Arial"/>
-          <w:sz w:val="24"/>
-          <w:szCs w:val="24"/>
-        </w:rPr>
-      </w:pPr>
-    </w:p>
-    <w:p>
-      <w:pPr>
-        <w:spacing w:after="120"/>
-        <w:rPr>
-          <w:rFonts w:ascii="Arial" w:hAnsi="Arial" w:cs="Arial"/>
-          <w:sz w:val="24"/>
-          <w:szCs w:val="24"/>
-        </w:rPr>
-      </w:pPr>
-      <w:bookmarkStart w:id="0" w:name="_GoBack"/>
-      <w:bookmarkEnd w:id="0"/>
     </w:p>
     <w:p>
       <w:pPr>
@@ -2120,6 +2251,18 @@
         </w:rPr>
         <w:t xml:space="preserve">Projektni tim se sastoji od 5 članova. U ovom projektnom timu svaki član ima svoju ulogu i odgovornost. Svakom članu njegova uloga definira odgovornosti te je svaki član projektnog tima odgovoran za jedan dokument projekta. </w:t>
       </w:r>
+    </w:p>
+    <w:p>
+      <w:pPr>
+        <w:spacing w:after="120" w:line="312" w:lineRule="auto"/>
+        <w:ind w:left="720"/>
+        <w:jc w:val="both"/>
+        <w:rPr>
+          <w:rFonts w:ascii="Times New Roman" w:hAnsi="Times New Roman" w:cs="Times New Roman"/>
+          <w:szCs w:val="24"/>
+        </w:rPr>
+      </w:pPr>
+      <w:bookmarkStart w:id="0" w:name="_GoBack"/>
     </w:p>
     <w:tbl>
       <w:tblPr>
@@ -2138,6 +2281,7 @@
           <w:tcPr>
             <w:tcW w:w="2223" w:type="dxa"/>
           </w:tcPr>
+          <w:bookmarkEnd w:id="0"/>
           <w:p>
             <w:pPr>
               <w:spacing w:after="120"/>
@@ -2538,6 +2682,25 @@
       <w:pPr>
         <w:spacing w:after="120"/>
         <w:ind w:left="720"/>
+        <w:jc w:val="center"/>
+        <w:rPr>
+          <w:rFonts w:ascii="Arial" w:hAnsi="Arial" w:cs="Arial"/>
+          <w:szCs w:val="24"/>
+        </w:rPr>
+      </w:pPr>
+      <w:r>
+        <w:rPr>
+          <w:rFonts w:ascii="Arial" w:hAnsi="Arial" w:cs="Arial"/>
+          <w:szCs w:val="24"/>
+        </w:rPr>
+        <w:t>Tablica 1</w:t>
+      </w:r>
+    </w:p>
+    <w:p>
+      <w:pPr>
+        <w:spacing w:after="120"/>
+        <w:ind w:left="720"/>
+        <w:jc w:val="center"/>
         <w:rPr>
           <w:rFonts w:ascii="Arial" w:hAnsi="Arial" w:cs="Arial"/>
           <w:szCs w:val="24"/>
@@ -2610,47 +2773,6 @@
     <w:p>
       <w:pPr>
         <w:spacing w:after="120"/>
-        <w:ind w:left="720"/>
-        <w:rPr>
-          <w:rFonts w:ascii="Arial" w:hAnsi="Arial" w:cs="Arial"/>
-          <w:szCs w:val="24"/>
-        </w:rPr>
-      </w:pPr>
-    </w:p>
-    <w:p>
-      <w:pPr>
-        <w:spacing w:after="120"/>
-        <w:ind w:left="720"/>
-        <w:rPr>
-          <w:rFonts w:ascii="Arial" w:hAnsi="Arial" w:cs="Arial"/>
-          <w:szCs w:val="24"/>
-        </w:rPr>
-      </w:pPr>
-    </w:p>
-    <w:p>
-      <w:pPr>
-        <w:spacing w:after="120"/>
-        <w:ind w:left="720"/>
-        <w:rPr>
-          <w:rFonts w:ascii="Arial" w:hAnsi="Arial" w:cs="Arial"/>
-          <w:szCs w:val="24"/>
-        </w:rPr>
-      </w:pPr>
-    </w:p>
-    <w:p>
-      <w:pPr>
-        <w:spacing w:after="120"/>
-        <w:ind w:left="720"/>
-        <w:rPr>
-          <w:rFonts w:ascii="Arial" w:hAnsi="Arial" w:cs="Arial"/>
-          <w:szCs w:val="24"/>
-        </w:rPr>
-      </w:pPr>
-    </w:p>
-    <w:p>
-      <w:pPr>
-        <w:spacing w:after="120"/>
-        <w:ind w:left="720"/>
         <w:rPr>
           <w:rFonts w:ascii="Arial" w:hAnsi="Arial" w:cs="Arial"/>
           <w:szCs w:val="24"/>
@@ -3012,6 +3134,13 @@
       </w:r>
       <w:r>
         <w:rPr>
+          <w:rFonts w:ascii="Times New Roman" w:hAnsi="Times New Roman" w:cs="Times New Roman"/>
+          <w:szCs w:val="24"/>
+        </w:rPr>
+        <w:t>.</w:t>
+      </w:r>
+      <w:r>
+        <w:rPr>
           <w:rFonts w:ascii="Arial" w:hAnsi="Arial" w:cs="Arial"/>
           <w:b/>
           <w:szCs w:val="24"/>
@@ -3047,7 +3176,7 @@
           <w:noProof/>
         </w:rPr>
         <w:drawing>
-          <wp:anchor distT="0" distB="0" distL="114300" distR="114300" simplePos="0" relativeHeight="251663872" behindDoc="0" locked="0" layoutInCell="1" allowOverlap="1" wp14:anchorId="67AE2B2F" wp14:editId="1FBB918D">
+          <wp:anchor distT="0" distB="0" distL="114300" distR="114300" simplePos="0" relativeHeight="251663872" behindDoc="0" locked="0" layoutInCell="1" allowOverlap="1" wp14:anchorId="6C7FB458" wp14:editId="7A36742C">
             <wp:simplePos x="0" y="0"/>
             <wp:positionH relativeFrom="column">
               <wp:posOffset>-754380</wp:posOffset>
@@ -3113,13 +3242,7 @@
         <w:jc w:val="center"/>
       </w:pPr>
       <w:r>
-        <w:t xml:space="preserve">Slika </w:t>
-      </w:r>
-      <w:r>
-        <w:t>1</w:t>
-      </w:r>
-      <w:r>
-        <w:t>.  WBS dijagram</w:t>
+        <w:t>Slika 1.  WBS dijagram</w:t>
       </w:r>
     </w:p>
     <w:p>
@@ -3322,57 +3445,7 @@
     </w:p>
     <w:p>
       <w:pPr>
-        <w:pStyle w:val="Odlomakpopisa"/>
         <w:spacing w:before="240" w:after="120"/>
-        <w:ind w:left="792"/>
-        <w:rPr>
-          <w:rFonts w:ascii="Arial" w:hAnsi="Arial" w:cs="Arial"/>
-          <w:b/>
-          <w:szCs w:val="24"/>
-        </w:rPr>
-      </w:pPr>
-    </w:p>
-    <w:p>
-      <w:pPr>
-        <w:pStyle w:val="Odlomakpopisa"/>
-        <w:spacing w:before="240" w:after="120"/>
-        <w:ind w:left="792"/>
-        <w:rPr>
-          <w:rFonts w:ascii="Arial" w:hAnsi="Arial" w:cs="Arial"/>
-          <w:b/>
-          <w:szCs w:val="24"/>
-        </w:rPr>
-      </w:pPr>
-    </w:p>
-    <w:p>
-      <w:pPr>
-        <w:pStyle w:val="Odlomakpopisa"/>
-        <w:spacing w:before="240" w:after="120"/>
-        <w:ind w:left="792"/>
-        <w:rPr>
-          <w:rFonts w:ascii="Arial" w:hAnsi="Arial" w:cs="Arial"/>
-          <w:b/>
-          <w:szCs w:val="24"/>
-        </w:rPr>
-      </w:pPr>
-    </w:p>
-    <w:p>
-      <w:pPr>
-        <w:pStyle w:val="Odlomakpopisa"/>
-        <w:spacing w:before="240" w:after="120"/>
-        <w:ind w:left="792"/>
-        <w:rPr>
-          <w:rFonts w:ascii="Arial" w:hAnsi="Arial" w:cs="Arial"/>
-          <w:b/>
-          <w:szCs w:val="24"/>
-        </w:rPr>
-      </w:pPr>
-    </w:p>
-    <w:p>
-      <w:pPr>
-        <w:pStyle w:val="Odlomakpopisa"/>
-        <w:spacing w:before="240" w:after="120"/>
-        <w:ind w:left="792"/>
         <w:rPr>
           <w:rFonts w:ascii="Arial" w:hAnsi="Arial" w:cs="Arial"/>
           <w:b/>
@@ -3653,18 +3726,11 @@
           <w:tab w:val="left" w:pos="1200"/>
         </w:tabs>
         <w:spacing w:after="120" w:line="312" w:lineRule="auto"/>
-        <w:rPr>
-          <w:rFonts w:ascii="Times New Roman" w:hAnsi="Times New Roman" w:cs="Times New Roman"/>
-        </w:rPr>
-      </w:pPr>
-      <w:r>
-        <w:rPr>
-          <w:rFonts w:ascii="Arial" w:hAnsi="Arial" w:cs="Arial"/>
-          <w:sz w:val="28"/>
-          <w:szCs w:val="24"/>
-        </w:rPr>
-        <w:tab/>
-      </w:r>
+        <w:jc w:val="both"/>
+        <w:rPr>
+          <w:rFonts w:ascii="Times New Roman" w:hAnsi="Times New Roman" w:cs="Times New Roman"/>
+        </w:rPr>
+      </w:pPr>
       <w:r>
         <w:rPr>
           <w:rFonts w:ascii="Times New Roman" w:hAnsi="Times New Roman" w:cs="Times New Roman"/>
@@ -3691,8 +3757,10 @@
           <w:tab w:val="left" w:pos="1200"/>
         </w:tabs>
         <w:spacing w:after="120" w:line="312" w:lineRule="auto"/>
-        <w:rPr>
-          <w:rFonts w:ascii="Times New Roman" w:hAnsi="Times New Roman" w:cs="Times New Roman"/>
+        <w:jc w:val="both"/>
+        <w:rPr>
+          <w:rFonts w:ascii="Times New Roman" w:hAnsi="Times New Roman" w:cs="Times New Roman"/>
+          <w:i/>
         </w:rPr>
       </w:pPr>
       <w:r>
@@ -3701,6 +3769,38 @@
         </w:rPr>
         <w:t xml:space="preserve">predaje svoj dokument do datuma jedne od kontrolnih točaka. Na PERT dijagramu (slika 3) prikazani su datumi početka rada, krajnji rok predaje te predviđeno vrijeme izrade. </w:t>
       </w:r>
+      <w:r>
+        <w:rPr>
+          <w:rFonts w:ascii="Times New Roman" w:hAnsi="Times New Roman" w:cs="Times New Roman"/>
+        </w:rPr>
+        <w:t>Možemo</w:t>
+      </w:r>
+      <w:r>
+        <w:rPr>
+          <w:rFonts w:ascii="Times New Roman" w:hAnsi="Times New Roman" w:cs="Times New Roman"/>
+        </w:rPr>
+        <w:t xml:space="preserve"> primijetiti da u kritičan put ulaze svi čvorovi osim čvora pod nazivom „</w:t>
+      </w:r>
+      <w:r>
+        <w:rPr>
+          <w:rFonts w:ascii="Times New Roman" w:hAnsi="Times New Roman" w:cs="Times New Roman"/>
+          <w:i/>
+        </w:rPr>
+        <w:t>Grafički dizajnirati</w:t>
+      </w:r>
+      <w:r>
+        <w:rPr>
+          <w:rFonts w:ascii="Times New Roman" w:hAnsi="Times New Roman" w:cs="Times New Roman"/>
+        </w:rPr>
+        <w:t>“</w:t>
+      </w:r>
+      <w:r>
+        <w:rPr>
+          <w:rFonts w:ascii="Times New Roman" w:hAnsi="Times New Roman" w:cs="Times New Roman"/>
+          <w:i/>
+        </w:rPr>
+        <w:t>.</w:t>
+      </w:r>
     </w:p>
     <w:p>
       <w:r>
@@ -3708,7 +3808,7 @@
           <w:noProof/>
         </w:rPr>
         <w:drawing>
-          <wp:anchor distT="0" distB="0" distL="114300" distR="114300" simplePos="0" relativeHeight="251656704" behindDoc="0" locked="0" layoutInCell="1" allowOverlap="1" wp14:anchorId="15587679">
+          <wp:anchor distT="0" distB="0" distL="114300" distR="114300" simplePos="0" relativeHeight="251656704" behindDoc="0" locked="0" layoutInCell="1" allowOverlap="1" wp14:anchorId="1613C4E2" wp14:editId="0F74C030">
             <wp:simplePos x="0" y="0"/>
             <wp:positionH relativeFrom="column">
               <wp:posOffset>76200</wp:posOffset>
@@ -3790,7 +3890,7 @@
           <w:sz w:val="20"/>
           <w:szCs w:val="20"/>
         </w:rPr>
-        <w:t>Grantt</w:t>
+        <w:t>Gantt</w:t>
       </w:r>
       <w:proofErr w:type="spellEnd"/>
       <w:r>
@@ -3812,12 +3912,6 @@
       </w:r>
       <w:proofErr w:type="spellEnd"/>
     </w:p>
-    <w:p>
-      <w:pPr>
-        <w:jc w:val="center"/>
-      </w:pPr>
-    </w:p>
-    <w:p/>
     <w:p>
       <w:pPr>
         <w:tabs>
@@ -3825,30 +3919,20 @@
         </w:tabs>
       </w:pPr>
       <w:r>
-        <w:tab/>
-      </w:r>
-    </w:p>
-    <w:p>
-      <w:pPr>
-        <w:tabs>
-          <w:tab w:val="left" w:pos="4152"/>
-        </w:tabs>
-      </w:pPr>
-      <w:r>
         <w:rPr>
           <w:noProof/>
         </w:rPr>
         <w:lastRenderedPageBreak/>
         <w:drawing>
-          <wp:anchor distT="0" distB="0" distL="114300" distR="114300" simplePos="0" relativeHeight="251659776" behindDoc="0" locked="0" layoutInCell="1" allowOverlap="1" wp14:anchorId="55BDB4F0">
+          <wp:anchor distT="0" distB="0" distL="114300" distR="114300" simplePos="0" relativeHeight="251659776" behindDoc="0" locked="0" layoutInCell="1" allowOverlap="1" wp14:anchorId="0CFD99C1" wp14:editId="780029F2">
             <wp:simplePos x="0" y="0"/>
             <wp:positionH relativeFrom="column">
               <wp:posOffset>-838200</wp:posOffset>
             </wp:positionH>
             <wp:positionV relativeFrom="paragraph">
-              <wp:posOffset>354330</wp:posOffset>
+              <wp:posOffset>-13335</wp:posOffset>
             </wp:positionV>
-            <wp:extent cx="7695565" cy="2766060"/>
+            <wp:extent cx="7695565" cy="3131820"/>
             <wp:effectExtent l="0" t="0" r="635" b="0"/>
             <wp:wrapSquare wrapText="bothSides"/>
             <wp:docPr id="3" name="Slika 3"/>
@@ -3877,7 +3961,7 @@
                   <pic:spPr>
                     <a:xfrm>
                       <a:off x="0" y="0"/>
-                      <a:ext cx="7695565" cy="2766060"/>
+                      <a:ext cx="7695565" cy="3131820"/>
                     </a:xfrm>
                     <a:prstGeom prst="rect">
                       <a:avLst/>
@@ -3910,7 +3994,7 @@
     <w:sectPr>
       <w:footerReference w:type="default" r:id="rId11"/>
       <w:pgSz w:w="12240" w:h="15840"/>
-      <w:pgMar w:top="1440" w:right="1440" w:bottom="1440" w:left="1440" w:header="720" w:footer="720" w:gutter="0"/>
+      <w:pgMar w:top="1797" w:right="1440" w:bottom="1797" w:left="1440" w:header="720" w:footer="720" w:gutter="0"/>
       <w:cols w:space="720"/>
       <w:titlePg/>
       <w:docGrid w:linePitch="360"/>
@@ -3954,6 +4038,7 @@
         <w:docPartUnique/>
       </w:docPartObj>
     </w:sdtPr>
+    <w:sdtEndPr/>
     <w:sdtContent>
       <w:p>
         <w:pPr>
@@ -6115,7 +6200,7 @@
 </file>
 
 <file path=customXml/itemProps1.xml><?xml version="1.0" encoding="utf-8"?>
-<ds:datastoreItem xmlns:ds="http://schemas.openxmlformats.org/officeDocument/2006/customXml" ds:itemID="{31773CEC-30C7-4DB5-8FBC-6DEFCC8BABB4}">
+<ds:datastoreItem xmlns:ds="http://schemas.openxmlformats.org/officeDocument/2006/customXml" ds:itemID="{0C8D8165-6D9B-44B5-9410-269860F675FA}">
   <ds:schemaRefs>
     <ds:schemaRef ds:uri="http://schemas.openxmlformats.org/officeDocument/2006/bibliography"/>
   </ds:schemaRefs>

</xml_diff>

<commit_message>
Projektni plan - popravak br. 1
</commit_message>
<xml_diff>
--- a/Dokumenti/Projektni-plan.docx
+++ b/Dokumenti/Projektni-plan.docx
@@ -1,6 +1,6 @@
 
 <file path=word/document.xml><?xml version="1.0" encoding="utf-8"?>
-<w:document xmlns:wpc="http://schemas.microsoft.com/office/word/2010/wordprocessingCanvas" xmlns:cx="http://schemas.microsoft.com/office/drawing/2014/chartex" xmlns:cx1="http://schemas.microsoft.com/office/drawing/2015/9/8/chartex" xmlns:cx2="http://schemas.microsoft.com/office/drawing/2015/10/21/chartex" xmlns:cx3="http://schemas.microsoft.com/office/drawing/2016/5/9/chartex" xmlns:cx4="http://schemas.microsoft.com/office/drawing/2016/5/10/chartex" xmlns:cx5="http://schemas.microsoft.com/office/drawing/2016/5/11/chartex" xmlns:cx6="http://schemas.microsoft.com/office/drawing/2016/5/12/chartex" xmlns:cx7="http://schemas.microsoft.com/office/drawing/2016/5/13/chartex" xmlns:cx8="http://schemas.microsoft.com/office/drawing/2016/5/14/chartex" xmlns:mc="http://schemas.openxmlformats.org/markup-compatibility/2006" xmlns:aink="http://schemas.microsoft.com/office/drawing/2016/ink" xmlns:am3d="http://schemas.microsoft.com/office/drawing/2017/model3d" xmlns:o="urn:schemas-microsoft-com:office:office" xmlns:r="http://schemas.openxmlformats.org/officeDocument/2006/relationships" xmlns:m="http://schemas.openxmlformats.org/officeDocument/2006/math" xmlns:v="urn:schemas-microsoft-com:vml" xmlns:wp14="http://schemas.microsoft.com/office/word/2010/wordprocessingDrawing" xmlns:wp="http://schemas.openxmlformats.org/drawingml/2006/wordprocessingDrawing" xmlns:w10="urn:schemas-microsoft-com:office:word" xmlns:w="http://schemas.openxmlformats.org/wordprocessingml/2006/main" xmlns:w14="http://schemas.microsoft.com/office/word/2010/wordml" xmlns:w15="http://schemas.microsoft.com/office/word/2012/wordml" xmlns:w16cid="http://schemas.microsoft.com/office/word/2016/wordml/cid" xmlns:w16se="http://schemas.microsoft.com/office/word/2015/wordml/symex" xmlns:wpg="http://schemas.microsoft.com/office/word/2010/wordprocessingGroup" xmlns:wpi="http://schemas.microsoft.com/office/word/2010/wordprocessingInk" xmlns:wne="http://schemas.microsoft.com/office/word/2006/wordml" xmlns:wps="http://schemas.microsoft.com/office/word/2010/wordprocessingShape" mc:Ignorable="w14 w15 w16se w16cid wp14">
+<w:document xmlns:wpc="http://schemas.microsoft.com/office/word/2010/wordprocessingCanvas" xmlns:mc="http://schemas.openxmlformats.org/markup-compatibility/2006" xmlns:o="urn:schemas-microsoft-com:office:office" xmlns:r="http://schemas.openxmlformats.org/officeDocument/2006/relationships" xmlns:m="http://schemas.openxmlformats.org/officeDocument/2006/math" xmlns:v="urn:schemas-microsoft-com:vml" xmlns:wp14="http://schemas.microsoft.com/office/word/2010/wordprocessingDrawing" xmlns:wp="http://schemas.openxmlformats.org/drawingml/2006/wordprocessingDrawing" xmlns:w10="urn:schemas-microsoft-com:office:word" xmlns:w="http://schemas.openxmlformats.org/wordprocessingml/2006/main" xmlns:w14="http://schemas.microsoft.com/office/word/2010/wordml" xmlns:wpg="http://schemas.microsoft.com/office/word/2010/wordprocessingGroup" xmlns:wpi="http://schemas.microsoft.com/office/word/2010/wordprocessingInk" xmlns:wne="http://schemas.microsoft.com/office/word/2006/wordml" xmlns:wps="http://schemas.microsoft.com/office/word/2010/wordprocessingShape" mc:Ignorable="w14 wp14">
   <w:body>
     <w:p>
       <w:pPr>
@@ -37,7 +37,7 @@
     </w:p>
     <w:p>
       <w:pPr>
-        <w:pStyle w:val="Naslov1"/>
+        <w:pStyle w:val="Heading1"/>
         <w:shd w:val="clear" w:color="auto" w:fill="FFFFFF"/>
         <w:spacing w:before="0" w:beforeAutospacing="0" w:after="120" w:afterAutospacing="0"/>
         <w:jc w:val="center"/>
@@ -665,7 +665,7 @@
     </w:p>
     <w:tbl>
       <w:tblPr>
-        <w:tblStyle w:val="Reetkatablice"/>
+        <w:tblStyle w:val="TableGrid"/>
         <w:tblW w:w="9454" w:type="dxa"/>
         <w:tblLook w:val="04A0" w:firstRow="1" w:lastRow="0" w:firstColumn="1" w:lastColumn="0" w:noHBand="0" w:noVBand="1"/>
       </w:tblPr>
@@ -950,12 +950,12 @@
       <w:sdtContent>
         <w:p>
           <w:pPr>
-            <w:pStyle w:val="TOCNaslov"/>
+            <w:pStyle w:val="TOCHeading"/>
           </w:pPr>
         </w:p>
         <w:p>
           <w:pPr>
-            <w:pStyle w:val="Sadraj1"/>
+            <w:pStyle w:val="TOC1"/>
             <w:ind w:left="0"/>
             <w:rPr>
               <w:rFonts w:ascii="Arial" w:hAnsi="Arial" w:cs="Arial"/>
@@ -982,7 +982,7 @@
         </w:p>
         <w:p>
           <w:pPr>
-            <w:pStyle w:val="Sadraj2"/>
+            <w:pStyle w:val="TOC2"/>
             <w:rPr>
               <w:rFonts w:ascii="Arial" w:hAnsi="Arial" w:cs="Arial"/>
             </w:rPr>
@@ -1031,7 +1031,7 @@
         </w:p>
         <w:p>
           <w:pPr>
-            <w:pStyle w:val="Sadraj3"/>
+            <w:pStyle w:val="TOC3"/>
             <w:ind w:left="0" w:firstLine="220"/>
             <w:rPr>
               <w:rFonts w:ascii="Arial" w:hAnsi="Arial" w:cs="Arial"/>
@@ -1081,7 +1081,7 @@
         </w:p>
         <w:p>
           <w:pPr>
-            <w:pStyle w:val="Sadraj1"/>
+            <w:pStyle w:val="TOC1"/>
             <w:ind w:left="0"/>
             <w:rPr>
               <w:rFonts w:ascii="Arial" w:hAnsi="Arial" w:cs="Arial"/>
@@ -1108,7 +1108,7 @@
         </w:p>
         <w:p>
           <w:pPr>
-            <w:pStyle w:val="Sadraj2"/>
+            <w:pStyle w:val="TOC2"/>
             <w:ind w:left="216"/>
             <w:rPr>
               <w:rFonts w:ascii="Arial" w:hAnsi="Arial" w:cs="Arial"/>
@@ -1185,7 +1185,7 @@
         </w:p>
         <w:p>
           <w:pPr>
-            <w:pStyle w:val="Sadraj3"/>
+            <w:pStyle w:val="TOC3"/>
             <w:ind w:left="0" w:firstLine="216"/>
             <w:rPr>
               <w:rFonts w:ascii="Arial" w:hAnsi="Arial" w:cs="Arial"/>
@@ -1210,21 +1210,7 @@
             <w:rPr>
               <w:rFonts w:ascii="Arial" w:hAnsi="Arial" w:cs="Arial"/>
             </w:rPr>
-            <w:t xml:space="preserve"> </w:t>
-          </w:r>
-          <w:proofErr w:type="spellStart"/>
-          <w:r>
-            <w:rPr>
-              <w:rFonts w:ascii="Arial" w:hAnsi="Arial" w:cs="Arial"/>
-            </w:rPr>
-            <w:t>i</w:t>
-          </w:r>
-          <w:proofErr w:type="spellEnd"/>
-          <w:r>
-            <w:rPr>
-              <w:rFonts w:ascii="Arial" w:hAnsi="Arial" w:cs="Arial"/>
-            </w:rPr>
-            <w:t xml:space="preserve"> </w:t>
+            <w:t xml:space="preserve"> i </w:t>
           </w:r>
           <w:proofErr w:type="spellStart"/>
           <w:r>
@@ -1250,7 +1236,7 @@
         </w:p>
         <w:p>
           <w:pPr>
-            <w:pStyle w:val="Sadraj1"/>
+            <w:pStyle w:val="TOC1"/>
             <w:ind w:left="0" w:firstLine="216"/>
             <w:rPr>
               <w:rFonts w:ascii="Arial" w:hAnsi="Arial" w:cs="Arial"/>
@@ -1277,7 +1263,7 @@
         </w:p>
         <w:p>
           <w:pPr>
-            <w:pStyle w:val="Sadraj2"/>
+            <w:pStyle w:val="TOC2"/>
             <w:ind w:left="0"/>
             <w:rPr>
               <w:rFonts w:ascii="Arial" w:hAnsi="Arial" w:cs="Arial"/>
@@ -1327,7 +1313,7 @@
         </w:p>
         <w:p>
           <w:pPr>
-            <w:pStyle w:val="Sadraj3"/>
+            <w:pStyle w:val="TOC3"/>
             <w:ind w:left="446"/>
             <w:rPr>
               <w:rFonts w:ascii="Arial" w:hAnsi="Arial" w:cs="Arial"/>
@@ -1364,7 +1350,7 @@
         </w:p>
         <w:p>
           <w:pPr>
-            <w:pStyle w:val="Sadraj2"/>
+            <w:pStyle w:val="TOC2"/>
             <w:ind w:left="216" w:firstLine="504"/>
             <w:rPr>
               <w:rFonts w:ascii="Arial" w:hAnsi="Arial" w:cs="Arial"/>
@@ -1409,7 +1395,7 @@
         </w:p>
         <w:p>
           <w:pPr>
-            <w:pStyle w:val="Sadraj3"/>
+            <w:pStyle w:val="TOC3"/>
             <w:ind w:left="0" w:firstLine="720"/>
             <w:rPr>
               <w:rFonts w:ascii="Arial" w:hAnsi="Arial" w:cs="Arial"/>
@@ -1452,7 +1438,7 @@
         </w:p>
         <w:p>
           <w:pPr>
-            <w:pStyle w:val="Sadraj1"/>
+            <w:pStyle w:val="TOC1"/>
             <w:ind w:left="0"/>
             <w:rPr>
               <w:rFonts w:ascii="Arial" w:hAnsi="Arial" w:cs="Arial"/>
@@ -1636,7 +1622,7 @@
     </w:p>
     <w:p>
       <w:pPr>
-        <w:pStyle w:val="Odlomakpopisa"/>
+        <w:pStyle w:val="ListParagraph"/>
         <w:numPr>
           <w:ilvl w:val="0"/>
           <w:numId w:val="3"/>
@@ -1664,7 +1650,7 @@
     </w:p>
     <w:p>
       <w:pPr>
-        <w:pStyle w:val="Odlomakpopisa"/>
+        <w:pStyle w:val="ListParagraph"/>
         <w:numPr>
           <w:ilvl w:val="1"/>
           <w:numId w:val="3"/>
@@ -1685,7 +1671,7 @@
     </w:p>
     <w:p>
       <w:pPr>
-        <w:pStyle w:val="Odlomakpopisa"/>
+        <w:pStyle w:val="ListParagraph"/>
         <w:spacing w:after="120" w:line="312" w:lineRule="auto"/>
         <w:ind w:left="792"/>
         <w:rPr>
@@ -1708,108 +1694,19 @@
         <w:rPr>
           <w:rFonts w:ascii="Times New Roman" w:hAnsi="Times New Roman" w:cs="Times New Roman"/>
         </w:rPr>
-        <w:t xml:space="preserve"> se događaju u kojim dijelovima grada </w:t>
-      </w:r>
-      <w:proofErr w:type="spellStart"/>
+        <w:t xml:space="preserve"> se događaju u kojim dijelovima grada Seattlea, te u kojem vremenskom periodu. Npr. </w:t>
+      </w:r>
       <w:r>
         <w:rPr>
           <w:rFonts w:ascii="Times New Roman" w:hAnsi="Times New Roman" w:cs="Times New Roman"/>
         </w:rPr>
-        <w:t>Seattlea</w:t>
-      </w:r>
-      <w:proofErr w:type="spellEnd"/>
+        <w:t>naša aplikacija će na temelju prijava iz baze podataka zaključiti da se u 5. aveniji u većini slučajeva događaju</w:t>
+      </w:r>
       <w:r>
         <w:rPr>
           <w:rFonts w:ascii="Times New Roman" w:hAnsi="Times New Roman" w:cs="Times New Roman"/>
         </w:rPr>
-        <w:t xml:space="preserve">, te u kojem vremenskom periodu. Npr. </w:t>
-      </w:r>
-      <w:r>
-        <w:rPr>
-          <w:rFonts w:ascii="Times New Roman" w:hAnsi="Times New Roman" w:cs="Times New Roman"/>
-        </w:rPr>
-        <w:t xml:space="preserve">naša aplikacija će na temelju prijava iz baze podataka zaključiti da se u 5. aveniji u većini slučajeva događaju krađe u prijepodnevnim satima. Za pretragu baze podataka koristit ćemo FP – </w:t>
-      </w:r>
-      <w:proofErr w:type="spellStart"/>
-      <w:r>
-        <w:rPr>
-          <w:rFonts w:ascii="Times New Roman" w:hAnsi="Times New Roman" w:cs="Times New Roman"/>
-        </w:rPr>
-        <w:t>growth</w:t>
-      </w:r>
-      <w:proofErr w:type="spellEnd"/>
-      <w:r>
-        <w:rPr>
-          <w:rFonts w:ascii="Times New Roman" w:hAnsi="Times New Roman" w:cs="Times New Roman"/>
-        </w:rPr>
-        <w:t xml:space="preserve"> algoritam (FP stoji za </w:t>
-      </w:r>
-      <w:proofErr w:type="spellStart"/>
-      <w:r>
-        <w:rPr>
-          <w:rFonts w:ascii="Times New Roman" w:hAnsi="Times New Roman" w:cs="Times New Roman"/>
-        </w:rPr>
-        <w:t>frequent</w:t>
-      </w:r>
-      <w:proofErr w:type="spellEnd"/>
-      <w:r>
-        <w:rPr>
-          <w:rFonts w:ascii="Times New Roman" w:hAnsi="Times New Roman" w:cs="Times New Roman"/>
-        </w:rPr>
-        <w:t xml:space="preserve"> </w:t>
-      </w:r>
-      <w:proofErr w:type="spellStart"/>
-      <w:r>
-        <w:rPr>
-          <w:rFonts w:ascii="Times New Roman" w:hAnsi="Times New Roman" w:cs="Times New Roman"/>
-        </w:rPr>
-        <w:t>pattern</w:t>
-      </w:r>
-      <w:proofErr w:type="spellEnd"/>
-      <w:r>
-        <w:rPr>
-          <w:rFonts w:ascii="Times New Roman" w:hAnsi="Times New Roman" w:cs="Times New Roman"/>
-        </w:rPr>
-        <w:t>)</w:t>
-      </w:r>
-      <w:r>
-        <w:rPr>
-          <w:rFonts w:ascii="Times New Roman" w:hAnsi="Times New Roman" w:cs="Times New Roman"/>
-        </w:rPr>
-        <w:t xml:space="preserve">. Algoritam radi na principu </w:t>
-      </w:r>
-      <w:r>
-        <w:rPr>
-          <w:rFonts w:ascii="Times New Roman" w:hAnsi="Times New Roman" w:cs="Times New Roman"/>
-          <w:i/>
-        </w:rPr>
-        <w:t>podijeli i vladaj</w:t>
-      </w:r>
-      <w:r>
-        <w:rPr>
-          <w:rFonts w:ascii="Times New Roman" w:hAnsi="Times New Roman" w:cs="Times New Roman"/>
-        </w:rPr>
-        <w:t>. Prolazi se kroz bazu podataka te se stvara stablo u kojem se nalaze instance podataka koji se često ponavljaju.</w:t>
-      </w:r>
-      <w:r>
-        <w:rPr>
-          <w:rFonts w:ascii="Times New Roman" w:hAnsi="Times New Roman" w:cs="Times New Roman"/>
-        </w:rPr>
-        <w:t xml:space="preserve"> Zatim se prolazi kroz svako </w:t>
-      </w:r>
-      <w:proofErr w:type="spellStart"/>
-      <w:r>
-        <w:rPr>
-          <w:rFonts w:ascii="Times New Roman" w:hAnsi="Times New Roman" w:cs="Times New Roman"/>
-        </w:rPr>
-        <w:t>podstablo</w:t>
-      </w:r>
-      <w:proofErr w:type="spellEnd"/>
-      <w:r>
-        <w:rPr>
-          <w:rFonts w:ascii="Times New Roman" w:hAnsi="Times New Roman" w:cs="Times New Roman"/>
-        </w:rPr>
-        <w:t xml:space="preserve"> zasebno, te se povezuju često ponavljani podaci.</w:t>
+        <w:t xml:space="preserve"> krađe u prijepodnevnim satima.</w:t>
       </w:r>
     </w:p>
     <w:p>
@@ -1836,7 +1733,7 @@
     </w:p>
     <w:p>
       <w:pPr>
-        <w:pStyle w:val="Odlomakpopisa"/>
+        <w:pStyle w:val="ListParagraph"/>
         <w:numPr>
           <w:ilvl w:val="1"/>
           <w:numId w:val="3"/>
@@ -1859,7 +1756,7 @@
     </w:p>
     <w:p>
       <w:pPr>
-        <w:pStyle w:val="Odlomakpopisa"/>
+        <w:pStyle w:val="ListParagraph"/>
         <w:spacing w:after="120"/>
         <w:ind w:left="792"/>
         <w:jc w:val="both"/>
@@ -1872,7 +1769,7 @@
     </w:p>
     <w:p>
       <w:pPr>
-        <w:pStyle w:val="Odlomakpopisa"/>
+        <w:pStyle w:val="ListParagraph"/>
         <w:numPr>
           <w:ilvl w:val="0"/>
           <w:numId w:val="4"/>
@@ -1894,7 +1791,7 @@
     </w:p>
     <w:p>
       <w:pPr>
-        <w:pStyle w:val="Odlomakpopisa"/>
+        <w:pStyle w:val="ListParagraph"/>
         <w:numPr>
           <w:ilvl w:val="0"/>
           <w:numId w:val="4"/>
@@ -1916,7 +1813,7 @@
     </w:p>
     <w:p>
       <w:pPr>
-        <w:pStyle w:val="Odlomakpopisa"/>
+        <w:pStyle w:val="ListParagraph"/>
         <w:numPr>
           <w:ilvl w:val="0"/>
           <w:numId w:val="4"/>
@@ -1938,7 +1835,7 @@
     </w:p>
     <w:p>
       <w:pPr>
-        <w:pStyle w:val="Odlomakpopisa"/>
+        <w:pStyle w:val="ListParagraph"/>
         <w:numPr>
           <w:ilvl w:val="0"/>
           <w:numId w:val="4"/>
@@ -1960,7 +1857,7 @@
     </w:p>
     <w:p>
       <w:pPr>
-        <w:pStyle w:val="Odlomakpopisa"/>
+        <w:pStyle w:val="ListParagraph"/>
         <w:numPr>
           <w:ilvl w:val="0"/>
           <w:numId w:val="4"/>
@@ -2032,87 +1929,24 @@
     </w:p>
     <w:p>
       <w:pPr>
-        <w:spacing w:after="120"/>
         <w:rPr>
           <w:rFonts w:ascii="Arial" w:hAnsi="Arial" w:cs="Arial"/>
           <w:sz w:val="24"/>
           <w:szCs w:val="24"/>
         </w:rPr>
       </w:pPr>
-    </w:p>
-    <w:p>
-      <w:pPr>
-        <w:spacing w:after="120"/>
+      <w:r>
         <w:rPr>
           <w:rFonts w:ascii="Arial" w:hAnsi="Arial" w:cs="Arial"/>
           <w:sz w:val="24"/>
           <w:szCs w:val="24"/>
         </w:rPr>
-      </w:pPr>
-    </w:p>
-    <w:p>
-      <w:pPr>
-        <w:spacing w:after="120"/>
-        <w:rPr>
-          <w:rFonts w:ascii="Arial" w:hAnsi="Arial" w:cs="Arial"/>
-          <w:sz w:val="24"/>
-          <w:szCs w:val="24"/>
-        </w:rPr>
-      </w:pPr>
-    </w:p>
-    <w:p>
-      <w:pPr>
-        <w:spacing w:after="120"/>
-        <w:rPr>
-          <w:rFonts w:ascii="Arial" w:hAnsi="Arial" w:cs="Arial"/>
-          <w:sz w:val="24"/>
-          <w:szCs w:val="24"/>
-        </w:rPr>
-      </w:pPr>
-    </w:p>
-    <w:p>
-      <w:pPr>
-        <w:spacing w:after="120"/>
-        <w:rPr>
-          <w:rFonts w:ascii="Arial" w:hAnsi="Arial" w:cs="Arial"/>
-          <w:sz w:val="24"/>
-          <w:szCs w:val="24"/>
-        </w:rPr>
-      </w:pPr>
-    </w:p>
-    <w:p>
-      <w:pPr>
-        <w:spacing w:after="120"/>
-        <w:rPr>
-          <w:rFonts w:ascii="Arial" w:hAnsi="Arial" w:cs="Arial"/>
-          <w:sz w:val="24"/>
-          <w:szCs w:val="24"/>
-        </w:rPr>
-      </w:pPr>
-    </w:p>
-    <w:p>
-      <w:pPr>
-        <w:spacing w:after="120"/>
-        <w:rPr>
-          <w:rFonts w:ascii="Arial" w:hAnsi="Arial" w:cs="Arial"/>
-          <w:sz w:val="24"/>
-          <w:szCs w:val="24"/>
-        </w:rPr>
-      </w:pPr>
-    </w:p>
-    <w:p>
-      <w:pPr>
-        <w:spacing w:after="120"/>
-        <w:rPr>
-          <w:rFonts w:ascii="Arial" w:hAnsi="Arial" w:cs="Arial"/>
-          <w:sz w:val="24"/>
-          <w:szCs w:val="24"/>
-        </w:rPr>
-      </w:pPr>
-    </w:p>
-    <w:p>
-      <w:pPr>
-        <w:pStyle w:val="Odlomakpopisa"/>
+        <w:br w:type="page"/>
+      </w:r>
+    </w:p>
+    <w:p>
+      <w:pPr>
+        <w:pStyle w:val="ListParagraph"/>
         <w:numPr>
           <w:ilvl w:val="0"/>
           <w:numId w:val="3"/>
@@ -2139,7 +1973,7 @@
     </w:p>
     <w:p>
       <w:pPr>
-        <w:pStyle w:val="Odlomakpopisa"/>
+        <w:pStyle w:val="ListParagraph"/>
         <w:numPr>
           <w:ilvl w:val="1"/>
           <w:numId w:val="3"/>
@@ -2162,47 +1996,6 @@
     </w:p>
     <w:p>
       <w:pPr>
-        <w:pStyle w:val="Odlomakpopisa"/>
-        <w:spacing w:after="120" w:line="312" w:lineRule="auto"/>
-        <w:ind w:left="792"/>
-        <w:rPr>
-          <w:rFonts w:ascii="Times New Roman" w:hAnsi="Times New Roman" w:cs="Times New Roman"/>
-          <w:szCs w:val="24"/>
-        </w:rPr>
-      </w:pPr>
-      <w:r>
-        <w:rPr>
-          <w:rFonts w:ascii="Times New Roman" w:hAnsi="Times New Roman" w:cs="Times New Roman"/>
-          <w:szCs w:val="24"/>
-        </w:rPr>
-        <w:t xml:space="preserve">Prvi korak u cijelom procesu je bila raspodjela uloga i odgovornosti u timu. Definirali smo način komunikacije te smo uspostavili sve alate koji će nam pomoći pri izradi projekta. </w:t>
-      </w:r>
-      <w:r>
-        <w:rPr>
-          <w:rFonts w:ascii="Times New Roman" w:hAnsi="Times New Roman" w:cs="Times New Roman"/>
-          <w:szCs w:val="24"/>
-        </w:rPr>
-        <w:t xml:space="preserve">Nakon proučavanja svih ponuđenih algoritama za pretraživanje podataka, odlučili smo se za FP – </w:t>
-      </w:r>
-      <w:proofErr w:type="spellStart"/>
-      <w:r>
-        <w:rPr>
-          <w:rFonts w:ascii="Times New Roman" w:hAnsi="Times New Roman" w:cs="Times New Roman"/>
-          <w:szCs w:val="24"/>
-        </w:rPr>
-        <w:t>growth</w:t>
-      </w:r>
-      <w:proofErr w:type="spellEnd"/>
-      <w:r>
-        <w:rPr>
-          <w:rFonts w:ascii="Times New Roman" w:hAnsi="Times New Roman" w:cs="Times New Roman"/>
-          <w:szCs w:val="24"/>
-        </w:rPr>
-        <w:t xml:space="preserve">  algoritam. Slijede dogovori oko dizajna, sama implementacija aplikacije, te testiranje iste.</w:t>
-      </w:r>
-    </w:p>
-    <w:p>
-      <w:pPr>
         <w:spacing w:after="120"/>
         <w:ind w:left="720"/>
         <w:rPr>
@@ -2210,10 +2003,17 @@
           <w:szCs w:val="24"/>
         </w:rPr>
       </w:pPr>
-    </w:p>
-    <w:p>
-      <w:pPr>
-        <w:pStyle w:val="Odlomakpopisa"/>
+      <w:r>
+        <w:rPr>
+          <w:rFonts w:ascii="Arial" w:hAnsi="Arial" w:cs="Arial"/>
+          <w:szCs w:val="24"/>
+        </w:rPr>
+        <w:t>(...)</w:t>
+      </w:r>
+    </w:p>
+    <w:p>
+      <w:pPr>
+        <w:pStyle w:val="ListParagraph"/>
         <w:numPr>
           <w:ilvl w:val="1"/>
           <w:numId w:val="3"/>
@@ -2262,11 +2062,10 @@
           <w:szCs w:val="24"/>
         </w:rPr>
       </w:pPr>
-      <w:bookmarkStart w:id="0" w:name="_GoBack"/>
     </w:p>
     <w:tbl>
       <w:tblPr>
-        <w:tblStyle w:val="Reetkatablice"/>
+        <w:tblStyle w:val="TableGrid"/>
         <w:tblW w:w="9027" w:type="dxa"/>
         <w:tblInd w:w="720" w:type="dxa"/>
         <w:tblLook w:val="04A0" w:firstRow="1" w:lastRow="0" w:firstColumn="1" w:lastColumn="0" w:noHBand="0" w:noVBand="1"/>
@@ -2281,7 +2080,6 @@
           <w:tcPr>
             <w:tcW w:w="2223" w:type="dxa"/>
           </w:tcPr>
-          <w:bookmarkEnd w:id="0"/>
           <w:p>
             <w:pPr>
               <w:spacing w:after="120"/>
@@ -2749,39 +2547,12 @@
         </w:rPr>
         <w:t>Svaki član projektnog tima predaje svoj dokument i zadatke projektnom manageru koji odlučuje o tome koliko je ispravno neki zadatak odrađen te na temelju toga zadaje druge zadatke.</w:t>
       </w:r>
-    </w:p>
-    <w:p>
-      <w:pPr>
-        <w:spacing w:after="120"/>
-        <w:ind w:left="720"/>
-        <w:rPr>
-          <w:rFonts w:ascii="Arial" w:hAnsi="Arial" w:cs="Arial"/>
-          <w:szCs w:val="24"/>
-        </w:rPr>
-      </w:pPr>
-    </w:p>
-    <w:p>
-      <w:pPr>
-        <w:spacing w:after="120"/>
-        <w:ind w:left="720"/>
-        <w:rPr>
-          <w:rFonts w:ascii="Arial" w:hAnsi="Arial" w:cs="Arial"/>
-          <w:szCs w:val="24"/>
-        </w:rPr>
-      </w:pPr>
-    </w:p>
-    <w:p>
-      <w:pPr>
-        <w:spacing w:after="120"/>
-        <w:rPr>
-          <w:rFonts w:ascii="Arial" w:hAnsi="Arial" w:cs="Arial"/>
-          <w:szCs w:val="24"/>
-        </w:rPr>
-      </w:pPr>
-    </w:p>
-    <w:p>
-      <w:pPr>
-        <w:pStyle w:val="Odlomakpopisa"/>
+      <w:bookmarkStart w:id="0" w:name="_GoBack"/>
+      <w:bookmarkEnd w:id="0"/>
+    </w:p>
+    <w:p>
+      <w:pPr>
+        <w:pStyle w:val="ListParagraph"/>
         <w:numPr>
           <w:ilvl w:val="1"/>
           <w:numId w:val="3"/>
@@ -2799,14 +2570,17 @@
           <w:b/>
           <w:szCs w:val="24"/>
         </w:rPr>
-        <w:lastRenderedPageBreak/>
         <w:t>Alati i tehnike</w:t>
       </w:r>
     </w:p>
     <w:p>
       <w:pPr>
+        <w:pStyle w:val="ListParagraph"/>
+        <w:numPr>
+          <w:ilvl w:val="0"/>
+          <w:numId w:val="13"/>
+        </w:numPr>
         <w:spacing w:after="120" w:line="312" w:lineRule="auto"/>
-        <w:ind w:left="720"/>
         <w:jc w:val="both"/>
         <w:rPr>
           <w:rFonts w:ascii="Times New Roman" w:hAnsi="Times New Roman" w:cs="Times New Roman"/>
@@ -2818,20 +2592,39 @@
           <w:rFonts w:ascii="Times New Roman" w:hAnsi="Times New Roman" w:cs="Times New Roman"/>
           <w:szCs w:val="24"/>
         </w:rPr>
-        <w:t xml:space="preserve">Kao sustav za komunikaciju koristi se alat Trello. Trello je alat za suradnju koji nam daje vizualni pregled onoga na čemu se radi, tko radi na njemu i </w:t>
-      </w:r>
-      <w:r>
+        <w:t>Trello</w:t>
+      </w:r>
+    </w:p>
+    <w:p>
+      <w:pPr>
+        <w:pStyle w:val="ListParagraph"/>
+        <w:numPr>
+          <w:ilvl w:val="0"/>
+          <w:numId w:val="13"/>
+        </w:numPr>
+        <w:spacing w:after="120" w:line="312" w:lineRule="auto"/>
+        <w:jc w:val="both"/>
         <w:rPr>
           <w:rFonts w:ascii="Times New Roman" w:hAnsi="Times New Roman" w:cs="Times New Roman"/>
           <w:szCs w:val="24"/>
         </w:rPr>
-        <w:t>koji su zadaci odrađeni, a koji još uvijek trebaju biti odrađeni. Temelji na Kanban sustavu upravljanja projektima i zadacima te koristi ploče, popise i kartice („boards, lists, and cards“) za stvaranje jednostavnijeg vizualnog sustava upravljanja projektima. Ova 3 osnovna elementa aplikacije pružaju vizualni izgled rada za donošenje odluka na visokoj razini.</w:t>
-      </w:r>
-    </w:p>
-    <w:p>
-      <w:pPr>
+      </w:pPr>
+      <w:r>
+        <w:rPr>
+          <w:rFonts w:ascii="Times New Roman" w:hAnsi="Times New Roman" w:cs="Times New Roman"/>
+          <w:szCs w:val="24"/>
+        </w:rPr>
+        <w:t>GiHub</w:t>
+      </w:r>
+    </w:p>
+    <w:p>
+      <w:pPr>
+        <w:pStyle w:val="ListParagraph"/>
+        <w:numPr>
+          <w:ilvl w:val="0"/>
+          <w:numId w:val="13"/>
+        </w:numPr>
         <w:spacing w:after="120" w:line="312" w:lineRule="auto"/>
-        <w:ind w:left="720"/>
         <w:jc w:val="both"/>
         <w:rPr>
           <w:rFonts w:ascii="Times New Roman" w:hAnsi="Times New Roman" w:cs="Times New Roman"/>
@@ -2843,211 +2636,71 @@
           <w:rFonts w:ascii="Times New Roman" w:hAnsi="Times New Roman" w:cs="Times New Roman"/>
           <w:szCs w:val="24"/>
         </w:rPr>
-        <w:t xml:space="preserve">Kao sustav za praćenje promjena tijekom izrade programskog proizvoda koristi se GIT sustav u sklopu GitHub mreže. Git je distribuirani sustav kontrole verzije za praćenje promjena izvornog koda tijekom razvoja softvera. Dizajniran je za koordinaciju rada među programerima, ali se može koristiti za praćenje promjena u bilo kojem skupu datoteka. </w:t>
-      </w:r>
-      <w:r>
+        <w:t>Java</w:t>
+      </w:r>
+    </w:p>
+    <w:p>
+      <w:pPr>
+        <w:pStyle w:val="ListParagraph"/>
+        <w:numPr>
+          <w:ilvl w:val="0"/>
+          <w:numId w:val="13"/>
+        </w:numPr>
+        <w:spacing w:after="120" w:line="312" w:lineRule="auto"/>
+        <w:jc w:val="both"/>
         <w:rPr>
           <w:rFonts w:ascii="Times New Roman" w:hAnsi="Times New Roman" w:cs="Times New Roman"/>
           <w:szCs w:val="24"/>
         </w:rPr>
-        <w:t>Njegovi</w:t>
-      </w:r>
+      </w:pPr>
       <w:r>
         <w:rPr>
           <w:rFonts w:ascii="Times New Roman" w:hAnsi="Times New Roman" w:cs="Times New Roman"/>
           <w:szCs w:val="24"/>
         </w:rPr>
-        <w:t xml:space="preserve"> ciljevi uključuju brzinu, integritet podataka i podršku za distribuirane, nelinearne radne procese.</w:t>
-      </w:r>
-      <w:r>
+        <w:t>Eclipse</w:t>
+      </w:r>
+    </w:p>
+    <w:p>
+      <w:pPr>
+        <w:pStyle w:val="ListParagraph"/>
+        <w:numPr>
+          <w:ilvl w:val="0"/>
+          <w:numId w:val="13"/>
+        </w:numPr>
+        <w:spacing w:after="120" w:line="312" w:lineRule="auto"/>
+        <w:jc w:val="both"/>
         <w:rPr>
           <w:rFonts w:ascii="Times New Roman" w:hAnsi="Times New Roman" w:cs="Times New Roman"/>
           <w:szCs w:val="24"/>
         </w:rPr>
-        <w:t xml:space="preserve"> Sa druge strane, GitHub je web hosting usluga za kontrolu verzija pomoću Gita. Uglavnom se koristi za programski kod. Ona nudi sve raspodijeljene verzije kontrole i izvornog koda upravljanja funkcionalnost Git, kao i dodavanje vlastite značajke.</w:t>
-      </w:r>
-    </w:p>
-    <w:p>
-      <w:pPr>
-        <w:spacing w:after="120"/>
-        <w:ind w:left="720"/>
-        <w:rPr>
-          <w:rFonts w:ascii="Arial" w:hAnsi="Arial" w:cs="Arial"/>
-          <w:szCs w:val="24"/>
-        </w:rPr>
-      </w:pPr>
-    </w:p>
-    <w:p>
-      <w:pPr>
-        <w:spacing w:after="120"/>
-        <w:ind w:left="720"/>
-        <w:rPr>
-          <w:rFonts w:ascii="Arial" w:hAnsi="Arial" w:cs="Arial"/>
-          <w:szCs w:val="24"/>
-        </w:rPr>
-      </w:pPr>
-    </w:p>
-    <w:p>
-      <w:pPr>
-        <w:spacing w:after="120"/>
-        <w:ind w:left="720"/>
-        <w:rPr>
-          <w:rFonts w:ascii="Arial" w:hAnsi="Arial" w:cs="Arial"/>
-          <w:szCs w:val="24"/>
-        </w:rPr>
-      </w:pPr>
-    </w:p>
-    <w:p>
-      <w:pPr>
-        <w:spacing w:after="120"/>
-        <w:ind w:left="720"/>
-        <w:rPr>
-          <w:rFonts w:ascii="Arial" w:hAnsi="Arial" w:cs="Arial"/>
-          <w:szCs w:val="24"/>
-        </w:rPr>
-      </w:pPr>
-    </w:p>
-    <w:p>
-      <w:pPr>
-        <w:spacing w:after="120"/>
-        <w:ind w:left="720"/>
-        <w:rPr>
-          <w:rFonts w:ascii="Arial" w:hAnsi="Arial" w:cs="Arial"/>
-          <w:szCs w:val="24"/>
-        </w:rPr>
-      </w:pPr>
-    </w:p>
-    <w:p>
-      <w:pPr>
-        <w:spacing w:after="120"/>
-        <w:ind w:left="720"/>
-        <w:rPr>
-          <w:rFonts w:ascii="Arial" w:hAnsi="Arial" w:cs="Arial"/>
-          <w:szCs w:val="24"/>
-        </w:rPr>
-      </w:pPr>
-    </w:p>
-    <w:p>
-      <w:pPr>
-        <w:spacing w:after="120"/>
-        <w:ind w:left="720"/>
-        <w:rPr>
-          <w:rFonts w:ascii="Arial" w:hAnsi="Arial" w:cs="Arial"/>
-          <w:szCs w:val="24"/>
-        </w:rPr>
-      </w:pPr>
-    </w:p>
-    <w:p>
-      <w:pPr>
-        <w:spacing w:after="120"/>
-        <w:ind w:left="720"/>
-        <w:rPr>
-          <w:rFonts w:ascii="Arial" w:hAnsi="Arial" w:cs="Arial"/>
-          <w:szCs w:val="24"/>
-        </w:rPr>
-      </w:pPr>
-    </w:p>
-    <w:p>
-      <w:pPr>
-        <w:spacing w:after="120"/>
-        <w:ind w:left="720"/>
-        <w:rPr>
-          <w:rFonts w:ascii="Arial" w:hAnsi="Arial" w:cs="Arial"/>
-          <w:szCs w:val="24"/>
-        </w:rPr>
-      </w:pPr>
-    </w:p>
-    <w:p>
-      <w:pPr>
-        <w:spacing w:after="120"/>
-        <w:ind w:left="720"/>
-        <w:rPr>
-          <w:rFonts w:ascii="Arial" w:hAnsi="Arial" w:cs="Arial"/>
-          <w:szCs w:val="24"/>
-        </w:rPr>
-      </w:pPr>
-    </w:p>
-    <w:p>
-      <w:pPr>
-        <w:spacing w:after="120"/>
-        <w:ind w:left="720"/>
-        <w:rPr>
-          <w:rFonts w:ascii="Arial" w:hAnsi="Arial" w:cs="Arial"/>
-          <w:szCs w:val="24"/>
-        </w:rPr>
-      </w:pPr>
-    </w:p>
-    <w:p>
-      <w:pPr>
-        <w:spacing w:after="120"/>
-        <w:ind w:left="720"/>
-        <w:rPr>
-          <w:rFonts w:ascii="Arial" w:hAnsi="Arial" w:cs="Arial"/>
-          <w:szCs w:val="24"/>
-        </w:rPr>
-      </w:pPr>
-    </w:p>
-    <w:p>
-      <w:pPr>
-        <w:spacing w:after="120"/>
-        <w:ind w:left="720"/>
-        <w:rPr>
-          <w:rFonts w:ascii="Arial" w:hAnsi="Arial" w:cs="Arial"/>
-          <w:szCs w:val="24"/>
-        </w:rPr>
-      </w:pPr>
-    </w:p>
-    <w:p>
-      <w:pPr>
-        <w:spacing w:after="120"/>
-        <w:ind w:left="720"/>
-        <w:rPr>
-          <w:rFonts w:ascii="Arial" w:hAnsi="Arial" w:cs="Arial"/>
-          <w:szCs w:val="24"/>
-        </w:rPr>
-      </w:pPr>
-    </w:p>
-    <w:p>
-      <w:pPr>
-        <w:spacing w:after="120"/>
-        <w:ind w:left="720"/>
-        <w:rPr>
-          <w:rFonts w:ascii="Arial" w:hAnsi="Arial" w:cs="Arial"/>
-          <w:szCs w:val="24"/>
-        </w:rPr>
-      </w:pPr>
-    </w:p>
-    <w:p>
-      <w:pPr>
-        <w:spacing w:after="120"/>
-        <w:ind w:left="720"/>
-        <w:rPr>
-          <w:rFonts w:ascii="Arial" w:hAnsi="Arial" w:cs="Arial"/>
-          <w:szCs w:val="24"/>
-        </w:rPr>
-      </w:pPr>
-    </w:p>
-    <w:p>
-      <w:pPr>
-        <w:spacing w:after="120"/>
-        <w:rPr>
-          <w:rFonts w:ascii="Arial" w:hAnsi="Arial" w:cs="Arial"/>
-          <w:szCs w:val="24"/>
-        </w:rPr>
-      </w:pPr>
-    </w:p>
-    <w:p>
-      <w:pPr>
-        <w:spacing w:after="120"/>
-        <w:rPr>
-          <w:rFonts w:ascii="Arial" w:hAnsi="Arial" w:cs="Arial"/>
-          <w:szCs w:val="24"/>
-        </w:rPr>
-      </w:pPr>
-    </w:p>
-    <w:p>
-      <w:pPr>
-        <w:pStyle w:val="Odlomakpopisa"/>
+      </w:pPr>
+      <w:r>
+        <w:rPr>
+          <w:rFonts w:ascii="Times New Roman" w:hAnsi="Times New Roman" w:cs="Times New Roman"/>
+          <w:szCs w:val="24"/>
+        </w:rPr>
+        <w:t>Linux razvojna okolina</w:t>
+      </w:r>
+    </w:p>
+    <w:p>
+      <w:pPr>
+        <w:rPr>
+          <w:rFonts w:ascii="Times New Roman" w:hAnsi="Times New Roman" w:cs="Times New Roman"/>
+          <w:szCs w:val="24"/>
+        </w:rPr>
+      </w:pPr>
+      <w:r>
+        <w:rPr>
+          <w:rFonts w:ascii="Times New Roman" w:hAnsi="Times New Roman" w:cs="Times New Roman"/>
+          <w:szCs w:val="24"/>
+        </w:rPr>
+        <w:br w:type="page"/>
+      </w:r>
+    </w:p>
+    <w:p>
+      <w:pPr>
+        <w:pStyle w:val="ListParagraph"/>
         <w:numPr>
           <w:ilvl w:val="0"/>
           <w:numId w:val="3"/>
@@ -3075,7 +2728,7 @@
     </w:p>
     <w:p>
       <w:pPr>
-        <w:pStyle w:val="Odlomakpopisa"/>
+        <w:pStyle w:val="ListParagraph"/>
         <w:spacing w:before="480" w:after="120"/>
         <w:ind w:left="360"/>
         <w:rPr>
@@ -3089,7 +2742,7 @@
     </w:p>
     <w:p>
       <w:pPr>
-        <w:pStyle w:val="Odlomakpopisa"/>
+        <w:pStyle w:val="ListParagraph"/>
         <w:numPr>
           <w:ilvl w:val="1"/>
           <w:numId w:val="3"/>
@@ -3112,7 +2765,7 @@
     </w:p>
     <w:p>
       <w:pPr>
-        <w:pStyle w:val="Odlomakpopisa"/>
+        <w:pStyle w:val="ListParagraph"/>
         <w:tabs>
           <w:tab w:val="left" w:pos="1512"/>
           <w:tab w:val="center" w:pos="5076"/>
@@ -3150,7 +2803,7 @@
     </w:p>
     <w:p>
       <w:pPr>
-        <w:pStyle w:val="Odlomakpopisa"/>
+        <w:pStyle w:val="ListParagraph"/>
         <w:tabs>
           <w:tab w:val="left" w:pos="1512"/>
           <w:tab w:val="center" w:pos="5076"/>
@@ -3174,6 +2827,7 @@
       <w:r>
         <w:rPr>
           <w:noProof/>
+          <w:lang w:eastAsia="hr-HR"/>
         </w:rPr>
         <w:drawing>
           <wp:anchor distT="0" distB="0" distL="114300" distR="114300" simplePos="0" relativeHeight="251663872" behindDoc="0" locked="0" layoutInCell="1" allowOverlap="1" wp14:anchorId="6C7FB458" wp14:editId="7A36742C">
@@ -3199,7 +2853,7 @@
                     <pic:cNvPicPr/>
                   </pic:nvPicPr>
                   <pic:blipFill>
-                    <a:blip r:embed="rId8">
+                    <a:blip r:embed="rId9">
                       <a:extLst>
                         <a:ext uri="{28A0092B-C50C-407E-A947-70E740481C1C}">
                           <a14:useLocalDpi xmlns:a14="http://schemas.microsoft.com/office/drawing/2010/main" val="0"/>
@@ -3234,7 +2888,7 @@
     </w:p>
     <w:p>
       <w:pPr>
-        <w:pStyle w:val="Odlomakpopisa"/>
+        <w:pStyle w:val="ListParagraph"/>
         <w:tabs>
           <w:tab w:val="left" w:pos="4152"/>
         </w:tabs>
@@ -3247,7 +2901,7 @@
     </w:p>
     <w:p>
       <w:pPr>
-        <w:pStyle w:val="Odlomakpopisa"/>
+        <w:pStyle w:val="ListParagraph"/>
         <w:tabs>
           <w:tab w:val="left" w:pos="4392"/>
         </w:tabs>
@@ -3263,7 +2917,7 @@
     </w:p>
     <w:p>
       <w:pPr>
-        <w:pStyle w:val="Odlomakpopisa"/>
+        <w:pStyle w:val="ListParagraph"/>
         <w:tabs>
           <w:tab w:val="left" w:pos="4392"/>
         </w:tabs>
@@ -3279,7 +2933,7 @@
     </w:p>
     <w:p>
       <w:pPr>
-        <w:pStyle w:val="Odlomakpopisa"/>
+        <w:pStyle w:val="ListParagraph"/>
         <w:tabs>
           <w:tab w:val="left" w:pos="4392"/>
         </w:tabs>
@@ -3295,7 +2949,7 @@
     </w:p>
     <w:p>
       <w:pPr>
-        <w:pStyle w:val="Odlomakpopisa"/>
+        <w:pStyle w:val="ListParagraph"/>
         <w:tabs>
           <w:tab w:val="left" w:pos="4392"/>
         </w:tabs>
@@ -3311,7 +2965,7 @@
     </w:p>
     <w:p>
       <w:pPr>
-        <w:pStyle w:val="Odlomakpopisa"/>
+        <w:pStyle w:val="ListParagraph"/>
         <w:tabs>
           <w:tab w:val="left" w:pos="4392"/>
         </w:tabs>
@@ -3327,7 +2981,7 @@
     </w:p>
     <w:p>
       <w:pPr>
-        <w:pStyle w:val="Odlomakpopisa"/>
+        <w:pStyle w:val="ListParagraph"/>
         <w:tabs>
           <w:tab w:val="left" w:pos="4392"/>
         </w:tabs>
@@ -3343,7 +2997,7 @@
     </w:p>
     <w:p>
       <w:pPr>
-        <w:pStyle w:val="Odlomakpopisa"/>
+        <w:pStyle w:val="ListParagraph"/>
         <w:tabs>
           <w:tab w:val="left" w:pos="4392"/>
         </w:tabs>
@@ -3359,7 +3013,7 @@
     </w:p>
     <w:p>
       <w:pPr>
-        <w:pStyle w:val="Odlomakpopisa"/>
+        <w:pStyle w:val="ListParagraph"/>
         <w:tabs>
           <w:tab w:val="left" w:pos="4392"/>
         </w:tabs>
@@ -3375,7 +3029,7 @@
     </w:p>
     <w:p>
       <w:pPr>
-        <w:pStyle w:val="Odlomakpopisa"/>
+        <w:pStyle w:val="ListParagraph"/>
         <w:tabs>
           <w:tab w:val="left" w:pos="4392"/>
         </w:tabs>
@@ -3417,7 +3071,7 @@
     </w:p>
     <w:p>
       <w:pPr>
-        <w:pStyle w:val="Odlomakpopisa"/>
+        <w:pStyle w:val="ListParagraph"/>
         <w:tabs>
           <w:tab w:val="left" w:pos="4392"/>
         </w:tabs>
@@ -3433,7 +3087,7 @@
     </w:p>
     <w:p>
       <w:pPr>
-        <w:pStyle w:val="Odlomakpopisa"/>
+        <w:pStyle w:val="ListParagraph"/>
         <w:spacing w:before="240" w:after="120"/>
         <w:ind w:left="792"/>
         <w:rPr>
@@ -3455,7 +3109,7 @@
     </w:p>
     <w:p>
       <w:pPr>
-        <w:pStyle w:val="Odlomakpopisa"/>
+        <w:pStyle w:val="ListParagraph"/>
         <w:numPr>
           <w:ilvl w:val="2"/>
           <w:numId w:val="3"/>
@@ -3479,107 +3133,245 @@
     </w:p>
     <w:p>
       <w:pPr>
-        <w:pStyle w:val="Odlomakpopisa"/>
+        <w:pStyle w:val="ListParagraph"/>
         <w:numPr>
           <w:ilvl w:val="0"/>
           <w:numId w:val="8"/>
         </w:numPr>
         <w:spacing w:after="120" w:line="312" w:lineRule="auto"/>
         <w:rPr>
-          <w:rFonts w:ascii="Times New Roman" w:hAnsi="Times New Roman" w:cs="Times New Roman"/>
-        </w:rPr>
-      </w:pPr>
-      <w:r>
-        <w:rPr>
-          <w:rFonts w:ascii="Times New Roman" w:hAnsi="Times New Roman" w:cs="Times New Roman"/>
-        </w:rPr>
-        <w:t xml:space="preserve">Uspostava </w:t>
-      </w:r>
-      <w:proofErr w:type="spellStart"/>
-      <w:r>
-        <w:rPr>
-          <w:rFonts w:ascii="Times New Roman" w:hAnsi="Times New Roman" w:cs="Times New Roman"/>
-        </w:rPr>
-        <w:t>Trello</w:t>
-      </w:r>
-      <w:proofErr w:type="spellEnd"/>
-      <w:r>
-        <w:rPr>
-          <w:rFonts w:ascii="Times New Roman" w:hAnsi="Times New Roman" w:cs="Times New Roman"/>
-        </w:rPr>
-        <w:t xml:space="preserve"> i GIT alata</w:t>
-      </w:r>
-    </w:p>
-    <w:p>
-      <w:pPr>
-        <w:pStyle w:val="Odlomakpopisa"/>
+          <w:rFonts w:ascii="Arial" w:hAnsi="Arial" w:cs="Arial"/>
+          <w:i/>
+        </w:rPr>
+      </w:pPr>
+      <w:r>
+        <w:rPr>
+          <w:rFonts w:ascii="Arial" w:hAnsi="Arial" w:cs="Arial"/>
+          <w:i/>
+        </w:rPr>
+        <w:t>Rasporediti uloge</w:t>
+      </w:r>
+    </w:p>
+    <w:p>
+      <w:pPr>
+        <w:pStyle w:val="ListParagraph"/>
         <w:numPr>
           <w:ilvl w:val="0"/>
           <w:numId w:val="8"/>
         </w:numPr>
         <w:spacing w:after="120" w:line="312" w:lineRule="auto"/>
         <w:rPr>
-          <w:rFonts w:ascii="Times New Roman" w:hAnsi="Times New Roman" w:cs="Times New Roman"/>
-        </w:rPr>
-      </w:pPr>
-      <w:r>
-        <w:rPr>
-          <w:rFonts w:ascii="Times New Roman" w:hAnsi="Times New Roman" w:cs="Times New Roman"/>
-        </w:rPr>
-        <w:t>Raspodjela uloga</w:t>
-      </w:r>
-    </w:p>
-    <w:p>
-      <w:pPr>
-        <w:pStyle w:val="Odlomakpopisa"/>
+          <w:rFonts w:ascii="Arial" w:hAnsi="Arial" w:cs="Arial"/>
+          <w:i/>
+        </w:rPr>
+      </w:pPr>
+      <w:r>
+        <w:rPr>
+          <w:rFonts w:ascii="Arial" w:hAnsi="Arial" w:cs="Arial"/>
+          <w:i/>
+        </w:rPr>
+        <w:t>Odgovorna osoba:</w:t>
+      </w:r>
+    </w:p>
+    <w:p>
+      <w:pPr>
+        <w:pStyle w:val="ListParagraph"/>
         <w:numPr>
           <w:ilvl w:val="0"/>
           <w:numId w:val="8"/>
         </w:numPr>
         <w:spacing w:after="120" w:line="312" w:lineRule="auto"/>
         <w:rPr>
-          <w:rFonts w:ascii="Times New Roman" w:hAnsi="Times New Roman" w:cs="Times New Roman"/>
-        </w:rPr>
-      </w:pPr>
-      <w:r>
-        <w:rPr>
-          <w:rFonts w:ascii="Times New Roman" w:hAnsi="Times New Roman" w:cs="Times New Roman"/>
-        </w:rPr>
-        <w:t>Proučavanje obaveza pojedine uloge</w:t>
-      </w:r>
-    </w:p>
-    <w:p>
-      <w:pPr>
-        <w:pStyle w:val="Odlomakpopisa"/>
+          <w:rFonts w:ascii="Arial" w:hAnsi="Arial" w:cs="Arial"/>
+          <w:i/>
+        </w:rPr>
+      </w:pPr>
+      <w:r>
+        <w:rPr>
+          <w:rFonts w:ascii="Arial" w:hAnsi="Arial" w:cs="Arial"/>
+          <w:i/>
+        </w:rPr>
+        <w:t>Datum završetka:</w:t>
+      </w:r>
+    </w:p>
+    <w:p>
+      <w:pPr>
+        <w:pStyle w:val="ListParagraph"/>
+        <w:numPr>
+          <w:ilvl w:val="2"/>
+          <w:numId w:val="3"/>
+        </w:numPr>
+        <w:spacing w:before="240" w:after="120"/>
+        <w:rPr>
+          <w:rFonts w:ascii="Arial" w:hAnsi="Arial" w:cs="Arial"/>
+          <w:i/>
+        </w:rPr>
+      </w:pPr>
+      <w:r>
+        <w:rPr>
+          <w:rFonts w:ascii="Arial" w:hAnsi="Arial" w:cs="Arial"/>
+          <w:i/>
+        </w:rPr>
+        <w:t>Zadaća 2</w:t>
+      </w:r>
+    </w:p>
+    <w:p>
+      <w:pPr>
+        <w:pStyle w:val="ListParagraph"/>
+        <w:numPr>
+          <w:ilvl w:val="0"/>
+          <w:numId w:val="14"/>
+        </w:numPr>
+        <w:spacing w:before="240" w:after="120"/>
+        <w:rPr>
+          <w:rFonts w:ascii="Arial" w:hAnsi="Arial" w:cs="Arial"/>
+          <w:i/>
+        </w:rPr>
+      </w:pPr>
+      <w:r>
+        <w:rPr>
+          <w:rFonts w:ascii="Arial" w:hAnsi="Arial" w:cs="Arial"/>
+          <w:i/>
+        </w:rPr>
+        <w:t>Odrediti ciljeve</w:t>
+      </w:r>
+    </w:p>
+    <w:p>
+      <w:pPr>
+        <w:pStyle w:val="ListParagraph"/>
+        <w:numPr>
+          <w:ilvl w:val="0"/>
+          <w:numId w:val="14"/>
+        </w:numPr>
+        <w:spacing w:after="120" w:line="312" w:lineRule="auto"/>
+        <w:rPr>
+          <w:rFonts w:ascii="Arial" w:hAnsi="Arial" w:cs="Arial"/>
+          <w:i/>
+        </w:rPr>
+      </w:pPr>
+      <w:r>
+        <w:rPr>
+          <w:rFonts w:ascii="Arial" w:hAnsi="Arial" w:cs="Arial"/>
+          <w:i/>
+        </w:rPr>
+        <w:t>Odgovorna osoba:</w:t>
+      </w:r>
+    </w:p>
+    <w:p>
+      <w:pPr>
+        <w:pStyle w:val="ListParagraph"/>
+        <w:numPr>
+          <w:ilvl w:val="0"/>
+          <w:numId w:val="14"/>
+        </w:numPr>
+        <w:spacing w:after="120" w:line="312" w:lineRule="auto"/>
+        <w:rPr>
+          <w:rFonts w:ascii="Arial" w:hAnsi="Arial" w:cs="Arial"/>
+          <w:i/>
+        </w:rPr>
+      </w:pPr>
+      <w:r>
+        <w:rPr>
+          <w:rFonts w:ascii="Arial" w:hAnsi="Arial" w:cs="Arial"/>
+          <w:i/>
+        </w:rPr>
+        <w:t>Datum završetka:</w:t>
+      </w:r>
+    </w:p>
+    <w:p>
+      <w:pPr>
+        <w:pStyle w:val="ListParagraph"/>
+        <w:numPr>
+          <w:ilvl w:val="2"/>
+          <w:numId w:val="3"/>
+        </w:numPr>
+        <w:spacing w:before="240" w:after="120"/>
+        <w:rPr>
+          <w:rFonts w:ascii="Arial" w:hAnsi="Arial" w:cs="Arial"/>
+          <w:i/>
+        </w:rPr>
+      </w:pPr>
+      <w:r>
+        <w:rPr>
+          <w:rFonts w:ascii="Arial" w:hAnsi="Arial" w:cs="Arial"/>
+          <w:i/>
+        </w:rPr>
+        <w:t xml:space="preserve">Zadaća 3 </w:t>
+      </w:r>
+    </w:p>
+    <w:p>
+      <w:pPr>
+        <w:pStyle w:val="ListParagraph"/>
         <w:numPr>
           <w:ilvl w:val="0"/>
           <w:numId w:val="8"/>
         </w:numPr>
         <w:spacing w:after="120" w:line="312" w:lineRule="auto"/>
         <w:rPr>
-          <w:rFonts w:ascii="Times New Roman" w:hAnsi="Times New Roman" w:cs="Times New Roman"/>
-        </w:rPr>
-      </w:pPr>
-      <w:r>
-        <w:rPr>
-          <w:rFonts w:ascii="Times New Roman" w:hAnsi="Times New Roman" w:cs="Times New Roman"/>
-        </w:rPr>
-        <w:t>Inicijalna verzija projektnog plana</w:t>
-      </w:r>
-    </w:p>
-    <w:p>
-      <w:pPr>
-        <w:pStyle w:val="Odlomakpopisa"/>
-        <w:spacing w:after="120"/>
-        <w:ind w:left="1944"/>
-        <w:rPr>
-          <w:rFonts w:ascii="Times New Roman" w:hAnsi="Times New Roman" w:cs="Times New Roman"/>
-        </w:rPr>
-      </w:pPr>
-    </w:p>
-    <w:p>
-      <w:pPr>
-        <w:pStyle w:val="Odlomakpopisa"/>
+          <w:rFonts w:ascii="Arial" w:hAnsi="Arial" w:cs="Arial"/>
+          <w:i/>
+        </w:rPr>
+      </w:pPr>
+      <w:r>
+        <w:rPr>
+          <w:rFonts w:ascii="Arial" w:hAnsi="Arial" w:cs="Arial"/>
+          <w:i/>
+        </w:rPr>
+        <w:t>Provjeriti i potvrditi projekt</w:t>
+      </w:r>
+      <w:r>
+        <w:rPr>
+          <w:rFonts w:ascii="Arial" w:hAnsi="Arial" w:cs="Arial"/>
+          <w:i/>
+        </w:rPr>
+        <w:t xml:space="preserve"> </w:t>
+      </w:r>
+    </w:p>
+    <w:p>
+      <w:pPr>
+        <w:pStyle w:val="ListParagraph"/>
+        <w:numPr>
+          <w:ilvl w:val="0"/>
+          <w:numId w:val="8"/>
+        </w:numPr>
+        <w:spacing w:after="120" w:line="312" w:lineRule="auto"/>
+        <w:rPr>
+          <w:rFonts w:ascii="Arial" w:hAnsi="Arial" w:cs="Arial"/>
+          <w:i/>
+        </w:rPr>
+      </w:pPr>
+      <w:r>
+        <w:rPr>
+          <w:rFonts w:ascii="Arial" w:hAnsi="Arial" w:cs="Arial"/>
+          <w:i/>
+        </w:rPr>
+        <w:t>Odgovorna osoba:</w:t>
+      </w:r>
+    </w:p>
+    <w:p>
+      <w:pPr>
+        <w:pStyle w:val="ListParagraph"/>
+        <w:numPr>
+          <w:ilvl w:val="0"/>
+          <w:numId w:val="8"/>
+        </w:numPr>
+        <w:spacing w:after="120" w:line="312" w:lineRule="auto"/>
+        <w:rPr>
+          <w:rFonts w:ascii="Arial" w:hAnsi="Arial" w:cs="Arial"/>
+          <w:i/>
+        </w:rPr>
+      </w:pPr>
+      <w:r>
+        <w:rPr>
+          <w:rFonts w:ascii="Arial" w:hAnsi="Arial" w:cs="Arial"/>
+          <w:i/>
+        </w:rPr>
+        <w:t>Datum završetka:</w:t>
+      </w:r>
+    </w:p>
+    <w:p>
+      <w:pPr>
+        <w:pStyle w:val="ListParagraph"/>
         <w:numPr>
           <w:ilvl w:val="2"/>
           <w:numId w:val="3"/>
@@ -3595,110 +3387,1182 @@
           <w:rFonts w:ascii="Arial" w:hAnsi="Arial" w:cs="Arial"/>
           <w:i/>
         </w:rPr>
-        <w:t>Zadaća 2</w:t>
-      </w:r>
-    </w:p>
-    <w:p>
-      <w:pPr>
-        <w:pStyle w:val="Odlomakpopisa"/>
+        <w:t>Zadaća</w:t>
+      </w:r>
+      <w:r>
+        <w:rPr>
+          <w:rFonts w:ascii="Arial" w:hAnsi="Arial" w:cs="Arial"/>
+          <w:i/>
+        </w:rPr>
+        <w:t xml:space="preserve"> 4</w:t>
+      </w:r>
+    </w:p>
+    <w:p>
+      <w:pPr>
+        <w:pStyle w:val="ListParagraph"/>
         <w:numPr>
           <w:ilvl w:val="0"/>
-          <w:numId w:val="9"/>
-        </w:numPr>
-        <w:spacing w:before="240" w:after="120" w:line="312" w:lineRule="auto"/>
-        <w:rPr>
-          <w:rFonts w:ascii="Times New Roman" w:hAnsi="Times New Roman" w:cs="Times New Roman"/>
-        </w:rPr>
-      </w:pPr>
-      <w:r>
-        <w:rPr>
-          <w:rFonts w:ascii="Times New Roman" w:hAnsi="Times New Roman" w:cs="Times New Roman"/>
-        </w:rPr>
-        <w:t>Izrada prve verzije projektnog plana</w:t>
-      </w:r>
-    </w:p>
-    <w:p>
-      <w:pPr>
-        <w:pStyle w:val="Odlomakpopisa"/>
+          <w:numId w:val="14"/>
+        </w:numPr>
+        <w:spacing w:before="240" w:after="120"/>
+        <w:rPr>
+          <w:rFonts w:ascii="Arial" w:hAnsi="Arial" w:cs="Arial"/>
+          <w:i/>
+        </w:rPr>
+      </w:pPr>
+      <w:r>
+        <w:rPr>
+          <w:rFonts w:ascii="Arial" w:hAnsi="Arial" w:cs="Arial"/>
+          <w:i/>
+        </w:rPr>
+        <w:t>Projektni plan</w:t>
+      </w:r>
+    </w:p>
+    <w:p>
+      <w:pPr>
+        <w:pStyle w:val="ListParagraph"/>
         <w:numPr>
           <w:ilvl w:val="0"/>
-          <w:numId w:val="9"/>
-        </w:numPr>
-        <w:spacing w:before="240" w:after="120" w:line="312" w:lineRule="auto"/>
-        <w:rPr>
-          <w:rFonts w:ascii="Times New Roman" w:hAnsi="Times New Roman" w:cs="Times New Roman"/>
-        </w:rPr>
-      </w:pPr>
-      <w:r>
-        <w:rPr>
-          <w:rFonts w:ascii="Times New Roman" w:hAnsi="Times New Roman" w:cs="Times New Roman"/>
-        </w:rPr>
-        <w:t>Početak izrade specifikacije zahtjeva</w:t>
-      </w:r>
-    </w:p>
-    <w:p>
-      <w:pPr>
-        <w:pStyle w:val="Odlomakpopisa"/>
+          <w:numId w:val="14"/>
+        </w:numPr>
+        <w:spacing w:after="120" w:line="312" w:lineRule="auto"/>
+        <w:rPr>
+          <w:rFonts w:ascii="Arial" w:hAnsi="Arial" w:cs="Arial"/>
+          <w:i/>
+        </w:rPr>
+      </w:pPr>
+      <w:r>
+        <w:rPr>
+          <w:rFonts w:ascii="Arial" w:hAnsi="Arial" w:cs="Arial"/>
+          <w:i/>
+        </w:rPr>
+        <w:t>Odgovorna osoba:</w:t>
+      </w:r>
+    </w:p>
+    <w:p>
+      <w:pPr>
+        <w:pStyle w:val="ListParagraph"/>
         <w:numPr>
           <w:ilvl w:val="0"/>
-          <w:numId w:val="9"/>
-        </w:numPr>
-        <w:spacing w:before="240" w:after="120" w:line="312" w:lineRule="auto"/>
-        <w:rPr>
-          <w:rFonts w:ascii="Times New Roman" w:hAnsi="Times New Roman" w:cs="Times New Roman"/>
-        </w:rPr>
-      </w:pPr>
-      <w:r>
-        <w:rPr>
-          <w:rFonts w:ascii="Times New Roman" w:hAnsi="Times New Roman" w:cs="Times New Roman"/>
-        </w:rPr>
-        <w:t>Proučavanje atributa u bazi podataka, odluka koje atribute izbaciti</w:t>
-      </w:r>
-    </w:p>
-    <w:p>
-      <w:pPr>
-        <w:pStyle w:val="Odlomakpopisa"/>
+          <w:numId w:val="14"/>
+        </w:numPr>
+        <w:spacing w:after="120" w:line="312" w:lineRule="auto"/>
+        <w:rPr>
+          <w:rFonts w:ascii="Arial" w:hAnsi="Arial" w:cs="Arial"/>
+          <w:i/>
+        </w:rPr>
+      </w:pPr>
+      <w:r>
+        <w:rPr>
+          <w:rFonts w:ascii="Arial" w:hAnsi="Arial" w:cs="Arial"/>
+          <w:i/>
+        </w:rPr>
+        <w:t>Datum završetka:</w:t>
+      </w:r>
+    </w:p>
+    <w:p>
+      <w:pPr>
+        <w:pStyle w:val="ListParagraph"/>
+        <w:numPr>
+          <w:ilvl w:val="2"/>
+          <w:numId w:val="3"/>
+        </w:numPr>
+        <w:spacing w:before="240" w:after="120"/>
+        <w:rPr>
+          <w:rFonts w:ascii="Arial" w:hAnsi="Arial" w:cs="Arial"/>
+          <w:i/>
+        </w:rPr>
+      </w:pPr>
+      <w:r>
+        <w:rPr>
+          <w:rFonts w:ascii="Arial" w:hAnsi="Arial" w:cs="Arial"/>
+          <w:i/>
+        </w:rPr>
+        <w:t>Zadaća</w:t>
+      </w:r>
+      <w:r>
+        <w:rPr>
+          <w:rFonts w:ascii="Arial" w:hAnsi="Arial" w:cs="Arial"/>
+          <w:i/>
+        </w:rPr>
+        <w:t xml:space="preserve"> 5</w:t>
+      </w:r>
+    </w:p>
+    <w:p>
+      <w:pPr>
+        <w:pStyle w:val="ListParagraph"/>
         <w:numPr>
           <w:ilvl w:val="0"/>
-          <w:numId w:val="9"/>
-        </w:numPr>
-        <w:spacing w:before="240" w:after="120" w:line="312" w:lineRule="auto"/>
-        <w:rPr>
-          <w:rFonts w:ascii="Times New Roman" w:hAnsi="Times New Roman" w:cs="Times New Roman"/>
-        </w:rPr>
-      </w:pPr>
-      <w:r>
-        <w:rPr>
-          <w:rFonts w:ascii="Times New Roman" w:hAnsi="Times New Roman" w:cs="Times New Roman"/>
-        </w:rPr>
-        <w:t>Odabir algoritma</w:t>
-      </w:r>
-    </w:p>
-    <w:p>
-      <w:pPr>
+          <w:numId w:val="14"/>
+        </w:numPr>
         <w:spacing w:before="240" w:after="120"/>
         <w:rPr>
           <w:rFonts w:ascii="Arial" w:hAnsi="Arial" w:cs="Arial"/>
-          <w:b/>
-          <w:szCs w:val="24"/>
-        </w:rPr>
-      </w:pPr>
-    </w:p>
-    <w:p>
-      <w:pPr>
-        <w:pStyle w:val="Odlomakpopisa"/>
+          <w:i/>
+        </w:rPr>
+      </w:pPr>
+      <w:r>
+        <w:rPr>
+          <w:rFonts w:ascii="Arial" w:hAnsi="Arial" w:cs="Arial"/>
+          <w:i/>
+        </w:rPr>
+        <w:t>Planirati vremenski okvir</w:t>
+      </w:r>
+    </w:p>
+    <w:p>
+      <w:pPr>
+        <w:pStyle w:val="ListParagraph"/>
+        <w:numPr>
+          <w:ilvl w:val="0"/>
+          <w:numId w:val="14"/>
+        </w:numPr>
+        <w:spacing w:after="120" w:line="312" w:lineRule="auto"/>
+        <w:rPr>
+          <w:rFonts w:ascii="Arial" w:hAnsi="Arial" w:cs="Arial"/>
+          <w:i/>
+        </w:rPr>
+      </w:pPr>
+      <w:r>
+        <w:rPr>
+          <w:rFonts w:ascii="Arial" w:hAnsi="Arial" w:cs="Arial"/>
+          <w:i/>
+        </w:rPr>
+        <w:t>Odgovorna osoba:</w:t>
+      </w:r>
+    </w:p>
+    <w:p>
+      <w:pPr>
+        <w:pStyle w:val="ListParagraph"/>
+        <w:numPr>
+          <w:ilvl w:val="0"/>
+          <w:numId w:val="14"/>
+        </w:numPr>
+        <w:spacing w:after="120" w:line="312" w:lineRule="auto"/>
+        <w:rPr>
+          <w:rFonts w:ascii="Arial" w:hAnsi="Arial" w:cs="Arial"/>
+          <w:i/>
+        </w:rPr>
+      </w:pPr>
+      <w:r>
+        <w:rPr>
+          <w:rFonts w:ascii="Arial" w:hAnsi="Arial" w:cs="Arial"/>
+          <w:i/>
+        </w:rPr>
+        <w:t>Datum završetka:</w:t>
+      </w:r>
+    </w:p>
+    <w:p>
+      <w:pPr>
+        <w:pStyle w:val="ListParagraph"/>
+        <w:numPr>
+          <w:ilvl w:val="2"/>
+          <w:numId w:val="3"/>
+        </w:numPr>
         <w:spacing w:before="240" w:after="120"/>
-        <w:ind w:left="792"/>
-        <w:rPr>
-          <w:rFonts w:ascii="Arial" w:hAnsi="Arial" w:cs="Arial"/>
-          <w:b/>
-          <w:szCs w:val="24"/>
-        </w:rPr>
-      </w:pPr>
-    </w:p>
-    <w:p>
-      <w:pPr>
-        <w:pStyle w:val="Odlomakpopisa"/>
+        <w:rPr>
+          <w:rFonts w:ascii="Arial" w:hAnsi="Arial" w:cs="Arial"/>
+          <w:i/>
+        </w:rPr>
+      </w:pPr>
+      <w:r>
+        <w:rPr>
+          <w:rFonts w:ascii="Arial" w:hAnsi="Arial" w:cs="Arial"/>
+          <w:i/>
+        </w:rPr>
+        <w:t>Zadaća</w:t>
+      </w:r>
+      <w:r>
+        <w:rPr>
+          <w:rFonts w:ascii="Arial" w:hAnsi="Arial" w:cs="Arial"/>
+          <w:i/>
+        </w:rPr>
+        <w:t xml:space="preserve"> 6</w:t>
+      </w:r>
+    </w:p>
+    <w:p>
+      <w:pPr>
+        <w:pStyle w:val="ListParagraph"/>
+        <w:numPr>
+          <w:ilvl w:val="0"/>
+          <w:numId w:val="14"/>
+        </w:numPr>
+        <w:spacing w:before="240" w:after="120"/>
+        <w:rPr>
+          <w:rFonts w:ascii="Arial" w:hAnsi="Arial" w:cs="Arial"/>
+          <w:i/>
+        </w:rPr>
+      </w:pPr>
+      <w:r>
+        <w:rPr>
+          <w:rFonts w:ascii="Arial" w:hAnsi="Arial" w:cs="Arial"/>
+          <w:i/>
+        </w:rPr>
+        <w:t>Specifični zahtjevi</w:t>
+      </w:r>
+    </w:p>
+    <w:p>
+      <w:pPr>
+        <w:pStyle w:val="ListParagraph"/>
+        <w:numPr>
+          <w:ilvl w:val="0"/>
+          <w:numId w:val="14"/>
+        </w:numPr>
+        <w:spacing w:after="120" w:line="312" w:lineRule="auto"/>
+        <w:rPr>
+          <w:rFonts w:ascii="Arial" w:hAnsi="Arial" w:cs="Arial"/>
+          <w:i/>
+        </w:rPr>
+      </w:pPr>
+      <w:r>
+        <w:rPr>
+          <w:rFonts w:ascii="Arial" w:hAnsi="Arial" w:cs="Arial"/>
+          <w:i/>
+        </w:rPr>
+        <w:t>Odgovorna osoba:</w:t>
+      </w:r>
+    </w:p>
+    <w:p>
+      <w:pPr>
+        <w:pStyle w:val="ListParagraph"/>
+        <w:numPr>
+          <w:ilvl w:val="0"/>
+          <w:numId w:val="14"/>
+        </w:numPr>
+        <w:spacing w:after="120" w:line="312" w:lineRule="auto"/>
+        <w:rPr>
+          <w:rFonts w:ascii="Arial" w:hAnsi="Arial" w:cs="Arial"/>
+          <w:i/>
+        </w:rPr>
+      </w:pPr>
+      <w:r>
+        <w:rPr>
+          <w:rFonts w:ascii="Arial" w:hAnsi="Arial" w:cs="Arial"/>
+          <w:i/>
+        </w:rPr>
+        <w:t>Datum završetka:</w:t>
+      </w:r>
+    </w:p>
+    <w:p>
+      <w:pPr>
+        <w:pStyle w:val="ListParagraph"/>
+        <w:numPr>
+          <w:ilvl w:val="2"/>
+          <w:numId w:val="3"/>
+        </w:numPr>
+        <w:spacing w:before="240" w:after="120"/>
+        <w:rPr>
+          <w:rFonts w:ascii="Arial" w:hAnsi="Arial" w:cs="Arial"/>
+          <w:i/>
+        </w:rPr>
+      </w:pPr>
+      <w:r>
+        <w:rPr>
+          <w:rFonts w:ascii="Arial" w:hAnsi="Arial" w:cs="Arial"/>
+          <w:i/>
+        </w:rPr>
+        <w:t>Zadaća</w:t>
+      </w:r>
+      <w:r>
+        <w:rPr>
+          <w:rFonts w:ascii="Arial" w:hAnsi="Arial" w:cs="Arial"/>
+          <w:i/>
+        </w:rPr>
+        <w:t xml:space="preserve"> 7</w:t>
+      </w:r>
+    </w:p>
+    <w:p>
+      <w:pPr>
+        <w:pStyle w:val="ListParagraph"/>
+        <w:numPr>
+          <w:ilvl w:val="0"/>
+          <w:numId w:val="14"/>
+        </w:numPr>
+        <w:spacing w:before="240" w:after="120"/>
+        <w:rPr>
+          <w:rFonts w:ascii="Arial" w:hAnsi="Arial" w:cs="Arial"/>
+          <w:i/>
+        </w:rPr>
+      </w:pPr>
+      <w:r>
+        <w:rPr>
+          <w:rFonts w:ascii="Arial" w:hAnsi="Arial" w:cs="Arial"/>
+          <w:i/>
+        </w:rPr>
+        <w:t>Specifikacija zahtjeva</w:t>
+      </w:r>
+    </w:p>
+    <w:p>
+      <w:pPr>
+        <w:pStyle w:val="ListParagraph"/>
+        <w:numPr>
+          <w:ilvl w:val="0"/>
+          <w:numId w:val="14"/>
+        </w:numPr>
+        <w:spacing w:after="120" w:line="312" w:lineRule="auto"/>
+        <w:rPr>
+          <w:rFonts w:ascii="Arial" w:hAnsi="Arial" w:cs="Arial"/>
+          <w:i/>
+        </w:rPr>
+      </w:pPr>
+      <w:r>
+        <w:rPr>
+          <w:rFonts w:ascii="Arial" w:hAnsi="Arial" w:cs="Arial"/>
+          <w:i/>
+        </w:rPr>
+        <w:t>Odgovorna osoba:</w:t>
+      </w:r>
+    </w:p>
+    <w:p>
+      <w:pPr>
+        <w:pStyle w:val="ListParagraph"/>
+        <w:numPr>
+          <w:ilvl w:val="0"/>
+          <w:numId w:val="14"/>
+        </w:numPr>
+        <w:spacing w:after="120" w:line="312" w:lineRule="auto"/>
+        <w:rPr>
+          <w:rFonts w:ascii="Arial" w:hAnsi="Arial" w:cs="Arial"/>
+          <w:i/>
+        </w:rPr>
+      </w:pPr>
+      <w:r>
+        <w:rPr>
+          <w:rFonts w:ascii="Arial" w:hAnsi="Arial" w:cs="Arial"/>
+          <w:i/>
+        </w:rPr>
+        <w:t>Datum završetka:</w:t>
+      </w:r>
+    </w:p>
+    <w:p>
+      <w:pPr>
+        <w:pStyle w:val="ListParagraph"/>
+        <w:numPr>
+          <w:ilvl w:val="2"/>
+          <w:numId w:val="3"/>
+        </w:numPr>
+        <w:spacing w:before="240" w:after="120"/>
+        <w:rPr>
+          <w:rFonts w:ascii="Arial" w:hAnsi="Arial" w:cs="Arial"/>
+          <w:i/>
+        </w:rPr>
+      </w:pPr>
+      <w:r>
+        <w:rPr>
+          <w:rFonts w:ascii="Arial" w:hAnsi="Arial" w:cs="Arial"/>
+          <w:i/>
+        </w:rPr>
+        <w:t>Zadaća</w:t>
+      </w:r>
+      <w:r>
+        <w:rPr>
+          <w:rFonts w:ascii="Arial" w:hAnsi="Arial" w:cs="Arial"/>
+          <w:i/>
+        </w:rPr>
+        <w:t xml:space="preserve"> 8</w:t>
+      </w:r>
+    </w:p>
+    <w:p>
+      <w:pPr>
+        <w:pStyle w:val="ListParagraph"/>
+        <w:numPr>
+          <w:ilvl w:val="0"/>
+          <w:numId w:val="14"/>
+        </w:numPr>
+        <w:spacing w:before="240" w:after="120"/>
+        <w:rPr>
+          <w:rFonts w:ascii="Arial" w:hAnsi="Arial" w:cs="Arial"/>
+          <w:i/>
+        </w:rPr>
+      </w:pPr>
+    </w:p>
+    <w:p>
+      <w:pPr>
+        <w:pStyle w:val="ListParagraph"/>
+        <w:numPr>
+          <w:ilvl w:val="0"/>
+          <w:numId w:val="14"/>
+        </w:numPr>
+        <w:spacing w:after="120" w:line="312" w:lineRule="auto"/>
+        <w:rPr>
+          <w:rFonts w:ascii="Arial" w:hAnsi="Arial" w:cs="Arial"/>
+          <w:i/>
+        </w:rPr>
+      </w:pPr>
+      <w:r>
+        <w:rPr>
+          <w:rFonts w:ascii="Arial" w:hAnsi="Arial" w:cs="Arial"/>
+          <w:i/>
+        </w:rPr>
+        <w:t>Odgovorna osoba:</w:t>
+      </w:r>
+    </w:p>
+    <w:p>
+      <w:pPr>
+        <w:pStyle w:val="ListParagraph"/>
+        <w:numPr>
+          <w:ilvl w:val="0"/>
+          <w:numId w:val="14"/>
+        </w:numPr>
+        <w:spacing w:after="120" w:line="312" w:lineRule="auto"/>
+        <w:rPr>
+          <w:rFonts w:ascii="Arial" w:hAnsi="Arial" w:cs="Arial"/>
+          <w:i/>
+        </w:rPr>
+      </w:pPr>
+      <w:r>
+        <w:rPr>
+          <w:rFonts w:ascii="Arial" w:hAnsi="Arial" w:cs="Arial"/>
+          <w:i/>
+        </w:rPr>
+        <w:t>Datum završetka:</w:t>
+      </w:r>
+    </w:p>
+    <w:p>
+      <w:pPr>
+        <w:pStyle w:val="ListParagraph"/>
+        <w:numPr>
+          <w:ilvl w:val="2"/>
+          <w:numId w:val="3"/>
+        </w:numPr>
+        <w:spacing w:before="240" w:after="120"/>
+        <w:rPr>
+          <w:rFonts w:ascii="Arial" w:hAnsi="Arial" w:cs="Arial"/>
+          <w:i/>
+        </w:rPr>
+      </w:pPr>
+      <w:r>
+        <w:rPr>
+          <w:rFonts w:ascii="Arial" w:hAnsi="Arial" w:cs="Arial"/>
+          <w:i/>
+        </w:rPr>
+        <w:t>Zadaća</w:t>
+      </w:r>
+      <w:r>
+        <w:rPr>
+          <w:rFonts w:ascii="Arial" w:hAnsi="Arial" w:cs="Arial"/>
+          <w:i/>
+        </w:rPr>
+        <w:t xml:space="preserve"> 9</w:t>
+      </w:r>
+    </w:p>
+    <w:p>
+      <w:pPr>
+        <w:pStyle w:val="ListParagraph"/>
+        <w:numPr>
+          <w:ilvl w:val="0"/>
+          <w:numId w:val="14"/>
+        </w:numPr>
+        <w:rPr>
+          <w:rFonts w:ascii="Arial" w:hAnsi="Arial" w:cs="Arial"/>
+          <w:i/>
+        </w:rPr>
+      </w:pPr>
+    </w:p>
+    <w:p>
+      <w:pPr>
+        <w:pStyle w:val="ListParagraph"/>
+        <w:numPr>
+          <w:ilvl w:val="0"/>
+          <w:numId w:val="14"/>
+        </w:numPr>
+        <w:spacing w:after="120" w:line="312" w:lineRule="auto"/>
+        <w:rPr>
+          <w:rFonts w:ascii="Arial" w:hAnsi="Arial" w:cs="Arial"/>
+          <w:i/>
+        </w:rPr>
+      </w:pPr>
+      <w:r>
+        <w:rPr>
+          <w:rFonts w:ascii="Arial" w:hAnsi="Arial" w:cs="Arial"/>
+          <w:i/>
+        </w:rPr>
+        <w:t>Odgovorna osoba:</w:t>
+      </w:r>
+    </w:p>
+    <w:p>
+      <w:pPr>
+        <w:pStyle w:val="ListParagraph"/>
+        <w:numPr>
+          <w:ilvl w:val="0"/>
+          <w:numId w:val="14"/>
+        </w:numPr>
+        <w:spacing w:after="120" w:line="312" w:lineRule="auto"/>
+        <w:rPr>
+          <w:rFonts w:ascii="Arial" w:hAnsi="Arial" w:cs="Arial"/>
+          <w:i/>
+        </w:rPr>
+      </w:pPr>
+      <w:r>
+        <w:rPr>
+          <w:rFonts w:ascii="Arial" w:hAnsi="Arial" w:cs="Arial"/>
+          <w:i/>
+        </w:rPr>
+        <w:t>Datum završetka:</w:t>
+      </w:r>
+    </w:p>
+    <w:p>
+      <w:pPr>
+        <w:rPr>
+          <w:rFonts w:ascii="Arial" w:hAnsi="Arial" w:cs="Arial"/>
+          <w:i/>
+        </w:rPr>
+      </w:pPr>
+      <w:r>
+        <w:rPr>
+          <w:rFonts w:ascii="Arial" w:hAnsi="Arial" w:cs="Arial"/>
+          <w:i/>
+        </w:rPr>
+        <w:br w:type="page"/>
+      </w:r>
+    </w:p>
+    <w:p>
+      <w:pPr>
+        <w:pStyle w:val="ListParagraph"/>
+        <w:numPr>
+          <w:ilvl w:val="2"/>
+          <w:numId w:val="3"/>
+        </w:numPr>
+        <w:spacing w:before="240" w:after="120"/>
+        <w:rPr>
+          <w:rFonts w:ascii="Arial" w:hAnsi="Arial" w:cs="Arial"/>
+          <w:i/>
+        </w:rPr>
+      </w:pPr>
+      <w:r>
+        <w:rPr>
+          <w:rFonts w:ascii="Arial" w:hAnsi="Arial" w:cs="Arial"/>
+          <w:i/>
+        </w:rPr>
+        <w:lastRenderedPageBreak/>
+        <w:t>Zadaća 10</w:t>
+      </w:r>
+    </w:p>
+    <w:p>
+      <w:pPr>
+        <w:pStyle w:val="ListParagraph"/>
+        <w:numPr>
+          <w:ilvl w:val="0"/>
+          <w:numId w:val="14"/>
+        </w:numPr>
+        <w:rPr>
+          <w:rFonts w:ascii="Arial" w:hAnsi="Arial" w:cs="Arial"/>
+          <w:i/>
+        </w:rPr>
+      </w:pPr>
+    </w:p>
+    <w:p>
+      <w:pPr>
+        <w:pStyle w:val="ListParagraph"/>
+        <w:numPr>
+          <w:ilvl w:val="0"/>
+          <w:numId w:val="14"/>
+        </w:numPr>
+        <w:spacing w:after="120" w:line="312" w:lineRule="auto"/>
+        <w:rPr>
+          <w:rFonts w:ascii="Arial" w:hAnsi="Arial" w:cs="Arial"/>
+          <w:i/>
+        </w:rPr>
+      </w:pPr>
+      <w:r>
+        <w:rPr>
+          <w:rFonts w:ascii="Arial" w:hAnsi="Arial" w:cs="Arial"/>
+          <w:i/>
+        </w:rPr>
+        <w:t>Odgovorna osoba:</w:t>
+      </w:r>
+    </w:p>
+    <w:p>
+      <w:pPr>
+        <w:pStyle w:val="ListParagraph"/>
+        <w:numPr>
+          <w:ilvl w:val="0"/>
+          <w:numId w:val="14"/>
+        </w:numPr>
+        <w:spacing w:after="120" w:line="312" w:lineRule="auto"/>
+        <w:rPr>
+          <w:rFonts w:ascii="Arial" w:hAnsi="Arial" w:cs="Arial"/>
+          <w:i/>
+        </w:rPr>
+      </w:pPr>
+      <w:r>
+        <w:rPr>
+          <w:rFonts w:ascii="Arial" w:hAnsi="Arial" w:cs="Arial"/>
+          <w:i/>
+        </w:rPr>
+        <w:t>Datum završetka:</w:t>
+      </w:r>
+    </w:p>
+    <w:p>
+      <w:pPr>
+        <w:pStyle w:val="ListParagraph"/>
+        <w:numPr>
+          <w:ilvl w:val="2"/>
+          <w:numId w:val="3"/>
+        </w:numPr>
+        <w:spacing w:before="240" w:after="120"/>
+        <w:rPr>
+          <w:rFonts w:ascii="Arial" w:hAnsi="Arial" w:cs="Arial"/>
+          <w:i/>
+        </w:rPr>
+      </w:pPr>
+      <w:r>
+        <w:rPr>
+          <w:rFonts w:ascii="Arial" w:hAnsi="Arial" w:cs="Arial"/>
+          <w:i/>
+        </w:rPr>
+        <w:t>Zadaća 11</w:t>
+      </w:r>
+    </w:p>
+    <w:p>
+      <w:pPr>
+        <w:pStyle w:val="ListParagraph"/>
+        <w:numPr>
+          <w:ilvl w:val="0"/>
+          <w:numId w:val="14"/>
+        </w:numPr>
+        <w:rPr>
+          <w:rFonts w:ascii="Arial" w:hAnsi="Arial" w:cs="Arial"/>
+          <w:i/>
+        </w:rPr>
+      </w:pPr>
+    </w:p>
+    <w:p>
+      <w:pPr>
+        <w:pStyle w:val="ListParagraph"/>
+        <w:numPr>
+          <w:ilvl w:val="0"/>
+          <w:numId w:val="14"/>
+        </w:numPr>
+        <w:spacing w:after="120" w:line="312" w:lineRule="auto"/>
+        <w:rPr>
+          <w:rFonts w:ascii="Arial" w:hAnsi="Arial" w:cs="Arial"/>
+          <w:i/>
+        </w:rPr>
+      </w:pPr>
+      <w:r>
+        <w:rPr>
+          <w:rFonts w:ascii="Arial" w:hAnsi="Arial" w:cs="Arial"/>
+          <w:i/>
+        </w:rPr>
+        <w:t>Odgovorna osoba:</w:t>
+      </w:r>
+    </w:p>
+    <w:p>
+      <w:pPr>
+        <w:pStyle w:val="ListParagraph"/>
+        <w:numPr>
+          <w:ilvl w:val="0"/>
+          <w:numId w:val="14"/>
+        </w:numPr>
+        <w:spacing w:after="120" w:line="312" w:lineRule="auto"/>
+        <w:rPr>
+          <w:rFonts w:ascii="Arial" w:hAnsi="Arial" w:cs="Arial"/>
+          <w:i/>
+        </w:rPr>
+      </w:pPr>
+      <w:r>
+        <w:rPr>
+          <w:rFonts w:ascii="Arial" w:hAnsi="Arial" w:cs="Arial"/>
+          <w:i/>
+        </w:rPr>
+        <w:t>Datum završetka:</w:t>
+      </w:r>
+    </w:p>
+    <w:p>
+      <w:pPr>
+        <w:pStyle w:val="ListParagraph"/>
+        <w:numPr>
+          <w:ilvl w:val="2"/>
+          <w:numId w:val="3"/>
+        </w:numPr>
+        <w:spacing w:before="240" w:after="120"/>
+        <w:rPr>
+          <w:rFonts w:ascii="Arial" w:hAnsi="Arial" w:cs="Arial"/>
+          <w:i/>
+        </w:rPr>
+      </w:pPr>
+      <w:r>
+        <w:rPr>
+          <w:rFonts w:ascii="Arial" w:hAnsi="Arial" w:cs="Arial"/>
+          <w:i/>
+        </w:rPr>
+        <w:t>Zadaća</w:t>
+      </w:r>
+      <w:r>
+        <w:rPr>
+          <w:rFonts w:ascii="Arial" w:hAnsi="Arial" w:cs="Arial"/>
+          <w:i/>
+        </w:rPr>
+        <w:t xml:space="preserve"> </w:t>
+      </w:r>
+      <w:r>
+        <w:rPr>
+          <w:rFonts w:ascii="Arial" w:hAnsi="Arial" w:cs="Arial"/>
+          <w:i/>
+        </w:rPr>
+        <w:t>12</w:t>
+      </w:r>
+    </w:p>
+    <w:p>
+      <w:pPr>
+        <w:pStyle w:val="ListParagraph"/>
+        <w:numPr>
+          <w:ilvl w:val="0"/>
+          <w:numId w:val="14"/>
+        </w:numPr>
+        <w:spacing w:before="240" w:after="120"/>
+        <w:rPr>
+          <w:rFonts w:ascii="Arial" w:hAnsi="Arial" w:cs="Arial"/>
+          <w:i/>
+        </w:rPr>
+      </w:pPr>
+      <w:r>
+        <w:rPr>
+          <w:rFonts w:ascii="Arial" w:hAnsi="Arial" w:cs="Arial"/>
+          <w:i/>
+        </w:rPr>
+        <w:t>Plan testiranja</w:t>
+      </w:r>
+    </w:p>
+    <w:p>
+      <w:pPr>
+        <w:pStyle w:val="ListParagraph"/>
+        <w:numPr>
+          <w:ilvl w:val="0"/>
+          <w:numId w:val="14"/>
+        </w:numPr>
+        <w:spacing w:after="120" w:line="312" w:lineRule="auto"/>
+        <w:rPr>
+          <w:rFonts w:ascii="Arial" w:hAnsi="Arial" w:cs="Arial"/>
+          <w:i/>
+        </w:rPr>
+      </w:pPr>
+      <w:r>
+        <w:rPr>
+          <w:rFonts w:ascii="Arial" w:hAnsi="Arial" w:cs="Arial"/>
+          <w:i/>
+        </w:rPr>
+        <w:t>Odgovorna osoba:</w:t>
+      </w:r>
+    </w:p>
+    <w:p>
+      <w:pPr>
+        <w:pStyle w:val="ListParagraph"/>
+        <w:numPr>
+          <w:ilvl w:val="0"/>
+          <w:numId w:val="14"/>
+        </w:numPr>
+        <w:spacing w:after="120" w:line="312" w:lineRule="auto"/>
+        <w:rPr>
+          <w:rFonts w:ascii="Arial" w:hAnsi="Arial" w:cs="Arial"/>
+          <w:i/>
+        </w:rPr>
+      </w:pPr>
+      <w:r>
+        <w:rPr>
+          <w:rFonts w:ascii="Arial" w:hAnsi="Arial" w:cs="Arial"/>
+          <w:i/>
+        </w:rPr>
+        <w:t>Datum završetka:</w:t>
+      </w:r>
+    </w:p>
+    <w:p>
+      <w:pPr>
+        <w:pStyle w:val="ListParagraph"/>
+        <w:numPr>
+          <w:ilvl w:val="2"/>
+          <w:numId w:val="3"/>
+        </w:numPr>
+        <w:spacing w:before="240" w:after="120"/>
+        <w:rPr>
+          <w:rFonts w:ascii="Arial" w:hAnsi="Arial" w:cs="Arial"/>
+          <w:i/>
+        </w:rPr>
+      </w:pPr>
+      <w:r>
+        <w:rPr>
+          <w:rFonts w:ascii="Arial" w:hAnsi="Arial" w:cs="Arial"/>
+          <w:i/>
+        </w:rPr>
+        <w:t>Zadaća</w:t>
+      </w:r>
+      <w:r>
+        <w:rPr>
+          <w:rFonts w:ascii="Arial" w:hAnsi="Arial" w:cs="Arial"/>
+          <w:i/>
+        </w:rPr>
+        <w:t xml:space="preserve"> 1</w:t>
+      </w:r>
+      <w:r>
+        <w:rPr>
+          <w:rFonts w:ascii="Arial" w:hAnsi="Arial" w:cs="Arial"/>
+          <w:i/>
+        </w:rPr>
+        <w:t>3</w:t>
+      </w:r>
+    </w:p>
+    <w:p>
+      <w:pPr>
+        <w:pStyle w:val="ListParagraph"/>
+        <w:numPr>
+          <w:ilvl w:val="0"/>
+          <w:numId w:val="14"/>
+        </w:numPr>
+        <w:spacing w:before="240" w:after="120"/>
+        <w:rPr>
+          <w:rFonts w:ascii="Arial" w:hAnsi="Arial" w:cs="Arial"/>
+          <w:i/>
+        </w:rPr>
+      </w:pPr>
+      <w:r>
+        <w:rPr>
+          <w:rFonts w:ascii="Arial" w:hAnsi="Arial" w:cs="Arial"/>
+          <w:i/>
+        </w:rPr>
+        <w:t>Izvještaj bugova</w:t>
+      </w:r>
+    </w:p>
+    <w:p>
+      <w:pPr>
+        <w:pStyle w:val="ListParagraph"/>
+        <w:numPr>
+          <w:ilvl w:val="0"/>
+          <w:numId w:val="14"/>
+        </w:numPr>
+        <w:spacing w:after="120" w:line="312" w:lineRule="auto"/>
+        <w:rPr>
+          <w:rFonts w:ascii="Arial" w:hAnsi="Arial" w:cs="Arial"/>
+          <w:i/>
+        </w:rPr>
+      </w:pPr>
+      <w:r>
+        <w:rPr>
+          <w:rFonts w:ascii="Arial" w:hAnsi="Arial" w:cs="Arial"/>
+          <w:i/>
+        </w:rPr>
+        <w:t>Odgovorna osoba:</w:t>
+      </w:r>
+    </w:p>
+    <w:p>
+      <w:pPr>
+        <w:pStyle w:val="ListParagraph"/>
+        <w:numPr>
+          <w:ilvl w:val="0"/>
+          <w:numId w:val="14"/>
+        </w:numPr>
+        <w:spacing w:after="120" w:line="312" w:lineRule="auto"/>
+        <w:rPr>
+          <w:rFonts w:ascii="Arial" w:hAnsi="Arial" w:cs="Arial"/>
+          <w:i/>
+        </w:rPr>
+      </w:pPr>
+      <w:r>
+        <w:rPr>
+          <w:rFonts w:ascii="Arial" w:hAnsi="Arial" w:cs="Arial"/>
+          <w:i/>
+        </w:rPr>
+        <w:t>Datum završetka:</w:t>
+      </w:r>
+    </w:p>
+    <w:p>
+      <w:pPr>
+        <w:pStyle w:val="ListParagraph"/>
+        <w:numPr>
+          <w:ilvl w:val="2"/>
+          <w:numId w:val="3"/>
+        </w:numPr>
+        <w:spacing w:before="240" w:after="120"/>
+        <w:rPr>
+          <w:rFonts w:ascii="Arial" w:hAnsi="Arial" w:cs="Arial"/>
+          <w:i/>
+        </w:rPr>
+      </w:pPr>
+      <w:r>
+        <w:rPr>
+          <w:rFonts w:ascii="Arial" w:hAnsi="Arial" w:cs="Arial"/>
+          <w:i/>
+        </w:rPr>
+        <w:t>Zadaća</w:t>
+      </w:r>
+      <w:r>
+        <w:rPr>
+          <w:rFonts w:ascii="Arial" w:hAnsi="Arial" w:cs="Arial"/>
+          <w:i/>
+        </w:rPr>
+        <w:t xml:space="preserve"> 1</w:t>
+      </w:r>
+      <w:r>
+        <w:rPr>
+          <w:rFonts w:ascii="Arial" w:hAnsi="Arial" w:cs="Arial"/>
+          <w:i/>
+        </w:rPr>
+        <w:t>4</w:t>
+      </w:r>
+    </w:p>
+    <w:p>
+      <w:pPr>
+        <w:pStyle w:val="ListParagraph"/>
+        <w:numPr>
+          <w:ilvl w:val="0"/>
+          <w:numId w:val="14"/>
+        </w:numPr>
+        <w:spacing w:before="240" w:after="120"/>
+        <w:rPr>
+          <w:rFonts w:ascii="Arial" w:hAnsi="Arial" w:cs="Arial"/>
+          <w:i/>
+        </w:rPr>
+      </w:pPr>
+      <w:r>
+        <w:rPr>
+          <w:rFonts w:ascii="Arial" w:hAnsi="Arial" w:cs="Arial"/>
+          <w:i/>
+        </w:rPr>
+        <w:t>Kodiranje</w:t>
+      </w:r>
+    </w:p>
+    <w:p>
+      <w:pPr>
+        <w:pStyle w:val="ListParagraph"/>
+        <w:numPr>
+          <w:ilvl w:val="0"/>
+          <w:numId w:val="14"/>
+        </w:numPr>
+        <w:spacing w:after="120" w:line="312" w:lineRule="auto"/>
+        <w:rPr>
+          <w:rFonts w:ascii="Arial" w:hAnsi="Arial" w:cs="Arial"/>
+          <w:i/>
+        </w:rPr>
+      </w:pPr>
+      <w:r>
+        <w:rPr>
+          <w:rFonts w:ascii="Arial" w:hAnsi="Arial" w:cs="Arial"/>
+          <w:i/>
+        </w:rPr>
+        <w:t>Odgovorna osoba:</w:t>
+      </w:r>
+    </w:p>
+    <w:p>
+      <w:pPr>
+        <w:pStyle w:val="ListParagraph"/>
+        <w:numPr>
+          <w:ilvl w:val="0"/>
+          <w:numId w:val="14"/>
+        </w:numPr>
+        <w:spacing w:after="120" w:line="312" w:lineRule="auto"/>
+        <w:rPr>
+          <w:rFonts w:ascii="Arial" w:hAnsi="Arial" w:cs="Arial"/>
+          <w:i/>
+        </w:rPr>
+      </w:pPr>
+      <w:r>
+        <w:rPr>
+          <w:rFonts w:ascii="Arial" w:hAnsi="Arial" w:cs="Arial"/>
+          <w:i/>
+        </w:rPr>
+        <w:t>Datum završetka:</w:t>
+      </w:r>
+    </w:p>
+    <w:p>
+      <w:pPr>
+        <w:pStyle w:val="ListParagraph"/>
+        <w:numPr>
+          <w:ilvl w:val="2"/>
+          <w:numId w:val="3"/>
+        </w:numPr>
+        <w:spacing w:before="240" w:after="120"/>
+        <w:rPr>
+          <w:rFonts w:ascii="Arial" w:hAnsi="Arial" w:cs="Arial"/>
+          <w:i/>
+        </w:rPr>
+      </w:pPr>
+      <w:r>
+        <w:rPr>
+          <w:rFonts w:ascii="Arial" w:hAnsi="Arial" w:cs="Arial"/>
+          <w:i/>
+        </w:rPr>
+        <w:t>Zadaća</w:t>
+      </w:r>
+      <w:r>
+        <w:rPr>
+          <w:rFonts w:ascii="Arial" w:hAnsi="Arial" w:cs="Arial"/>
+          <w:i/>
+        </w:rPr>
+        <w:t xml:space="preserve"> 1</w:t>
+      </w:r>
+      <w:r>
+        <w:rPr>
+          <w:rFonts w:ascii="Arial" w:hAnsi="Arial" w:cs="Arial"/>
+          <w:i/>
+        </w:rPr>
+        <w:t>5</w:t>
+      </w:r>
+    </w:p>
+    <w:p>
+      <w:pPr>
+        <w:pStyle w:val="ListParagraph"/>
+        <w:numPr>
+          <w:ilvl w:val="0"/>
+          <w:numId w:val="14"/>
+        </w:numPr>
+        <w:spacing w:before="240" w:after="120"/>
+        <w:rPr>
+          <w:rFonts w:ascii="Arial" w:hAnsi="Arial" w:cs="Arial"/>
+          <w:i/>
+        </w:rPr>
+      </w:pPr>
+      <w:r>
+        <w:rPr>
+          <w:rFonts w:ascii="Arial" w:hAnsi="Arial" w:cs="Arial"/>
+          <w:i/>
+        </w:rPr>
+        <w:t>Kontakt s drugom grupom</w:t>
+      </w:r>
+    </w:p>
+    <w:p>
+      <w:pPr>
+        <w:pStyle w:val="ListParagraph"/>
+        <w:numPr>
+          <w:ilvl w:val="0"/>
+          <w:numId w:val="14"/>
+        </w:numPr>
+        <w:spacing w:after="120" w:line="312" w:lineRule="auto"/>
+        <w:rPr>
+          <w:rFonts w:ascii="Arial" w:hAnsi="Arial" w:cs="Arial"/>
+          <w:i/>
+        </w:rPr>
+      </w:pPr>
+      <w:r>
+        <w:rPr>
+          <w:rFonts w:ascii="Arial" w:hAnsi="Arial" w:cs="Arial"/>
+          <w:i/>
+        </w:rPr>
+        <w:t>Odgovorna osoba:</w:t>
+      </w:r>
+    </w:p>
+    <w:p>
+      <w:pPr>
+        <w:pStyle w:val="ListParagraph"/>
+        <w:numPr>
+          <w:ilvl w:val="0"/>
+          <w:numId w:val="14"/>
+        </w:numPr>
+        <w:spacing w:after="120" w:line="312" w:lineRule="auto"/>
+        <w:rPr>
+          <w:rFonts w:ascii="Arial" w:hAnsi="Arial" w:cs="Arial"/>
+          <w:i/>
+        </w:rPr>
+      </w:pPr>
+      <w:r>
+        <w:rPr>
+          <w:rFonts w:ascii="Arial" w:hAnsi="Arial" w:cs="Arial"/>
+          <w:i/>
+        </w:rPr>
+        <w:t>Datum završetka:</w:t>
+      </w:r>
+    </w:p>
+    <w:p>
+      <w:pPr>
+        <w:pStyle w:val="ListParagraph"/>
+        <w:numPr>
+          <w:ilvl w:val="2"/>
+          <w:numId w:val="3"/>
+        </w:numPr>
+        <w:spacing w:before="240" w:after="120"/>
+        <w:rPr>
+          <w:rFonts w:ascii="Arial" w:hAnsi="Arial" w:cs="Arial"/>
+          <w:i/>
+        </w:rPr>
+      </w:pPr>
+      <w:r>
+        <w:rPr>
+          <w:rFonts w:ascii="Arial" w:hAnsi="Arial" w:cs="Arial"/>
+          <w:i/>
+        </w:rPr>
+        <w:t>Zadaća</w:t>
+      </w:r>
+      <w:r>
+        <w:rPr>
+          <w:rFonts w:ascii="Arial" w:hAnsi="Arial" w:cs="Arial"/>
+          <w:i/>
+        </w:rPr>
+        <w:t xml:space="preserve"> 16</w:t>
+      </w:r>
+    </w:p>
+    <w:p>
+      <w:pPr>
+        <w:pStyle w:val="ListParagraph"/>
+        <w:numPr>
+          <w:ilvl w:val="0"/>
+          <w:numId w:val="14"/>
+        </w:numPr>
+        <w:spacing w:before="240" w:after="120"/>
+        <w:rPr>
+          <w:rFonts w:ascii="Arial" w:hAnsi="Arial" w:cs="Arial"/>
+          <w:i/>
+        </w:rPr>
+      </w:pPr>
+      <w:r>
+        <w:rPr>
+          <w:rFonts w:ascii="Arial" w:hAnsi="Arial" w:cs="Arial"/>
+          <w:i/>
+        </w:rPr>
+        <w:t>Izraditi dokument</w:t>
+      </w:r>
+    </w:p>
+    <w:p>
+      <w:pPr>
+        <w:pStyle w:val="ListParagraph"/>
+        <w:numPr>
+          <w:ilvl w:val="0"/>
+          <w:numId w:val="14"/>
+        </w:numPr>
+        <w:spacing w:after="120" w:line="312" w:lineRule="auto"/>
+        <w:rPr>
+          <w:rFonts w:ascii="Arial" w:hAnsi="Arial" w:cs="Arial"/>
+          <w:i/>
+        </w:rPr>
+      </w:pPr>
+      <w:r>
+        <w:rPr>
+          <w:rFonts w:ascii="Arial" w:hAnsi="Arial" w:cs="Arial"/>
+          <w:i/>
+        </w:rPr>
+        <w:t>Odgovorna osoba:</w:t>
+      </w:r>
+    </w:p>
+    <w:p>
+      <w:pPr>
+        <w:pStyle w:val="ListParagraph"/>
+        <w:numPr>
+          <w:ilvl w:val="0"/>
+          <w:numId w:val="14"/>
+        </w:numPr>
+        <w:spacing w:after="120" w:line="312" w:lineRule="auto"/>
+        <w:rPr>
+          <w:rFonts w:ascii="Arial" w:hAnsi="Arial" w:cs="Arial"/>
+          <w:i/>
+        </w:rPr>
+      </w:pPr>
+      <w:r>
+        <w:rPr>
+          <w:rFonts w:ascii="Arial" w:hAnsi="Arial" w:cs="Arial"/>
+          <w:i/>
+        </w:rPr>
+        <w:t>Datum završetka:</w:t>
+      </w:r>
+    </w:p>
+    <w:p>
+      <w:pPr>
+        <w:spacing w:before="240" w:after="120"/>
+        <w:rPr>
+          <w:rFonts w:ascii="Arial" w:hAnsi="Arial" w:cs="Arial"/>
+          <w:i/>
+        </w:rPr>
+      </w:pPr>
+    </w:p>
+    <w:p>
+      <w:pPr>
+        <w:pStyle w:val="ListParagraph"/>
         <w:numPr>
           <w:ilvl w:val="1"/>
           <w:numId w:val="3"/>
@@ -3721,7 +4585,7 @@
     </w:p>
     <w:p>
       <w:pPr>
-        <w:pStyle w:val="Odlomakpopisa"/>
+        <w:pStyle w:val="ListParagraph"/>
         <w:tabs>
           <w:tab w:val="left" w:pos="1200"/>
         </w:tabs>
@@ -3752,7 +4616,7 @@
     </w:p>
     <w:p>
       <w:pPr>
-        <w:pStyle w:val="Odlomakpopisa"/>
+        <w:pStyle w:val="ListParagraph"/>
         <w:tabs>
           <w:tab w:val="left" w:pos="1200"/>
         </w:tabs>
@@ -3767,46 +4631,22 @@
         <w:rPr>
           <w:rFonts w:ascii="Times New Roman" w:hAnsi="Times New Roman" w:cs="Times New Roman"/>
         </w:rPr>
-        <w:t xml:space="preserve">predaje svoj dokument do datuma jedne od kontrolnih točaka. Na PERT dijagramu (slika 3) prikazani su datumi početka rada, krajnji rok predaje te predviđeno vrijeme izrade. </w:t>
+        <w:t>predaje svoj dokument do datuma jedne od kontrolnih točaka. Na PERT dijagramu (slika 3) prikazani su datumi početka rada, krajnji rok predaj</w:t>
       </w:r>
       <w:r>
         <w:rPr>
           <w:rFonts w:ascii="Times New Roman" w:hAnsi="Times New Roman" w:cs="Times New Roman"/>
         </w:rPr>
-        <w:t>Možemo</w:t>
-      </w:r>
-      <w:r>
-        <w:rPr>
-          <w:rFonts w:ascii="Times New Roman" w:hAnsi="Times New Roman" w:cs="Times New Roman"/>
-        </w:rPr>
-        <w:t xml:space="preserve"> primijetiti da u kritičan put ulaze svi čvorovi osim čvora pod nazivom „</w:t>
-      </w:r>
-      <w:r>
-        <w:rPr>
-          <w:rFonts w:ascii="Times New Roman" w:hAnsi="Times New Roman" w:cs="Times New Roman"/>
-          <w:i/>
-        </w:rPr>
-        <w:t>Grafički dizajnirati</w:t>
-      </w:r>
-      <w:r>
-        <w:rPr>
-          <w:rFonts w:ascii="Times New Roman" w:hAnsi="Times New Roman" w:cs="Times New Roman"/>
-        </w:rPr>
-        <w:t>“</w:t>
-      </w:r>
-      <w:r>
-        <w:rPr>
-          <w:rFonts w:ascii="Times New Roman" w:hAnsi="Times New Roman" w:cs="Times New Roman"/>
-          <w:i/>
-        </w:rPr>
-        <w:t>.</w:t>
+        <w:t>e te predviđeno vrijeme izrade.</w:t>
       </w:r>
     </w:p>
     <w:p>
       <w:r>
         <w:rPr>
           <w:noProof/>
-        </w:rPr>
+          <w:lang w:eastAsia="hr-HR"/>
+        </w:rPr>
+        <w:lastRenderedPageBreak/>
         <w:drawing>
           <wp:anchor distT="0" distB="0" distL="114300" distR="114300" simplePos="0" relativeHeight="251656704" behindDoc="0" locked="0" layoutInCell="1" allowOverlap="1" wp14:anchorId="1613C4E2" wp14:editId="0F74C030">
             <wp:simplePos x="0" y="0"/>
@@ -3831,7 +4671,7 @@
                     <pic:cNvPicPr/>
                   </pic:nvPicPr>
                   <pic:blipFill>
-                    <a:blip r:embed="rId9">
+                    <a:blip r:embed="rId10">
                       <a:extLst>
                         <a:ext uri="{28A0092B-C50C-407E-A947-70E740481C1C}">
                           <a14:useLocalDpi xmlns:a14="http://schemas.microsoft.com/office/drawing/2010/main" val="0"/>
@@ -3866,7 +4706,7 @@
     </w:p>
     <w:p>
       <w:pPr>
-        <w:pStyle w:val="Odlomakpopisa"/>
+        <w:pStyle w:val="ListParagraph"/>
         <w:spacing w:after="120"/>
         <w:ind w:left="3600"/>
         <w:rPr>
@@ -3881,36 +4721,8 @@
           <w:sz w:val="20"/>
           <w:szCs w:val="20"/>
         </w:rPr>
-        <w:t xml:space="preserve">Slika 2 </w:t>
-      </w:r>
-      <w:proofErr w:type="spellStart"/>
-      <w:r>
-        <w:rPr>
-          <w:rFonts w:ascii="Arial" w:hAnsi="Arial" w:cs="Arial"/>
-          <w:sz w:val="20"/>
-          <w:szCs w:val="20"/>
-        </w:rPr>
-        <w:t>Gantt</w:t>
-      </w:r>
-      <w:proofErr w:type="spellEnd"/>
-      <w:r>
-        <w:rPr>
-          <w:rFonts w:ascii="Arial" w:hAnsi="Arial" w:cs="Arial"/>
-          <w:sz w:val="20"/>
-          <w:szCs w:val="20"/>
-        </w:rPr>
-        <w:t xml:space="preserve"> </w:t>
-      </w:r>
-      <w:proofErr w:type="spellStart"/>
-      <w:r>
-        <w:rPr>
-          <w:rFonts w:ascii="Arial" w:hAnsi="Arial" w:cs="Arial"/>
-          <w:sz w:val="20"/>
-          <w:szCs w:val="20"/>
-        </w:rPr>
-        <w:t>chart</w:t>
-      </w:r>
-      <w:proofErr w:type="spellEnd"/>
+        <w:t>Slika 2 Gantt chart</w:t>
+      </w:r>
     </w:p>
     <w:p>
       <w:pPr>
@@ -3921,8 +4733,8 @@
       <w:r>
         <w:rPr>
           <w:noProof/>
-        </w:rPr>
-        <w:lastRenderedPageBreak/>
+          <w:lang w:eastAsia="hr-HR"/>
+        </w:rPr>
         <w:drawing>
           <wp:anchor distT="0" distB="0" distL="114300" distR="114300" simplePos="0" relativeHeight="251659776" behindDoc="0" locked="0" layoutInCell="1" allowOverlap="1" wp14:anchorId="0CFD99C1" wp14:editId="780029F2">
             <wp:simplePos x="0" y="0"/>
@@ -3947,7 +4759,7 @@
                     <pic:cNvPicPr/>
                   </pic:nvPicPr>
                   <pic:blipFill>
-                    <a:blip r:embed="rId10">
+                    <a:blip r:embed="rId11">
                       <a:extLst>
                         <a:ext uri="{28A0092B-C50C-407E-A947-70E740481C1C}">
                           <a14:useLocalDpi xmlns:a14="http://schemas.microsoft.com/office/drawing/2010/main" val="0"/>
@@ -3992,7 +4804,7 @@
       </w:r>
     </w:p>
     <w:sectPr>
-      <w:footerReference w:type="default" r:id="rId11"/>
+      <w:footerReference w:type="default" r:id="rId12"/>
       <w:pgSz w:w="12240" w:h="15840"/>
       <w:pgMar w:top="1797" w:right="1440" w:bottom="1797" w:left="1440" w:header="720" w:footer="720" w:gutter="0"/>
       <w:cols w:space="720"/>
@@ -4004,7 +4816,7 @@
 </file>
 
 <file path=word/endnotes.xml><?xml version="1.0" encoding="utf-8"?>
-<w:endnotes xmlns:wpc="http://schemas.microsoft.com/office/word/2010/wordprocessingCanvas" xmlns:cx="http://schemas.microsoft.com/office/drawing/2014/chartex" xmlns:cx1="http://schemas.microsoft.com/office/drawing/2015/9/8/chartex" xmlns:cx2="http://schemas.microsoft.com/office/drawing/2015/10/21/chartex" xmlns:cx3="http://schemas.microsoft.com/office/drawing/2016/5/9/chartex" xmlns:cx4="http://schemas.microsoft.com/office/drawing/2016/5/10/chartex" xmlns:cx5="http://schemas.microsoft.com/office/drawing/2016/5/11/chartex" xmlns:cx6="http://schemas.microsoft.com/office/drawing/2016/5/12/chartex" xmlns:cx7="http://schemas.microsoft.com/office/drawing/2016/5/13/chartex" xmlns:cx8="http://schemas.microsoft.com/office/drawing/2016/5/14/chartex" xmlns:mc="http://schemas.openxmlformats.org/markup-compatibility/2006" xmlns:aink="http://schemas.microsoft.com/office/drawing/2016/ink" xmlns:am3d="http://schemas.microsoft.com/office/drawing/2017/model3d" xmlns:o="urn:schemas-microsoft-com:office:office" xmlns:r="http://schemas.openxmlformats.org/officeDocument/2006/relationships" xmlns:m="http://schemas.openxmlformats.org/officeDocument/2006/math" xmlns:v="urn:schemas-microsoft-com:vml" xmlns:wp14="http://schemas.microsoft.com/office/word/2010/wordprocessingDrawing" xmlns:wp="http://schemas.openxmlformats.org/drawingml/2006/wordprocessingDrawing" xmlns:w10="urn:schemas-microsoft-com:office:word" xmlns:w="http://schemas.openxmlformats.org/wordprocessingml/2006/main" xmlns:w14="http://schemas.microsoft.com/office/word/2010/wordml" xmlns:w15="http://schemas.microsoft.com/office/word/2012/wordml" xmlns:w16cid="http://schemas.microsoft.com/office/word/2016/wordml/cid" xmlns:w16se="http://schemas.microsoft.com/office/word/2015/wordml/symex" xmlns:wpg="http://schemas.microsoft.com/office/word/2010/wordprocessingGroup" xmlns:wpi="http://schemas.microsoft.com/office/word/2010/wordprocessingInk" xmlns:wne="http://schemas.microsoft.com/office/word/2006/wordml" xmlns:wps="http://schemas.microsoft.com/office/word/2010/wordprocessingShape" mc:Ignorable="w14 w15 w16se w16cid wp14">
+<w:endnotes xmlns:wpc="http://schemas.microsoft.com/office/word/2010/wordprocessingCanvas" xmlns:mc="http://schemas.openxmlformats.org/markup-compatibility/2006" xmlns:o="urn:schemas-microsoft-com:office:office" xmlns:r="http://schemas.openxmlformats.org/officeDocument/2006/relationships" xmlns:m="http://schemas.openxmlformats.org/officeDocument/2006/math" xmlns:v="urn:schemas-microsoft-com:vml" xmlns:wp14="http://schemas.microsoft.com/office/word/2010/wordprocessingDrawing" xmlns:wp="http://schemas.openxmlformats.org/drawingml/2006/wordprocessingDrawing" xmlns:w10="urn:schemas-microsoft-com:office:word" xmlns:w="http://schemas.openxmlformats.org/wordprocessingml/2006/main" xmlns:w14="http://schemas.microsoft.com/office/word/2010/wordml" xmlns:wpg="http://schemas.microsoft.com/office/word/2010/wordprocessingGroup" xmlns:wpi="http://schemas.microsoft.com/office/word/2010/wordprocessingInk" xmlns:wne="http://schemas.microsoft.com/office/word/2006/wordml" xmlns:wps="http://schemas.microsoft.com/office/word/2010/wordprocessingShape" mc:Ignorable="w14 wp14">
   <w:endnote w:type="separator" w:id="-1">
     <w:p>
       <w:pPr>
@@ -4029,7 +4841,7 @@
 </file>
 
 <file path=word/footer1.xml><?xml version="1.0" encoding="utf-8"?>
-<w:ftr xmlns:wpc="http://schemas.microsoft.com/office/word/2010/wordprocessingCanvas" xmlns:cx="http://schemas.microsoft.com/office/drawing/2014/chartex" xmlns:cx1="http://schemas.microsoft.com/office/drawing/2015/9/8/chartex" xmlns:cx2="http://schemas.microsoft.com/office/drawing/2015/10/21/chartex" xmlns:cx3="http://schemas.microsoft.com/office/drawing/2016/5/9/chartex" xmlns:cx4="http://schemas.microsoft.com/office/drawing/2016/5/10/chartex" xmlns:cx5="http://schemas.microsoft.com/office/drawing/2016/5/11/chartex" xmlns:cx6="http://schemas.microsoft.com/office/drawing/2016/5/12/chartex" xmlns:cx7="http://schemas.microsoft.com/office/drawing/2016/5/13/chartex" xmlns:cx8="http://schemas.microsoft.com/office/drawing/2016/5/14/chartex" xmlns:mc="http://schemas.openxmlformats.org/markup-compatibility/2006" xmlns:aink="http://schemas.microsoft.com/office/drawing/2016/ink" xmlns:am3d="http://schemas.microsoft.com/office/drawing/2017/model3d" xmlns:o="urn:schemas-microsoft-com:office:office" xmlns:r="http://schemas.openxmlformats.org/officeDocument/2006/relationships" xmlns:m="http://schemas.openxmlformats.org/officeDocument/2006/math" xmlns:v="urn:schemas-microsoft-com:vml" xmlns:wp14="http://schemas.microsoft.com/office/word/2010/wordprocessingDrawing" xmlns:wp="http://schemas.openxmlformats.org/drawingml/2006/wordprocessingDrawing" xmlns:w10="urn:schemas-microsoft-com:office:word" xmlns:w="http://schemas.openxmlformats.org/wordprocessingml/2006/main" xmlns:w14="http://schemas.microsoft.com/office/word/2010/wordml" xmlns:w15="http://schemas.microsoft.com/office/word/2012/wordml" xmlns:w16cid="http://schemas.microsoft.com/office/word/2016/wordml/cid" xmlns:w16se="http://schemas.microsoft.com/office/word/2015/wordml/symex" xmlns:wpg="http://schemas.microsoft.com/office/word/2010/wordprocessingGroup" xmlns:wpi="http://schemas.microsoft.com/office/word/2010/wordprocessingInk" xmlns:wne="http://schemas.microsoft.com/office/word/2006/wordml" xmlns:wps="http://schemas.microsoft.com/office/word/2010/wordprocessingShape" mc:Ignorable="w14 w15 w16se w16cid wp14">
+<w:ftr xmlns:wpc="http://schemas.microsoft.com/office/word/2010/wordprocessingCanvas" xmlns:mc="http://schemas.openxmlformats.org/markup-compatibility/2006" xmlns:o="urn:schemas-microsoft-com:office:office" xmlns:r="http://schemas.openxmlformats.org/officeDocument/2006/relationships" xmlns:m="http://schemas.openxmlformats.org/officeDocument/2006/math" xmlns:v="urn:schemas-microsoft-com:vml" xmlns:wp14="http://schemas.microsoft.com/office/word/2010/wordprocessingDrawing" xmlns:wp="http://schemas.openxmlformats.org/drawingml/2006/wordprocessingDrawing" xmlns:w10="urn:schemas-microsoft-com:office:word" xmlns:w="http://schemas.openxmlformats.org/wordprocessingml/2006/main" xmlns:w14="http://schemas.microsoft.com/office/word/2010/wordml" xmlns:wpg="http://schemas.microsoft.com/office/word/2010/wordprocessingGroup" xmlns:wpi="http://schemas.microsoft.com/office/word/2010/wordprocessingInk" xmlns:wne="http://schemas.microsoft.com/office/word/2006/wordml" xmlns:wps="http://schemas.microsoft.com/office/word/2010/wordprocessingShape" mc:Ignorable="w14 wp14">
   <w:sdt>
     <w:sdtPr>
       <w:id w:val="-1441683198"/>
@@ -4042,7 +4854,7 @@
     <w:sdtContent>
       <w:p>
         <w:pPr>
-          <w:pStyle w:val="Podnoje"/>
+          <w:pStyle w:val="Footer"/>
           <w:jc w:val="center"/>
         </w:pPr>
         <w:r>
@@ -4055,7 +4867,10 @@
           <w:fldChar w:fldCharType="separate"/>
         </w:r>
         <w:r>
-          <w:t>2</w:t>
+          <w:rPr>
+            <w:noProof/>
+          </w:rPr>
+          <w:t>6</w:t>
         </w:r>
         <w:r>
           <w:fldChar w:fldCharType="end"/>
@@ -4065,14 +4880,14 @@
   </w:sdt>
   <w:p>
     <w:pPr>
-      <w:pStyle w:val="Podnoje"/>
+      <w:pStyle w:val="Footer"/>
     </w:pPr>
   </w:p>
 </w:ftr>
 </file>
 
 <file path=word/footnotes.xml><?xml version="1.0" encoding="utf-8"?>
-<w:footnotes xmlns:wpc="http://schemas.microsoft.com/office/word/2010/wordprocessingCanvas" xmlns:cx="http://schemas.microsoft.com/office/drawing/2014/chartex" xmlns:cx1="http://schemas.microsoft.com/office/drawing/2015/9/8/chartex" xmlns:cx2="http://schemas.microsoft.com/office/drawing/2015/10/21/chartex" xmlns:cx3="http://schemas.microsoft.com/office/drawing/2016/5/9/chartex" xmlns:cx4="http://schemas.microsoft.com/office/drawing/2016/5/10/chartex" xmlns:cx5="http://schemas.microsoft.com/office/drawing/2016/5/11/chartex" xmlns:cx6="http://schemas.microsoft.com/office/drawing/2016/5/12/chartex" xmlns:cx7="http://schemas.microsoft.com/office/drawing/2016/5/13/chartex" xmlns:cx8="http://schemas.microsoft.com/office/drawing/2016/5/14/chartex" xmlns:mc="http://schemas.openxmlformats.org/markup-compatibility/2006" xmlns:aink="http://schemas.microsoft.com/office/drawing/2016/ink" xmlns:am3d="http://schemas.microsoft.com/office/drawing/2017/model3d" xmlns:o="urn:schemas-microsoft-com:office:office" xmlns:r="http://schemas.openxmlformats.org/officeDocument/2006/relationships" xmlns:m="http://schemas.openxmlformats.org/officeDocument/2006/math" xmlns:v="urn:schemas-microsoft-com:vml" xmlns:wp14="http://schemas.microsoft.com/office/word/2010/wordprocessingDrawing" xmlns:wp="http://schemas.openxmlformats.org/drawingml/2006/wordprocessingDrawing" xmlns:w10="urn:schemas-microsoft-com:office:word" xmlns:w="http://schemas.openxmlformats.org/wordprocessingml/2006/main" xmlns:w14="http://schemas.microsoft.com/office/word/2010/wordml" xmlns:w15="http://schemas.microsoft.com/office/word/2012/wordml" xmlns:w16cid="http://schemas.microsoft.com/office/word/2016/wordml/cid" xmlns:w16se="http://schemas.microsoft.com/office/word/2015/wordml/symex" xmlns:wpg="http://schemas.microsoft.com/office/word/2010/wordprocessingGroup" xmlns:wpi="http://schemas.microsoft.com/office/word/2010/wordprocessingInk" xmlns:wne="http://schemas.microsoft.com/office/word/2006/wordml" xmlns:wps="http://schemas.microsoft.com/office/word/2010/wordprocessingShape" mc:Ignorable="w14 w15 w16se w16cid wp14">
+<w:footnotes xmlns:wpc="http://schemas.microsoft.com/office/word/2010/wordprocessingCanvas" xmlns:mc="http://schemas.openxmlformats.org/markup-compatibility/2006" xmlns:o="urn:schemas-microsoft-com:office:office" xmlns:r="http://schemas.openxmlformats.org/officeDocument/2006/relationships" xmlns:m="http://schemas.openxmlformats.org/officeDocument/2006/math" xmlns:v="urn:schemas-microsoft-com:vml" xmlns:wp14="http://schemas.microsoft.com/office/word/2010/wordprocessingDrawing" xmlns:wp="http://schemas.openxmlformats.org/drawingml/2006/wordprocessingDrawing" xmlns:w10="urn:schemas-microsoft-com:office:word" xmlns:w="http://schemas.openxmlformats.org/wordprocessingml/2006/main" xmlns:w14="http://schemas.microsoft.com/office/word/2010/wordml" xmlns:wpg="http://schemas.microsoft.com/office/word/2010/wordprocessingGroup" xmlns:wpi="http://schemas.microsoft.com/office/word/2010/wordprocessingInk" xmlns:wne="http://schemas.microsoft.com/office/word/2006/wordml" xmlns:wps="http://schemas.microsoft.com/office/word/2010/wordprocessingShape" mc:Ignorable="w14 wp14">
   <w:footnote w:type="separator" w:id="-1">
     <w:p>
       <w:pPr>
@@ -4097,8 +4912,8 @@
 </file>
 
 <file path=word/numbering.xml><?xml version="1.0" encoding="utf-8"?>
-<w:numbering xmlns:wpc="http://schemas.microsoft.com/office/word/2010/wordprocessingCanvas" xmlns:cx="http://schemas.microsoft.com/office/drawing/2014/chartex" xmlns:cx1="http://schemas.microsoft.com/office/drawing/2015/9/8/chartex" xmlns:cx2="http://schemas.microsoft.com/office/drawing/2015/10/21/chartex" xmlns:cx3="http://schemas.microsoft.com/office/drawing/2016/5/9/chartex" xmlns:cx4="http://schemas.microsoft.com/office/drawing/2016/5/10/chartex" xmlns:cx5="http://schemas.microsoft.com/office/drawing/2016/5/11/chartex" xmlns:cx6="http://schemas.microsoft.com/office/drawing/2016/5/12/chartex" xmlns:cx7="http://schemas.microsoft.com/office/drawing/2016/5/13/chartex" xmlns:cx8="http://schemas.microsoft.com/office/drawing/2016/5/14/chartex" xmlns:mc="http://schemas.openxmlformats.org/markup-compatibility/2006" xmlns:aink="http://schemas.microsoft.com/office/drawing/2016/ink" xmlns:am3d="http://schemas.microsoft.com/office/drawing/2017/model3d" xmlns:o="urn:schemas-microsoft-com:office:office" xmlns:r="http://schemas.openxmlformats.org/officeDocument/2006/relationships" xmlns:m="http://schemas.openxmlformats.org/officeDocument/2006/math" xmlns:v="urn:schemas-microsoft-com:vml" xmlns:wp14="http://schemas.microsoft.com/office/word/2010/wordprocessingDrawing" xmlns:wp="http://schemas.openxmlformats.org/drawingml/2006/wordprocessingDrawing" xmlns:w10="urn:schemas-microsoft-com:office:word" xmlns:w="http://schemas.openxmlformats.org/wordprocessingml/2006/main" xmlns:w14="http://schemas.microsoft.com/office/word/2010/wordml" xmlns:w15="http://schemas.microsoft.com/office/word/2012/wordml" xmlns:w16cid="http://schemas.microsoft.com/office/word/2016/wordml/cid" xmlns:w16se="http://schemas.microsoft.com/office/word/2015/wordml/symex" xmlns:wpg="http://schemas.microsoft.com/office/word/2010/wordprocessingGroup" xmlns:wpi="http://schemas.microsoft.com/office/word/2010/wordprocessingInk" xmlns:wne="http://schemas.microsoft.com/office/word/2006/wordml" xmlns:wps="http://schemas.microsoft.com/office/word/2010/wordprocessingShape" mc:Ignorable="w14 w15 w16se w16cid wp14">
-  <w:abstractNum w:abstractNumId="0" w15:restartNumberingAfterBreak="0">
+<w:numbering xmlns:wpc="http://schemas.microsoft.com/office/word/2010/wordprocessingCanvas" xmlns:mc="http://schemas.openxmlformats.org/markup-compatibility/2006" xmlns:o="urn:schemas-microsoft-com:office:office" xmlns:r="http://schemas.openxmlformats.org/officeDocument/2006/relationships" xmlns:m="http://schemas.openxmlformats.org/officeDocument/2006/math" xmlns:v="urn:schemas-microsoft-com:vml" xmlns:wp14="http://schemas.microsoft.com/office/word/2010/wordprocessingDrawing" xmlns:wp="http://schemas.openxmlformats.org/drawingml/2006/wordprocessingDrawing" xmlns:w10="urn:schemas-microsoft-com:office:word" xmlns:w="http://schemas.openxmlformats.org/wordprocessingml/2006/main" xmlns:w14="http://schemas.microsoft.com/office/word/2010/wordml" xmlns:wpg="http://schemas.microsoft.com/office/word/2010/wordprocessingGroup" xmlns:wpi="http://schemas.microsoft.com/office/word/2010/wordprocessingInk" xmlns:wne="http://schemas.microsoft.com/office/word/2006/wordml" xmlns:wps="http://schemas.microsoft.com/office/word/2010/wordprocessingShape" mc:Ignorable="w14 wp14">
+  <w:abstractNum w:abstractNumId="0">
     <w:nsid w:val="0F097E78"/>
     <w:multiLevelType w:val="multilevel"/>
     <w:tmpl w:val="E13A0D72"/>
@@ -4187,7 +5002,7 @@
       </w:pPr>
     </w:lvl>
   </w:abstractNum>
-  <w:abstractNum w:abstractNumId="1" w15:restartNumberingAfterBreak="0">
+  <w:abstractNum w:abstractNumId="1">
     <w:nsid w:val="1C051763"/>
     <w:multiLevelType w:val="hybridMultilevel"/>
     <w:tmpl w:val="BCD497DC"/>
@@ -4277,7 +5092,120 @@
       </w:pPr>
     </w:lvl>
   </w:abstractNum>
-  <w:abstractNum w:abstractNumId="2" w15:restartNumberingAfterBreak="0">
+  <w:abstractNum w:abstractNumId="2">
+    <w:nsid w:val="28806BF9"/>
+    <w:multiLevelType w:val="hybridMultilevel"/>
+    <w:tmpl w:val="43989D0A"/>
+    <w:lvl w:ilvl="0" w:tplc="041A0001">
+      <w:start w:val="1"/>
+      <w:numFmt w:val="bullet"/>
+      <w:lvlText w:val=""/>
+      <w:lvlJc w:val="left"/>
+      <w:pPr>
+        <w:ind w:left="1944" w:hanging="360"/>
+      </w:pPr>
+      <w:rPr>
+        <w:rFonts w:ascii="Symbol" w:hAnsi="Symbol" w:hint="default"/>
+      </w:rPr>
+    </w:lvl>
+    <w:lvl w:ilvl="1" w:tplc="041A0003" w:tentative="1">
+      <w:start w:val="1"/>
+      <w:numFmt w:val="bullet"/>
+      <w:lvlText w:val="o"/>
+      <w:lvlJc w:val="left"/>
+      <w:pPr>
+        <w:ind w:left="2664" w:hanging="360"/>
+      </w:pPr>
+      <w:rPr>
+        <w:rFonts w:ascii="Courier New" w:hAnsi="Courier New" w:cs="Courier New" w:hint="default"/>
+      </w:rPr>
+    </w:lvl>
+    <w:lvl w:ilvl="2" w:tplc="041A0005" w:tentative="1">
+      <w:start w:val="1"/>
+      <w:numFmt w:val="bullet"/>
+      <w:lvlText w:val=""/>
+      <w:lvlJc w:val="left"/>
+      <w:pPr>
+        <w:ind w:left="3384" w:hanging="360"/>
+      </w:pPr>
+      <w:rPr>
+        <w:rFonts w:ascii="Wingdings" w:hAnsi="Wingdings" w:hint="default"/>
+      </w:rPr>
+    </w:lvl>
+    <w:lvl w:ilvl="3" w:tplc="041A0001" w:tentative="1">
+      <w:start w:val="1"/>
+      <w:numFmt w:val="bullet"/>
+      <w:lvlText w:val=""/>
+      <w:lvlJc w:val="left"/>
+      <w:pPr>
+        <w:ind w:left="4104" w:hanging="360"/>
+      </w:pPr>
+      <w:rPr>
+        <w:rFonts w:ascii="Symbol" w:hAnsi="Symbol" w:hint="default"/>
+      </w:rPr>
+    </w:lvl>
+    <w:lvl w:ilvl="4" w:tplc="041A0003" w:tentative="1">
+      <w:start w:val="1"/>
+      <w:numFmt w:val="bullet"/>
+      <w:lvlText w:val="o"/>
+      <w:lvlJc w:val="left"/>
+      <w:pPr>
+        <w:ind w:left="4824" w:hanging="360"/>
+      </w:pPr>
+      <w:rPr>
+        <w:rFonts w:ascii="Courier New" w:hAnsi="Courier New" w:cs="Courier New" w:hint="default"/>
+      </w:rPr>
+    </w:lvl>
+    <w:lvl w:ilvl="5" w:tplc="041A0005" w:tentative="1">
+      <w:start w:val="1"/>
+      <w:numFmt w:val="bullet"/>
+      <w:lvlText w:val=""/>
+      <w:lvlJc w:val="left"/>
+      <w:pPr>
+        <w:ind w:left="5544" w:hanging="360"/>
+      </w:pPr>
+      <w:rPr>
+        <w:rFonts w:ascii="Wingdings" w:hAnsi="Wingdings" w:hint="default"/>
+      </w:rPr>
+    </w:lvl>
+    <w:lvl w:ilvl="6" w:tplc="041A0001" w:tentative="1">
+      <w:start w:val="1"/>
+      <w:numFmt w:val="bullet"/>
+      <w:lvlText w:val=""/>
+      <w:lvlJc w:val="left"/>
+      <w:pPr>
+        <w:ind w:left="6264" w:hanging="360"/>
+      </w:pPr>
+      <w:rPr>
+        <w:rFonts w:ascii="Symbol" w:hAnsi="Symbol" w:hint="default"/>
+      </w:rPr>
+    </w:lvl>
+    <w:lvl w:ilvl="7" w:tplc="041A0003" w:tentative="1">
+      <w:start w:val="1"/>
+      <w:numFmt w:val="bullet"/>
+      <w:lvlText w:val="o"/>
+      <w:lvlJc w:val="left"/>
+      <w:pPr>
+        <w:ind w:left="6984" w:hanging="360"/>
+      </w:pPr>
+      <w:rPr>
+        <w:rFonts w:ascii="Courier New" w:hAnsi="Courier New" w:cs="Courier New" w:hint="default"/>
+      </w:rPr>
+    </w:lvl>
+    <w:lvl w:ilvl="8" w:tplc="041A0005" w:tentative="1">
+      <w:start w:val="1"/>
+      <w:numFmt w:val="bullet"/>
+      <w:lvlText w:val=""/>
+      <w:lvlJc w:val="left"/>
+      <w:pPr>
+        <w:ind w:left="7704" w:hanging="360"/>
+      </w:pPr>
+      <w:rPr>
+        <w:rFonts w:ascii="Wingdings" w:hAnsi="Wingdings" w:hint="default"/>
+      </w:rPr>
+    </w:lvl>
+  </w:abstractNum>
+  <w:abstractNum w:abstractNumId="3">
     <w:nsid w:val="298043C4"/>
     <w:multiLevelType w:val="hybridMultilevel"/>
     <w:tmpl w:val="D8C8FDEC"/>
@@ -4363,7 +5291,7 @@
       </w:pPr>
     </w:lvl>
   </w:abstractNum>
-  <w:abstractNum w:abstractNumId="3" w15:restartNumberingAfterBreak="0">
+  <w:abstractNum w:abstractNumId="4">
     <w:nsid w:val="34317233"/>
     <w:multiLevelType w:val="hybridMultilevel"/>
     <w:tmpl w:val="9872B260"/>
@@ -4449,7 +5377,7 @@
       </w:pPr>
     </w:lvl>
   </w:abstractNum>
-  <w:abstractNum w:abstractNumId="4" w15:restartNumberingAfterBreak="0">
+  <w:abstractNum w:abstractNumId="5">
     <w:nsid w:val="3ABF6EBE"/>
     <w:multiLevelType w:val="hybridMultilevel"/>
     <w:tmpl w:val="B0C2B042"/>
@@ -4539,7 +5467,7 @@
       </w:pPr>
     </w:lvl>
   </w:abstractNum>
-  <w:abstractNum w:abstractNumId="5" w15:restartNumberingAfterBreak="0">
+  <w:abstractNum w:abstractNumId="6">
     <w:nsid w:val="43DE5B53"/>
     <w:multiLevelType w:val="hybridMultilevel"/>
     <w:tmpl w:val="80A6D21C"/>
@@ -4625,7 +5553,7 @@
       </w:pPr>
     </w:lvl>
   </w:abstractNum>
-  <w:abstractNum w:abstractNumId="6" w15:restartNumberingAfterBreak="0">
+  <w:abstractNum w:abstractNumId="7">
     <w:nsid w:val="4A387C72"/>
     <w:multiLevelType w:val="hybridMultilevel"/>
     <w:tmpl w:val="B630D43A"/>
@@ -4714,7 +5642,120 @@
       </w:pPr>
     </w:lvl>
   </w:abstractNum>
-  <w:abstractNum w:abstractNumId="7" w15:restartNumberingAfterBreak="0">
+  <w:abstractNum w:abstractNumId="8">
+    <w:nsid w:val="535478EF"/>
+    <w:multiLevelType w:val="hybridMultilevel"/>
+    <w:tmpl w:val="973ED196"/>
+    <w:lvl w:ilvl="0" w:tplc="041A0001">
+      <w:start w:val="1"/>
+      <w:numFmt w:val="bullet"/>
+      <w:lvlText w:val=""/>
+      <w:lvlJc w:val="left"/>
+      <w:pPr>
+        <w:ind w:left="1440" w:hanging="360"/>
+      </w:pPr>
+      <w:rPr>
+        <w:rFonts w:ascii="Symbol" w:hAnsi="Symbol" w:hint="default"/>
+      </w:rPr>
+    </w:lvl>
+    <w:lvl w:ilvl="1" w:tplc="041A0003" w:tentative="1">
+      <w:start w:val="1"/>
+      <w:numFmt w:val="bullet"/>
+      <w:lvlText w:val="o"/>
+      <w:lvlJc w:val="left"/>
+      <w:pPr>
+        <w:ind w:left="2160" w:hanging="360"/>
+      </w:pPr>
+      <w:rPr>
+        <w:rFonts w:ascii="Courier New" w:hAnsi="Courier New" w:cs="Courier New" w:hint="default"/>
+      </w:rPr>
+    </w:lvl>
+    <w:lvl w:ilvl="2" w:tplc="041A0005" w:tentative="1">
+      <w:start w:val="1"/>
+      <w:numFmt w:val="bullet"/>
+      <w:lvlText w:val=""/>
+      <w:lvlJc w:val="left"/>
+      <w:pPr>
+        <w:ind w:left="2880" w:hanging="360"/>
+      </w:pPr>
+      <w:rPr>
+        <w:rFonts w:ascii="Wingdings" w:hAnsi="Wingdings" w:hint="default"/>
+      </w:rPr>
+    </w:lvl>
+    <w:lvl w:ilvl="3" w:tplc="041A0001" w:tentative="1">
+      <w:start w:val="1"/>
+      <w:numFmt w:val="bullet"/>
+      <w:lvlText w:val=""/>
+      <w:lvlJc w:val="left"/>
+      <w:pPr>
+        <w:ind w:left="3600" w:hanging="360"/>
+      </w:pPr>
+      <w:rPr>
+        <w:rFonts w:ascii="Symbol" w:hAnsi="Symbol" w:hint="default"/>
+      </w:rPr>
+    </w:lvl>
+    <w:lvl w:ilvl="4" w:tplc="041A0003" w:tentative="1">
+      <w:start w:val="1"/>
+      <w:numFmt w:val="bullet"/>
+      <w:lvlText w:val="o"/>
+      <w:lvlJc w:val="left"/>
+      <w:pPr>
+        <w:ind w:left="4320" w:hanging="360"/>
+      </w:pPr>
+      <w:rPr>
+        <w:rFonts w:ascii="Courier New" w:hAnsi="Courier New" w:cs="Courier New" w:hint="default"/>
+      </w:rPr>
+    </w:lvl>
+    <w:lvl w:ilvl="5" w:tplc="041A0005" w:tentative="1">
+      <w:start w:val="1"/>
+      <w:numFmt w:val="bullet"/>
+      <w:lvlText w:val=""/>
+      <w:lvlJc w:val="left"/>
+      <w:pPr>
+        <w:ind w:left="5040" w:hanging="360"/>
+      </w:pPr>
+      <w:rPr>
+        <w:rFonts w:ascii="Wingdings" w:hAnsi="Wingdings" w:hint="default"/>
+      </w:rPr>
+    </w:lvl>
+    <w:lvl w:ilvl="6" w:tplc="041A0001" w:tentative="1">
+      <w:start w:val="1"/>
+      <w:numFmt w:val="bullet"/>
+      <w:lvlText w:val=""/>
+      <w:lvlJc w:val="left"/>
+      <w:pPr>
+        <w:ind w:left="5760" w:hanging="360"/>
+      </w:pPr>
+      <w:rPr>
+        <w:rFonts w:ascii="Symbol" w:hAnsi="Symbol" w:hint="default"/>
+      </w:rPr>
+    </w:lvl>
+    <w:lvl w:ilvl="7" w:tplc="041A0003" w:tentative="1">
+      <w:start w:val="1"/>
+      <w:numFmt w:val="bullet"/>
+      <w:lvlText w:val="o"/>
+      <w:lvlJc w:val="left"/>
+      <w:pPr>
+        <w:ind w:left="6480" w:hanging="360"/>
+      </w:pPr>
+      <w:rPr>
+        <w:rFonts w:ascii="Courier New" w:hAnsi="Courier New" w:cs="Courier New" w:hint="default"/>
+      </w:rPr>
+    </w:lvl>
+    <w:lvl w:ilvl="8" w:tplc="041A0005" w:tentative="1">
+      <w:start w:val="1"/>
+      <w:numFmt w:val="bullet"/>
+      <w:lvlText w:val=""/>
+      <w:lvlJc w:val="left"/>
+      <w:pPr>
+        <w:ind w:left="7200" w:hanging="360"/>
+      </w:pPr>
+      <w:rPr>
+        <w:rFonts w:ascii="Wingdings" w:hAnsi="Wingdings" w:hint="default"/>
+      </w:rPr>
+    </w:lvl>
+  </w:abstractNum>
+  <w:abstractNum w:abstractNumId="9">
     <w:nsid w:val="69C61609"/>
     <w:multiLevelType w:val="hybridMultilevel"/>
     <w:tmpl w:val="F04E928A"/>
@@ -4804,7 +5845,7 @@
       </w:pPr>
     </w:lvl>
   </w:abstractNum>
-  <w:abstractNum w:abstractNumId="8" w15:restartNumberingAfterBreak="0">
+  <w:abstractNum w:abstractNumId="10">
     <w:nsid w:val="6AB916A3"/>
     <w:multiLevelType w:val="hybridMultilevel"/>
     <w:tmpl w:val="2188C8C6"/>
@@ -4917,7 +5958,7 @@
       </w:rPr>
     </w:lvl>
   </w:abstractNum>
-  <w:abstractNum w:abstractNumId="9" w15:restartNumberingAfterBreak="0">
+  <w:abstractNum w:abstractNumId="11">
     <w:nsid w:val="6D937C67"/>
     <w:multiLevelType w:val="hybridMultilevel"/>
     <w:tmpl w:val="83ACF660"/>
@@ -5030,7 +6071,7 @@
       </w:rPr>
     </w:lvl>
   </w:abstractNum>
-  <w:abstractNum w:abstractNumId="10" w15:restartNumberingAfterBreak="0">
+  <w:abstractNum w:abstractNumId="12">
     <w:nsid w:val="73E6208B"/>
     <w:multiLevelType w:val="hybridMultilevel"/>
     <w:tmpl w:val="B630D43A"/>
@@ -5119,7 +6160,7 @@
       </w:pPr>
     </w:lvl>
   </w:abstractNum>
-  <w:abstractNum w:abstractNumId="11" w15:restartNumberingAfterBreak="0">
+  <w:abstractNum w:abstractNumId="13">
     <w:nsid w:val="7CB92744"/>
     <w:multiLevelType w:val="hybridMultilevel"/>
     <w:tmpl w:val="115C42B2"/>
@@ -5233,46 +6274,52 @@
     </w:lvl>
   </w:abstractNum>
   <w:num w:numId="1">
-    <w:abstractNumId w:val="6"/>
+    <w:abstractNumId w:val="7"/>
   </w:num>
   <w:num w:numId="2">
-    <w:abstractNumId w:val="10"/>
+    <w:abstractNumId w:val="12"/>
   </w:num>
   <w:num w:numId="3">
     <w:abstractNumId w:val="0"/>
   </w:num>
   <w:num w:numId="4">
-    <w:abstractNumId w:val="9"/>
+    <w:abstractNumId w:val="11"/>
   </w:num>
   <w:num w:numId="5">
+    <w:abstractNumId w:val="6"/>
+  </w:num>
+  <w:num w:numId="6">
+    <w:abstractNumId w:val="3"/>
+  </w:num>
+  <w:num w:numId="7">
+    <w:abstractNumId w:val="4"/>
+  </w:num>
+  <w:num w:numId="8">
+    <w:abstractNumId w:val="10"/>
+  </w:num>
+  <w:num w:numId="9">
+    <w:abstractNumId w:val="13"/>
+  </w:num>
+  <w:num w:numId="10">
     <w:abstractNumId w:val="5"/>
   </w:num>
-  <w:num w:numId="6">
-    <w:abstractNumId w:val="2"/>
-  </w:num>
-  <w:num w:numId="7">
-    <w:abstractNumId w:val="3"/>
-  </w:num>
-  <w:num w:numId="8">
-    <w:abstractNumId w:val="8"/>
-  </w:num>
-  <w:num w:numId="9">
-    <w:abstractNumId w:val="11"/>
-  </w:num>
-  <w:num w:numId="10">
-    <w:abstractNumId w:val="4"/>
-  </w:num>
   <w:num w:numId="11">
-    <w:abstractNumId w:val="7"/>
+    <w:abstractNumId w:val="9"/>
   </w:num>
   <w:num w:numId="12">
     <w:abstractNumId w:val="1"/>
+  </w:num>
+  <w:num w:numId="13">
+    <w:abstractNumId w:val="8"/>
+  </w:num>
+  <w:num w:numId="14">
+    <w:abstractNumId w:val="2"/>
   </w:num>
 </w:numbering>
 </file>
 
 <file path=word/styles.xml><?xml version="1.0" encoding="utf-8"?>
-<w:styles xmlns:mc="http://schemas.openxmlformats.org/markup-compatibility/2006" xmlns:r="http://schemas.openxmlformats.org/officeDocument/2006/relationships" xmlns:w="http://schemas.openxmlformats.org/wordprocessingml/2006/main" xmlns:w14="http://schemas.microsoft.com/office/word/2010/wordml" xmlns:w15="http://schemas.microsoft.com/office/word/2012/wordml" xmlns:w16cid="http://schemas.microsoft.com/office/word/2016/wordml/cid" xmlns:w16se="http://schemas.microsoft.com/office/word/2015/wordml/symex" mc:Ignorable="w14 w15 w16se w16cid">
+<w:styles xmlns:mc="http://schemas.openxmlformats.org/markup-compatibility/2006" xmlns:r="http://schemas.openxmlformats.org/officeDocument/2006/relationships" xmlns:w="http://schemas.openxmlformats.org/wordprocessingml/2006/main" xmlns:w14="http://schemas.microsoft.com/office/word/2010/wordml" mc:Ignorable="w14">
   <w:docDefaults>
     <w:rPrDefault>
       <w:rPr>
@@ -5288,382 +6335,144 @@
       </w:pPr>
     </w:pPrDefault>
   </w:docDefaults>
-  <w:latentStyles w:defLockedState="0" w:defUIPriority="99" w:defSemiHidden="0" w:defUnhideWhenUsed="0" w:defQFormat="0" w:count="375">
-    <w:lsdException w:name="Normal" w:uiPriority="0" w:qFormat="1"/>
-    <w:lsdException w:name="heading 1" w:uiPriority="9" w:qFormat="1"/>
-    <w:lsdException w:name="heading 2" w:semiHidden="1" w:uiPriority="9" w:unhideWhenUsed="1" w:qFormat="1"/>
-    <w:lsdException w:name="heading 3" w:semiHidden="1" w:uiPriority="9" w:unhideWhenUsed="1" w:qFormat="1"/>
-    <w:lsdException w:name="heading 4" w:semiHidden="1" w:uiPriority="9" w:unhideWhenUsed="1" w:qFormat="1"/>
-    <w:lsdException w:name="heading 5" w:semiHidden="1" w:uiPriority="9" w:unhideWhenUsed="1" w:qFormat="1"/>
-    <w:lsdException w:name="heading 6" w:semiHidden="1" w:uiPriority="9" w:unhideWhenUsed="1" w:qFormat="1"/>
-    <w:lsdException w:name="heading 7" w:semiHidden="1" w:uiPriority="9" w:unhideWhenUsed="1" w:qFormat="1"/>
-    <w:lsdException w:name="heading 8" w:semiHidden="1" w:uiPriority="9" w:unhideWhenUsed="1" w:qFormat="1"/>
-    <w:lsdException w:name="heading 9" w:semiHidden="1" w:uiPriority="9" w:unhideWhenUsed="1" w:qFormat="1"/>
-    <w:lsdException w:name="index 1" w:semiHidden="1" w:unhideWhenUsed="1"/>
-    <w:lsdException w:name="index 2" w:semiHidden="1" w:unhideWhenUsed="1"/>
-    <w:lsdException w:name="index 3" w:semiHidden="1" w:unhideWhenUsed="1"/>
-    <w:lsdException w:name="index 4" w:semiHidden="1" w:unhideWhenUsed="1"/>
-    <w:lsdException w:name="index 5" w:semiHidden="1" w:unhideWhenUsed="1"/>
-    <w:lsdException w:name="index 6" w:semiHidden="1" w:unhideWhenUsed="1"/>
-    <w:lsdException w:name="index 7" w:semiHidden="1" w:unhideWhenUsed="1"/>
-    <w:lsdException w:name="index 8" w:semiHidden="1" w:unhideWhenUsed="1"/>
-    <w:lsdException w:name="index 9" w:semiHidden="1" w:unhideWhenUsed="1"/>
-    <w:lsdException w:name="toc 1" w:semiHidden="1" w:uiPriority="39" w:unhideWhenUsed="1"/>
-    <w:lsdException w:name="toc 2" w:semiHidden="1" w:uiPriority="39" w:unhideWhenUsed="1"/>
-    <w:lsdException w:name="toc 3" w:semiHidden="1" w:uiPriority="39" w:unhideWhenUsed="1"/>
-    <w:lsdException w:name="toc 4" w:semiHidden="1" w:uiPriority="39" w:unhideWhenUsed="1"/>
-    <w:lsdException w:name="toc 5" w:semiHidden="1" w:uiPriority="39" w:unhideWhenUsed="1"/>
-    <w:lsdException w:name="toc 6" w:semiHidden="1" w:uiPriority="39" w:unhideWhenUsed="1"/>
-    <w:lsdException w:name="toc 7" w:semiHidden="1" w:uiPriority="39" w:unhideWhenUsed="1"/>
-    <w:lsdException w:name="toc 8" w:semiHidden="1" w:uiPriority="39" w:unhideWhenUsed="1"/>
-    <w:lsdException w:name="toc 9" w:semiHidden="1" w:uiPriority="39" w:unhideWhenUsed="1"/>
-    <w:lsdException w:name="Normal Indent" w:semiHidden="1" w:unhideWhenUsed="1"/>
-    <w:lsdException w:name="footnote text" w:semiHidden="1" w:unhideWhenUsed="1"/>
-    <w:lsdException w:name="annotation text" w:semiHidden="1" w:unhideWhenUsed="1"/>
-    <w:lsdException w:name="header" w:semiHidden="1" w:unhideWhenUsed="1"/>
-    <w:lsdException w:name="footer" w:semiHidden="1" w:unhideWhenUsed="1"/>
-    <w:lsdException w:name="index heading" w:semiHidden="1" w:unhideWhenUsed="1"/>
-    <w:lsdException w:name="caption" w:semiHidden="1" w:uiPriority="35" w:unhideWhenUsed="1" w:qFormat="1"/>
-    <w:lsdException w:name="table of figures" w:semiHidden="1" w:unhideWhenUsed="1"/>
-    <w:lsdException w:name="envelope address" w:semiHidden="1" w:unhideWhenUsed="1"/>
-    <w:lsdException w:name="envelope return" w:semiHidden="1" w:unhideWhenUsed="1"/>
-    <w:lsdException w:name="footnote reference" w:semiHidden="1" w:unhideWhenUsed="1"/>
-    <w:lsdException w:name="annotation reference" w:semiHidden="1" w:unhideWhenUsed="1"/>
-    <w:lsdException w:name="line number" w:semiHidden="1" w:unhideWhenUsed="1"/>
-    <w:lsdException w:name="page number" w:semiHidden="1" w:unhideWhenUsed="1"/>
-    <w:lsdException w:name="endnote reference" w:semiHidden="1" w:unhideWhenUsed="1"/>
-    <w:lsdException w:name="endnote text" w:semiHidden="1" w:unhideWhenUsed="1"/>
-    <w:lsdException w:name="table of authorities" w:semiHidden="1" w:unhideWhenUsed="1"/>
-    <w:lsdException w:name="macro" w:semiHidden="1" w:unhideWhenUsed="1"/>
-    <w:lsdException w:name="toa heading" w:semiHidden="1" w:unhideWhenUsed="1"/>
-    <w:lsdException w:name="List" w:semiHidden="1" w:unhideWhenUsed="1"/>
-    <w:lsdException w:name="List Bullet" w:semiHidden="1" w:unhideWhenUsed="1"/>
-    <w:lsdException w:name="List Number" w:semiHidden="1" w:unhideWhenUsed="1"/>
-    <w:lsdException w:name="List 2" w:semiHidden="1" w:unhideWhenUsed="1"/>
-    <w:lsdException w:name="List 3" w:semiHidden="1" w:unhideWhenUsed="1"/>
-    <w:lsdException w:name="List 4" w:semiHidden="1" w:unhideWhenUsed="1"/>
-    <w:lsdException w:name="List 5" w:semiHidden="1" w:unhideWhenUsed="1"/>
-    <w:lsdException w:name="List Bullet 2" w:semiHidden="1" w:unhideWhenUsed="1"/>
-    <w:lsdException w:name="List Bullet 3" w:semiHidden="1" w:unhideWhenUsed="1"/>
-    <w:lsdException w:name="List Bullet 4" w:semiHidden="1" w:unhideWhenUsed="1"/>
-    <w:lsdException w:name="List Bullet 5" w:semiHidden="1" w:unhideWhenUsed="1"/>
-    <w:lsdException w:name="List Number 2" w:semiHidden="1" w:unhideWhenUsed="1"/>
-    <w:lsdException w:name="List Number 3" w:semiHidden="1" w:unhideWhenUsed="1"/>
-    <w:lsdException w:name="List Number 4" w:semiHidden="1" w:unhideWhenUsed="1"/>
-    <w:lsdException w:name="List Number 5" w:semiHidden="1" w:unhideWhenUsed="1"/>
-    <w:lsdException w:name="Title" w:uiPriority="10" w:qFormat="1"/>
-    <w:lsdException w:name="Closing" w:semiHidden="1" w:unhideWhenUsed="1"/>
-    <w:lsdException w:name="Signature" w:semiHidden="1" w:unhideWhenUsed="1"/>
-    <w:lsdException w:name="Default Paragraph Font" w:semiHidden="1" w:uiPriority="1" w:unhideWhenUsed="1"/>
-    <w:lsdException w:name="Body Text" w:semiHidden="1" w:unhideWhenUsed="1"/>
-    <w:lsdException w:name="Body Text Indent" w:semiHidden="1" w:unhideWhenUsed="1"/>
-    <w:lsdException w:name="List Continue" w:semiHidden="1" w:unhideWhenUsed="1"/>
-    <w:lsdException w:name="List Continue 2" w:semiHidden="1" w:unhideWhenUsed="1"/>
-    <w:lsdException w:name="List Continue 3" w:semiHidden="1" w:unhideWhenUsed="1"/>
-    <w:lsdException w:name="List Continue 4" w:semiHidden="1" w:unhideWhenUsed="1"/>
-    <w:lsdException w:name="List Continue 5" w:semiHidden="1" w:unhideWhenUsed="1"/>
-    <w:lsdException w:name="Message Header" w:semiHidden="1" w:unhideWhenUsed="1"/>
-    <w:lsdException w:name="Subtitle" w:uiPriority="11" w:qFormat="1"/>
-    <w:lsdException w:name="Salutation" w:semiHidden="1" w:unhideWhenUsed="1"/>
-    <w:lsdException w:name="Date" w:semiHidden="1" w:unhideWhenUsed="1"/>
-    <w:lsdException w:name="Body Text First Indent" w:semiHidden="1" w:unhideWhenUsed="1"/>
-    <w:lsdException w:name="Body Text First Indent 2" w:semiHidden="1" w:unhideWhenUsed="1"/>
-    <w:lsdException w:name="Note Heading" w:semiHidden="1" w:unhideWhenUsed="1"/>
-    <w:lsdException w:name="Body Text 2" w:semiHidden="1" w:unhideWhenUsed="1"/>
-    <w:lsdException w:name="Body Text 3" w:semiHidden="1" w:unhideWhenUsed="1"/>
-    <w:lsdException w:name="Body Text Indent 2" w:semiHidden="1" w:unhideWhenUsed="1"/>
-    <w:lsdException w:name="Body Text Indent 3" w:semiHidden="1" w:unhideWhenUsed="1"/>
-    <w:lsdException w:name="Block Text" w:semiHidden="1" w:unhideWhenUsed="1"/>
-    <w:lsdException w:name="Hyperlink" w:semiHidden="1" w:unhideWhenUsed="1"/>
-    <w:lsdException w:name="FollowedHyperlink" w:semiHidden="1" w:unhideWhenUsed="1"/>
-    <w:lsdException w:name="Strong" w:uiPriority="22" w:qFormat="1"/>
-    <w:lsdException w:name="Emphasis" w:uiPriority="20" w:qFormat="1"/>
-    <w:lsdException w:name="Document Map" w:semiHidden="1" w:unhideWhenUsed="1"/>
-    <w:lsdException w:name="Plain Text" w:semiHidden="1" w:unhideWhenUsed="1"/>
-    <w:lsdException w:name="E-mail Signature" w:semiHidden="1" w:unhideWhenUsed="1"/>
-    <w:lsdException w:name="HTML Top of Form" w:semiHidden="1" w:unhideWhenUsed="1"/>
-    <w:lsdException w:name="HTML Bottom of Form" w:semiHidden="1" w:unhideWhenUsed="1"/>
-    <w:lsdException w:name="Normal (Web)" w:semiHidden="1" w:unhideWhenUsed="1"/>
-    <w:lsdException w:name="HTML Acronym" w:semiHidden="1" w:unhideWhenUsed="1"/>
-    <w:lsdException w:name="HTML Address" w:semiHidden="1" w:unhideWhenUsed="1"/>
-    <w:lsdException w:name="HTML Cite" w:semiHidden="1" w:unhideWhenUsed="1"/>
-    <w:lsdException w:name="HTML Code" w:semiHidden="1" w:unhideWhenUsed="1"/>
-    <w:lsdException w:name="HTML Definition" w:semiHidden="1" w:unhideWhenUsed="1"/>
-    <w:lsdException w:name="HTML Keyboard" w:semiHidden="1" w:unhideWhenUsed="1"/>
-    <w:lsdException w:name="HTML Preformatted" w:semiHidden="1" w:unhideWhenUsed="1"/>
-    <w:lsdException w:name="HTML Sample" w:semiHidden="1" w:unhideWhenUsed="1"/>
-    <w:lsdException w:name="HTML Typewriter" w:semiHidden="1" w:unhideWhenUsed="1"/>
-    <w:lsdException w:name="HTML Variable" w:semiHidden="1" w:unhideWhenUsed="1"/>
-    <w:lsdException w:name="Normal Table" w:semiHidden="1" w:unhideWhenUsed="1"/>
-    <w:lsdException w:name="annotation subject" w:semiHidden="1" w:unhideWhenUsed="1"/>
-    <w:lsdException w:name="No List" w:semiHidden="1" w:unhideWhenUsed="1"/>
-    <w:lsdException w:name="Outline List 1" w:semiHidden="1" w:unhideWhenUsed="1"/>
-    <w:lsdException w:name="Outline List 2" w:semiHidden="1" w:unhideWhenUsed="1"/>
-    <w:lsdException w:name="Outline List 3" w:semiHidden="1" w:unhideWhenUsed="1"/>
-    <w:lsdException w:name="Table Simple 1" w:semiHidden="1" w:unhideWhenUsed="1"/>
-    <w:lsdException w:name="Table Simple 2" w:semiHidden="1" w:unhideWhenUsed="1"/>
-    <w:lsdException w:name="Table Simple 3" w:semiHidden="1" w:unhideWhenUsed="1"/>
-    <w:lsdException w:name="Table Classic 1" w:semiHidden="1" w:unhideWhenUsed="1"/>
-    <w:lsdException w:name="Table Classic 2" w:semiHidden="1" w:unhideWhenUsed="1"/>
-    <w:lsdException w:name="Table Classic 3" w:semiHidden="1" w:unhideWhenUsed="1"/>
-    <w:lsdException w:name="Table Classic 4" w:semiHidden="1" w:unhideWhenUsed="1"/>
-    <w:lsdException w:name="Table Colorful 1" w:semiHidden="1" w:unhideWhenUsed="1"/>
-    <w:lsdException w:name="Table Colorful 2" w:semiHidden="1" w:unhideWhenUsed="1"/>
-    <w:lsdException w:name="Table Colorful 3" w:semiHidden="1" w:unhideWhenUsed="1"/>
-    <w:lsdException w:name="Table Columns 1" w:semiHidden="1" w:unhideWhenUsed="1"/>
-    <w:lsdException w:name="Table Columns 2" w:semiHidden="1" w:unhideWhenUsed="1"/>
-    <w:lsdException w:name="Table Columns 3" w:semiHidden="1" w:unhideWhenUsed="1"/>
-    <w:lsdException w:name="Table Columns 4" w:semiHidden="1" w:unhideWhenUsed="1"/>
-    <w:lsdException w:name="Table Columns 5" w:semiHidden="1" w:unhideWhenUsed="1"/>
-    <w:lsdException w:name="Table Grid 1" w:semiHidden="1" w:unhideWhenUsed="1"/>
-    <w:lsdException w:name="Table Grid 2" w:semiHidden="1" w:unhideWhenUsed="1"/>
-    <w:lsdException w:name="Table Grid 3" w:semiHidden="1" w:unhideWhenUsed="1"/>
-    <w:lsdException w:name="Table Grid 4" w:semiHidden="1" w:unhideWhenUsed="1"/>
-    <w:lsdException w:name="Table Grid 5" w:semiHidden="1" w:unhideWhenUsed="1"/>
-    <w:lsdException w:name="Table Grid 6" w:semiHidden="1" w:unhideWhenUsed="1"/>
-    <w:lsdException w:name="Table Grid 7" w:semiHidden="1" w:unhideWhenUsed="1"/>
-    <w:lsdException w:name="Table Grid 8" w:semiHidden="1" w:unhideWhenUsed="1"/>
-    <w:lsdException w:name="Table List 1" w:semiHidden="1" w:unhideWhenUsed="1"/>
-    <w:lsdException w:name="Table List 2" w:semiHidden="1" w:unhideWhenUsed="1"/>
-    <w:lsdException w:name="Table List 3" w:semiHidden="1" w:unhideWhenUsed="1"/>
-    <w:lsdException w:name="Table List 4" w:semiHidden="1" w:unhideWhenUsed="1"/>
-    <w:lsdException w:name="Table List 5" w:semiHidden="1" w:unhideWhenUsed="1"/>
-    <w:lsdException w:name="Table List 6" w:semiHidden="1" w:unhideWhenUsed="1"/>
-    <w:lsdException w:name="Table List 7" w:semiHidden="1" w:unhideWhenUsed="1"/>
-    <w:lsdException w:name="Table List 8" w:semiHidden="1" w:unhideWhenUsed="1"/>
-    <w:lsdException w:name="Table 3D effects 1" w:semiHidden="1" w:unhideWhenUsed="1"/>
-    <w:lsdException w:name="Table 3D effects 2" w:semiHidden="1" w:unhideWhenUsed="1"/>
-    <w:lsdException w:name="Table 3D effects 3" w:semiHidden="1" w:unhideWhenUsed="1"/>
-    <w:lsdException w:name="Table Contemporary" w:semiHidden="1" w:unhideWhenUsed="1"/>
-    <w:lsdException w:name="Table Elegant" w:semiHidden="1" w:unhideWhenUsed="1"/>
-    <w:lsdException w:name="Table Professional" w:semiHidden="1" w:unhideWhenUsed="1"/>
-    <w:lsdException w:name="Table Subtle 1" w:semiHidden="1" w:unhideWhenUsed="1"/>
-    <w:lsdException w:name="Table Subtle 2" w:semiHidden="1" w:unhideWhenUsed="1"/>
-    <w:lsdException w:name="Table Web 1" w:semiHidden="1" w:unhideWhenUsed="1"/>
-    <w:lsdException w:name="Table Web 2" w:semiHidden="1" w:unhideWhenUsed="1"/>
-    <w:lsdException w:name="Table Web 3" w:semiHidden="1" w:unhideWhenUsed="1"/>
-    <w:lsdException w:name="Balloon Text" w:semiHidden="1" w:unhideWhenUsed="1"/>
-    <w:lsdException w:name="Table Grid" w:uiPriority="39"/>
-    <w:lsdException w:name="Table Theme" w:semiHidden="1" w:unhideWhenUsed="1"/>
-    <w:lsdException w:name="Placeholder Text" w:semiHidden="1"/>
-    <w:lsdException w:name="No Spacing" w:uiPriority="1" w:qFormat="1"/>
-    <w:lsdException w:name="Light Shading" w:uiPriority="60"/>
-    <w:lsdException w:name="Light List" w:uiPriority="61"/>
-    <w:lsdException w:name="Light Grid" w:uiPriority="62"/>
-    <w:lsdException w:name="Medium Shading 1" w:uiPriority="63"/>
-    <w:lsdException w:name="Medium Shading 2" w:uiPriority="64"/>
-    <w:lsdException w:name="Medium List 1" w:uiPriority="65"/>
-    <w:lsdException w:name="Medium List 2" w:uiPriority="66"/>
-    <w:lsdException w:name="Medium Grid 1" w:uiPriority="67"/>
-    <w:lsdException w:name="Medium Grid 2" w:uiPriority="68"/>
-    <w:lsdException w:name="Medium Grid 3" w:uiPriority="69"/>
-    <w:lsdException w:name="Dark List" w:uiPriority="70"/>
-    <w:lsdException w:name="Colorful Shading" w:uiPriority="71"/>
-    <w:lsdException w:name="Colorful List" w:uiPriority="72"/>
-    <w:lsdException w:name="Colorful Grid" w:uiPriority="73"/>
-    <w:lsdException w:name="Light Shading Accent 1" w:uiPriority="60"/>
-    <w:lsdException w:name="Light List Accent 1" w:uiPriority="61"/>
-    <w:lsdException w:name="Light Grid Accent 1" w:uiPriority="62"/>
-    <w:lsdException w:name="Medium Shading 1 Accent 1" w:uiPriority="63"/>
-    <w:lsdException w:name="Medium Shading 2 Accent 1" w:uiPriority="64"/>
-    <w:lsdException w:name="Medium List 1 Accent 1" w:uiPriority="65"/>
-    <w:lsdException w:name="Revision" w:semiHidden="1"/>
-    <w:lsdException w:name="List Paragraph" w:uiPriority="34" w:qFormat="1"/>
-    <w:lsdException w:name="Quote" w:uiPriority="29" w:qFormat="1"/>
-    <w:lsdException w:name="Intense Quote" w:uiPriority="30" w:qFormat="1"/>
-    <w:lsdException w:name="Medium List 2 Accent 1" w:uiPriority="66"/>
-    <w:lsdException w:name="Medium Grid 1 Accent 1" w:uiPriority="67"/>
-    <w:lsdException w:name="Medium Grid 2 Accent 1" w:uiPriority="68"/>
-    <w:lsdException w:name="Medium Grid 3 Accent 1" w:uiPriority="69"/>
-    <w:lsdException w:name="Dark List Accent 1" w:uiPriority="70"/>
-    <w:lsdException w:name="Colorful Shading Accent 1" w:uiPriority="71"/>
-    <w:lsdException w:name="Colorful List Accent 1" w:uiPriority="72"/>
-    <w:lsdException w:name="Colorful Grid Accent 1" w:uiPriority="73"/>
-    <w:lsdException w:name="Light Shading Accent 2" w:uiPriority="60"/>
-    <w:lsdException w:name="Light List Accent 2" w:uiPriority="61"/>
-    <w:lsdException w:name="Light Grid Accent 2" w:uiPriority="62"/>
-    <w:lsdException w:name="Medium Shading 1 Accent 2" w:uiPriority="63"/>
-    <w:lsdException w:name="Medium Shading 2 Accent 2" w:uiPriority="64"/>
-    <w:lsdException w:name="Medium List 1 Accent 2" w:uiPriority="65"/>
-    <w:lsdException w:name="Medium List 2 Accent 2" w:uiPriority="66"/>
-    <w:lsdException w:name="Medium Grid 1 Accent 2" w:uiPriority="67"/>
-    <w:lsdException w:name="Medium Grid 2 Accent 2" w:uiPriority="68"/>
-    <w:lsdException w:name="Medium Grid 3 Accent 2" w:uiPriority="69"/>
-    <w:lsdException w:name="Dark List Accent 2" w:uiPriority="70"/>
-    <w:lsdException w:name="Colorful Shading Accent 2" w:uiPriority="71"/>
-    <w:lsdException w:name="Colorful List Accent 2" w:uiPriority="72"/>
-    <w:lsdException w:name="Colorful Grid Accent 2" w:uiPriority="73"/>
-    <w:lsdException w:name="Light Shading Accent 3" w:uiPriority="60"/>
-    <w:lsdException w:name="Light List Accent 3" w:uiPriority="61"/>
-    <w:lsdException w:name="Light Grid Accent 3" w:uiPriority="62"/>
-    <w:lsdException w:name="Medium Shading 1 Accent 3" w:uiPriority="63"/>
-    <w:lsdException w:name="Medium Shading 2 Accent 3" w:uiPriority="64"/>
-    <w:lsdException w:name="Medium List 1 Accent 3" w:uiPriority="65"/>
-    <w:lsdException w:name="Medium List 2 Accent 3" w:uiPriority="66"/>
-    <w:lsdException w:name="Medium Grid 1 Accent 3" w:uiPriority="67"/>
-    <w:lsdException w:name="Medium Grid 2 Accent 3" w:uiPriority="68"/>
-    <w:lsdException w:name="Medium Grid 3 Accent 3" w:uiPriority="69"/>
-    <w:lsdException w:name="Dark List Accent 3" w:uiPriority="70"/>
-    <w:lsdException w:name="Colorful Shading Accent 3" w:uiPriority="71"/>
-    <w:lsdException w:name="Colorful List Accent 3" w:uiPriority="72"/>
-    <w:lsdException w:name="Colorful Grid Accent 3" w:uiPriority="73"/>
-    <w:lsdException w:name="Light Shading Accent 4" w:uiPriority="60"/>
-    <w:lsdException w:name="Light List Accent 4" w:uiPriority="61"/>
-    <w:lsdException w:name="Light Grid Accent 4" w:uiPriority="62"/>
-    <w:lsdException w:name="Medium Shading 1 Accent 4" w:uiPriority="63"/>
-    <w:lsdException w:name="Medium Shading 2 Accent 4" w:uiPriority="64"/>
-    <w:lsdException w:name="Medium List 1 Accent 4" w:uiPriority="65"/>
-    <w:lsdException w:name="Medium List 2 Accent 4" w:uiPriority="66"/>
-    <w:lsdException w:name="Medium Grid 1 Accent 4" w:uiPriority="67"/>
-    <w:lsdException w:name="Medium Grid 2 Accent 4" w:uiPriority="68"/>
-    <w:lsdException w:name="Medium Grid 3 Accent 4" w:uiPriority="69"/>
-    <w:lsdException w:name="Dark List Accent 4" w:uiPriority="70"/>
-    <w:lsdException w:name="Colorful Shading Accent 4" w:uiPriority="71"/>
-    <w:lsdException w:name="Colorful List Accent 4" w:uiPriority="72"/>
-    <w:lsdException w:name="Colorful Grid Accent 4" w:uiPriority="73"/>
-    <w:lsdException w:name="Light Shading Accent 5" w:uiPriority="60"/>
-    <w:lsdException w:name="Light List Accent 5" w:uiPriority="61"/>
-    <w:lsdException w:name="Light Grid Accent 5" w:uiPriority="62"/>
-    <w:lsdException w:name="Medium Shading 1 Accent 5" w:uiPriority="63"/>
-    <w:lsdException w:name="Medium Shading 2 Accent 5" w:uiPriority="64"/>
-    <w:lsdException w:name="Medium List 1 Accent 5" w:uiPriority="65"/>
-    <w:lsdException w:name="Medium List 2 Accent 5" w:uiPriority="66"/>
-    <w:lsdException w:name="Medium Grid 1 Accent 5" w:uiPriority="67"/>
-    <w:lsdException w:name="Medium Grid 2 Accent 5" w:uiPriority="68"/>
-    <w:lsdException w:name="Medium Grid 3 Accent 5" w:uiPriority="69"/>
-    <w:lsdException w:name="Dark List Accent 5" w:uiPriority="70"/>
-    <w:lsdException w:name="Colorful Shading Accent 5" w:uiPriority="71"/>
-    <w:lsdException w:name="Colorful List Accent 5" w:uiPriority="72"/>
-    <w:lsdException w:name="Colorful Grid Accent 5" w:uiPriority="73"/>
-    <w:lsdException w:name="Light Shading Accent 6" w:uiPriority="60"/>
-    <w:lsdException w:name="Light List Accent 6" w:uiPriority="61"/>
-    <w:lsdException w:name="Light Grid Accent 6" w:uiPriority="62"/>
-    <w:lsdException w:name="Medium Shading 1 Accent 6" w:uiPriority="63"/>
-    <w:lsdException w:name="Medium Shading 2 Accent 6" w:uiPriority="64"/>
-    <w:lsdException w:name="Medium List 1 Accent 6" w:uiPriority="65"/>
-    <w:lsdException w:name="Medium List 2 Accent 6" w:uiPriority="66"/>
-    <w:lsdException w:name="Medium Grid 1 Accent 6" w:uiPriority="67"/>
-    <w:lsdException w:name="Medium Grid 2 Accent 6" w:uiPriority="68"/>
-    <w:lsdException w:name="Medium Grid 3 Accent 6" w:uiPriority="69"/>
-    <w:lsdException w:name="Dark List Accent 6" w:uiPriority="70"/>
-    <w:lsdException w:name="Colorful Shading Accent 6" w:uiPriority="71"/>
-    <w:lsdException w:name="Colorful List Accent 6" w:uiPriority="72"/>
-    <w:lsdException w:name="Colorful Grid Accent 6" w:uiPriority="73"/>
-    <w:lsdException w:name="Subtle Emphasis" w:uiPriority="19" w:qFormat="1"/>
-    <w:lsdException w:name="Intense Emphasis" w:uiPriority="21" w:qFormat="1"/>
-    <w:lsdException w:name="Subtle Reference" w:uiPriority="31" w:qFormat="1"/>
-    <w:lsdException w:name="Intense Reference" w:uiPriority="32" w:qFormat="1"/>
-    <w:lsdException w:name="Book Title" w:uiPriority="33" w:qFormat="1"/>
-    <w:lsdException w:name="Bibliography" w:semiHidden="1" w:uiPriority="37" w:unhideWhenUsed="1"/>
-    <w:lsdException w:name="TOC Heading" w:semiHidden="1" w:uiPriority="39" w:unhideWhenUsed="1" w:qFormat="1"/>
-    <w:lsdException w:name="Plain Table 1" w:uiPriority="41"/>
-    <w:lsdException w:name="Plain Table 2" w:uiPriority="42"/>
-    <w:lsdException w:name="Plain Table 3" w:uiPriority="43"/>
-    <w:lsdException w:name="Plain Table 4" w:uiPriority="44"/>
-    <w:lsdException w:name="Plain Table 5" w:uiPriority="45"/>
-    <w:lsdException w:name="Grid Table Light" w:uiPriority="40"/>
-    <w:lsdException w:name="Grid Table 1 Light" w:uiPriority="46"/>
-    <w:lsdException w:name="Grid Table 2" w:uiPriority="47"/>
-    <w:lsdException w:name="Grid Table 3" w:uiPriority="48"/>
-    <w:lsdException w:name="Grid Table 4" w:uiPriority="49"/>
-    <w:lsdException w:name="Grid Table 5 Dark" w:uiPriority="50"/>
-    <w:lsdException w:name="Grid Table 6 Colorful" w:uiPriority="51"/>
-    <w:lsdException w:name="Grid Table 7 Colorful" w:uiPriority="52"/>
-    <w:lsdException w:name="Grid Table 1 Light Accent 1" w:uiPriority="46"/>
-    <w:lsdException w:name="Grid Table 2 Accent 1" w:uiPriority="47"/>
-    <w:lsdException w:name="Grid Table 3 Accent 1" w:uiPriority="48"/>
-    <w:lsdException w:name="Grid Table 4 Accent 1" w:uiPriority="49"/>
-    <w:lsdException w:name="Grid Table 5 Dark Accent 1" w:uiPriority="50"/>
-    <w:lsdException w:name="Grid Table 6 Colorful Accent 1" w:uiPriority="51"/>
-    <w:lsdException w:name="Grid Table 7 Colorful Accent 1" w:uiPriority="52"/>
-    <w:lsdException w:name="Grid Table 1 Light Accent 2" w:uiPriority="46"/>
-    <w:lsdException w:name="Grid Table 2 Accent 2" w:uiPriority="47"/>
-    <w:lsdException w:name="Grid Table 3 Accent 2" w:uiPriority="48"/>
-    <w:lsdException w:name="Grid Table 4 Accent 2" w:uiPriority="49"/>
-    <w:lsdException w:name="Grid Table 5 Dark Accent 2" w:uiPriority="50"/>
-    <w:lsdException w:name="Grid Table 6 Colorful Accent 2" w:uiPriority="51"/>
-    <w:lsdException w:name="Grid Table 7 Colorful Accent 2" w:uiPriority="52"/>
-    <w:lsdException w:name="Grid Table 1 Light Accent 3" w:uiPriority="46"/>
-    <w:lsdException w:name="Grid Table 2 Accent 3" w:uiPriority="47"/>
-    <w:lsdException w:name="Grid Table 3 Accent 3" w:uiPriority="48"/>
-    <w:lsdException w:name="Grid Table 4 Accent 3" w:uiPriority="49"/>
-    <w:lsdException w:name="Grid Table 5 Dark Accent 3" w:uiPriority="50"/>
-    <w:lsdException w:name="Grid Table 6 Colorful Accent 3" w:uiPriority="51"/>
-    <w:lsdException w:name="Grid Table 7 Colorful Accent 3" w:uiPriority="52"/>
-    <w:lsdException w:name="Grid Table 1 Light Accent 4" w:uiPriority="46"/>
-    <w:lsdException w:name="Grid Table 2 Accent 4" w:uiPriority="47"/>
-    <w:lsdException w:name="Grid Table 3 Accent 4" w:uiPriority="48"/>
-    <w:lsdException w:name="Grid Table 4 Accent 4" w:uiPriority="49"/>
-    <w:lsdException w:name="Grid Table 5 Dark Accent 4" w:uiPriority="50"/>
-    <w:lsdException w:name="Grid Table 6 Colorful Accent 4" w:uiPriority="51"/>
-    <w:lsdException w:name="Grid Table 7 Colorful Accent 4" w:uiPriority="52"/>
-    <w:lsdException w:name="Grid Table 1 Light Accent 5" w:uiPriority="46"/>
-    <w:lsdException w:name="Grid Table 2 Accent 5" w:uiPriority="47"/>
-    <w:lsdException w:name="Grid Table 3 Accent 5" w:uiPriority="48"/>
-    <w:lsdException w:name="Grid Table 4 Accent 5" w:uiPriority="49"/>
-    <w:lsdException w:name="Grid Table 5 Dark Accent 5" w:uiPriority="50"/>
-    <w:lsdException w:name="Grid Table 6 Colorful Accent 5" w:uiPriority="51"/>
-    <w:lsdException w:name="Grid Table 7 Colorful Accent 5" w:uiPriority="52"/>
-    <w:lsdException w:name="Grid Table 1 Light Accent 6" w:uiPriority="46"/>
-    <w:lsdException w:name="Grid Table 2 Accent 6" w:uiPriority="47"/>
-    <w:lsdException w:name="Grid Table 3 Accent 6" w:uiPriority="48"/>
-    <w:lsdException w:name="Grid Table 4 Accent 6" w:uiPriority="49"/>
-    <w:lsdException w:name="Grid Table 5 Dark Accent 6" w:uiPriority="50"/>
-    <w:lsdException w:name="Grid Table 6 Colorful Accent 6" w:uiPriority="51"/>
-    <w:lsdException w:name="Grid Table 7 Colorful Accent 6" w:uiPriority="52"/>
-    <w:lsdException w:name="List Table 1 Light" w:uiPriority="46"/>
-    <w:lsdException w:name="List Table 2" w:uiPriority="47"/>
-    <w:lsdException w:name="List Table 3" w:uiPriority="48"/>
-    <w:lsdException w:name="List Table 4" w:uiPriority="49"/>
-    <w:lsdException w:name="List Table 5 Dark" w:uiPriority="50"/>
-    <w:lsdException w:name="List Table 6 Colorful" w:uiPriority="51"/>
-    <w:lsdException w:name="List Table 7 Colorful" w:uiPriority="52"/>
-    <w:lsdException w:name="List Table 1 Light Accent 1" w:uiPriority="46"/>
-    <w:lsdException w:name="List Table 2 Accent 1" w:uiPriority="47"/>
-    <w:lsdException w:name="List Table 3 Accent 1" w:uiPriority="48"/>
-    <w:lsdException w:name="List Table 4 Accent 1" w:uiPriority="49"/>
-    <w:lsdException w:name="List Table 5 Dark Accent 1" w:uiPriority="50"/>
-    <w:lsdException w:name="List Table 6 Colorful Accent 1" w:uiPriority="51"/>
-    <w:lsdException w:name="List Table 7 Colorful Accent 1" w:uiPriority="52"/>
-    <w:lsdException w:name="List Table 1 Light Accent 2" w:uiPriority="46"/>
-    <w:lsdException w:name="List Table 2 Accent 2" w:uiPriority="47"/>
-    <w:lsdException w:name="List Table 3 Accent 2" w:uiPriority="48"/>
-    <w:lsdException w:name="List Table 4 Accent 2" w:uiPriority="49"/>
-    <w:lsdException w:name="List Table 5 Dark Accent 2" w:uiPriority="50"/>
-    <w:lsdException w:name="List Table 6 Colorful Accent 2" w:uiPriority="51"/>
-    <w:lsdException w:name="List Table 7 Colorful Accent 2" w:uiPriority="52"/>
-    <w:lsdException w:name="List Table 1 Light Accent 3" w:uiPriority="46"/>
-    <w:lsdException w:name="List Table 2 Accent 3" w:uiPriority="47"/>
-    <w:lsdException w:name="List Table 3 Accent 3" w:uiPriority="48"/>
-    <w:lsdException w:name="List Table 4 Accent 3" w:uiPriority="49"/>
-    <w:lsdException w:name="List Table 5 Dark Accent 3" w:uiPriority="50"/>
-    <w:lsdException w:name="List Table 6 Colorful Accent 3" w:uiPriority="51"/>
-    <w:lsdException w:name="List Table 7 Colorful Accent 3" w:uiPriority="52"/>
-    <w:lsdException w:name="List Table 1 Light Accent 4" w:uiPriority="46"/>
-    <w:lsdException w:name="List Table 2 Accent 4" w:uiPriority="47"/>
-    <w:lsdException w:name="List Table 3 Accent 4" w:uiPriority="48"/>
-    <w:lsdException w:name="List Table 4 Accent 4" w:uiPriority="49"/>
-    <w:lsdException w:name="List Table 5 Dark Accent 4" w:uiPriority="50"/>
-    <w:lsdException w:name="List Table 6 Colorful Accent 4" w:uiPriority="51"/>
-    <w:lsdException w:name="List Table 7 Colorful Accent 4" w:uiPriority="52"/>
-    <w:lsdException w:name="List Table 1 Light Accent 5" w:uiPriority="46"/>
-    <w:lsdException w:name="List Table 2 Accent 5" w:uiPriority="47"/>
-    <w:lsdException w:name="List Table 3 Accent 5" w:uiPriority="48"/>
-    <w:lsdException w:name="List Table 4 Accent 5" w:uiPriority="49"/>
-    <w:lsdException w:name="List Table 5 Dark Accent 5" w:uiPriority="50"/>
-    <w:lsdException w:name="List Table 6 Colorful Accent 5" w:uiPriority="51"/>
-    <w:lsdException w:name="List Table 7 Colorful Accent 5" w:uiPriority="52"/>
-    <w:lsdException w:name="List Table 1 Light Accent 6" w:uiPriority="46"/>
-    <w:lsdException w:name="List Table 2 Accent 6" w:uiPriority="47"/>
-    <w:lsdException w:name="List Table 3 Accent 6" w:uiPriority="48"/>
-    <w:lsdException w:name="List Table 4 Accent 6" w:uiPriority="49"/>
-    <w:lsdException w:name="List Table 5 Dark Accent 6" w:uiPriority="50"/>
-    <w:lsdException w:name="List Table 6 Colorful Accent 6" w:uiPriority="51"/>
-    <w:lsdException w:name="List Table 7 Colorful Accent 6" w:uiPriority="52"/>
-    <w:lsdException w:name="Mention" w:semiHidden="1" w:unhideWhenUsed="1"/>
-    <w:lsdException w:name="Smart Hyperlink" w:semiHidden="1" w:unhideWhenUsed="1"/>
-    <w:lsdException w:name="Hashtag" w:semiHidden="1" w:unhideWhenUsed="1"/>
-    <w:lsdException w:name="Unresolved Mention" w:semiHidden="1" w:unhideWhenUsed="1"/>
+  <w:latentStyles w:defLockedState="0" w:defUIPriority="99" w:defSemiHidden="1" w:defUnhideWhenUsed="1" w:defQFormat="0" w:count="267">
+    <w:lsdException w:name="Normal" w:semiHidden="0" w:uiPriority="0" w:unhideWhenUsed="0" w:qFormat="1"/>
+    <w:lsdException w:name="heading 1" w:semiHidden="0" w:uiPriority="9" w:unhideWhenUsed="0" w:qFormat="1"/>
+    <w:lsdException w:name="heading 2" w:uiPriority="9" w:qFormat="1"/>
+    <w:lsdException w:name="heading 3" w:uiPriority="9" w:qFormat="1"/>
+    <w:lsdException w:name="heading 4" w:uiPriority="9" w:qFormat="1"/>
+    <w:lsdException w:name="heading 5" w:uiPriority="9" w:qFormat="1"/>
+    <w:lsdException w:name="heading 6" w:uiPriority="9" w:qFormat="1"/>
+    <w:lsdException w:name="heading 7" w:uiPriority="9" w:qFormat="1"/>
+    <w:lsdException w:name="heading 8" w:uiPriority="9" w:qFormat="1"/>
+    <w:lsdException w:name="heading 9" w:uiPriority="9" w:qFormat="1"/>
+    <w:lsdException w:name="toc 1" w:uiPriority="39"/>
+    <w:lsdException w:name="toc 2" w:uiPriority="39"/>
+    <w:lsdException w:name="toc 3" w:uiPriority="39"/>
+    <w:lsdException w:name="toc 4" w:uiPriority="39"/>
+    <w:lsdException w:name="toc 5" w:uiPriority="39"/>
+    <w:lsdException w:name="toc 6" w:uiPriority="39"/>
+    <w:lsdException w:name="toc 7" w:uiPriority="39"/>
+    <w:lsdException w:name="toc 8" w:uiPriority="39"/>
+    <w:lsdException w:name="toc 9" w:uiPriority="39"/>
+    <w:lsdException w:name="caption" w:uiPriority="35" w:qFormat="1"/>
+    <w:lsdException w:name="Title" w:semiHidden="0" w:uiPriority="10" w:unhideWhenUsed="0" w:qFormat="1"/>
+    <w:lsdException w:name="Default Paragraph Font" w:uiPriority="1"/>
+    <w:lsdException w:name="Subtitle" w:semiHidden="0" w:uiPriority="11" w:unhideWhenUsed="0" w:qFormat="1"/>
+    <w:lsdException w:name="Strong" w:semiHidden="0" w:uiPriority="22" w:unhideWhenUsed="0" w:qFormat="1"/>
+    <w:lsdException w:name="Emphasis" w:semiHidden="0" w:uiPriority="20" w:unhideWhenUsed="0" w:qFormat="1"/>
+    <w:lsdException w:name="Table Grid" w:semiHidden="0" w:uiPriority="39" w:unhideWhenUsed="0"/>
+    <w:lsdException w:name="Placeholder Text" w:unhideWhenUsed="0"/>
+    <w:lsdException w:name="No Spacing" w:semiHidden="0" w:uiPriority="1" w:unhideWhenUsed="0" w:qFormat="1"/>
+    <w:lsdException w:name="Light Shading" w:semiHidden="0" w:uiPriority="60" w:unhideWhenUsed="0"/>
+    <w:lsdException w:name="Light List" w:semiHidden="0" w:uiPriority="61" w:unhideWhenUsed="0"/>
+    <w:lsdException w:name="Light Grid" w:semiHidden="0" w:uiPriority="62" w:unhideWhenUsed="0"/>
+    <w:lsdException w:name="Medium Shading 1" w:semiHidden="0" w:uiPriority="63" w:unhideWhenUsed="0"/>
+    <w:lsdException w:name="Medium Shading 2" w:semiHidden="0" w:uiPriority="64" w:unhideWhenUsed="0"/>
+    <w:lsdException w:name="Medium List 1" w:semiHidden="0" w:uiPriority="65" w:unhideWhenUsed="0"/>
+    <w:lsdException w:name="Medium List 2" w:semiHidden="0" w:uiPriority="66" w:unhideWhenUsed="0"/>
+    <w:lsdException w:name="Medium Grid 1" w:semiHidden="0" w:uiPriority="67" w:unhideWhenUsed="0"/>
+    <w:lsdException w:name="Medium Grid 2" w:semiHidden="0" w:uiPriority="68" w:unhideWhenUsed="0"/>
+    <w:lsdException w:name="Medium Grid 3" w:semiHidden="0" w:uiPriority="69" w:unhideWhenUsed="0"/>
+    <w:lsdException w:name="Dark List" w:semiHidden="0" w:uiPriority="70" w:unhideWhenUsed="0"/>
+    <w:lsdException w:name="Colorful Shading" w:semiHidden="0" w:uiPriority="71" w:unhideWhenUsed="0"/>
+    <w:lsdException w:name="Colorful List" w:semiHidden="0" w:uiPriority="72" w:unhideWhenUsed="0"/>
+    <w:lsdException w:name="Colorful Grid" w:semiHidden="0" w:uiPriority="73" w:unhideWhenUsed="0"/>
+    <w:lsdException w:name="Light Shading Accent 1" w:semiHidden="0" w:uiPriority="60" w:unhideWhenUsed="0"/>
+    <w:lsdException w:name="Light List Accent 1" w:semiHidden="0" w:uiPriority="61" w:unhideWhenUsed="0"/>
+    <w:lsdException w:name="Light Grid Accent 1" w:semiHidden="0" w:uiPriority="62" w:unhideWhenUsed="0"/>
+    <w:lsdException w:name="Medium Shading 1 Accent 1" w:semiHidden="0" w:uiPriority="63" w:unhideWhenUsed="0"/>
+    <w:lsdException w:name="Medium Shading 2 Accent 1" w:semiHidden="0" w:uiPriority="64" w:unhideWhenUsed="0"/>
+    <w:lsdException w:name="Medium List 1 Accent 1" w:semiHidden="0" w:uiPriority="65" w:unhideWhenUsed="0"/>
+    <w:lsdException w:name="Revision" w:unhideWhenUsed="0"/>
+    <w:lsdException w:name="List Paragraph" w:semiHidden="0" w:uiPriority="34" w:unhideWhenUsed="0" w:qFormat="1"/>
+    <w:lsdException w:name="Quote" w:semiHidden="0" w:uiPriority="29" w:unhideWhenUsed="0" w:qFormat="1"/>
+    <w:lsdException w:name="Intense Quote" w:semiHidden="0" w:uiPriority="30" w:unhideWhenUsed="0" w:qFormat="1"/>
+    <w:lsdException w:name="Medium List 2 Accent 1" w:semiHidden="0" w:uiPriority="66" w:unhideWhenUsed="0"/>
+    <w:lsdException w:name="Medium Grid 1 Accent 1" w:semiHidden="0" w:uiPriority="67" w:unhideWhenUsed="0"/>
+    <w:lsdException w:name="Medium Grid 2 Accent 1" w:semiHidden="0" w:uiPriority="68" w:unhideWhenUsed="0"/>
+    <w:lsdException w:name="Medium Grid 3 Accent 1" w:semiHidden="0" w:uiPriority="69" w:unhideWhenUsed="0"/>
+    <w:lsdException w:name="Dark List Accent 1" w:semiHidden="0" w:uiPriority="70" w:unhideWhenUsed="0"/>
+    <w:lsdException w:name="Colorful Shading Accent 1" w:semiHidden="0" w:uiPriority="71" w:unhideWhenUsed="0"/>
+    <w:lsdException w:name="Colorful List Accent 1" w:semiHidden="0" w:uiPriority="72" w:unhideWhenUsed="0"/>
+    <w:lsdException w:name="Colorful Grid Accent 1" w:semiHidden="0" w:uiPriority="73" w:unhideWhenUsed="0"/>
+    <w:lsdException w:name="Light Shading Accent 2" w:semiHidden="0" w:uiPriority="60" w:unhideWhenUsed="0"/>
+    <w:lsdException w:name="Light List Accent 2" w:semiHidden="0" w:uiPriority="61" w:unhideWhenUsed="0"/>
+    <w:lsdException w:name="Light Grid Accent 2" w:semiHidden="0" w:uiPriority="62" w:unhideWhenUsed="0"/>
+    <w:lsdException w:name="Medium Shading 1 Accent 2" w:semiHidden="0" w:uiPriority="63" w:unhideWhenUsed="0"/>
+    <w:lsdException w:name="Medium Shading 2 Accent 2" w:semiHidden="0" w:uiPriority="64" w:unhideWhenUsed="0"/>
+    <w:lsdException w:name="Medium List 1 Accent 2" w:semiHidden="0" w:uiPriority="65" w:unhideWhenUsed="0"/>
+    <w:lsdException w:name="Medium List 2 Accent 2" w:semiHidden="0" w:uiPriority="66" w:unhideWhenUsed="0"/>
+    <w:lsdException w:name="Medium Grid 1 Accent 2" w:semiHidden="0" w:uiPriority="67" w:unhideWhenUsed="0"/>
+    <w:lsdException w:name="Medium Grid 2 Accent 2" w:semiHidden="0" w:uiPriority="68" w:unhideWhenUsed="0"/>
+    <w:lsdException w:name="Medium Grid 3 Accent 2" w:semiHidden="0" w:uiPriority="69" w:unhideWhenUsed="0"/>
+    <w:lsdException w:name="Dark List Accent 2" w:semiHidden="0" w:uiPriority="70" w:unhideWhenUsed="0"/>
+    <w:lsdException w:name="Colorful Shading Accent 2" w:semiHidden="0" w:uiPriority="71" w:unhideWhenUsed="0"/>
+    <w:lsdException w:name="Colorful List Accent 2" w:semiHidden="0" w:uiPriority="72" w:unhideWhenUsed="0"/>
+    <w:lsdException w:name="Colorful Grid Accent 2" w:semiHidden="0" w:uiPriority="73" w:unhideWhenUsed="0"/>
+    <w:lsdException w:name="Light Shading Accent 3" w:semiHidden="0" w:uiPriority="60" w:unhideWhenUsed="0"/>
+    <w:lsdException w:name="Light List Accent 3" w:semiHidden="0" w:uiPriority="61" w:unhideWhenUsed="0"/>
+    <w:lsdException w:name="Light Grid Accent 3" w:semiHidden="0" w:uiPriority="62" w:unhideWhenUsed="0"/>
+    <w:lsdException w:name="Medium Shading 1 Accent 3" w:semiHidden="0" w:uiPriority="63" w:unhideWhenUsed="0"/>
+    <w:lsdException w:name="Medium Shading 2 Accent 3" w:semiHidden="0" w:uiPriority="64" w:unhideWhenUsed="0"/>
+    <w:lsdException w:name="Medium List 1 Accent 3" w:semiHidden="0" w:uiPriority="65" w:unhideWhenUsed="0"/>
+    <w:lsdException w:name="Medium List 2 Accent 3" w:semiHidden="0" w:uiPriority="66" w:unhideWhenUsed="0"/>
+    <w:lsdException w:name="Medium Grid 1 Accent 3" w:semiHidden="0" w:uiPriority="67" w:unhideWhenUsed="0"/>
+    <w:lsdException w:name="Medium Grid 2 Accent 3" w:semiHidden="0" w:uiPriority="68" w:unhideWhenUsed="0"/>
+    <w:lsdException w:name="Medium Grid 3 Accent 3" w:semiHidden="0" w:uiPriority="69" w:unhideWhenUsed="0"/>
+    <w:lsdException w:name="Dark List Accent 3" w:semiHidden="0" w:uiPriority="70" w:unhideWhenUsed="0"/>
+    <w:lsdException w:name="Colorful Shading Accent 3" w:semiHidden="0" w:uiPriority="71" w:unhideWhenUsed="0"/>
+    <w:lsdException w:name="Colorful List Accent 3" w:semiHidden="0" w:uiPriority="72" w:unhideWhenUsed="0"/>
+    <w:lsdException w:name="Colorful Grid Accent 3" w:semiHidden="0" w:uiPriority="73" w:unhideWhenUsed="0"/>
+    <w:lsdException w:name="Light Shading Accent 4" w:semiHidden="0" w:uiPriority="60" w:unhideWhenUsed="0"/>
+    <w:lsdException w:name="Light List Accent 4" w:semiHidden="0" w:uiPriority="61" w:unhideWhenUsed="0"/>
+    <w:lsdException w:name="Light Grid Accent 4" w:semiHidden="0" w:uiPriority="62" w:unhideWhenUsed="0"/>
+    <w:lsdException w:name="Medium Shading 1 Accent 4" w:semiHidden="0" w:uiPriority="63" w:unhideWhenUsed="0"/>
+    <w:lsdException w:name="Medium Shading 2 Accent 4" w:semiHidden="0" w:uiPriority="64" w:unhideWhenUsed="0"/>
+    <w:lsdException w:name="Medium List 1 Accent 4" w:semiHidden="0" w:uiPriority="65" w:unhideWhenUsed="0"/>
+    <w:lsdException w:name="Medium List 2 Accent 4" w:semiHidden="0" w:uiPriority="66" w:unhideWhenUsed="0"/>
+    <w:lsdException w:name="Medium Grid 1 Accent 4" w:semiHidden="0" w:uiPriority="67" w:unhideWhenUsed="0"/>
+    <w:lsdException w:name="Medium Grid 2 Accent 4" w:semiHidden="0" w:uiPriority="68" w:unhideWhenUsed="0"/>
+    <w:lsdException w:name="Medium Grid 3 Accent 4" w:semiHidden="0" w:uiPriority="69" w:unhideWhenUsed="0"/>
+    <w:lsdException w:name="Dark List Accent 4" w:semiHidden="0" w:uiPriority="70" w:unhideWhenUsed="0"/>
+    <w:lsdException w:name="Colorful Shading Accent 4" w:semiHidden="0" w:uiPriority="71" w:unhideWhenUsed="0"/>
+    <w:lsdException w:name="Colorful List Accent 4" w:semiHidden="0" w:uiPriority="72" w:unhideWhenUsed="0"/>
+    <w:lsdException w:name="Colorful Grid Accent 4" w:semiHidden="0" w:uiPriority="73" w:unhideWhenUsed="0"/>
+    <w:lsdException w:name="Light Shading Accent 5" w:semiHidden="0" w:uiPriority="60" w:unhideWhenUsed="0"/>
+    <w:lsdException w:name="Light List Accent 5" w:semiHidden="0" w:uiPriority="61" w:unhideWhenUsed="0"/>
+    <w:lsdException w:name="Light Grid Accent 5" w:semiHidden="0" w:uiPriority="62" w:unhideWhenUsed="0"/>
+    <w:lsdException w:name="Medium Shading 1 Accent 5" w:semiHidden="0" w:uiPriority="63" w:unhideWhenUsed="0"/>
+    <w:lsdException w:name="Medium Shading 2 Accent 5" w:semiHidden="0" w:uiPriority="64" w:unhideWhenUsed="0"/>
+    <w:lsdException w:name="Medium List 1 Accent 5" w:semiHidden="0" w:uiPriority="65" w:unhideWhenUsed="0"/>
+    <w:lsdException w:name="Medium List 2 Accent 5" w:semiHidden="0" w:uiPriority="66" w:unhideWhenUsed="0"/>
+    <w:lsdException w:name="Medium Grid 1 Accent 5" w:semiHidden="0" w:uiPriority="67" w:unhideWhenUsed="0"/>
+    <w:lsdException w:name="Medium Grid 2 Accent 5" w:semiHidden="0" w:uiPriority="68" w:unhideWhenUsed="0"/>
+    <w:lsdException w:name="Medium Grid 3 Accent 5" w:semiHidden="0" w:uiPriority="69" w:unhideWhenUsed="0"/>
+    <w:lsdException w:name="Dark List Accent 5" w:semiHidden="0" w:uiPriority="70" w:unhideWhenUsed="0"/>
+    <w:lsdException w:name="Colorful Shading Accent 5" w:semiHidden="0" w:uiPriority="71" w:unhideWhenUsed="0"/>
+    <w:lsdException w:name="Colorful List Accent 5" w:semiHidden="0" w:uiPriority="72" w:unhideWhenUsed="0"/>
+    <w:lsdException w:name="Colorful Grid Accent 5" w:semiHidden="0" w:uiPriority="73" w:unhideWhenUsed="0"/>
+    <w:lsdException w:name="Light Shading Accent 6" w:semiHidden="0" w:uiPriority="60" w:unhideWhenUsed="0"/>
+    <w:lsdException w:name="Light List Accent 6" w:semiHidden="0" w:uiPriority="61" w:unhideWhenUsed="0"/>
+    <w:lsdException w:name="Light Grid Accent 6" w:semiHidden="0" w:uiPriority="62" w:unhideWhenUsed="0"/>
+    <w:lsdException w:name="Medium Shading 1 Accent 6" w:semiHidden="0" w:uiPriority="63" w:unhideWhenUsed="0"/>
+    <w:lsdException w:name="Medium Shading 2 Accent 6" w:semiHidden="0" w:uiPriority="64" w:unhideWhenUsed="0"/>
+    <w:lsdException w:name="Medium List 1 Accent 6" w:semiHidden="0" w:uiPriority="65" w:unhideWhenUsed="0"/>
+    <w:lsdException w:name="Medium List 2 Accent 6" w:semiHidden="0" w:uiPriority="66" w:unhideWhenUsed="0"/>
+    <w:lsdException w:name="Medium Grid 1 Accent 6" w:semiHidden="0" w:uiPriority="67" w:unhideWhenUsed="0"/>
+    <w:lsdException w:name="Medium Grid 2 Accent 6" w:semiHidden="0" w:uiPriority="68" w:unhideWhenUsed="0"/>
+    <w:lsdException w:name="Medium Grid 3 Accent 6" w:semiHidden="0" w:uiPriority="69" w:unhideWhenUsed="0"/>
+    <w:lsdException w:name="Dark List Accent 6" w:semiHidden="0" w:uiPriority="70" w:unhideWhenUsed="0"/>
+    <w:lsdException w:name="Colorful Shading Accent 6" w:semiHidden="0" w:uiPriority="71" w:unhideWhenUsed="0"/>
+    <w:lsdException w:name="Colorful List Accent 6" w:semiHidden="0" w:uiPriority="72" w:unhideWhenUsed="0"/>
+    <w:lsdException w:name="Colorful Grid Accent 6" w:semiHidden="0" w:uiPriority="73" w:unhideWhenUsed="0"/>
+    <w:lsdException w:name="Subtle Emphasis" w:semiHidden="0" w:uiPriority="19" w:unhideWhenUsed="0" w:qFormat="1"/>
+    <w:lsdException w:name="Intense Emphasis" w:semiHidden="0" w:uiPriority="21" w:unhideWhenUsed="0" w:qFormat="1"/>
+    <w:lsdException w:name="Subtle Reference" w:semiHidden="0" w:uiPriority="31" w:unhideWhenUsed="0" w:qFormat="1"/>
+    <w:lsdException w:name="Intense Reference" w:semiHidden="0" w:uiPriority="32" w:unhideWhenUsed="0" w:qFormat="1"/>
+    <w:lsdException w:name="Book Title" w:semiHidden="0" w:uiPriority="33" w:unhideWhenUsed="0" w:qFormat="1"/>
+    <w:lsdException w:name="Bibliography" w:uiPriority="37"/>
+    <w:lsdException w:name="TOC Heading" w:uiPriority="39" w:qFormat="1"/>
   </w:latentStyles>
   <w:style w:type="paragraph" w:default="1" w:styleId="Normal">
     <w:name w:val="Normal"/>
@@ -5672,10 +6481,10 @@
       <w:lang w:val="hr-HR"/>
     </w:rPr>
   </w:style>
-  <w:style w:type="paragraph" w:styleId="Naslov1">
+  <w:style w:type="paragraph" w:styleId="Heading1">
     <w:name w:val="heading 1"/>
     <w:basedOn w:val="Normal"/>
-    <w:link w:val="Naslov1Char"/>
+    <w:link w:val="Heading1Char"/>
     <w:uiPriority w:val="9"/>
     <w:qFormat/>
     <w:rsid w:val="00DA46A1"/>
@@ -5693,13 +6502,13 @@
       <w:lang w:val="en-US"/>
     </w:rPr>
   </w:style>
-  <w:style w:type="character" w:default="1" w:styleId="Zadanifontodlomka">
+  <w:style w:type="character" w:default="1" w:styleId="DefaultParagraphFont">
     <w:name w:val="Default Paragraph Font"/>
     <w:uiPriority w:val="1"/>
     <w:semiHidden/>
     <w:unhideWhenUsed/>
   </w:style>
-  <w:style w:type="table" w:default="1" w:styleId="Obinatablica">
+  <w:style w:type="table" w:default="1" w:styleId="TableNormal">
     <w:name w:val="Normal Table"/>
     <w:uiPriority w:val="99"/>
     <w:semiHidden/>
@@ -5714,16 +6523,16 @@
       </w:tblCellMar>
     </w:tblPr>
   </w:style>
-  <w:style w:type="numbering" w:default="1" w:styleId="Bezpopisa">
+  <w:style w:type="numbering" w:default="1" w:styleId="NoList">
     <w:name w:val="No List"/>
     <w:uiPriority w:val="99"/>
     <w:semiHidden/>
     <w:unhideWhenUsed/>
   </w:style>
-  <w:style w:type="character" w:customStyle="1" w:styleId="Naslov1Char">
-    <w:name w:val="Naslov 1 Char"/>
-    <w:basedOn w:val="Zadanifontodlomka"/>
-    <w:link w:val="Naslov1"/>
+  <w:style w:type="character" w:customStyle="1" w:styleId="Heading1Char">
+    <w:name w:val="Heading 1 Char"/>
+    <w:basedOn w:val="DefaultParagraphFont"/>
+    <w:link w:val="Heading1"/>
     <w:uiPriority w:val="9"/>
     <w:rsid w:val="00DA46A1"/>
     <w:rPr>
@@ -5735,7 +6544,7 @@
       <w:szCs w:val="48"/>
     </w:rPr>
   </w:style>
-  <w:style w:type="paragraph" w:styleId="Odlomakpopisa">
+  <w:style w:type="paragraph" w:styleId="ListParagraph">
     <w:name w:val="List Paragraph"/>
     <w:basedOn w:val="Normal"/>
     <w:uiPriority w:val="34"/>
@@ -5746,15 +6555,16 @@
       <w:contextualSpacing/>
     </w:pPr>
   </w:style>
-  <w:style w:type="table" w:styleId="Reetkatablice">
+  <w:style w:type="table" w:styleId="TableGrid">
     <w:name w:val="Table Grid"/>
-    <w:basedOn w:val="Obinatablica"/>
+    <w:basedOn w:val="TableNormal"/>
     <w:uiPriority w:val="39"/>
     <w:rsid w:val="00A774BB"/>
     <w:pPr>
       <w:spacing w:after="0" w:line="240" w:lineRule="auto"/>
     </w:pPr>
     <w:tblPr>
+      <w:tblInd w:w="0" w:type="dxa"/>
       <w:tblBorders>
         <w:top w:val="single" w:sz="4" w:space="0" w:color="auto"/>
         <w:left w:val="single" w:sz="4" w:space="0" w:color="auto"/>
@@ -5763,12 +6573,18 @@
         <w:insideH w:val="single" w:sz="4" w:space="0" w:color="auto"/>
         <w:insideV w:val="single" w:sz="4" w:space="0" w:color="auto"/>
       </w:tblBorders>
+      <w:tblCellMar>
+        <w:top w:w="0" w:type="dxa"/>
+        <w:left w:w="108" w:type="dxa"/>
+        <w:bottom w:w="0" w:type="dxa"/>
+        <w:right w:w="108" w:type="dxa"/>
+      </w:tblCellMar>
     </w:tblPr>
   </w:style>
-  <w:style w:type="paragraph" w:styleId="Zaglavlje">
+  <w:style w:type="paragraph" w:styleId="Header">
     <w:name w:val="header"/>
     <w:basedOn w:val="Normal"/>
-    <w:link w:val="ZaglavljeChar"/>
+    <w:link w:val="HeaderChar"/>
     <w:uiPriority w:val="99"/>
     <w:unhideWhenUsed/>
     <w:rsid w:val="00E3003B"/>
@@ -5780,20 +6596,20 @@
       <w:spacing w:after="0" w:line="240" w:lineRule="auto"/>
     </w:pPr>
   </w:style>
-  <w:style w:type="character" w:customStyle="1" w:styleId="ZaglavljeChar">
-    <w:name w:val="Zaglavlje Char"/>
-    <w:basedOn w:val="Zadanifontodlomka"/>
-    <w:link w:val="Zaglavlje"/>
+  <w:style w:type="character" w:customStyle="1" w:styleId="HeaderChar">
+    <w:name w:val="Header Char"/>
+    <w:basedOn w:val="DefaultParagraphFont"/>
+    <w:link w:val="Header"/>
     <w:uiPriority w:val="99"/>
     <w:rsid w:val="00E3003B"/>
     <w:rPr>
       <w:lang w:val="hr-HR"/>
     </w:rPr>
   </w:style>
-  <w:style w:type="paragraph" w:styleId="Podnoje">
+  <w:style w:type="paragraph" w:styleId="Footer">
     <w:name w:val="footer"/>
     <w:basedOn w:val="Normal"/>
-    <w:link w:val="PodnojeChar"/>
+    <w:link w:val="FooterChar"/>
     <w:uiPriority w:val="99"/>
     <w:unhideWhenUsed/>
     <w:rsid w:val="00E3003B"/>
@@ -5805,19 +6621,19 @@
       <w:spacing w:after="0" w:line="240" w:lineRule="auto"/>
     </w:pPr>
   </w:style>
-  <w:style w:type="character" w:customStyle="1" w:styleId="PodnojeChar">
-    <w:name w:val="Podnožje Char"/>
-    <w:basedOn w:val="Zadanifontodlomka"/>
-    <w:link w:val="Podnoje"/>
+  <w:style w:type="character" w:customStyle="1" w:styleId="FooterChar">
+    <w:name w:val="Footer Char"/>
+    <w:basedOn w:val="DefaultParagraphFont"/>
+    <w:link w:val="Footer"/>
     <w:uiPriority w:val="99"/>
     <w:rsid w:val="00E3003B"/>
     <w:rPr>
       <w:lang w:val="hr-HR"/>
     </w:rPr>
   </w:style>
-  <w:style w:type="paragraph" w:styleId="TOCNaslov">
+  <w:style w:type="paragraph" w:styleId="TOCHeading">
     <w:name w:val="TOC Heading"/>
-    <w:basedOn w:val="Naslov1"/>
+    <w:basedOn w:val="Heading1"/>
     <w:next w:val="Normal"/>
     <w:uiPriority w:val="39"/>
     <w:unhideWhenUsed/>
@@ -5839,7 +6655,7 @@
       <w:szCs w:val="32"/>
     </w:rPr>
   </w:style>
-  <w:style w:type="paragraph" w:styleId="Sadraj1">
+  <w:style w:type="paragraph" w:styleId="TOC1">
     <w:name w:val="toc 1"/>
     <w:basedOn w:val="Normal"/>
     <w:next w:val="Normal"/>
@@ -5852,9 +6668,9 @@
       <w:ind w:left="360"/>
     </w:pPr>
   </w:style>
-  <w:style w:type="character" w:styleId="Hiperveza">
+  <w:style w:type="character" w:styleId="Hyperlink">
     <w:name w:val="Hyperlink"/>
-    <w:basedOn w:val="Zadanifontodlomka"/>
+    <w:basedOn w:val="DefaultParagraphFont"/>
     <w:uiPriority w:val="99"/>
     <w:unhideWhenUsed/>
     <w:rsid w:val="006F3AD2"/>
@@ -5863,7 +6679,7 @@
       <w:u w:val="single"/>
     </w:rPr>
   </w:style>
-  <w:style w:type="paragraph" w:styleId="Sadraj2">
+  <w:style w:type="paragraph" w:styleId="TOC2">
     <w:name w:val="toc 2"/>
     <w:basedOn w:val="Normal"/>
     <w:next w:val="Normal"/>
@@ -5880,7 +6696,7 @@
       <w:lang w:val="en-US"/>
     </w:rPr>
   </w:style>
-  <w:style w:type="paragraph" w:styleId="Sadraj3">
+  <w:style w:type="paragraph" w:styleId="TOC3">
     <w:name w:val="toc 3"/>
     <w:basedOn w:val="Normal"/>
     <w:next w:val="Normal"/>
@@ -5895,6 +6711,466 @@
     <w:rPr>
       <w:rFonts w:eastAsiaTheme="minorEastAsia" w:cs="Times New Roman"/>
       <w:lang w:val="en-US"/>
+    </w:rPr>
+  </w:style>
+  <w:style w:type="paragraph" w:styleId="BalloonText">
+    <w:name w:val="Balloon Text"/>
+    <w:basedOn w:val="Normal"/>
+    <w:link w:val="BalloonTextChar"/>
+    <w:uiPriority w:val="99"/>
+    <w:semiHidden/>
+    <w:unhideWhenUsed/>
+    <w:rsid w:val="00F4488E"/>
+    <w:pPr>
+      <w:spacing w:after="0" w:line="240" w:lineRule="auto"/>
+    </w:pPr>
+    <w:rPr>
+      <w:rFonts w:ascii="Tahoma" w:hAnsi="Tahoma" w:cs="Tahoma"/>
+      <w:sz w:val="16"/>
+      <w:szCs w:val="16"/>
+    </w:rPr>
+  </w:style>
+  <w:style w:type="character" w:customStyle="1" w:styleId="BalloonTextChar">
+    <w:name w:val="Balloon Text Char"/>
+    <w:basedOn w:val="DefaultParagraphFont"/>
+    <w:link w:val="BalloonText"/>
+    <w:uiPriority w:val="99"/>
+    <w:semiHidden/>
+    <w:rsid w:val="00F4488E"/>
+    <w:rPr>
+      <w:rFonts w:ascii="Tahoma" w:hAnsi="Tahoma" w:cs="Tahoma"/>
+      <w:sz w:val="16"/>
+      <w:szCs w:val="16"/>
+      <w:lang w:val="hr-HR"/>
+    </w:rPr>
+  </w:style>
+</w:styles>
+</file>
+
+<file path=word/stylesWithEffects.xml><?xml version="1.0" encoding="utf-8"?>
+<w:styles xmlns:wpc="http://schemas.microsoft.com/office/word/2010/wordprocessingCanvas" xmlns:mc="http://schemas.openxmlformats.org/markup-compatibility/2006" xmlns:o="urn:schemas-microsoft-com:office:office" xmlns:r="http://schemas.openxmlformats.org/officeDocument/2006/relationships" xmlns:m="http://schemas.openxmlformats.org/officeDocument/2006/math" xmlns:v="urn:schemas-microsoft-com:vml" xmlns:wp14="http://schemas.microsoft.com/office/word/2010/wordprocessingDrawing" xmlns:wp="http://schemas.openxmlformats.org/drawingml/2006/wordprocessingDrawing" xmlns:w10="urn:schemas-microsoft-com:office:word" xmlns:w="http://schemas.openxmlformats.org/wordprocessingml/2006/main" xmlns:w14="http://schemas.microsoft.com/office/word/2010/wordml" xmlns:wpg="http://schemas.microsoft.com/office/word/2010/wordprocessingGroup" xmlns:wpi="http://schemas.microsoft.com/office/word/2010/wordprocessingInk" xmlns:wne="http://schemas.microsoft.com/office/word/2006/wordml" xmlns:wps="http://schemas.microsoft.com/office/word/2010/wordprocessingShape" mc:Ignorable="w14 wp14">
+  <w:docDefaults>
+    <w:rPrDefault>
+      <w:rPr>
+        <w:rFonts w:asciiTheme="minorHAnsi" w:eastAsiaTheme="minorHAnsi" w:hAnsiTheme="minorHAnsi" w:cstheme="minorBidi"/>
+        <w:sz w:val="22"/>
+        <w:szCs w:val="22"/>
+        <w:lang w:val="en-US" w:eastAsia="en-US" w:bidi="ar-SA"/>
+      </w:rPr>
+    </w:rPrDefault>
+    <w:pPrDefault>
+      <w:pPr>
+        <w:spacing w:after="160" w:line="259" w:lineRule="auto"/>
+      </w:pPr>
+    </w:pPrDefault>
+  </w:docDefaults>
+  <w:latentStyles w:defLockedState="0" w:defUIPriority="99" w:defSemiHidden="1" w:defUnhideWhenUsed="1" w:defQFormat="0" w:count="267">
+    <w:lsdException w:name="Normal" w:semiHidden="0" w:uiPriority="0" w:unhideWhenUsed="0" w:qFormat="1"/>
+    <w:lsdException w:name="heading 1" w:semiHidden="0" w:uiPriority="9" w:unhideWhenUsed="0" w:qFormat="1"/>
+    <w:lsdException w:name="heading 2" w:uiPriority="9" w:qFormat="1"/>
+    <w:lsdException w:name="heading 3" w:uiPriority="9" w:qFormat="1"/>
+    <w:lsdException w:name="heading 4" w:uiPriority="9" w:qFormat="1"/>
+    <w:lsdException w:name="heading 5" w:uiPriority="9" w:qFormat="1"/>
+    <w:lsdException w:name="heading 6" w:uiPriority="9" w:qFormat="1"/>
+    <w:lsdException w:name="heading 7" w:uiPriority="9" w:qFormat="1"/>
+    <w:lsdException w:name="heading 8" w:uiPriority="9" w:qFormat="1"/>
+    <w:lsdException w:name="heading 9" w:uiPriority="9" w:qFormat="1"/>
+    <w:lsdException w:name="toc 1" w:uiPriority="39"/>
+    <w:lsdException w:name="toc 2" w:uiPriority="39"/>
+    <w:lsdException w:name="toc 3" w:uiPriority="39"/>
+    <w:lsdException w:name="toc 4" w:uiPriority="39"/>
+    <w:lsdException w:name="toc 5" w:uiPriority="39"/>
+    <w:lsdException w:name="toc 6" w:uiPriority="39"/>
+    <w:lsdException w:name="toc 7" w:uiPriority="39"/>
+    <w:lsdException w:name="toc 8" w:uiPriority="39"/>
+    <w:lsdException w:name="toc 9" w:uiPriority="39"/>
+    <w:lsdException w:name="caption" w:uiPriority="35" w:qFormat="1"/>
+    <w:lsdException w:name="Title" w:semiHidden="0" w:uiPriority="10" w:unhideWhenUsed="0" w:qFormat="1"/>
+    <w:lsdException w:name="Default Paragraph Font" w:uiPriority="1"/>
+    <w:lsdException w:name="Subtitle" w:semiHidden="0" w:uiPriority="11" w:unhideWhenUsed="0" w:qFormat="1"/>
+    <w:lsdException w:name="Strong" w:semiHidden="0" w:uiPriority="22" w:unhideWhenUsed="0" w:qFormat="1"/>
+    <w:lsdException w:name="Emphasis" w:semiHidden="0" w:uiPriority="20" w:unhideWhenUsed="0" w:qFormat="1"/>
+    <w:lsdException w:name="Table Grid" w:semiHidden="0" w:uiPriority="39" w:unhideWhenUsed="0"/>
+    <w:lsdException w:name="Placeholder Text" w:unhideWhenUsed="0"/>
+    <w:lsdException w:name="No Spacing" w:semiHidden="0" w:uiPriority="1" w:unhideWhenUsed="0" w:qFormat="1"/>
+    <w:lsdException w:name="Light Shading" w:semiHidden="0" w:uiPriority="60" w:unhideWhenUsed="0"/>
+    <w:lsdException w:name="Light List" w:semiHidden="0" w:uiPriority="61" w:unhideWhenUsed="0"/>
+    <w:lsdException w:name="Light Grid" w:semiHidden="0" w:uiPriority="62" w:unhideWhenUsed="0"/>
+    <w:lsdException w:name="Medium Shading 1" w:semiHidden="0" w:uiPriority="63" w:unhideWhenUsed="0"/>
+    <w:lsdException w:name="Medium Shading 2" w:semiHidden="0" w:uiPriority="64" w:unhideWhenUsed="0"/>
+    <w:lsdException w:name="Medium List 1" w:semiHidden="0" w:uiPriority="65" w:unhideWhenUsed="0"/>
+    <w:lsdException w:name="Medium List 2" w:semiHidden="0" w:uiPriority="66" w:unhideWhenUsed="0"/>
+    <w:lsdException w:name="Medium Grid 1" w:semiHidden="0" w:uiPriority="67" w:unhideWhenUsed="0"/>
+    <w:lsdException w:name="Medium Grid 2" w:semiHidden="0" w:uiPriority="68" w:unhideWhenUsed="0"/>
+    <w:lsdException w:name="Medium Grid 3" w:semiHidden="0" w:uiPriority="69" w:unhideWhenUsed="0"/>
+    <w:lsdException w:name="Dark List" w:semiHidden="0" w:uiPriority="70" w:unhideWhenUsed="0"/>
+    <w:lsdException w:name="Colorful Shading" w:semiHidden="0" w:uiPriority="71" w:unhideWhenUsed="0"/>
+    <w:lsdException w:name="Colorful List" w:semiHidden="0" w:uiPriority="72" w:unhideWhenUsed="0"/>
+    <w:lsdException w:name="Colorful Grid" w:semiHidden="0" w:uiPriority="73" w:unhideWhenUsed="0"/>
+    <w:lsdException w:name="Light Shading Accent 1" w:semiHidden="0" w:uiPriority="60" w:unhideWhenUsed="0"/>
+    <w:lsdException w:name="Light List Accent 1" w:semiHidden="0" w:uiPriority="61" w:unhideWhenUsed="0"/>
+    <w:lsdException w:name="Light Grid Accent 1" w:semiHidden="0" w:uiPriority="62" w:unhideWhenUsed="0"/>
+    <w:lsdException w:name="Medium Shading 1 Accent 1" w:semiHidden="0" w:uiPriority="63" w:unhideWhenUsed="0"/>
+    <w:lsdException w:name="Medium Shading 2 Accent 1" w:semiHidden="0" w:uiPriority="64" w:unhideWhenUsed="0"/>
+    <w:lsdException w:name="Medium List 1 Accent 1" w:semiHidden="0" w:uiPriority="65" w:unhideWhenUsed="0"/>
+    <w:lsdException w:name="Revision" w:unhideWhenUsed="0"/>
+    <w:lsdException w:name="List Paragraph" w:semiHidden="0" w:uiPriority="34" w:unhideWhenUsed="0" w:qFormat="1"/>
+    <w:lsdException w:name="Quote" w:semiHidden="0" w:uiPriority="29" w:unhideWhenUsed="0" w:qFormat="1"/>
+    <w:lsdException w:name="Intense Quote" w:semiHidden="0" w:uiPriority="30" w:unhideWhenUsed="0" w:qFormat="1"/>
+    <w:lsdException w:name="Medium List 2 Accent 1" w:semiHidden="0" w:uiPriority="66" w:unhideWhenUsed="0"/>
+    <w:lsdException w:name="Medium Grid 1 Accent 1" w:semiHidden="0" w:uiPriority="67" w:unhideWhenUsed="0"/>
+    <w:lsdException w:name="Medium Grid 2 Accent 1" w:semiHidden="0" w:uiPriority="68" w:unhideWhenUsed="0"/>
+    <w:lsdException w:name="Medium Grid 3 Accent 1" w:semiHidden="0" w:uiPriority="69" w:unhideWhenUsed="0"/>
+    <w:lsdException w:name="Dark List Accent 1" w:semiHidden="0" w:uiPriority="70" w:unhideWhenUsed="0"/>
+    <w:lsdException w:name="Colorful Shading Accent 1" w:semiHidden="0" w:uiPriority="71" w:unhideWhenUsed="0"/>
+    <w:lsdException w:name="Colorful List Accent 1" w:semiHidden="0" w:uiPriority="72" w:unhideWhenUsed="0"/>
+    <w:lsdException w:name="Colorful Grid Accent 1" w:semiHidden="0" w:uiPriority="73" w:unhideWhenUsed="0"/>
+    <w:lsdException w:name="Light Shading Accent 2" w:semiHidden="0" w:uiPriority="60" w:unhideWhenUsed="0"/>
+    <w:lsdException w:name="Light List Accent 2" w:semiHidden="0" w:uiPriority="61" w:unhideWhenUsed="0"/>
+    <w:lsdException w:name="Light Grid Accent 2" w:semiHidden="0" w:uiPriority="62" w:unhideWhenUsed="0"/>
+    <w:lsdException w:name="Medium Shading 1 Accent 2" w:semiHidden="0" w:uiPriority="63" w:unhideWhenUsed="0"/>
+    <w:lsdException w:name="Medium Shading 2 Accent 2" w:semiHidden="0" w:uiPriority="64" w:unhideWhenUsed="0"/>
+    <w:lsdException w:name="Medium List 1 Accent 2" w:semiHidden="0" w:uiPriority="65" w:unhideWhenUsed="0"/>
+    <w:lsdException w:name="Medium List 2 Accent 2" w:semiHidden="0" w:uiPriority="66" w:unhideWhenUsed="0"/>
+    <w:lsdException w:name="Medium Grid 1 Accent 2" w:semiHidden="0" w:uiPriority="67" w:unhideWhenUsed="0"/>
+    <w:lsdException w:name="Medium Grid 2 Accent 2" w:semiHidden="0" w:uiPriority="68" w:unhideWhenUsed="0"/>
+    <w:lsdException w:name="Medium Grid 3 Accent 2" w:semiHidden="0" w:uiPriority="69" w:unhideWhenUsed="0"/>
+    <w:lsdException w:name="Dark List Accent 2" w:semiHidden="0" w:uiPriority="70" w:unhideWhenUsed="0"/>
+    <w:lsdException w:name="Colorful Shading Accent 2" w:semiHidden="0" w:uiPriority="71" w:unhideWhenUsed="0"/>
+    <w:lsdException w:name="Colorful List Accent 2" w:semiHidden="0" w:uiPriority="72" w:unhideWhenUsed="0"/>
+    <w:lsdException w:name="Colorful Grid Accent 2" w:semiHidden="0" w:uiPriority="73" w:unhideWhenUsed="0"/>
+    <w:lsdException w:name="Light Shading Accent 3" w:semiHidden="0" w:uiPriority="60" w:unhideWhenUsed="0"/>
+    <w:lsdException w:name="Light List Accent 3" w:semiHidden="0" w:uiPriority="61" w:unhideWhenUsed="0"/>
+    <w:lsdException w:name="Light Grid Accent 3" w:semiHidden="0" w:uiPriority="62" w:unhideWhenUsed="0"/>
+    <w:lsdException w:name="Medium Shading 1 Accent 3" w:semiHidden="0" w:uiPriority="63" w:unhideWhenUsed="0"/>
+    <w:lsdException w:name="Medium Shading 2 Accent 3" w:semiHidden="0" w:uiPriority="64" w:unhideWhenUsed="0"/>
+    <w:lsdException w:name="Medium List 1 Accent 3" w:semiHidden="0" w:uiPriority="65" w:unhideWhenUsed="0"/>
+    <w:lsdException w:name="Medium List 2 Accent 3" w:semiHidden="0" w:uiPriority="66" w:unhideWhenUsed="0"/>
+    <w:lsdException w:name="Medium Grid 1 Accent 3" w:semiHidden="0" w:uiPriority="67" w:unhideWhenUsed="0"/>
+    <w:lsdException w:name="Medium Grid 2 Accent 3" w:semiHidden="0" w:uiPriority="68" w:unhideWhenUsed="0"/>
+    <w:lsdException w:name="Medium Grid 3 Accent 3" w:semiHidden="0" w:uiPriority="69" w:unhideWhenUsed="0"/>
+    <w:lsdException w:name="Dark List Accent 3" w:semiHidden="0" w:uiPriority="70" w:unhideWhenUsed="0"/>
+    <w:lsdException w:name="Colorful Shading Accent 3" w:semiHidden="0" w:uiPriority="71" w:unhideWhenUsed="0"/>
+    <w:lsdException w:name="Colorful List Accent 3" w:semiHidden="0" w:uiPriority="72" w:unhideWhenUsed="0"/>
+    <w:lsdException w:name="Colorful Grid Accent 3" w:semiHidden="0" w:uiPriority="73" w:unhideWhenUsed="0"/>
+    <w:lsdException w:name="Light Shading Accent 4" w:semiHidden="0" w:uiPriority="60" w:unhideWhenUsed="0"/>
+    <w:lsdException w:name="Light List Accent 4" w:semiHidden="0" w:uiPriority="61" w:unhideWhenUsed="0"/>
+    <w:lsdException w:name="Light Grid Accent 4" w:semiHidden="0" w:uiPriority="62" w:unhideWhenUsed="0"/>
+    <w:lsdException w:name="Medium Shading 1 Accent 4" w:semiHidden="0" w:uiPriority="63" w:unhideWhenUsed="0"/>
+    <w:lsdException w:name="Medium Shading 2 Accent 4" w:semiHidden="0" w:uiPriority="64" w:unhideWhenUsed="0"/>
+    <w:lsdException w:name="Medium List 1 Accent 4" w:semiHidden="0" w:uiPriority="65" w:unhideWhenUsed="0"/>
+    <w:lsdException w:name="Medium List 2 Accent 4" w:semiHidden="0" w:uiPriority="66" w:unhideWhenUsed="0"/>
+    <w:lsdException w:name="Medium Grid 1 Accent 4" w:semiHidden="0" w:uiPriority="67" w:unhideWhenUsed="0"/>
+    <w:lsdException w:name="Medium Grid 2 Accent 4" w:semiHidden="0" w:uiPriority="68" w:unhideWhenUsed="0"/>
+    <w:lsdException w:name="Medium Grid 3 Accent 4" w:semiHidden="0" w:uiPriority="69" w:unhideWhenUsed="0"/>
+    <w:lsdException w:name="Dark List Accent 4" w:semiHidden="0" w:uiPriority="70" w:unhideWhenUsed="0"/>
+    <w:lsdException w:name="Colorful Shading Accent 4" w:semiHidden="0" w:uiPriority="71" w:unhideWhenUsed="0"/>
+    <w:lsdException w:name="Colorful List Accent 4" w:semiHidden="0" w:uiPriority="72" w:unhideWhenUsed="0"/>
+    <w:lsdException w:name="Colorful Grid Accent 4" w:semiHidden="0" w:uiPriority="73" w:unhideWhenUsed="0"/>
+    <w:lsdException w:name="Light Shading Accent 5" w:semiHidden="0" w:uiPriority="60" w:unhideWhenUsed="0"/>
+    <w:lsdException w:name="Light List Accent 5" w:semiHidden="0" w:uiPriority="61" w:unhideWhenUsed="0"/>
+    <w:lsdException w:name="Light Grid Accent 5" w:semiHidden="0" w:uiPriority="62" w:unhideWhenUsed="0"/>
+    <w:lsdException w:name="Medium Shading 1 Accent 5" w:semiHidden="0" w:uiPriority="63" w:unhideWhenUsed="0"/>
+    <w:lsdException w:name="Medium Shading 2 Accent 5" w:semiHidden="0" w:uiPriority="64" w:unhideWhenUsed="0"/>
+    <w:lsdException w:name="Medium List 1 Accent 5" w:semiHidden="0" w:uiPriority="65" w:unhideWhenUsed="0"/>
+    <w:lsdException w:name="Medium List 2 Accent 5" w:semiHidden="0" w:uiPriority="66" w:unhideWhenUsed="0"/>
+    <w:lsdException w:name="Medium Grid 1 Accent 5" w:semiHidden="0" w:uiPriority="67" w:unhideWhenUsed="0"/>
+    <w:lsdException w:name="Medium Grid 2 Accent 5" w:semiHidden="0" w:uiPriority="68" w:unhideWhenUsed="0"/>
+    <w:lsdException w:name="Medium Grid 3 Accent 5" w:semiHidden="0" w:uiPriority="69" w:unhideWhenUsed="0"/>
+    <w:lsdException w:name="Dark List Accent 5" w:semiHidden="0" w:uiPriority="70" w:unhideWhenUsed="0"/>
+    <w:lsdException w:name="Colorful Shading Accent 5" w:semiHidden="0" w:uiPriority="71" w:unhideWhenUsed="0"/>
+    <w:lsdException w:name="Colorful List Accent 5" w:semiHidden="0" w:uiPriority="72" w:unhideWhenUsed="0"/>
+    <w:lsdException w:name="Colorful Grid Accent 5" w:semiHidden="0" w:uiPriority="73" w:unhideWhenUsed="0"/>
+    <w:lsdException w:name="Light Shading Accent 6" w:semiHidden="0" w:uiPriority="60" w:unhideWhenUsed="0"/>
+    <w:lsdException w:name="Light List Accent 6" w:semiHidden="0" w:uiPriority="61" w:unhideWhenUsed="0"/>
+    <w:lsdException w:name="Light Grid Accent 6" w:semiHidden="0" w:uiPriority="62" w:unhideWhenUsed="0"/>
+    <w:lsdException w:name="Medium Shading 1 Accent 6" w:semiHidden="0" w:uiPriority="63" w:unhideWhenUsed="0"/>
+    <w:lsdException w:name="Medium Shading 2 Accent 6" w:semiHidden="0" w:uiPriority="64" w:unhideWhenUsed="0"/>
+    <w:lsdException w:name="Medium List 1 Accent 6" w:semiHidden="0" w:uiPriority="65" w:unhideWhenUsed="0"/>
+    <w:lsdException w:name="Medium List 2 Accent 6" w:semiHidden="0" w:uiPriority="66" w:unhideWhenUsed="0"/>
+    <w:lsdException w:name="Medium Grid 1 Accent 6" w:semiHidden="0" w:uiPriority="67" w:unhideWhenUsed="0"/>
+    <w:lsdException w:name="Medium Grid 2 Accent 6" w:semiHidden="0" w:uiPriority="68" w:unhideWhenUsed="0"/>
+    <w:lsdException w:name="Medium Grid 3 Accent 6" w:semiHidden="0" w:uiPriority="69" w:unhideWhenUsed="0"/>
+    <w:lsdException w:name="Dark List Accent 6" w:semiHidden="0" w:uiPriority="70" w:unhideWhenUsed="0"/>
+    <w:lsdException w:name="Colorful Shading Accent 6" w:semiHidden="0" w:uiPriority="71" w:unhideWhenUsed="0"/>
+    <w:lsdException w:name="Colorful List Accent 6" w:semiHidden="0" w:uiPriority="72" w:unhideWhenUsed="0"/>
+    <w:lsdException w:name="Colorful Grid Accent 6" w:semiHidden="0" w:uiPriority="73" w:unhideWhenUsed="0"/>
+    <w:lsdException w:name="Subtle Emphasis" w:semiHidden="0" w:uiPriority="19" w:unhideWhenUsed="0" w:qFormat="1"/>
+    <w:lsdException w:name="Intense Emphasis" w:semiHidden="0" w:uiPriority="21" w:unhideWhenUsed="0" w:qFormat="1"/>
+    <w:lsdException w:name="Subtle Reference" w:semiHidden="0" w:uiPriority="31" w:unhideWhenUsed="0" w:qFormat="1"/>
+    <w:lsdException w:name="Intense Reference" w:semiHidden="0" w:uiPriority="32" w:unhideWhenUsed="0" w:qFormat="1"/>
+    <w:lsdException w:name="Book Title" w:semiHidden="0" w:uiPriority="33" w:unhideWhenUsed="0" w:qFormat="1"/>
+    <w:lsdException w:name="Bibliography" w:uiPriority="37"/>
+    <w:lsdException w:name="TOC Heading" w:uiPriority="39" w:qFormat="1"/>
+  </w:latentStyles>
+  <w:style w:type="paragraph" w:default="1" w:styleId="Normal">
+    <w:name w:val="Normal"/>
+    <w:qFormat/>
+    <w:rPr>
+      <w:lang w:val="hr-HR"/>
+    </w:rPr>
+  </w:style>
+  <w:style w:type="paragraph" w:styleId="Heading1">
+    <w:name w:val="heading 1"/>
+    <w:basedOn w:val="Normal"/>
+    <w:link w:val="Heading1Char"/>
+    <w:uiPriority w:val="9"/>
+    <w:qFormat/>
+    <w:rsid w:val="00DA46A1"/>
+    <w:pPr>
+      <w:spacing w:before="100" w:beforeAutospacing="1" w:after="100" w:afterAutospacing="1" w:line="240" w:lineRule="auto"/>
+      <w:outlineLvl w:val="0"/>
+    </w:pPr>
+    <w:rPr>
+      <w:rFonts w:ascii="Times New Roman" w:eastAsia="Times New Roman" w:hAnsi="Times New Roman" w:cs="Times New Roman"/>
+      <w:b/>
+      <w:bCs/>
+      <w:kern w:val="36"/>
+      <w:sz w:val="48"/>
+      <w:szCs w:val="48"/>
+      <w:lang w:val="en-US"/>
+    </w:rPr>
+  </w:style>
+  <w:style w:type="character" w:default="1" w:styleId="DefaultParagraphFont">
+    <w:name w:val="Default Paragraph Font"/>
+    <w:uiPriority w:val="1"/>
+    <w:semiHidden/>
+    <w:unhideWhenUsed/>
+  </w:style>
+  <w:style w:type="table" w:default="1" w:styleId="TableNormal">
+    <w:name w:val="Normal Table"/>
+    <w:uiPriority w:val="99"/>
+    <w:semiHidden/>
+    <w:unhideWhenUsed/>
+    <w:tblPr>
+      <w:tblInd w:w="0" w:type="dxa"/>
+      <w:tblCellMar>
+        <w:top w:w="0" w:type="dxa"/>
+        <w:left w:w="108" w:type="dxa"/>
+        <w:bottom w:w="0" w:type="dxa"/>
+        <w:right w:w="108" w:type="dxa"/>
+      </w:tblCellMar>
+    </w:tblPr>
+  </w:style>
+  <w:style w:type="numbering" w:default="1" w:styleId="NoList">
+    <w:name w:val="No List"/>
+    <w:uiPriority w:val="99"/>
+    <w:semiHidden/>
+    <w:unhideWhenUsed/>
+  </w:style>
+  <w:style w:type="character" w:customStyle="1" w:styleId="Heading1Char">
+    <w:name w:val="Heading 1 Char"/>
+    <w:basedOn w:val="DefaultParagraphFont"/>
+    <w:link w:val="Heading1"/>
+    <w:uiPriority w:val="9"/>
+    <w:rsid w:val="00DA46A1"/>
+    <w:rPr>
+      <w:rFonts w:ascii="Times New Roman" w:eastAsia="Times New Roman" w:hAnsi="Times New Roman" w:cs="Times New Roman"/>
+      <w:b/>
+      <w:bCs/>
+      <w:kern w:val="36"/>
+      <w:sz w:val="48"/>
+      <w:szCs w:val="48"/>
+    </w:rPr>
+  </w:style>
+  <w:style w:type="paragraph" w:styleId="ListParagraph">
+    <w:name w:val="List Paragraph"/>
+    <w:basedOn w:val="Normal"/>
+    <w:uiPriority w:val="34"/>
+    <w:qFormat/>
+    <w:rsid w:val="00A774BB"/>
+    <w:pPr>
+      <w:ind w:left="720"/>
+      <w:contextualSpacing/>
+    </w:pPr>
+  </w:style>
+  <w:style w:type="table" w:styleId="TableGrid">
+    <w:name w:val="Table Grid"/>
+    <w:basedOn w:val="TableNormal"/>
+    <w:uiPriority w:val="39"/>
+    <w:rsid w:val="00A774BB"/>
+    <w:pPr>
+      <w:spacing w:after="0" w:line="240" w:lineRule="auto"/>
+    </w:pPr>
+    <w:tblPr>
+      <w:tblInd w:w="0" w:type="dxa"/>
+      <w:tblBorders>
+        <w:top w:val="single" w:sz="4" w:space="0" w:color="auto"/>
+        <w:left w:val="single" w:sz="4" w:space="0" w:color="auto"/>
+        <w:bottom w:val="single" w:sz="4" w:space="0" w:color="auto"/>
+        <w:right w:val="single" w:sz="4" w:space="0" w:color="auto"/>
+        <w:insideH w:val="single" w:sz="4" w:space="0" w:color="auto"/>
+        <w:insideV w:val="single" w:sz="4" w:space="0" w:color="auto"/>
+      </w:tblBorders>
+      <w:tblCellMar>
+        <w:top w:w="0" w:type="dxa"/>
+        <w:left w:w="108" w:type="dxa"/>
+        <w:bottom w:w="0" w:type="dxa"/>
+        <w:right w:w="108" w:type="dxa"/>
+      </w:tblCellMar>
+    </w:tblPr>
+  </w:style>
+  <w:style w:type="paragraph" w:styleId="Header">
+    <w:name w:val="header"/>
+    <w:basedOn w:val="Normal"/>
+    <w:link w:val="HeaderChar"/>
+    <w:uiPriority w:val="99"/>
+    <w:unhideWhenUsed/>
+    <w:rsid w:val="00E3003B"/>
+    <w:pPr>
+      <w:tabs>
+        <w:tab w:val="center" w:pos="4680"/>
+        <w:tab w:val="right" w:pos="9360"/>
+      </w:tabs>
+      <w:spacing w:after="0" w:line="240" w:lineRule="auto"/>
+    </w:pPr>
+  </w:style>
+  <w:style w:type="character" w:customStyle="1" w:styleId="HeaderChar">
+    <w:name w:val="Header Char"/>
+    <w:basedOn w:val="DefaultParagraphFont"/>
+    <w:link w:val="Header"/>
+    <w:uiPriority w:val="99"/>
+    <w:rsid w:val="00E3003B"/>
+    <w:rPr>
+      <w:lang w:val="hr-HR"/>
+    </w:rPr>
+  </w:style>
+  <w:style w:type="paragraph" w:styleId="Footer">
+    <w:name w:val="footer"/>
+    <w:basedOn w:val="Normal"/>
+    <w:link w:val="FooterChar"/>
+    <w:uiPriority w:val="99"/>
+    <w:unhideWhenUsed/>
+    <w:rsid w:val="00E3003B"/>
+    <w:pPr>
+      <w:tabs>
+        <w:tab w:val="center" w:pos="4680"/>
+        <w:tab w:val="right" w:pos="9360"/>
+      </w:tabs>
+      <w:spacing w:after="0" w:line="240" w:lineRule="auto"/>
+    </w:pPr>
+  </w:style>
+  <w:style w:type="character" w:customStyle="1" w:styleId="FooterChar">
+    <w:name w:val="Footer Char"/>
+    <w:basedOn w:val="DefaultParagraphFont"/>
+    <w:link w:val="Footer"/>
+    <w:uiPriority w:val="99"/>
+    <w:rsid w:val="00E3003B"/>
+    <w:rPr>
+      <w:lang w:val="hr-HR"/>
+    </w:rPr>
+  </w:style>
+  <w:style w:type="paragraph" w:styleId="TOCHeading">
+    <w:name w:val="TOC Heading"/>
+    <w:basedOn w:val="Heading1"/>
+    <w:next w:val="Normal"/>
+    <w:uiPriority w:val="39"/>
+    <w:unhideWhenUsed/>
+    <w:qFormat/>
+    <w:rsid w:val="006F3AD2"/>
+    <w:pPr>
+      <w:keepNext/>
+      <w:keepLines/>
+      <w:spacing w:before="240" w:beforeAutospacing="0" w:after="0" w:afterAutospacing="0" w:line="259" w:lineRule="auto"/>
+      <w:outlineLvl w:val="9"/>
+    </w:pPr>
+    <w:rPr>
+      <w:rFonts w:asciiTheme="majorHAnsi" w:eastAsiaTheme="majorEastAsia" w:hAnsiTheme="majorHAnsi" w:cstheme="majorBidi"/>
+      <w:b w:val="0"/>
+      <w:bCs w:val="0"/>
+      <w:color w:val="2F5496" w:themeColor="accent1" w:themeShade="BF"/>
+      <w:kern w:val="0"/>
+      <w:sz w:val="32"/>
+      <w:szCs w:val="32"/>
+    </w:rPr>
+  </w:style>
+  <w:style w:type="paragraph" w:styleId="TOC1">
+    <w:name w:val="toc 1"/>
+    <w:basedOn w:val="Normal"/>
+    <w:next w:val="Normal"/>
+    <w:autoRedefine/>
+    <w:uiPriority w:val="39"/>
+    <w:unhideWhenUsed/>
+    <w:rsid w:val="006F3AD2"/>
+    <w:pPr>
+      <w:spacing w:after="100"/>
+      <w:ind w:left="360"/>
+    </w:pPr>
+  </w:style>
+  <w:style w:type="character" w:styleId="Hyperlink">
+    <w:name w:val="Hyperlink"/>
+    <w:basedOn w:val="DefaultParagraphFont"/>
+    <w:uiPriority w:val="99"/>
+    <w:unhideWhenUsed/>
+    <w:rsid w:val="006F3AD2"/>
+    <w:rPr>
+      <w:color w:val="0563C1" w:themeColor="hyperlink"/>
+      <w:u w:val="single"/>
+    </w:rPr>
+  </w:style>
+  <w:style w:type="paragraph" w:styleId="TOC2">
+    <w:name w:val="toc 2"/>
+    <w:basedOn w:val="Normal"/>
+    <w:next w:val="Normal"/>
+    <w:autoRedefine/>
+    <w:uiPriority w:val="39"/>
+    <w:unhideWhenUsed/>
+    <w:rsid w:val="006F3AD2"/>
+    <w:pPr>
+      <w:spacing w:after="100"/>
+      <w:ind w:left="220"/>
+    </w:pPr>
+    <w:rPr>
+      <w:rFonts w:eastAsiaTheme="minorEastAsia" w:cs="Times New Roman"/>
+      <w:lang w:val="en-US"/>
+    </w:rPr>
+  </w:style>
+  <w:style w:type="paragraph" w:styleId="TOC3">
+    <w:name w:val="toc 3"/>
+    <w:basedOn w:val="Normal"/>
+    <w:next w:val="Normal"/>
+    <w:autoRedefine/>
+    <w:uiPriority w:val="39"/>
+    <w:unhideWhenUsed/>
+    <w:rsid w:val="006F3AD2"/>
+    <w:pPr>
+      <w:spacing w:after="100"/>
+      <w:ind w:left="440"/>
+    </w:pPr>
+    <w:rPr>
+      <w:rFonts w:eastAsiaTheme="minorEastAsia" w:cs="Times New Roman"/>
+      <w:lang w:val="en-US"/>
+    </w:rPr>
+  </w:style>
+  <w:style w:type="paragraph" w:styleId="BalloonText">
+    <w:name w:val="Balloon Text"/>
+    <w:basedOn w:val="Normal"/>
+    <w:link w:val="BalloonTextChar"/>
+    <w:uiPriority w:val="99"/>
+    <w:semiHidden/>
+    <w:unhideWhenUsed/>
+    <w:rsid w:val="00F4488E"/>
+    <w:pPr>
+      <w:spacing w:after="0" w:line="240" w:lineRule="auto"/>
+    </w:pPr>
+    <w:rPr>
+      <w:rFonts w:ascii="Tahoma" w:hAnsi="Tahoma" w:cs="Tahoma"/>
+      <w:sz w:val="16"/>
+      <w:szCs w:val="16"/>
+    </w:rPr>
+  </w:style>
+  <w:style w:type="character" w:customStyle="1" w:styleId="BalloonTextChar">
+    <w:name w:val="Balloon Text Char"/>
+    <w:basedOn w:val="DefaultParagraphFont"/>
+    <w:link w:val="BalloonText"/>
+    <w:uiPriority w:val="99"/>
+    <w:semiHidden/>
+    <w:rsid w:val="00F4488E"/>
+    <w:rPr>
+      <w:rFonts w:ascii="Tahoma" w:hAnsi="Tahoma" w:cs="Tahoma"/>
+      <w:sz w:val="16"/>
+      <w:szCs w:val="16"/>
+      <w:lang w:val="hr-HR"/>
     </w:rPr>
   </w:style>
 </w:styles>
@@ -6189,7 +7465,7 @@
   <a:extraClrSchemeLst/>
   <a:extLst>
     <a:ext uri="{05A4C25C-085E-4340-85A3-A5531E510DB2}">
-      <thm15:themeFamily xmlns:thm15="http://schemas.microsoft.com/office/thememl/2012/main" name="Office Theme" id="{62F939B6-93AF-4DB8-9C6B-D6C7DFDC589F}" vid="{4A3C46E8-61CC-4603-A589-7422A47A8E4A}"/>
+      <thm15:themeFamily xmlns:thm15="http://schemas.microsoft.com/office/thememl/2012/main" xmlns="" name="Office Theme" id="{62F939B6-93AF-4DB8-9C6B-D6C7DFDC589F}" vid="{4A3C46E8-61CC-4603-A589-7422A47A8E4A}"/>
     </a:ext>
   </a:extLst>
 </a:theme>
@@ -6200,7 +7476,7 @@
 </file>
 
 <file path=customXml/itemProps1.xml><?xml version="1.0" encoding="utf-8"?>
-<ds:datastoreItem xmlns:ds="http://schemas.openxmlformats.org/officeDocument/2006/customXml" ds:itemID="{0C8D8165-6D9B-44B5-9410-269860F675FA}">
+<ds:datastoreItem xmlns:ds="http://schemas.openxmlformats.org/officeDocument/2006/customXml" ds:itemID="{178EB437-3964-43FF-8D92-94ED0132D3C2}">
   <ds:schemaRefs>
     <ds:schemaRef ds:uri="http://schemas.openxmlformats.org/officeDocument/2006/bibliography"/>
   </ds:schemaRefs>

</xml_diff>

<commit_message>
Dodavanje sadržaja 2.1. poglavlju projektnog plana
</commit_message>
<xml_diff>
--- a/Dokumenti/Projektni-plan.docx
+++ b/Dokumenti/Projektni-plan.docx
@@ -37,7 +37,7 @@
     </w:p>
     <w:p>
       <w:pPr>
-        <w:pStyle w:val="Heading1"/>
+        <w:pStyle w:val="Naslov1"/>
         <w:shd w:val="clear" w:color="auto" w:fill="FFFFFF"/>
         <w:spacing w:before="0" w:beforeAutospacing="0" w:after="120" w:afterAutospacing="0"/>
         <w:jc w:val="center"/>
@@ -665,7 +665,7 @@
     </w:p>
     <w:tbl>
       <w:tblPr>
-        <w:tblStyle w:val="TableGrid"/>
+        <w:tblStyle w:val="Reetkatablice"/>
         <w:tblW w:w="9454" w:type="dxa"/>
         <w:tblLook w:val="04A0" w:firstRow="1" w:lastRow="0" w:firstColumn="1" w:lastColumn="0" w:noHBand="0" w:noVBand="1"/>
       </w:tblPr>
@@ -946,16 +946,15 @@
           <w:docPartUnique/>
         </w:docPartObj>
       </w:sdtPr>
-      <w:sdtEndPr/>
       <w:sdtContent>
         <w:p>
           <w:pPr>
-            <w:pStyle w:val="TOCHeading"/>
+            <w:pStyle w:val="TOCNaslov"/>
           </w:pPr>
         </w:p>
         <w:p>
           <w:pPr>
-            <w:pStyle w:val="TOC1"/>
+            <w:pStyle w:val="Sadraj1"/>
             <w:ind w:left="0"/>
             <w:rPr>
               <w:rFonts w:ascii="Arial" w:hAnsi="Arial" w:cs="Arial"/>
@@ -982,7 +981,7 @@
         </w:p>
         <w:p>
           <w:pPr>
-            <w:pStyle w:val="TOC2"/>
+            <w:pStyle w:val="Sadraj2"/>
             <w:rPr>
               <w:rFonts w:ascii="Arial" w:hAnsi="Arial" w:cs="Arial"/>
             </w:rPr>
@@ -1031,7 +1030,7 @@
         </w:p>
         <w:p>
           <w:pPr>
-            <w:pStyle w:val="TOC3"/>
+            <w:pStyle w:val="Sadraj3"/>
             <w:ind w:left="0" w:firstLine="220"/>
             <w:rPr>
               <w:rFonts w:ascii="Arial" w:hAnsi="Arial" w:cs="Arial"/>
@@ -1081,7 +1080,7 @@
         </w:p>
         <w:p>
           <w:pPr>
-            <w:pStyle w:val="TOC1"/>
+            <w:pStyle w:val="Sadraj1"/>
             <w:ind w:left="0"/>
             <w:rPr>
               <w:rFonts w:ascii="Arial" w:hAnsi="Arial" w:cs="Arial"/>
@@ -1108,7 +1107,7 @@
         </w:p>
         <w:p>
           <w:pPr>
-            <w:pStyle w:val="TOC2"/>
+            <w:pStyle w:val="Sadraj2"/>
             <w:ind w:left="216"/>
             <w:rPr>
               <w:rFonts w:ascii="Arial" w:hAnsi="Arial" w:cs="Arial"/>
@@ -1185,7 +1184,7 @@
         </w:p>
         <w:p>
           <w:pPr>
-            <w:pStyle w:val="TOC3"/>
+            <w:pStyle w:val="Sadraj3"/>
             <w:ind w:left="0" w:firstLine="216"/>
             <w:rPr>
               <w:rFonts w:ascii="Arial" w:hAnsi="Arial" w:cs="Arial"/>
@@ -1236,7 +1235,7 @@
         </w:p>
         <w:p>
           <w:pPr>
-            <w:pStyle w:val="TOC1"/>
+            <w:pStyle w:val="Sadraj1"/>
             <w:ind w:left="0" w:firstLine="216"/>
             <w:rPr>
               <w:rFonts w:ascii="Arial" w:hAnsi="Arial" w:cs="Arial"/>
@@ -1263,7 +1262,7 @@
         </w:p>
         <w:p>
           <w:pPr>
-            <w:pStyle w:val="TOC2"/>
+            <w:pStyle w:val="Sadraj2"/>
             <w:ind w:left="0"/>
             <w:rPr>
               <w:rFonts w:ascii="Arial" w:hAnsi="Arial" w:cs="Arial"/>
@@ -1313,7 +1312,7 @@
         </w:p>
         <w:p>
           <w:pPr>
-            <w:pStyle w:val="TOC3"/>
+            <w:pStyle w:val="Sadraj3"/>
             <w:ind w:left="446"/>
             <w:rPr>
               <w:rFonts w:ascii="Arial" w:hAnsi="Arial" w:cs="Arial"/>
@@ -1350,7 +1349,7 @@
         </w:p>
         <w:p>
           <w:pPr>
-            <w:pStyle w:val="TOC2"/>
+            <w:pStyle w:val="Sadraj2"/>
             <w:ind w:left="216" w:firstLine="504"/>
             <w:rPr>
               <w:rFonts w:ascii="Arial" w:hAnsi="Arial" w:cs="Arial"/>
@@ -1395,7 +1394,7 @@
         </w:p>
         <w:p>
           <w:pPr>
-            <w:pStyle w:val="TOC3"/>
+            <w:pStyle w:val="Sadraj3"/>
             <w:ind w:left="0" w:firstLine="720"/>
             <w:rPr>
               <w:rFonts w:ascii="Arial" w:hAnsi="Arial" w:cs="Arial"/>
@@ -1438,7 +1437,7 @@
         </w:p>
         <w:p>
           <w:pPr>
-            <w:pStyle w:val="TOC1"/>
+            <w:pStyle w:val="Sadraj1"/>
             <w:ind w:left="0"/>
             <w:rPr>
               <w:rFonts w:ascii="Arial" w:hAnsi="Arial" w:cs="Arial"/>
@@ -1622,7 +1621,7 @@
     </w:p>
     <w:p>
       <w:pPr>
-        <w:pStyle w:val="ListParagraph"/>
+        <w:pStyle w:val="Odlomakpopisa"/>
         <w:numPr>
           <w:ilvl w:val="0"/>
           <w:numId w:val="3"/>
@@ -1650,7 +1649,7 @@
     </w:p>
     <w:p>
       <w:pPr>
-        <w:pStyle w:val="ListParagraph"/>
+        <w:pStyle w:val="Odlomakpopisa"/>
         <w:numPr>
           <w:ilvl w:val="1"/>
           <w:numId w:val="3"/>
@@ -1671,7 +1670,7 @@
     </w:p>
     <w:p>
       <w:pPr>
-        <w:pStyle w:val="ListParagraph"/>
+        <w:pStyle w:val="Odlomakpopisa"/>
         <w:spacing w:after="120" w:line="312" w:lineRule="auto"/>
         <w:ind w:left="792"/>
         <w:rPr>
@@ -1733,7 +1732,7 @@
     </w:p>
     <w:p>
       <w:pPr>
-        <w:pStyle w:val="ListParagraph"/>
+        <w:pStyle w:val="Odlomakpopisa"/>
         <w:numPr>
           <w:ilvl w:val="1"/>
           <w:numId w:val="3"/>
@@ -1756,7 +1755,7 @@
     </w:p>
     <w:p>
       <w:pPr>
-        <w:pStyle w:val="ListParagraph"/>
+        <w:pStyle w:val="Odlomakpopisa"/>
         <w:spacing w:after="120"/>
         <w:ind w:left="792"/>
         <w:jc w:val="both"/>
@@ -1769,7 +1768,7 @@
     </w:p>
     <w:p>
       <w:pPr>
-        <w:pStyle w:val="ListParagraph"/>
+        <w:pStyle w:val="Odlomakpopisa"/>
         <w:numPr>
           <w:ilvl w:val="0"/>
           <w:numId w:val="4"/>
@@ -1791,7 +1790,7 @@
     </w:p>
     <w:p>
       <w:pPr>
-        <w:pStyle w:val="ListParagraph"/>
+        <w:pStyle w:val="Odlomakpopisa"/>
         <w:numPr>
           <w:ilvl w:val="0"/>
           <w:numId w:val="4"/>
@@ -1813,7 +1812,7 @@
     </w:p>
     <w:p>
       <w:pPr>
-        <w:pStyle w:val="ListParagraph"/>
+        <w:pStyle w:val="Odlomakpopisa"/>
         <w:numPr>
           <w:ilvl w:val="0"/>
           <w:numId w:val="4"/>
@@ -1835,7 +1834,7 @@
     </w:p>
     <w:p>
       <w:pPr>
-        <w:pStyle w:val="ListParagraph"/>
+        <w:pStyle w:val="Odlomakpopisa"/>
         <w:numPr>
           <w:ilvl w:val="0"/>
           <w:numId w:val="4"/>
@@ -1857,7 +1856,7 @@
     </w:p>
     <w:p>
       <w:pPr>
-        <w:pStyle w:val="ListParagraph"/>
+        <w:pStyle w:val="Odlomakpopisa"/>
         <w:numPr>
           <w:ilvl w:val="0"/>
           <w:numId w:val="4"/>
@@ -1946,7 +1945,7 @@
     </w:p>
     <w:p>
       <w:pPr>
-        <w:pStyle w:val="ListParagraph"/>
+        <w:pStyle w:val="Odlomakpopisa"/>
         <w:numPr>
           <w:ilvl w:val="0"/>
           <w:numId w:val="3"/>
@@ -1973,7 +1972,7 @@
     </w:p>
     <w:p>
       <w:pPr>
-        <w:pStyle w:val="ListParagraph"/>
+        <w:pStyle w:val="Odlomakpopisa"/>
         <w:numPr>
           <w:ilvl w:val="1"/>
           <w:numId w:val="3"/>
@@ -2013,7 +2012,323 @@
     </w:p>
     <w:p>
       <w:pPr>
-        <w:pStyle w:val="ListParagraph"/>
+        <w:spacing w:after="120"/>
+        <w:ind w:left="720"/>
+        <w:rPr>
+          <w:rFonts w:ascii="Arial" w:hAnsi="Arial" w:cs="Arial"/>
+          <w:szCs w:val="24"/>
+        </w:rPr>
+      </w:pPr>
+      <w:r>
+        <w:rPr>
+          <w:rFonts w:ascii="Arial" w:hAnsi="Arial" w:cs="Arial"/>
+          <w:szCs w:val="24"/>
+        </w:rPr>
+        <w:t>/*Naš model procesa programskog proizvoda prolazit će kroz osnovne faze istoga prema ISO normama, a to su redom:</w:t>
+      </w:r>
+    </w:p>
+    <w:p>
+      <w:pPr>
+        <w:pStyle w:val="Odlomakpopisa"/>
+        <w:numPr>
+          <w:ilvl w:val="0"/>
+          <w:numId w:val="15"/>
+        </w:numPr>
+        <w:spacing w:after="120"/>
+        <w:rPr>
+          <w:rFonts w:ascii="Arial" w:hAnsi="Arial" w:cs="Arial"/>
+          <w:szCs w:val="24"/>
+        </w:rPr>
+      </w:pPr>
+      <w:r>
+        <w:rPr>
+          <w:rFonts w:ascii="Arial" w:hAnsi="Arial" w:cs="Arial"/>
+          <w:szCs w:val="24"/>
+        </w:rPr>
+        <w:t xml:space="preserve">Inženjerstvo zahtjeva – prvi korak u kojem ćemo opisati problem i definirati zahtjev u skladu s danim problemom što je u našem slučaju implementacija softvera koji koristi metodu </w:t>
+      </w:r>
+      <w:proofErr w:type="spellStart"/>
+      <w:r>
+        <w:rPr>
+          <w:rFonts w:ascii="Times New Roman" w:hAnsi="Times New Roman" w:cs="Times New Roman"/>
+        </w:rPr>
+        <w:t>Association</w:t>
+      </w:r>
+      <w:proofErr w:type="spellEnd"/>
+      <w:r>
+        <w:rPr>
+          <w:rFonts w:ascii="Times New Roman" w:hAnsi="Times New Roman" w:cs="Times New Roman"/>
+        </w:rPr>
+        <w:t xml:space="preserve"> </w:t>
+      </w:r>
+      <w:proofErr w:type="spellStart"/>
+      <w:r>
+        <w:rPr>
+          <w:rFonts w:ascii="Times New Roman" w:hAnsi="Times New Roman" w:cs="Times New Roman"/>
+        </w:rPr>
+        <w:t>Rule</w:t>
+      </w:r>
+      <w:proofErr w:type="spellEnd"/>
+      <w:r>
+        <w:rPr>
+          <w:rFonts w:ascii="Times New Roman" w:hAnsi="Times New Roman" w:cs="Times New Roman"/>
+        </w:rPr>
+        <w:t xml:space="preserve"> </w:t>
+      </w:r>
+      <w:proofErr w:type="spellStart"/>
+      <w:r>
+        <w:rPr>
+          <w:rFonts w:ascii="Times New Roman" w:hAnsi="Times New Roman" w:cs="Times New Roman"/>
+        </w:rPr>
+        <w:t>Mining</w:t>
+      </w:r>
+      <w:proofErr w:type="spellEnd"/>
+      <w:r>
+        <w:rPr>
+          <w:rFonts w:ascii="Times New Roman" w:hAnsi="Times New Roman" w:cs="Times New Roman"/>
+        </w:rPr>
+        <w:t xml:space="preserve">. Softver bi trebao pomoći statistički odrediti pojedine učestalosti </w:t>
+      </w:r>
+      <w:r>
+        <w:rPr>
+          <w:rFonts w:ascii="Times New Roman" w:hAnsi="Times New Roman" w:cs="Times New Roman"/>
+        </w:rPr>
+        <w:t xml:space="preserve">zločina s obzirom na bazu podataka kojom raspolažemo te tako korisniku aplikacije dati informacije o određenim podacima i statistici. </w:t>
+      </w:r>
+    </w:p>
+    <w:p>
+      <w:pPr>
+        <w:pStyle w:val="Odlomakpopisa"/>
+        <w:numPr>
+          <w:ilvl w:val="0"/>
+          <w:numId w:val="15"/>
+        </w:numPr>
+        <w:spacing w:after="120"/>
+        <w:rPr>
+          <w:rFonts w:ascii="Arial" w:hAnsi="Arial" w:cs="Arial"/>
+          <w:szCs w:val="24"/>
+        </w:rPr>
+      </w:pPr>
+      <w:r>
+        <w:rPr>
+          <w:rFonts w:ascii="Arial" w:hAnsi="Arial" w:cs="Arial"/>
+          <w:szCs w:val="24"/>
+        </w:rPr>
+        <w:t xml:space="preserve">Dizajn </w:t>
+      </w:r>
+      <w:r>
+        <w:rPr>
+          <w:rFonts w:ascii="Arial" w:hAnsi="Arial" w:cs="Arial"/>
+          <w:szCs w:val="24"/>
+        </w:rPr>
+        <w:t>– Dizajn proizvoda se sastoji od izrade apli</w:t>
+      </w:r>
+      <w:r>
+        <w:rPr>
+          <w:rFonts w:ascii="Arial" w:hAnsi="Arial" w:cs="Arial"/>
+          <w:szCs w:val="24"/>
+        </w:rPr>
+        <w:t>kacije te prethodno skiciranja i definiranja dizajna i funkcija</w:t>
+      </w:r>
+    </w:p>
+    <w:p>
+      <w:pPr>
+        <w:pStyle w:val="Odlomakpopisa"/>
+        <w:numPr>
+          <w:ilvl w:val="0"/>
+          <w:numId w:val="15"/>
+        </w:numPr>
+        <w:spacing w:after="120"/>
+        <w:rPr>
+          <w:rFonts w:ascii="Arial" w:hAnsi="Arial" w:cs="Arial"/>
+          <w:szCs w:val="24"/>
+        </w:rPr>
+      </w:pPr>
+      <w:r>
+        <w:rPr>
+          <w:rFonts w:ascii="Arial" w:hAnsi="Arial" w:cs="Arial"/>
+          <w:szCs w:val="24"/>
+        </w:rPr>
+        <w:t>Implementacija</w:t>
+      </w:r>
+      <w:r>
+        <w:rPr>
+          <w:rFonts w:ascii="Arial" w:hAnsi="Arial" w:cs="Arial"/>
+          <w:szCs w:val="24"/>
+        </w:rPr>
+        <w:t xml:space="preserve"> – Izrada aplikacije pomoću </w:t>
+      </w:r>
+      <w:proofErr w:type="spellStart"/>
+      <w:r>
+        <w:rPr>
+          <w:rFonts w:ascii="Arial" w:hAnsi="Arial" w:cs="Arial"/>
+          <w:szCs w:val="24"/>
+        </w:rPr>
+        <w:t>Eclipse</w:t>
+      </w:r>
+      <w:proofErr w:type="spellEnd"/>
+      <w:r>
+        <w:rPr>
+          <w:rFonts w:ascii="Arial" w:hAnsi="Arial" w:cs="Arial"/>
+          <w:szCs w:val="24"/>
+        </w:rPr>
+        <w:t xml:space="preserve"> okruženja, korištenje knjižnice </w:t>
+      </w:r>
+      <w:proofErr w:type="spellStart"/>
+      <w:r>
+        <w:rPr>
+          <w:rFonts w:ascii="Arial" w:hAnsi="Arial" w:cs="Arial"/>
+          <w:szCs w:val="24"/>
+        </w:rPr>
+        <w:t>Swing</w:t>
+      </w:r>
+      <w:proofErr w:type="spellEnd"/>
+      <w:r>
+        <w:rPr>
+          <w:rFonts w:ascii="Arial" w:hAnsi="Arial" w:cs="Arial"/>
+          <w:szCs w:val="24"/>
+        </w:rPr>
+        <w:t xml:space="preserve"> i ostalih knjižnica po potrebi. Povezivanje baze podataka sa a</w:t>
+      </w:r>
+      <w:r>
+        <w:rPr>
+          <w:rFonts w:ascii="Arial" w:hAnsi="Arial" w:cs="Arial"/>
+          <w:szCs w:val="24"/>
+        </w:rPr>
+        <w:t>p</w:t>
+      </w:r>
+      <w:r>
+        <w:rPr>
+          <w:rFonts w:ascii="Arial" w:hAnsi="Arial" w:cs="Arial"/>
+          <w:szCs w:val="24"/>
+        </w:rPr>
+        <w:t xml:space="preserve">likacijom te implementacija algoritma. </w:t>
+      </w:r>
+    </w:p>
+    <w:p>
+      <w:pPr>
+        <w:pStyle w:val="Odlomakpopisa"/>
+        <w:numPr>
+          <w:ilvl w:val="0"/>
+          <w:numId w:val="15"/>
+        </w:numPr>
+        <w:spacing w:after="120"/>
+        <w:rPr>
+          <w:rFonts w:ascii="Arial" w:hAnsi="Arial" w:cs="Arial"/>
+          <w:szCs w:val="24"/>
+        </w:rPr>
+      </w:pPr>
+      <w:r>
+        <w:rPr>
+          <w:rFonts w:ascii="Arial" w:hAnsi="Arial" w:cs="Arial"/>
+          <w:szCs w:val="24"/>
+        </w:rPr>
+        <w:t>Test</w:t>
+      </w:r>
+      <w:r>
+        <w:rPr>
+          <w:rFonts w:ascii="Arial" w:hAnsi="Arial" w:cs="Arial"/>
+          <w:szCs w:val="24"/>
+        </w:rPr>
+        <w:t xml:space="preserve"> – povezana sa fazom implementacije tako da ćemo </w:t>
+      </w:r>
+      <w:proofErr w:type="spellStart"/>
+      <w:r>
+        <w:rPr>
+          <w:rFonts w:ascii="Arial" w:hAnsi="Arial" w:cs="Arial"/>
+          <w:szCs w:val="24"/>
+        </w:rPr>
+        <w:t>test</w:t>
+      </w:r>
+      <w:r>
+        <w:rPr>
+          <w:rFonts w:ascii="Arial" w:hAnsi="Arial" w:cs="Arial"/>
+          <w:szCs w:val="24"/>
+        </w:rPr>
+        <w:t>r</w:t>
+      </w:r>
+      <w:r>
+        <w:rPr>
+          <w:rFonts w:ascii="Arial" w:hAnsi="Arial" w:cs="Arial"/>
+          <w:szCs w:val="24"/>
+        </w:rPr>
+        <w:t>iati</w:t>
+      </w:r>
+      <w:proofErr w:type="spellEnd"/>
+      <w:r>
+        <w:rPr>
+          <w:rFonts w:ascii="Arial" w:hAnsi="Arial" w:cs="Arial"/>
+          <w:szCs w:val="24"/>
+        </w:rPr>
+        <w:t xml:space="preserve"> što je prije moguće kako bismo otklonili potencijalne probleme</w:t>
+      </w:r>
+    </w:p>
+    <w:p>
+      <w:pPr>
+        <w:pStyle w:val="Odlomakpopisa"/>
+        <w:numPr>
+          <w:ilvl w:val="0"/>
+          <w:numId w:val="15"/>
+        </w:numPr>
+        <w:spacing w:after="120"/>
+        <w:rPr>
+          <w:rFonts w:ascii="Arial" w:hAnsi="Arial" w:cs="Arial"/>
+          <w:szCs w:val="24"/>
+        </w:rPr>
+      </w:pPr>
+      <w:r>
+        <w:rPr>
+          <w:rFonts w:ascii="Arial" w:hAnsi="Arial" w:cs="Arial"/>
+          <w:szCs w:val="24"/>
+        </w:rPr>
+        <w:t>Održavanje</w:t>
+      </w:r>
+      <w:r>
+        <w:rPr>
+          <w:rFonts w:ascii="Arial" w:hAnsi="Arial" w:cs="Arial"/>
+          <w:szCs w:val="24"/>
+        </w:rPr>
+        <w:t xml:space="preserve"> </w:t>
+      </w:r>
+      <w:r>
+        <w:rPr>
+          <w:rFonts w:ascii="Arial" w:hAnsi="Arial" w:cs="Arial"/>
+          <w:szCs w:val="24"/>
+        </w:rPr>
+        <w:t>– u ovoj fazi nastojat ćemo poboljšati naš programski proizvod kako bismo pružili korisniku što je moguće bolju iskoristivost naše aplikacije te mu pružiti veću mogućnost prilikom odabira vrijednosti i raspolaganja podacima</w:t>
+      </w:r>
+      <w:bookmarkStart w:id="0" w:name="_GoBack"/>
+      <w:bookmarkEnd w:id="0"/>
+    </w:p>
+    <w:p>
+      <w:pPr>
+        <w:spacing w:after="120"/>
+        <w:ind w:left="720"/>
+        <w:rPr>
+          <w:rFonts w:ascii="Arial" w:hAnsi="Arial" w:cs="Arial"/>
+          <w:szCs w:val="24"/>
+        </w:rPr>
+      </w:pPr>
+      <w:r>
+        <w:rPr>
+          <w:rFonts w:ascii="Arial" w:hAnsi="Arial" w:cs="Arial"/>
+          <w:szCs w:val="24"/>
+        </w:rPr>
+        <w:t xml:space="preserve">*/ Marin </w:t>
+      </w:r>
+      <w:proofErr w:type="spellStart"/>
+      <w:r>
+        <w:rPr>
+          <w:rFonts w:ascii="Arial" w:hAnsi="Arial" w:cs="Arial"/>
+          <w:szCs w:val="24"/>
+        </w:rPr>
+        <w:t>Markanjević</w:t>
+      </w:r>
+      <w:proofErr w:type="spellEnd"/>
+    </w:p>
+    <w:p>
+      <w:pPr>
+        <w:pStyle w:val="Odlomakpopisa"/>
         <w:numPr>
           <w:ilvl w:val="1"/>
           <w:numId w:val="3"/>
@@ -2065,7 +2380,7 @@
     </w:p>
     <w:tbl>
       <w:tblPr>
-        <w:tblStyle w:val="TableGrid"/>
+        <w:tblStyle w:val="Reetkatablice"/>
         <w:tblW w:w="9027" w:type="dxa"/>
         <w:tblInd w:w="720" w:type="dxa"/>
         <w:tblLook w:val="04A0" w:firstRow="1" w:lastRow="0" w:firstColumn="1" w:lastColumn="0" w:noHBand="0" w:noVBand="1"/>
@@ -2547,12 +2862,10 @@
         </w:rPr>
         <w:t>Svaki član projektnog tima predaje svoj dokument i zadatke projektnom manageru koji odlučuje o tome koliko je ispravno neki zadatak odrađen te na temelju toga zadaje druge zadatke.</w:t>
       </w:r>
-      <w:bookmarkStart w:id="0" w:name="_GoBack"/>
-      <w:bookmarkEnd w:id="0"/>
-    </w:p>
-    <w:p>
-      <w:pPr>
-        <w:pStyle w:val="ListParagraph"/>
+    </w:p>
+    <w:p>
+      <w:pPr>
+        <w:pStyle w:val="Odlomakpopisa"/>
         <w:numPr>
           <w:ilvl w:val="1"/>
           <w:numId w:val="3"/>
@@ -2575,7 +2888,7 @@
     </w:p>
     <w:p>
       <w:pPr>
-        <w:pStyle w:val="ListParagraph"/>
+        <w:pStyle w:val="Odlomakpopisa"/>
         <w:numPr>
           <w:ilvl w:val="0"/>
           <w:numId w:val="13"/>
@@ -2597,7 +2910,7 @@
     </w:p>
     <w:p>
       <w:pPr>
-        <w:pStyle w:val="ListParagraph"/>
+        <w:pStyle w:val="Odlomakpopisa"/>
         <w:numPr>
           <w:ilvl w:val="0"/>
           <w:numId w:val="13"/>
@@ -2619,7 +2932,7 @@
     </w:p>
     <w:p>
       <w:pPr>
-        <w:pStyle w:val="ListParagraph"/>
+        <w:pStyle w:val="Odlomakpopisa"/>
         <w:numPr>
           <w:ilvl w:val="0"/>
           <w:numId w:val="13"/>
@@ -2641,7 +2954,7 @@
     </w:p>
     <w:p>
       <w:pPr>
-        <w:pStyle w:val="ListParagraph"/>
+        <w:pStyle w:val="Odlomakpopisa"/>
         <w:numPr>
           <w:ilvl w:val="0"/>
           <w:numId w:val="13"/>
@@ -2663,7 +2976,7 @@
     </w:p>
     <w:p>
       <w:pPr>
-        <w:pStyle w:val="ListParagraph"/>
+        <w:pStyle w:val="Odlomakpopisa"/>
         <w:numPr>
           <w:ilvl w:val="0"/>
           <w:numId w:val="13"/>
@@ -2700,7 +3013,7 @@
     </w:p>
     <w:p>
       <w:pPr>
-        <w:pStyle w:val="ListParagraph"/>
+        <w:pStyle w:val="Odlomakpopisa"/>
         <w:numPr>
           <w:ilvl w:val="0"/>
           <w:numId w:val="3"/>
@@ -2728,7 +3041,7 @@
     </w:p>
     <w:p>
       <w:pPr>
-        <w:pStyle w:val="ListParagraph"/>
+        <w:pStyle w:val="Odlomakpopisa"/>
         <w:spacing w:before="480" w:after="120"/>
         <w:ind w:left="360"/>
         <w:rPr>
@@ -2742,7 +3055,7 @@
     </w:p>
     <w:p>
       <w:pPr>
-        <w:pStyle w:val="ListParagraph"/>
+        <w:pStyle w:val="Odlomakpopisa"/>
         <w:numPr>
           <w:ilvl w:val="1"/>
           <w:numId w:val="3"/>
@@ -2765,7 +3078,7 @@
     </w:p>
     <w:p>
       <w:pPr>
-        <w:pStyle w:val="ListParagraph"/>
+        <w:pStyle w:val="Odlomakpopisa"/>
         <w:tabs>
           <w:tab w:val="left" w:pos="1512"/>
           <w:tab w:val="center" w:pos="5076"/>
@@ -2803,7 +3116,7 @@
     </w:p>
     <w:p>
       <w:pPr>
-        <w:pStyle w:val="ListParagraph"/>
+        <w:pStyle w:val="Odlomakpopisa"/>
         <w:tabs>
           <w:tab w:val="left" w:pos="1512"/>
           <w:tab w:val="center" w:pos="5076"/>
@@ -2888,7 +3201,7 @@
     </w:p>
     <w:p>
       <w:pPr>
-        <w:pStyle w:val="ListParagraph"/>
+        <w:pStyle w:val="Odlomakpopisa"/>
         <w:tabs>
           <w:tab w:val="left" w:pos="4152"/>
         </w:tabs>
@@ -2901,7 +3214,7 @@
     </w:p>
     <w:p>
       <w:pPr>
-        <w:pStyle w:val="ListParagraph"/>
+        <w:pStyle w:val="Odlomakpopisa"/>
         <w:tabs>
           <w:tab w:val="left" w:pos="4392"/>
         </w:tabs>
@@ -2917,7 +3230,7 @@
     </w:p>
     <w:p>
       <w:pPr>
-        <w:pStyle w:val="ListParagraph"/>
+        <w:pStyle w:val="Odlomakpopisa"/>
         <w:tabs>
           <w:tab w:val="left" w:pos="4392"/>
         </w:tabs>
@@ -2933,7 +3246,7 @@
     </w:p>
     <w:p>
       <w:pPr>
-        <w:pStyle w:val="ListParagraph"/>
+        <w:pStyle w:val="Odlomakpopisa"/>
         <w:tabs>
           <w:tab w:val="left" w:pos="4392"/>
         </w:tabs>
@@ -2949,7 +3262,7 @@
     </w:p>
     <w:p>
       <w:pPr>
-        <w:pStyle w:val="ListParagraph"/>
+        <w:pStyle w:val="Odlomakpopisa"/>
         <w:tabs>
           <w:tab w:val="left" w:pos="4392"/>
         </w:tabs>
@@ -2965,7 +3278,7 @@
     </w:p>
     <w:p>
       <w:pPr>
-        <w:pStyle w:val="ListParagraph"/>
+        <w:pStyle w:val="Odlomakpopisa"/>
         <w:tabs>
           <w:tab w:val="left" w:pos="4392"/>
         </w:tabs>
@@ -2981,7 +3294,7 @@
     </w:p>
     <w:p>
       <w:pPr>
-        <w:pStyle w:val="ListParagraph"/>
+        <w:pStyle w:val="Odlomakpopisa"/>
         <w:tabs>
           <w:tab w:val="left" w:pos="4392"/>
         </w:tabs>
@@ -2997,7 +3310,7 @@
     </w:p>
     <w:p>
       <w:pPr>
-        <w:pStyle w:val="ListParagraph"/>
+        <w:pStyle w:val="Odlomakpopisa"/>
         <w:tabs>
           <w:tab w:val="left" w:pos="4392"/>
         </w:tabs>
@@ -3013,7 +3326,7 @@
     </w:p>
     <w:p>
       <w:pPr>
-        <w:pStyle w:val="ListParagraph"/>
+        <w:pStyle w:val="Odlomakpopisa"/>
         <w:tabs>
           <w:tab w:val="left" w:pos="4392"/>
         </w:tabs>
@@ -3029,7 +3342,7 @@
     </w:p>
     <w:p>
       <w:pPr>
-        <w:pStyle w:val="ListParagraph"/>
+        <w:pStyle w:val="Odlomakpopisa"/>
         <w:tabs>
           <w:tab w:val="left" w:pos="4392"/>
         </w:tabs>
@@ -3071,7 +3384,7 @@
     </w:p>
     <w:p>
       <w:pPr>
-        <w:pStyle w:val="ListParagraph"/>
+        <w:pStyle w:val="Odlomakpopisa"/>
         <w:tabs>
           <w:tab w:val="left" w:pos="4392"/>
         </w:tabs>
@@ -3087,7 +3400,7 @@
     </w:p>
     <w:p>
       <w:pPr>
-        <w:pStyle w:val="ListParagraph"/>
+        <w:pStyle w:val="Odlomakpopisa"/>
         <w:spacing w:before="240" w:after="120"/>
         <w:ind w:left="792"/>
         <w:rPr>
@@ -3109,7 +3422,7 @@
     </w:p>
     <w:p>
       <w:pPr>
-        <w:pStyle w:val="ListParagraph"/>
+        <w:pStyle w:val="Odlomakpopisa"/>
         <w:numPr>
           <w:ilvl w:val="2"/>
           <w:numId w:val="3"/>
@@ -3133,7 +3446,7 @@
     </w:p>
     <w:p>
       <w:pPr>
-        <w:pStyle w:val="ListParagraph"/>
+        <w:pStyle w:val="Odlomakpopisa"/>
         <w:numPr>
           <w:ilvl w:val="0"/>
           <w:numId w:val="8"/>
@@ -3154,7 +3467,7 @@
     </w:p>
     <w:p>
       <w:pPr>
-        <w:pStyle w:val="ListParagraph"/>
+        <w:pStyle w:val="Odlomakpopisa"/>
         <w:numPr>
           <w:ilvl w:val="0"/>
           <w:numId w:val="8"/>
@@ -3175,7 +3488,7 @@
     </w:p>
     <w:p>
       <w:pPr>
-        <w:pStyle w:val="ListParagraph"/>
+        <w:pStyle w:val="Odlomakpopisa"/>
         <w:numPr>
           <w:ilvl w:val="0"/>
           <w:numId w:val="8"/>
@@ -3196,7 +3509,7 @@
     </w:p>
     <w:p>
       <w:pPr>
-        <w:pStyle w:val="ListParagraph"/>
+        <w:pStyle w:val="Odlomakpopisa"/>
         <w:numPr>
           <w:ilvl w:val="2"/>
           <w:numId w:val="3"/>
@@ -3217,7 +3530,7 @@
     </w:p>
     <w:p>
       <w:pPr>
-        <w:pStyle w:val="ListParagraph"/>
+        <w:pStyle w:val="Odlomakpopisa"/>
         <w:numPr>
           <w:ilvl w:val="0"/>
           <w:numId w:val="14"/>
@@ -3238,7 +3551,7 @@
     </w:p>
     <w:p>
       <w:pPr>
-        <w:pStyle w:val="ListParagraph"/>
+        <w:pStyle w:val="Odlomakpopisa"/>
         <w:numPr>
           <w:ilvl w:val="0"/>
           <w:numId w:val="14"/>
@@ -3259,7 +3572,7 @@
     </w:p>
     <w:p>
       <w:pPr>
-        <w:pStyle w:val="ListParagraph"/>
+        <w:pStyle w:val="Odlomakpopisa"/>
         <w:numPr>
           <w:ilvl w:val="0"/>
           <w:numId w:val="14"/>
@@ -3280,7 +3593,7 @@
     </w:p>
     <w:p>
       <w:pPr>
-        <w:pStyle w:val="ListParagraph"/>
+        <w:pStyle w:val="Odlomakpopisa"/>
         <w:numPr>
           <w:ilvl w:val="2"/>
           <w:numId w:val="3"/>
@@ -3301,7 +3614,7 @@
     </w:p>
     <w:p>
       <w:pPr>
-        <w:pStyle w:val="ListParagraph"/>
+        <w:pStyle w:val="Odlomakpopisa"/>
         <w:numPr>
           <w:ilvl w:val="0"/>
           <w:numId w:val="8"/>
@@ -3329,7 +3642,7 @@
     </w:p>
     <w:p>
       <w:pPr>
-        <w:pStyle w:val="ListParagraph"/>
+        <w:pStyle w:val="Odlomakpopisa"/>
         <w:numPr>
           <w:ilvl w:val="0"/>
           <w:numId w:val="8"/>
@@ -3350,7 +3663,7 @@
     </w:p>
     <w:p>
       <w:pPr>
-        <w:pStyle w:val="ListParagraph"/>
+        <w:pStyle w:val="Odlomakpopisa"/>
         <w:numPr>
           <w:ilvl w:val="0"/>
           <w:numId w:val="8"/>
@@ -3371,7 +3684,7 @@
     </w:p>
     <w:p>
       <w:pPr>
-        <w:pStyle w:val="ListParagraph"/>
+        <w:pStyle w:val="Odlomakpopisa"/>
         <w:numPr>
           <w:ilvl w:val="2"/>
           <w:numId w:val="3"/>
@@ -3387,19 +3700,12 @@
           <w:rFonts w:ascii="Arial" w:hAnsi="Arial" w:cs="Arial"/>
           <w:i/>
         </w:rPr>
-        <w:t>Zadaća</w:t>
-      </w:r>
-      <w:r>
-        <w:rPr>
-          <w:rFonts w:ascii="Arial" w:hAnsi="Arial" w:cs="Arial"/>
-          <w:i/>
-        </w:rPr>
-        <w:t xml:space="preserve"> 4</w:t>
-      </w:r>
-    </w:p>
-    <w:p>
-      <w:pPr>
-        <w:pStyle w:val="ListParagraph"/>
+        <w:t>Zadaća 4</w:t>
+      </w:r>
+    </w:p>
+    <w:p>
+      <w:pPr>
+        <w:pStyle w:val="Odlomakpopisa"/>
         <w:numPr>
           <w:ilvl w:val="0"/>
           <w:numId w:val="14"/>
@@ -3420,7 +3726,7 @@
     </w:p>
     <w:p>
       <w:pPr>
-        <w:pStyle w:val="ListParagraph"/>
+        <w:pStyle w:val="Odlomakpopisa"/>
         <w:numPr>
           <w:ilvl w:val="0"/>
           <w:numId w:val="14"/>
@@ -3441,7 +3747,7 @@
     </w:p>
     <w:p>
       <w:pPr>
-        <w:pStyle w:val="ListParagraph"/>
+        <w:pStyle w:val="Odlomakpopisa"/>
         <w:numPr>
           <w:ilvl w:val="0"/>
           <w:numId w:val="14"/>
@@ -3462,7 +3768,7 @@
     </w:p>
     <w:p>
       <w:pPr>
-        <w:pStyle w:val="ListParagraph"/>
+        <w:pStyle w:val="Odlomakpopisa"/>
         <w:numPr>
           <w:ilvl w:val="2"/>
           <w:numId w:val="3"/>
@@ -3478,19 +3784,12 @@
           <w:rFonts w:ascii="Arial" w:hAnsi="Arial" w:cs="Arial"/>
           <w:i/>
         </w:rPr>
-        <w:t>Zadaća</w:t>
-      </w:r>
-      <w:r>
-        <w:rPr>
-          <w:rFonts w:ascii="Arial" w:hAnsi="Arial" w:cs="Arial"/>
-          <w:i/>
-        </w:rPr>
-        <w:t xml:space="preserve"> 5</w:t>
-      </w:r>
-    </w:p>
-    <w:p>
-      <w:pPr>
-        <w:pStyle w:val="ListParagraph"/>
+        <w:t>Zadaća 5</w:t>
+      </w:r>
+    </w:p>
+    <w:p>
+      <w:pPr>
+        <w:pStyle w:val="Odlomakpopisa"/>
         <w:numPr>
           <w:ilvl w:val="0"/>
           <w:numId w:val="14"/>
@@ -3511,7 +3810,7 @@
     </w:p>
     <w:p>
       <w:pPr>
-        <w:pStyle w:val="ListParagraph"/>
+        <w:pStyle w:val="Odlomakpopisa"/>
         <w:numPr>
           <w:ilvl w:val="0"/>
           <w:numId w:val="14"/>
@@ -3532,7 +3831,7 @@
     </w:p>
     <w:p>
       <w:pPr>
-        <w:pStyle w:val="ListParagraph"/>
+        <w:pStyle w:val="Odlomakpopisa"/>
         <w:numPr>
           <w:ilvl w:val="0"/>
           <w:numId w:val="14"/>
@@ -3553,7 +3852,7 @@
     </w:p>
     <w:p>
       <w:pPr>
-        <w:pStyle w:val="ListParagraph"/>
+        <w:pStyle w:val="Odlomakpopisa"/>
         <w:numPr>
           <w:ilvl w:val="2"/>
           <w:numId w:val="3"/>
@@ -3569,19 +3868,12 @@
           <w:rFonts w:ascii="Arial" w:hAnsi="Arial" w:cs="Arial"/>
           <w:i/>
         </w:rPr>
-        <w:t>Zadaća</w:t>
-      </w:r>
-      <w:r>
-        <w:rPr>
-          <w:rFonts w:ascii="Arial" w:hAnsi="Arial" w:cs="Arial"/>
-          <w:i/>
-        </w:rPr>
-        <w:t xml:space="preserve"> 6</w:t>
-      </w:r>
-    </w:p>
-    <w:p>
-      <w:pPr>
-        <w:pStyle w:val="ListParagraph"/>
+        <w:t>Zadaća 6</w:t>
+      </w:r>
+    </w:p>
+    <w:p>
+      <w:pPr>
+        <w:pStyle w:val="Odlomakpopisa"/>
         <w:numPr>
           <w:ilvl w:val="0"/>
           <w:numId w:val="14"/>
@@ -3602,7 +3894,7 @@
     </w:p>
     <w:p>
       <w:pPr>
-        <w:pStyle w:val="ListParagraph"/>
+        <w:pStyle w:val="Odlomakpopisa"/>
         <w:numPr>
           <w:ilvl w:val="0"/>
           <w:numId w:val="14"/>
@@ -3623,7 +3915,7 @@
     </w:p>
     <w:p>
       <w:pPr>
-        <w:pStyle w:val="ListParagraph"/>
+        <w:pStyle w:val="Odlomakpopisa"/>
         <w:numPr>
           <w:ilvl w:val="0"/>
           <w:numId w:val="14"/>
@@ -3644,7 +3936,7 @@
     </w:p>
     <w:p>
       <w:pPr>
-        <w:pStyle w:val="ListParagraph"/>
+        <w:pStyle w:val="Odlomakpopisa"/>
         <w:numPr>
           <w:ilvl w:val="2"/>
           <w:numId w:val="3"/>
@@ -3660,19 +3952,12 @@
           <w:rFonts w:ascii="Arial" w:hAnsi="Arial" w:cs="Arial"/>
           <w:i/>
         </w:rPr>
-        <w:t>Zadaća</w:t>
-      </w:r>
-      <w:r>
-        <w:rPr>
-          <w:rFonts w:ascii="Arial" w:hAnsi="Arial" w:cs="Arial"/>
-          <w:i/>
-        </w:rPr>
-        <w:t xml:space="preserve"> 7</w:t>
-      </w:r>
-    </w:p>
-    <w:p>
-      <w:pPr>
-        <w:pStyle w:val="ListParagraph"/>
+        <w:t>Zadaća 7</w:t>
+      </w:r>
+    </w:p>
+    <w:p>
+      <w:pPr>
+        <w:pStyle w:val="Odlomakpopisa"/>
         <w:numPr>
           <w:ilvl w:val="0"/>
           <w:numId w:val="14"/>
@@ -3693,7 +3978,7 @@
     </w:p>
     <w:p>
       <w:pPr>
-        <w:pStyle w:val="ListParagraph"/>
+        <w:pStyle w:val="Odlomakpopisa"/>
         <w:numPr>
           <w:ilvl w:val="0"/>
           <w:numId w:val="14"/>
@@ -3714,7 +3999,7 @@
     </w:p>
     <w:p>
       <w:pPr>
-        <w:pStyle w:val="ListParagraph"/>
+        <w:pStyle w:val="Odlomakpopisa"/>
         <w:numPr>
           <w:ilvl w:val="0"/>
           <w:numId w:val="14"/>
@@ -3735,7 +4020,7 @@
     </w:p>
     <w:p>
       <w:pPr>
-        <w:pStyle w:val="ListParagraph"/>
+        <w:pStyle w:val="Odlomakpopisa"/>
         <w:numPr>
           <w:ilvl w:val="2"/>
           <w:numId w:val="3"/>
@@ -3751,19 +4036,12 @@
           <w:rFonts w:ascii="Arial" w:hAnsi="Arial" w:cs="Arial"/>
           <w:i/>
         </w:rPr>
-        <w:t>Zadaća</w:t>
-      </w:r>
-      <w:r>
-        <w:rPr>
-          <w:rFonts w:ascii="Arial" w:hAnsi="Arial" w:cs="Arial"/>
-          <w:i/>
-        </w:rPr>
-        <w:t xml:space="preserve"> 8</w:t>
-      </w:r>
-    </w:p>
-    <w:p>
-      <w:pPr>
-        <w:pStyle w:val="ListParagraph"/>
+        <w:t>Zadaća 8</w:t>
+      </w:r>
+    </w:p>
+    <w:p>
+      <w:pPr>
+        <w:pStyle w:val="Odlomakpopisa"/>
         <w:numPr>
           <w:ilvl w:val="0"/>
           <w:numId w:val="14"/>
@@ -3777,7 +4055,7 @@
     </w:p>
     <w:p>
       <w:pPr>
-        <w:pStyle w:val="ListParagraph"/>
+        <w:pStyle w:val="Odlomakpopisa"/>
         <w:numPr>
           <w:ilvl w:val="0"/>
           <w:numId w:val="14"/>
@@ -3798,7 +4076,7 @@
     </w:p>
     <w:p>
       <w:pPr>
-        <w:pStyle w:val="ListParagraph"/>
+        <w:pStyle w:val="Odlomakpopisa"/>
         <w:numPr>
           <w:ilvl w:val="0"/>
           <w:numId w:val="14"/>
@@ -3819,7 +4097,7 @@
     </w:p>
     <w:p>
       <w:pPr>
-        <w:pStyle w:val="ListParagraph"/>
+        <w:pStyle w:val="Odlomakpopisa"/>
         <w:numPr>
           <w:ilvl w:val="2"/>
           <w:numId w:val="3"/>
@@ -3835,19 +4113,12 @@
           <w:rFonts w:ascii="Arial" w:hAnsi="Arial" w:cs="Arial"/>
           <w:i/>
         </w:rPr>
-        <w:t>Zadaća</w:t>
-      </w:r>
-      <w:r>
-        <w:rPr>
-          <w:rFonts w:ascii="Arial" w:hAnsi="Arial" w:cs="Arial"/>
-          <w:i/>
-        </w:rPr>
-        <w:t xml:space="preserve"> 9</w:t>
-      </w:r>
-    </w:p>
-    <w:p>
-      <w:pPr>
-        <w:pStyle w:val="ListParagraph"/>
+        <w:t>Zadaća 9</w:t>
+      </w:r>
+    </w:p>
+    <w:p>
+      <w:pPr>
+        <w:pStyle w:val="Odlomakpopisa"/>
         <w:numPr>
           <w:ilvl w:val="0"/>
           <w:numId w:val="14"/>
@@ -3860,7 +4131,7 @@
     </w:p>
     <w:p>
       <w:pPr>
-        <w:pStyle w:val="ListParagraph"/>
+        <w:pStyle w:val="Odlomakpopisa"/>
         <w:numPr>
           <w:ilvl w:val="0"/>
           <w:numId w:val="14"/>
@@ -3881,7 +4152,7 @@
     </w:p>
     <w:p>
       <w:pPr>
-        <w:pStyle w:val="ListParagraph"/>
+        <w:pStyle w:val="Odlomakpopisa"/>
         <w:numPr>
           <w:ilvl w:val="0"/>
           <w:numId w:val="14"/>
@@ -3917,7 +4188,7 @@
     </w:p>
     <w:p>
       <w:pPr>
-        <w:pStyle w:val="ListParagraph"/>
+        <w:pStyle w:val="Odlomakpopisa"/>
         <w:numPr>
           <w:ilvl w:val="2"/>
           <w:numId w:val="3"/>
@@ -3939,7 +4210,7 @@
     </w:p>
     <w:p>
       <w:pPr>
-        <w:pStyle w:val="ListParagraph"/>
+        <w:pStyle w:val="Odlomakpopisa"/>
         <w:numPr>
           <w:ilvl w:val="0"/>
           <w:numId w:val="14"/>
@@ -3952,7 +4223,7 @@
     </w:p>
     <w:p>
       <w:pPr>
-        <w:pStyle w:val="ListParagraph"/>
+        <w:pStyle w:val="Odlomakpopisa"/>
         <w:numPr>
           <w:ilvl w:val="0"/>
           <w:numId w:val="14"/>
@@ -3973,7 +4244,7 @@
     </w:p>
     <w:p>
       <w:pPr>
-        <w:pStyle w:val="ListParagraph"/>
+        <w:pStyle w:val="Odlomakpopisa"/>
         <w:numPr>
           <w:ilvl w:val="0"/>
           <w:numId w:val="14"/>
@@ -3994,7 +4265,7 @@
     </w:p>
     <w:p>
       <w:pPr>
-        <w:pStyle w:val="ListParagraph"/>
+        <w:pStyle w:val="Odlomakpopisa"/>
         <w:numPr>
           <w:ilvl w:val="2"/>
           <w:numId w:val="3"/>
@@ -4015,7 +4286,7 @@
     </w:p>
     <w:p>
       <w:pPr>
-        <w:pStyle w:val="ListParagraph"/>
+        <w:pStyle w:val="Odlomakpopisa"/>
         <w:numPr>
           <w:ilvl w:val="0"/>
           <w:numId w:val="14"/>
@@ -4028,7 +4299,7 @@
     </w:p>
     <w:p>
       <w:pPr>
-        <w:pStyle w:val="ListParagraph"/>
+        <w:pStyle w:val="Odlomakpopisa"/>
         <w:numPr>
           <w:ilvl w:val="0"/>
           <w:numId w:val="14"/>
@@ -4049,7 +4320,7 @@
     </w:p>
     <w:p>
       <w:pPr>
-        <w:pStyle w:val="ListParagraph"/>
+        <w:pStyle w:val="Odlomakpopisa"/>
         <w:numPr>
           <w:ilvl w:val="0"/>
           <w:numId w:val="14"/>
@@ -4070,7 +4341,7 @@
     </w:p>
     <w:p>
       <w:pPr>
-        <w:pStyle w:val="ListParagraph"/>
+        <w:pStyle w:val="Odlomakpopisa"/>
         <w:numPr>
           <w:ilvl w:val="2"/>
           <w:numId w:val="3"/>
@@ -4086,14 +4357,7 @@
           <w:rFonts w:ascii="Arial" w:hAnsi="Arial" w:cs="Arial"/>
           <w:i/>
         </w:rPr>
-        <w:t>Zadaća</w:t>
-      </w:r>
-      <w:r>
-        <w:rPr>
-          <w:rFonts w:ascii="Arial" w:hAnsi="Arial" w:cs="Arial"/>
-          <w:i/>
-        </w:rPr>
-        <w:t xml:space="preserve"> </w:t>
+        <w:t xml:space="preserve">Zadaća </w:t>
       </w:r>
       <w:r>
         <w:rPr>
@@ -4105,7 +4369,7 @@
     </w:p>
     <w:p>
       <w:pPr>
-        <w:pStyle w:val="ListParagraph"/>
+        <w:pStyle w:val="Odlomakpopisa"/>
         <w:numPr>
           <w:ilvl w:val="0"/>
           <w:numId w:val="14"/>
@@ -4126,7 +4390,7 @@
     </w:p>
     <w:p>
       <w:pPr>
-        <w:pStyle w:val="ListParagraph"/>
+        <w:pStyle w:val="Odlomakpopisa"/>
         <w:numPr>
           <w:ilvl w:val="0"/>
           <w:numId w:val="14"/>
@@ -4147,7 +4411,7 @@
     </w:p>
     <w:p>
       <w:pPr>
-        <w:pStyle w:val="ListParagraph"/>
+        <w:pStyle w:val="Odlomakpopisa"/>
         <w:numPr>
           <w:ilvl w:val="0"/>
           <w:numId w:val="14"/>
@@ -4168,7 +4432,7 @@
     </w:p>
     <w:p>
       <w:pPr>
-        <w:pStyle w:val="ListParagraph"/>
+        <w:pStyle w:val="Odlomakpopisa"/>
         <w:numPr>
           <w:ilvl w:val="2"/>
           <w:numId w:val="3"/>
@@ -4184,14 +4448,7 @@
           <w:rFonts w:ascii="Arial" w:hAnsi="Arial" w:cs="Arial"/>
           <w:i/>
         </w:rPr>
-        <w:t>Zadaća</w:t>
-      </w:r>
-      <w:r>
-        <w:rPr>
-          <w:rFonts w:ascii="Arial" w:hAnsi="Arial" w:cs="Arial"/>
-          <w:i/>
-        </w:rPr>
-        <w:t xml:space="preserve"> 1</w:t>
+        <w:t>Zadaća 1</w:t>
       </w:r>
       <w:r>
         <w:rPr>
@@ -4203,7 +4460,7 @@
     </w:p>
     <w:p>
       <w:pPr>
-        <w:pStyle w:val="ListParagraph"/>
+        <w:pStyle w:val="Odlomakpopisa"/>
         <w:numPr>
           <w:ilvl w:val="0"/>
           <w:numId w:val="14"/>
@@ -4224,7 +4481,7 @@
     </w:p>
     <w:p>
       <w:pPr>
-        <w:pStyle w:val="ListParagraph"/>
+        <w:pStyle w:val="Odlomakpopisa"/>
         <w:numPr>
           <w:ilvl w:val="0"/>
           <w:numId w:val="14"/>
@@ -4245,7 +4502,7 @@
     </w:p>
     <w:p>
       <w:pPr>
-        <w:pStyle w:val="ListParagraph"/>
+        <w:pStyle w:val="Odlomakpopisa"/>
         <w:numPr>
           <w:ilvl w:val="0"/>
           <w:numId w:val="14"/>
@@ -4266,7 +4523,7 @@
     </w:p>
     <w:p>
       <w:pPr>
-        <w:pStyle w:val="ListParagraph"/>
+        <w:pStyle w:val="Odlomakpopisa"/>
         <w:numPr>
           <w:ilvl w:val="2"/>
           <w:numId w:val="3"/>
@@ -4282,14 +4539,7 @@
           <w:rFonts w:ascii="Arial" w:hAnsi="Arial" w:cs="Arial"/>
           <w:i/>
         </w:rPr>
-        <w:t>Zadaća</w:t>
-      </w:r>
-      <w:r>
-        <w:rPr>
-          <w:rFonts w:ascii="Arial" w:hAnsi="Arial" w:cs="Arial"/>
-          <w:i/>
-        </w:rPr>
-        <w:t xml:space="preserve"> 1</w:t>
+        <w:t>Zadaća 1</w:t>
       </w:r>
       <w:r>
         <w:rPr>
@@ -4301,7 +4551,7 @@
     </w:p>
     <w:p>
       <w:pPr>
-        <w:pStyle w:val="ListParagraph"/>
+        <w:pStyle w:val="Odlomakpopisa"/>
         <w:numPr>
           <w:ilvl w:val="0"/>
           <w:numId w:val="14"/>
@@ -4322,7 +4572,7 @@
     </w:p>
     <w:p>
       <w:pPr>
-        <w:pStyle w:val="ListParagraph"/>
+        <w:pStyle w:val="Odlomakpopisa"/>
         <w:numPr>
           <w:ilvl w:val="0"/>
           <w:numId w:val="14"/>
@@ -4343,7 +4593,7 @@
     </w:p>
     <w:p>
       <w:pPr>
-        <w:pStyle w:val="ListParagraph"/>
+        <w:pStyle w:val="Odlomakpopisa"/>
         <w:numPr>
           <w:ilvl w:val="0"/>
           <w:numId w:val="14"/>
@@ -4364,7 +4614,7 @@
     </w:p>
     <w:p>
       <w:pPr>
-        <w:pStyle w:val="ListParagraph"/>
+        <w:pStyle w:val="Odlomakpopisa"/>
         <w:numPr>
           <w:ilvl w:val="2"/>
           <w:numId w:val="3"/>
@@ -4380,14 +4630,7 @@
           <w:rFonts w:ascii="Arial" w:hAnsi="Arial" w:cs="Arial"/>
           <w:i/>
         </w:rPr>
-        <w:t>Zadaća</w:t>
-      </w:r>
-      <w:r>
-        <w:rPr>
-          <w:rFonts w:ascii="Arial" w:hAnsi="Arial" w:cs="Arial"/>
-          <w:i/>
-        </w:rPr>
-        <w:t xml:space="preserve"> 1</w:t>
+        <w:t>Zadaća 1</w:t>
       </w:r>
       <w:r>
         <w:rPr>
@@ -4399,7 +4642,7 @@
     </w:p>
     <w:p>
       <w:pPr>
-        <w:pStyle w:val="ListParagraph"/>
+        <w:pStyle w:val="Odlomakpopisa"/>
         <w:numPr>
           <w:ilvl w:val="0"/>
           <w:numId w:val="14"/>
@@ -4420,7 +4663,7 @@
     </w:p>
     <w:p>
       <w:pPr>
-        <w:pStyle w:val="ListParagraph"/>
+        <w:pStyle w:val="Odlomakpopisa"/>
         <w:numPr>
           <w:ilvl w:val="0"/>
           <w:numId w:val="14"/>
@@ -4441,7 +4684,7 @@
     </w:p>
     <w:p>
       <w:pPr>
-        <w:pStyle w:val="ListParagraph"/>
+        <w:pStyle w:val="Odlomakpopisa"/>
         <w:numPr>
           <w:ilvl w:val="0"/>
           <w:numId w:val="14"/>
@@ -4462,7 +4705,7 @@
     </w:p>
     <w:p>
       <w:pPr>
-        <w:pStyle w:val="ListParagraph"/>
+        <w:pStyle w:val="Odlomakpopisa"/>
         <w:numPr>
           <w:ilvl w:val="2"/>
           <w:numId w:val="3"/>
@@ -4478,19 +4721,12 @@
           <w:rFonts w:ascii="Arial" w:hAnsi="Arial" w:cs="Arial"/>
           <w:i/>
         </w:rPr>
-        <w:t>Zadaća</w:t>
-      </w:r>
-      <w:r>
-        <w:rPr>
-          <w:rFonts w:ascii="Arial" w:hAnsi="Arial" w:cs="Arial"/>
-          <w:i/>
-        </w:rPr>
-        <w:t xml:space="preserve"> 16</w:t>
-      </w:r>
-    </w:p>
-    <w:p>
-      <w:pPr>
-        <w:pStyle w:val="ListParagraph"/>
+        <w:t>Zadaća 16</w:t>
+      </w:r>
+    </w:p>
+    <w:p>
+      <w:pPr>
+        <w:pStyle w:val="Odlomakpopisa"/>
         <w:numPr>
           <w:ilvl w:val="0"/>
           <w:numId w:val="14"/>
@@ -4511,7 +4747,7 @@
     </w:p>
     <w:p>
       <w:pPr>
-        <w:pStyle w:val="ListParagraph"/>
+        <w:pStyle w:val="Odlomakpopisa"/>
         <w:numPr>
           <w:ilvl w:val="0"/>
           <w:numId w:val="14"/>
@@ -4532,7 +4768,7 @@
     </w:p>
     <w:p>
       <w:pPr>
-        <w:pStyle w:val="ListParagraph"/>
+        <w:pStyle w:val="Odlomakpopisa"/>
         <w:numPr>
           <w:ilvl w:val="0"/>
           <w:numId w:val="14"/>
@@ -4562,7 +4798,7 @@
     </w:p>
     <w:p>
       <w:pPr>
-        <w:pStyle w:val="ListParagraph"/>
+        <w:pStyle w:val="Odlomakpopisa"/>
         <w:numPr>
           <w:ilvl w:val="1"/>
           <w:numId w:val="3"/>
@@ -4585,7 +4821,7 @@
     </w:p>
     <w:p>
       <w:pPr>
-        <w:pStyle w:val="ListParagraph"/>
+        <w:pStyle w:val="Odlomakpopisa"/>
         <w:tabs>
           <w:tab w:val="left" w:pos="1200"/>
         </w:tabs>
@@ -4616,7 +4852,7 @@
     </w:p>
     <w:p>
       <w:pPr>
-        <w:pStyle w:val="ListParagraph"/>
+        <w:pStyle w:val="Odlomakpopisa"/>
         <w:tabs>
           <w:tab w:val="left" w:pos="1200"/>
         </w:tabs>
@@ -4706,7 +4942,7 @@
     </w:p>
     <w:p>
       <w:pPr>
-        <w:pStyle w:val="ListParagraph"/>
+        <w:pStyle w:val="Odlomakpopisa"/>
         <w:spacing w:after="120"/>
         <w:ind w:left="3600"/>
         <w:rPr>
@@ -4850,11 +5086,10 @@
         <w:docPartUnique/>
       </w:docPartObj>
     </w:sdtPr>
-    <w:sdtEndPr/>
     <w:sdtContent>
       <w:p>
         <w:pPr>
-          <w:pStyle w:val="Footer"/>
+          <w:pStyle w:val="Podnoje"/>
           <w:jc w:val="center"/>
         </w:pPr>
         <w:r>
@@ -4880,7 +5115,7 @@
   </w:sdt>
   <w:p>
     <w:pPr>
-      <w:pStyle w:val="Footer"/>
+      <w:pStyle w:val="Podnoje"/>
     </w:pPr>
   </w:p>
 </w:ftr>
@@ -5292,6 +5527,119 @@
     </w:lvl>
   </w:abstractNum>
   <w:abstractNum w:abstractNumId="4">
+    <w:nsid w:val="30E5731C"/>
+    <w:multiLevelType w:val="hybridMultilevel"/>
+    <w:tmpl w:val="B3682062"/>
+    <w:lvl w:ilvl="0" w:tplc="041A0001">
+      <w:start w:val="1"/>
+      <w:numFmt w:val="bullet"/>
+      <w:lvlText w:val=""/>
+      <w:lvlJc w:val="left"/>
+      <w:pPr>
+        <w:ind w:left="2160" w:hanging="360"/>
+      </w:pPr>
+      <w:rPr>
+        <w:rFonts w:ascii="Symbol" w:hAnsi="Symbol" w:hint="default"/>
+      </w:rPr>
+    </w:lvl>
+    <w:lvl w:ilvl="1" w:tplc="041A0003" w:tentative="1">
+      <w:start w:val="1"/>
+      <w:numFmt w:val="bullet"/>
+      <w:lvlText w:val="o"/>
+      <w:lvlJc w:val="left"/>
+      <w:pPr>
+        <w:ind w:left="2880" w:hanging="360"/>
+      </w:pPr>
+      <w:rPr>
+        <w:rFonts w:ascii="Courier New" w:hAnsi="Courier New" w:cs="Courier New" w:hint="default"/>
+      </w:rPr>
+    </w:lvl>
+    <w:lvl w:ilvl="2" w:tplc="041A0005" w:tentative="1">
+      <w:start w:val="1"/>
+      <w:numFmt w:val="bullet"/>
+      <w:lvlText w:val=""/>
+      <w:lvlJc w:val="left"/>
+      <w:pPr>
+        <w:ind w:left="3600" w:hanging="360"/>
+      </w:pPr>
+      <w:rPr>
+        <w:rFonts w:ascii="Wingdings" w:hAnsi="Wingdings" w:hint="default"/>
+      </w:rPr>
+    </w:lvl>
+    <w:lvl w:ilvl="3" w:tplc="041A0001" w:tentative="1">
+      <w:start w:val="1"/>
+      <w:numFmt w:val="bullet"/>
+      <w:lvlText w:val=""/>
+      <w:lvlJc w:val="left"/>
+      <w:pPr>
+        <w:ind w:left="4320" w:hanging="360"/>
+      </w:pPr>
+      <w:rPr>
+        <w:rFonts w:ascii="Symbol" w:hAnsi="Symbol" w:hint="default"/>
+      </w:rPr>
+    </w:lvl>
+    <w:lvl w:ilvl="4" w:tplc="041A0003" w:tentative="1">
+      <w:start w:val="1"/>
+      <w:numFmt w:val="bullet"/>
+      <w:lvlText w:val="o"/>
+      <w:lvlJc w:val="left"/>
+      <w:pPr>
+        <w:ind w:left="5040" w:hanging="360"/>
+      </w:pPr>
+      <w:rPr>
+        <w:rFonts w:ascii="Courier New" w:hAnsi="Courier New" w:cs="Courier New" w:hint="default"/>
+      </w:rPr>
+    </w:lvl>
+    <w:lvl w:ilvl="5" w:tplc="041A0005" w:tentative="1">
+      <w:start w:val="1"/>
+      <w:numFmt w:val="bullet"/>
+      <w:lvlText w:val=""/>
+      <w:lvlJc w:val="left"/>
+      <w:pPr>
+        <w:ind w:left="5760" w:hanging="360"/>
+      </w:pPr>
+      <w:rPr>
+        <w:rFonts w:ascii="Wingdings" w:hAnsi="Wingdings" w:hint="default"/>
+      </w:rPr>
+    </w:lvl>
+    <w:lvl w:ilvl="6" w:tplc="041A0001" w:tentative="1">
+      <w:start w:val="1"/>
+      <w:numFmt w:val="bullet"/>
+      <w:lvlText w:val=""/>
+      <w:lvlJc w:val="left"/>
+      <w:pPr>
+        <w:ind w:left="6480" w:hanging="360"/>
+      </w:pPr>
+      <w:rPr>
+        <w:rFonts w:ascii="Symbol" w:hAnsi="Symbol" w:hint="default"/>
+      </w:rPr>
+    </w:lvl>
+    <w:lvl w:ilvl="7" w:tplc="041A0003" w:tentative="1">
+      <w:start w:val="1"/>
+      <w:numFmt w:val="bullet"/>
+      <w:lvlText w:val="o"/>
+      <w:lvlJc w:val="left"/>
+      <w:pPr>
+        <w:ind w:left="7200" w:hanging="360"/>
+      </w:pPr>
+      <w:rPr>
+        <w:rFonts w:ascii="Courier New" w:hAnsi="Courier New" w:cs="Courier New" w:hint="default"/>
+      </w:rPr>
+    </w:lvl>
+    <w:lvl w:ilvl="8" w:tplc="041A0005" w:tentative="1">
+      <w:start w:val="1"/>
+      <w:numFmt w:val="bullet"/>
+      <w:lvlText w:val=""/>
+      <w:lvlJc w:val="left"/>
+      <w:pPr>
+        <w:ind w:left="7920" w:hanging="360"/>
+      </w:pPr>
+      <w:rPr>
+        <w:rFonts w:ascii="Wingdings" w:hAnsi="Wingdings" w:hint="default"/>
+      </w:rPr>
+    </w:lvl>
+  </w:abstractNum>
+  <w:abstractNum w:abstractNumId="5">
     <w:nsid w:val="34317233"/>
     <w:multiLevelType w:val="hybridMultilevel"/>
     <w:tmpl w:val="9872B260"/>
@@ -5377,7 +5725,7 @@
       </w:pPr>
     </w:lvl>
   </w:abstractNum>
-  <w:abstractNum w:abstractNumId="5">
+  <w:abstractNum w:abstractNumId="6">
     <w:nsid w:val="3ABF6EBE"/>
     <w:multiLevelType w:val="hybridMultilevel"/>
     <w:tmpl w:val="B0C2B042"/>
@@ -5467,7 +5815,7 @@
       </w:pPr>
     </w:lvl>
   </w:abstractNum>
-  <w:abstractNum w:abstractNumId="6">
+  <w:abstractNum w:abstractNumId="7">
     <w:nsid w:val="43DE5B53"/>
     <w:multiLevelType w:val="hybridMultilevel"/>
     <w:tmpl w:val="80A6D21C"/>
@@ -5553,7 +5901,7 @@
       </w:pPr>
     </w:lvl>
   </w:abstractNum>
-  <w:abstractNum w:abstractNumId="7">
+  <w:abstractNum w:abstractNumId="8">
     <w:nsid w:val="4A387C72"/>
     <w:multiLevelType w:val="hybridMultilevel"/>
     <w:tmpl w:val="B630D43A"/>
@@ -5642,7 +5990,7 @@
       </w:pPr>
     </w:lvl>
   </w:abstractNum>
-  <w:abstractNum w:abstractNumId="8">
+  <w:abstractNum w:abstractNumId="9">
     <w:nsid w:val="535478EF"/>
     <w:multiLevelType w:val="hybridMultilevel"/>
     <w:tmpl w:val="973ED196"/>
@@ -5755,7 +6103,7 @@
       </w:rPr>
     </w:lvl>
   </w:abstractNum>
-  <w:abstractNum w:abstractNumId="9">
+  <w:abstractNum w:abstractNumId="10">
     <w:nsid w:val="69C61609"/>
     <w:multiLevelType w:val="hybridMultilevel"/>
     <w:tmpl w:val="F04E928A"/>
@@ -5845,7 +6193,7 @@
       </w:pPr>
     </w:lvl>
   </w:abstractNum>
-  <w:abstractNum w:abstractNumId="10">
+  <w:abstractNum w:abstractNumId="11">
     <w:nsid w:val="6AB916A3"/>
     <w:multiLevelType w:val="hybridMultilevel"/>
     <w:tmpl w:val="2188C8C6"/>
@@ -5958,7 +6306,7 @@
       </w:rPr>
     </w:lvl>
   </w:abstractNum>
-  <w:abstractNum w:abstractNumId="11">
+  <w:abstractNum w:abstractNumId="12">
     <w:nsid w:val="6D937C67"/>
     <w:multiLevelType w:val="hybridMultilevel"/>
     <w:tmpl w:val="83ACF660"/>
@@ -6071,7 +6419,7 @@
       </w:rPr>
     </w:lvl>
   </w:abstractNum>
-  <w:abstractNum w:abstractNumId="12">
+  <w:abstractNum w:abstractNumId="13">
     <w:nsid w:val="73E6208B"/>
     <w:multiLevelType w:val="hybridMultilevel"/>
     <w:tmpl w:val="B630D43A"/>
@@ -6160,7 +6508,7 @@
       </w:pPr>
     </w:lvl>
   </w:abstractNum>
-  <w:abstractNum w:abstractNumId="13">
+  <w:abstractNum w:abstractNumId="14">
     <w:nsid w:val="7CB92744"/>
     <w:multiLevelType w:val="hybridMultilevel"/>
     <w:tmpl w:val="115C42B2"/>
@@ -6274,46 +6622,49 @@
     </w:lvl>
   </w:abstractNum>
   <w:num w:numId="1">
-    <w:abstractNumId w:val="7"/>
+    <w:abstractNumId w:val="8"/>
   </w:num>
   <w:num w:numId="2">
-    <w:abstractNumId w:val="12"/>
+    <w:abstractNumId w:val="13"/>
   </w:num>
   <w:num w:numId="3">
     <w:abstractNumId w:val="0"/>
   </w:num>
   <w:num w:numId="4">
-    <w:abstractNumId w:val="11"/>
+    <w:abstractNumId w:val="12"/>
   </w:num>
   <w:num w:numId="5">
-    <w:abstractNumId w:val="6"/>
+    <w:abstractNumId w:val="7"/>
   </w:num>
   <w:num w:numId="6">
     <w:abstractNumId w:val="3"/>
   </w:num>
   <w:num w:numId="7">
-    <w:abstractNumId w:val="4"/>
+    <w:abstractNumId w:val="5"/>
   </w:num>
   <w:num w:numId="8">
-    <w:abstractNumId w:val="10"/>
+    <w:abstractNumId w:val="11"/>
   </w:num>
   <w:num w:numId="9">
-    <w:abstractNumId w:val="13"/>
+    <w:abstractNumId w:val="14"/>
   </w:num>
   <w:num w:numId="10">
-    <w:abstractNumId w:val="5"/>
+    <w:abstractNumId w:val="6"/>
   </w:num>
   <w:num w:numId="11">
-    <w:abstractNumId w:val="9"/>
+    <w:abstractNumId w:val="10"/>
   </w:num>
   <w:num w:numId="12">
     <w:abstractNumId w:val="1"/>
   </w:num>
   <w:num w:numId="13">
-    <w:abstractNumId w:val="8"/>
+    <w:abstractNumId w:val="9"/>
   </w:num>
   <w:num w:numId="14">
     <w:abstractNumId w:val="2"/>
+  </w:num>
+  <w:num w:numId="15">
+    <w:abstractNumId w:val="4"/>
   </w:num>
 </w:numbering>
 </file>
@@ -6481,10 +6832,10 @@
       <w:lang w:val="hr-HR"/>
     </w:rPr>
   </w:style>
-  <w:style w:type="paragraph" w:styleId="Heading1">
+  <w:style w:type="paragraph" w:styleId="Naslov1">
     <w:name w:val="heading 1"/>
     <w:basedOn w:val="Normal"/>
-    <w:link w:val="Heading1Char"/>
+    <w:link w:val="Naslov1Char"/>
     <w:uiPriority w:val="9"/>
     <w:qFormat/>
     <w:rsid w:val="00DA46A1"/>
@@ -6502,13 +6853,13 @@
       <w:lang w:val="en-US"/>
     </w:rPr>
   </w:style>
-  <w:style w:type="character" w:default="1" w:styleId="DefaultParagraphFont">
+  <w:style w:type="character" w:default="1" w:styleId="Zadanifontodlomka">
     <w:name w:val="Default Paragraph Font"/>
     <w:uiPriority w:val="1"/>
     <w:semiHidden/>
     <w:unhideWhenUsed/>
   </w:style>
-  <w:style w:type="table" w:default="1" w:styleId="TableNormal">
+  <w:style w:type="table" w:default="1" w:styleId="Obinatablica">
     <w:name w:val="Normal Table"/>
     <w:uiPriority w:val="99"/>
     <w:semiHidden/>
@@ -6523,16 +6874,16 @@
       </w:tblCellMar>
     </w:tblPr>
   </w:style>
-  <w:style w:type="numbering" w:default="1" w:styleId="NoList">
+  <w:style w:type="numbering" w:default="1" w:styleId="Bezpopisa">
     <w:name w:val="No List"/>
     <w:uiPriority w:val="99"/>
     <w:semiHidden/>
     <w:unhideWhenUsed/>
   </w:style>
-  <w:style w:type="character" w:customStyle="1" w:styleId="Heading1Char">
-    <w:name w:val="Heading 1 Char"/>
-    <w:basedOn w:val="DefaultParagraphFont"/>
-    <w:link w:val="Heading1"/>
+  <w:style w:type="character" w:customStyle="1" w:styleId="Naslov1Char">
+    <w:name w:val="Naslov 1 Char"/>
+    <w:basedOn w:val="Zadanifontodlomka"/>
+    <w:link w:val="Naslov1"/>
     <w:uiPriority w:val="9"/>
     <w:rsid w:val="00DA46A1"/>
     <w:rPr>
@@ -6544,7 +6895,7 @@
       <w:szCs w:val="48"/>
     </w:rPr>
   </w:style>
-  <w:style w:type="paragraph" w:styleId="ListParagraph">
+  <w:style w:type="paragraph" w:styleId="Odlomakpopisa">
     <w:name w:val="List Paragraph"/>
     <w:basedOn w:val="Normal"/>
     <w:uiPriority w:val="34"/>
@@ -6555,9 +6906,9 @@
       <w:contextualSpacing/>
     </w:pPr>
   </w:style>
-  <w:style w:type="table" w:styleId="TableGrid">
+  <w:style w:type="table" w:styleId="Reetkatablice">
     <w:name w:val="Table Grid"/>
-    <w:basedOn w:val="TableNormal"/>
+    <w:basedOn w:val="Obinatablica"/>
     <w:uiPriority w:val="39"/>
     <w:rsid w:val="00A774BB"/>
     <w:pPr>
@@ -6581,10 +6932,10 @@
       </w:tblCellMar>
     </w:tblPr>
   </w:style>
-  <w:style w:type="paragraph" w:styleId="Header">
+  <w:style w:type="paragraph" w:styleId="Zaglavlje">
     <w:name w:val="header"/>
     <w:basedOn w:val="Normal"/>
-    <w:link w:val="HeaderChar"/>
+    <w:link w:val="ZaglavljeChar"/>
     <w:uiPriority w:val="99"/>
     <w:unhideWhenUsed/>
     <w:rsid w:val="00E3003B"/>
@@ -6596,20 +6947,20 @@
       <w:spacing w:after="0" w:line="240" w:lineRule="auto"/>
     </w:pPr>
   </w:style>
-  <w:style w:type="character" w:customStyle="1" w:styleId="HeaderChar">
-    <w:name w:val="Header Char"/>
-    <w:basedOn w:val="DefaultParagraphFont"/>
-    <w:link w:val="Header"/>
+  <w:style w:type="character" w:customStyle="1" w:styleId="ZaglavljeChar">
+    <w:name w:val="Zaglavlje Char"/>
+    <w:basedOn w:val="Zadanifontodlomka"/>
+    <w:link w:val="Zaglavlje"/>
     <w:uiPriority w:val="99"/>
     <w:rsid w:val="00E3003B"/>
     <w:rPr>
       <w:lang w:val="hr-HR"/>
     </w:rPr>
   </w:style>
-  <w:style w:type="paragraph" w:styleId="Footer">
+  <w:style w:type="paragraph" w:styleId="Podnoje">
     <w:name w:val="footer"/>
     <w:basedOn w:val="Normal"/>
-    <w:link w:val="FooterChar"/>
+    <w:link w:val="PodnojeChar"/>
     <w:uiPriority w:val="99"/>
     <w:unhideWhenUsed/>
     <w:rsid w:val="00E3003B"/>
@@ -6621,19 +6972,19 @@
       <w:spacing w:after="0" w:line="240" w:lineRule="auto"/>
     </w:pPr>
   </w:style>
-  <w:style w:type="character" w:customStyle="1" w:styleId="FooterChar">
-    <w:name w:val="Footer Char"/>
-    <w:basedOn w:val="DefaultParagraphFont"/>
-    <w:link w:val="Footer"/>
+  <w:style w:type="character" w:customStyle="1" w:styleId="PodnojeChar">
+    <w:name w:val="Podnožje Char"/>
+    <w:basedOn w:val="Zadanifontodlomka"/>
+    <w:link w:val="Podnoje"/>
     <w:uiPriority w:val="99"/>
     <w:rsid w:val="00E3003B"/>
     <w:rPr>
       <w:lang w:val="hr-HR"/>
     </w:rPr>
   </w:style>
-  <w:style w:type="paragraph" w:styleId="TOCHeading">
+  <w:style w:type="paragraph" w:styleId="TOCNaslov">
     <w:name w:val="TOC Heading"/>
-    <w:basedOn w:val="Heading1"/>
+    <w:basedOn w:val="Naslov1"/>
     <w:next w:val="Normal"/>
     <w:uiPriority w:val="39"/>
     <w:unhideWhenUsed/>
@@ -6655,7 +7006,7 @@
       <w:szCs w:val="32"/>
     </w:rPr>
   </w:style>
-  <w:style w:type="paragraph" w:styleId="TOC1">
+  <w:style w:type="paragraph" w:styleId="Sadraj1">
     <w:name w:val="toc 1"/>
     <w:basedOn w:val="Normal"/>
     <w:next w:val="Normal"/>
@@ -6668,9 +7019,9 @@
       <w:ind w:left="360"/>
     </w:pPr>
   </w:style>
-  <w:style w:type="character" w:styleId="Hyperlink">
+  <w:style w:type="character" w:styleId="Hiperveza">
     <w:name w:val="Hyperlink"/>
-    <w:basedOn w:val="DefaultParagraphFont"/>
+    <w:basedOn w:val="Zadanifontodlomka"/>
     <w:uiPriority w:val="99"/>
     <w:unhideWhenUsed/>
     <w:rsid w:val="006F3AD2"/>
@@ -6679,7 +7030,7 @@
       <w:u w:val="single"/>
     </w:rPr>
   </w:style>
-  <w:style w:type="paragraph" w:styleId="TOC2">
+  <w:style w:type="paragraph" w:styleId="Sadraj2">
     <w:name w:val="toc 2"/>
     <w:basedOn w:val="Normal"/>
     <w:next w:val="Normal"/>
@@ -6696,7 +7047,7 @@
       <w:lang w:val="en-US"/>
     </w:rPr>
   </w:style>
-  <w:style w:type="paragraph" w:styleId="TOC3">
+  <w:style w:type="paragraph" w:styleId="Sadraj3">
     <w:name w:val="toc 3"/>
     <w:basedOn w:val="Normal"/>
     <w:next w:val="Normal"/>
@@ -6713,10 +7064,10 @@
       <w:lang w:val="en-US"/>
     </w:rPr>
   </w:style>
-  <w:style w:type="paragraph" w:styleId="BalloonText">
+  <w:style w:type="paragraph" w:styleId="Tekstbalonia">
     <w:name w:val="Balloon Text"/>
     <w:basedOn w:val="Normal"/>
-    <w:link w:val="BalloonTextChar"/>
+    <w:link w:val="TekstbaloniaChar"/>
     <w:uiPriority w:val="99"/>
     <w:semiHidden/>
     <w:unhideWhenUsed/>
@@ -6730,10 +7081,10 @@
       <w:szCs w:val="16"/>
     </w:rPr>
   </w:style>
-  <w:style w:type="character" w:customStyle="1" w:styleId="BalloonTextChar">
-    <w:name w:val="Balloon Text Char"/>
-    <w:basedOn w:val="DefaultParagraphFont"/>
-    <w:link w:val="BalloonText"/>
+  <w:style w:type="character" w:customStyle="1" w:styleId="TekstbaloniaChar">
+    <w:name w:val="Tekst balončića Char"/>
+    <w:basedOn w:val="Zadanifontodlomka"/>
+    <w:link w:val="Tekstbalonia"/>
     <w:uiPriority w:val="99"/>
     <w:semiHidden/>
     <w:rsid w:val="00F4488E"/>
@@ -6910,10 +7261,10 @@
       <w:lang w:val="hr-HR"/>
     </w:rPr>
   </w:style>
-  <w:style w:type="paragraph" w:styleId="Heading1">
+  <w:style w:type="paragraph" w:styleId="Naslov1">
     <w:name w:val="heading 1"/>
     <w:basedOn w:val="Normal"/>
-    <w:link w:val="Heading1Char"/>
+    <w:link w:val="Naslov1Char"/>
     <w:uiPriority w:val="9"/>
     <w:qFormat/>
     <w:rsid w:val="00DA46A1"/>
@@ -6931,13 +7282,13 @@
       <w:lang w:val="en-US"/>
     </w:rPr>
   </w:style>
-  <w:style w:type="character" w:default="1" w:styleId="DefaultParagraphFont">
+  <w:style w:type="character" w:default="1" w:styleId="Zadanifontodlomka">
     <w:name w:val="Default Paragraph Font"/>
     <w:uiPriority w:val="1"/>
     <w:semiHidden/>
     <w:unhideWhenUsed/>
   </w:style>
-  <w:style w:type="table" w:default="1" w:styleId="TableNormal">
+  <w:style w:type="table" w:default="1" w:styleId="Obinatablica">
     <w:name w:val="Normal Table"/>
     <w:uiPriority w:val="99"/>
     <w:semiHidden/>
@@ -6952,16 +7303,16 @@
       </w:tblCellMar>
     </w:tblPr>
   </w:style>
-  <w:style w:type="numbering" w:default="1" w:styleId="NoList">
+  <w:style w:type="numbering" w:default="1" w:styleId="Bezpopisa">
     <w:name w:val="No List"/>
     <w:uiPriority w:val="99"/>
     <w:semiHidden/>
     <w:unhideWhenUsed/>
   </w:style>
-  <w:style w:type="character" w:customStyle="1" w:styleId="Heading1Char">
-    <w:name w:val="Heading 1 Char"/>
-    <w:basedOn w:val="DefaultParagraphFont"/>
-    <w:link w:val="Heading1"/>
+  <w:style w:type="character" w:customStyle="1" w:styleId="Naslov1Char">
+    <w:name w:val="Naslov 1 Char"/>
+    <w:basedOn w:val="Zadanifontodlomka"/>
+    <w:link w:val="Naslov1"/>
     <w:uiPriority w:val="9"/>
     <w:rsid w:val="00DA46A1"/>
     <w:rPr>
@@ -6973,7 +7324,7 @@
       <w:szCs w:val="48"/>
     </w:rPr>
   </w:style>
-  <w:style w:type="paragraph" w:styleId="ListParagraph">
+  <w:style w:type="paragraph" w:styleId="Odlomakpopisa">
     <w:name w:val="List Paragraph"/>
     <w:basedOn w:val="Normal"/>
     <w:uiPriority w:val="34"/>
@@ -6984,9 +7335,9 @@
       <w:contextualSpacing/>
     </w:pPr>
   </w:style>
-  <w:style w:type="table" w:styleId="TableGrid">
+  <w:style w:type="table" w:styleId="Reetkatablice">
     <w:name w:val="Table Grid"/>
-    <w:basedOn w:val="TableNormal"/>
+    <w:basedOn w:val="Obinatablica"/>
     <w:uiPriority w:val="39"/>
     <w:rsid w:val="00A774BB"/>
     <w:pPr>
@@ -7010,10 +7361,10 @@
       </w:tblCellMar>
     </w:tblPr>
   </w:style>
-  <w:style w:type="paragraph" w:styleId="Header">
+  <w:style w:type="paragraph" w:styleId="Zaglavlje">
     <w:name w:val="header"/>
     <w:basedOn w:val="Normal"/>
-    <w:link w:val="HeaderChar"/>
+    <w:link w:val="ZaglavljeChar"/>
     <w:uiPriority w:val="99"/>
     <w:unhideWhenUsed/>
     <w:rsid w:val="00E3003B"/>
@@ -7025,20 +7376,20 @@
       <w:spacing w:after="0" w:line="240" w:lineRule="auto"/>
     </w:pPr>
   </w:style>
-  <w:style w:type="character" w:customStyle="1" w:styleId="HeaderChar">
-    <w:name w:val="Header Char"/>
-    <w:basedOn w:val="DefaultParagraphFont"/>
-    <w:link w:val="Header"/>
+  <w:style w:type="character" w:customStyle="1" w:styleId="ZaglavljeChar">
+    <w:name w:val="Zaglavlje Char"/>
+    <w:basedOn w:val="Zadanifontodlomka"/>
+    <w:link w:val="Zaglavlje"/>
     <w:uiPriority w:val="99"/>
     <w:rsid w:val="00E3003B"/>
     <w:rPr>
       <w:lang w:val="hr-HR"/>
     </w:rPr>
   </w:style>
-  <w:style w:type="paragraph" w:styleId="Footer">
+  <w:style w:type="paragraph" w:styleId="Podnoje">
     <w:name w:val="footer"/>
     <w:basedOn w:val="Normal"/>
-    <w:link w:val="FooterChar"/>
+    <w:link w:val="PodnojeChar"/>
     <w:uiPriority w:val="99"/>
     <w:unhideWhenUsed/>
     <w:rsid w:val="00E3003B"/>
@@ -7050,19 +7401,19 @@
       <w:spacing w:after="0" w:line="240" w:lineRule="auto"/>
     </w:pPr>
   </w:style>
-  <w:style w:type="character" w:customStyle="1" w:styleId="FooterChar">
-    <w:name w:val="Footer Char"/>
-    <w:basedOn w:val="DefaultParagraphFont"/>
-    <w:link w:val="Footer"/>
+  <w:style w:type="character" w:customStyle="1" w:styleId="PodnojeChar">
+    <w:name w:val="Podnožje Char"/>
+    <w:basedOn w:val="Zadanifontodlomka"/>
+    <w:link w:val="Podnoje"/>
     <w:uiPriority w:val="99"/>
     <w:rsid w:val="00E3003B"/>
     <w:rPr>
       <w:lang w:val="hr-HR"/>
     </w:rPr>
   </w:style>
-  <w:style w:type="paragraph" w:styleId="TOCHeading">
+  <w:style w:type="paragraph" w:styleId="TOCNaslov">
     <w:name w:val="TOC Heading"/>
-    <w:basedOn w:val="Heading1"/>
+    <w:basedOn w:val="Naslov1"/>
     <w:next w:val="Normal"/>
     <w:uiPriority w:val="39"/>
     <w:unhideWhenUsed/>
@@ -7084,7 +7435,7 @@
       <w:szCs w:val="32"/>
     </w:rPr>
   </w:style>
-  <w:style w:type="paragraph" w:styleId="TOC1">
+  <w:style w:type="paragraph" w:styleId="Sadraj1">
     <w:name w:val="toc 1"/>
     <w:basedOn w:val="Normal"/>
     <w:next w:val="Normal"/>
@@ -7097,9 +7448,9 @@
       <w:ind w:left="360"/>
     </w:pPr>
   </w:style>
-  <w:style w:type="character" w:styleId="Hyperlink">
+  <w:style w:type="character" w:styleId="Hiperveza">
     <w:name w:val="Hyperlink"/>
-    <w:basedOn w:val="DefaultParagraphFont"/>
+    <w:basedOn w:val="Zadanifontodlomka"/>
     <w:uiPriority w:val="99"/>
     <w:unhideWhenUsed/>
     <w:rsid w:val="006F3AD2"/>
@@ -7108,7 +7459,7 @@
       <w:u w:val="single"/>
     </w:rPr>
   </w:style>
-  <w:style w:type="paragraph" w:styleId="TOC2">
+  <w:style w:type="paragraph" w:styleId="Sadraj2">
     <w:name w:val="toc 2"/>
     <w:basedOn w:val="Normal"/>
     <w:next w:val="Normal"/>
@@ -7125,7 +7476,7 @@
       <w:lang w:val="en-US"/>
     </w:rPr>
   </w:style>
-  <w:style w:type="paragraph" w:styleId="TOC3">
+  <w:style w:type="paragraph" w:styleId="Sadraj3">
     <w:name w:val="toc 3"/>
     <w:basedOn w:val="Normal"/>
     <w:next w:val="Normal"/>
@@ -7142,10 +7493,10 @@
       <w:lang w:val="en-US"/>
     </w:rPr>
   </w:style>
-  <w:style w:type="paragraph" w:styleId="BalloonText">
+  <w:style w:type="paragraph" w:styleId="Tekstbalonia">
     <w:name w:val="Balloon Text"/>
     <w:basedOn w:val="Normal"/>
-    <w:link w:val="BalloonTextChar"/>
+    <w:link w:val="TekstbaloniaChar"/>
     <w:uiPriority w:val="99"/>
     <w:semiHidden/>
     <w:unhideWhenUsed/>
@@ -7159,10 +7510,10 @@
       <w:szCs w:val="16"/>
     </w:rPr>
   </w:style>
-  <w:style w:type="character" w:customStyle="1" w:styleId="BalloonTextChar">
-    <w:name w:val="Balloon Text Char"/>
-    <w:basedOn w:val="DefaultParagraphFont"/>
-    <w:link w:val="BalloonText"/>
+  <w:style w:type="character" w:customStyle="1" w:styleId="TekstbaloniaChar">
+    <w:name w:val="Tekst balončića Char"/>
+    <w:basedOn w:val="Zadanifontodlomka"/>
+    <w:link w:val="Tekstbalonia"/>
     <w:uiPriority w:val="99"/>
     <w:semiHidden/>
     <w:rsid w:val="00F4488E"/>
@@ -7465,7 +7816,7 @@
   <a:extraClrSchemeLst/>
   <a:extLst>
     <a:ext uri="{05A4C25C-085E-4340-85A3-A5531E510DB2}">
-      <thm15:themeFamily xmlns:thm15="http://schemas.microsoft.com/office/thememl/2012/main" xmlns="" name="Office Theme" id="{62F939B6-93AF-4DB8-9C6B-D6C7DFDC589F}" vid="{4A3C46E8-61CC-4603-A589-7422A47A8E4A}"/>
+      <thm15:themeFamily xmlns="" xmlns:thm15="http://schemas.microsoft.com/office/thememl/2012/main" name="Office Theme" id="{62F939B6-93AF-4DB8-9C6B-D6C7DFDC589F}" vid="{4A3C46E8-61CC-4603-A589-7422A47A8E4A}"/>
     </a:ext>
   </a:extLst>
 </a:theme>
@@ -7476,7 +7827,7 @@
 </file>
 
 <file path=customXml/itemProps1.xml><?xml version="1.0" encoding="utf-8"?>
-<ds:datastoreItem xmlns:ds="http://schemas.openxmlformats.org/officeDocument/2006/customXml" ds:itemID="{178EB437-3964-43FF-8D92-94ED0132D3C2}">
+<ds:datastoreItem xmlns:ds="http://schemas.openxmlformats.org/officeDocument/2006/customXml" ds:itemID="{0CC9B3B6-0454-4298-98F6-088D42A44B34}">
   <ds:schemaRefs>
     <ds:schemaRef ds:uri="http://schemas.openxmlformats.org/officeDocument/2006/bibliography"/>
   </ds:schemaRefs>

</xml_diff>

<commit_message>
Projektni plan - valjda je to to
</commit_message>
<xml_diff>
--- a/Dokumenti/Projektni-plan.docx
+++ b/Dokumenti/Projektni-plan.docx
@@ -455,7 +455,49 @@
         <w:rPr>
           <w:rFonts w:ascii="Times New Roman" w:hAnsi="Times New Roman" w:cs="Times New Roman"/>
         </w:rPr>
-        <w:t>Tema ovog projekta je Association Rule Mining. To je metoda za otkrivanje relacija između vrijednosti atributa u velikim bazama podataka</w:t>
+        <w:t xml:space="preserve">Tema ovog projekta je </w:t>
+      </w:r>
+      <w:proofErr w:type="spellStart"/>
+      <w:r>
+        <w:rPr>
+          <w:rFonts w:ascii="Times New Roman" w:hAnsi="Times New Roman" w:cs="Times New Roman"/>
+        </w:rPr>
+        <w:t>Association</w:t>
+      </w:r>
+      <w:proofErr w:type="spellEnd"/>
+      <w:r>
+        <w:rPr>
+          <w:rFonts w:ascii="Times New Roman" w:hAnsi="Times New Roman" w:cs="Times New Roman"/>
+        </w:rPr>
+        <w:t xml:space="preserve"> </w:t>
+      </w:r>
+      <w:proofErr w:type="spellStart"/>
+      <w:r>
+        <w:rPr>
+          <w:rFonts w:ascii="Times New Roman" w:hAnsi="Times New Roman" w:cs="Times New Roman"/>
+        </w:rPr>
+        <w:t>Rule</w:t>
+      </w:r>
+      <w:proofErr w:type="spellEnd"/>
+      <w:r>
+        <w:rPr>
+          <w:rFonts w:ascii="Times New Roman" w:hAnsi="Times New Roman" w:cs="Times New Roman"/>
+        </w:rPr>
+        <w:t xml:space="preserve"> </w:t>
+      </w:r>
+      <w:proofErr w:type="spellStart"/>
+      <w:r>
+        <w:rPr>
+          <w:rFonts w:ascii="Times New Roman" w:hAnsi="Times New Roman" w:cs="Times New Roman"/>
+        </w:rPr>
+        <w:t>Mining</w:t>
+      </w:r>
+      <w:proofErr w:type="spellEnd"/>
+      <w:r>
+        <w:rPr>
+          <w:rFonts w:ascii="Times New Roman" w:hAnsi="Times New Roman" w:cs="Times New Roman"/>
+        </w:rPr>
+        <w:t>. To je metoda za otkrivanje relacija između vrijednosti atributa u velikim bazama podataka</w:t>
       </w:r>
       <w:r>
         <w:rPr>
@@ -473,7 +515,21 @@
         <w:rPr>
           <w:rFonts w:ascii="Times New Roman" w:hAnsi="Times New Roman" w:cs="Times New Roman"/>
         </w:rPr>
-        <w:t>obili smo bazu podataka u kojoj su evidentirane reakcije policije na pozive građana u Seattleu.</w:t>
+        <w:t xml:space="preserve">obili smo bazu podataka u kojoj su evidentirane reakcije policije na pozive građana u </w:t>
+      </w:r>
+      <w:proofErr w:type="spellStart"/>
+      <w:r>
+        <w:rPr>
+          <w:rFonts w:ascii="Times New Roman" w:hAnsi="Times New Roman" w:cs="Times New Roman"/>
+        </w:rPr>
+        <w:t>Seattleu</w:t>
+      </w:r>
+      <w:proofErr w:type="spellEnd"/>
+      <w:r>
+        <w:rPr>
+          <w:rFonts w:ascii="Times New Roman" w:hAnsi="Times New Roman" w:cs="Times New Roman"/>
+        </w:rPr>
+        <w:t>.</w:t>
       </w:r>
       <w:r>
         <w:rPr>
@@ -579,8 +635,16 @@
         <w:rPr>
           <w:rFonts w:ascii="Times New Roman" w:hAnsi="Times New Roman" w:cs="Times New Roman"/>
         </w:rPr>
-        <w:t>2. Stručnjak za specifikaciju – Borna Gilja</w:t>
-      </w:r>
+        <w:t xml:space="preserve">2. Stručnjak za specifikaciju – Borna </w:t>
+      </w:r>
+      <w:proofErr w:type="spellStart"/>
+      <w:r>
+        <w:rPr>
+          <w:rFonts w:ascii="Times New Roman" w:hAnsi="Times New Roman" w:cs="Times New Roman"/>
+        </w:rPr>
+        <w:t>Gilja</w:t>
+      </w:r>
+      <w:proofErr w:type="spellEnd"/>
     </w:p>
     <w:p>
       <w:pPr>
@@ -594,8 +658,16 @@
         <w:rPr>
           <w:rFonts w:ascii="Times New Roman" w:hAnsi="Times New Roman" w:cs="Times New Roman"/>
         </w:rPr>
-        <w:t>3. Stručnjak za oblikovanje – Kristijan Knežić</w:t>
-      </w:r>
+        <w:t xml:space="preserve">3. Stručnjak za oblikovanje – Kristijan </w:t>
+      </w:r>
+      <w:proofErr w:type="spellStart"/>
+      <w:r>
+        <w:rPr>
+          <w:rFonts w:ascii="Times New Roman" w:hAnsi="Times New Roman" w:cs="Times New Roman"/>
+        </w:rPr>
+        <w:t>Knežić</w:t>
+      </w:r>
+      <w:proofErr w:type="spellEnd"/>
     </w:p>
     <w:p>
       <w:pPr>
@@ -624,8 +696,16 @@
         <w:rPr>
           <w:rFonts w:ascii="Times New Roman" w:hAnsi="Times New Roman" w:cs="Times New Roman"/>
         </w:rPr>
-        <w:t>5. Stručnjak za integraciju – Marin Markanjević</w:t>
-      </w:r>
+        <w:t xml:space="preserve">5. Stručnjak za integraciju – Marin </w:t>
+      </w:r>
+      <w:proofErr w:type="spellStart"/>
+      <w:r>
+        <w:rPr>
+          <w:rFonts w:ascii="Times New Roman" w:hAnsi="Times New Roman" w:cs="Times New Roman"/>
+        </w:rPr>
+        <w:t>Markanjević</w:t>
+      </w:r>
+      <w:proofErr w:type="spellEnd"/>
     </w:p>
     <w:p>
       <w:pPr>
@@ -872,17 +952,7 @@
                 <w:sz w:val="24"/>
                 <w:szCs w:val="24"/>
               </w:rPr>
-              <w:t>07.04</w:t>
-            </w:r>
-            <w:bookmarkStart w:id="0" w:name="_GoBack"/>
-            <w:bookmarkEnd w:id="0"/>
-            <w:r>
-              <w:rPr>
-                <w:rFonts w:ascii="Arial" w:hAnsi="Arial" w:cs="Arial"/>
-                <w:sz w:val="24"/>
-                <w:szCs w:val="24"/>
-              </w:rPr>
-              <w:t>.2019</w:t>
+              <w:t>24.3.2019</w:t>
             </w:r>
           </w:p>
         </w:tc>
@@ -2438,7 +2508,21 @@
         <w:rPr>
           <w:rFonts w:ascii="Times New Roman" w:hAnsi="Times New Roman" w:cs="Times New Roman"/>
         </w:rPr>
-        <w:t xml:space="preserve"> se događaju u kojim dijelovima grada Seattlea, te u kojem vremenskom periodu. Npr. </w:t>
+        <w:t xml:space="preserve"> se događaju u kojim dijelovima grada </w:t>
+      </w:r>
+      <w:proofErr w:type="spellStart"/>
+      <w:r>
+        <w:rPr>
+          <w:rFonts w:ascii="Times New Roman" w:hAnsi="Times New Roman" w:cs="Times New Roman"/>
+        </w:rPr>
+        <w:t>Seattlea</w:t>
+      </w:r>
+      <w:proofErr w:type="spellEnd"/>
+      <w:r>
+        <w:rPr>
+          <w:rFonts w:ascii="Times New Roman" w:hAnsi="Times New Roman" w:cs="Times New Roman"/>
+        </w:rPr>
+        <w:t xml:space="preserve">, te u kojem vremenskom periodu. Npr. </w:t>
       </w:r>
       <w:r>
         <w:rPr>
@@ -3683,6 +3767,7 @@
           <w:szCs w:val="24"/>
         </w:rPr>
       </w:pPr>
+      <w:proofErr w:type="spellStart"/>
       <w:r>
         <w:rPr>
           <w:rFonts w:ascii="Times New Roman" w:hAnsi="Times New Roman" w:cs="Times New Roman"/>
@@ -3690,6 +3775,7 @@
         </w:rPr>
         <w:t>Trello</w:t>
       </w:r>
+      <w:proofErr w:type="spellEnd"/>
     </w:p>
     <w:p>
       <w:pPr>
@@ -3705,6 +3791,7 @@
           <w:szCs w:val="24"/>
         </w:rPr>
       </w:pPr>
+      <w:proofErr w:type="spellStart"/>
       <w:r>
         <w:rPr>
           <w:rFonts w:ascii="Times New Roman" w:hAnsi="Times New Roman" w:cs="Times New Roman"/>
@@ -3712,6 +3799,7 @@
         </w:rPr>
         <w:t>GiHub</w:t>
       </w:r>
+      <w:proofErr w:type="spellEnd"/>
     </w:p>
     <w:p>
       <w:pPr>
@@ -3749,6 +3837,7 @@
           <w:szCs w:val="24"/>
         </w:rPr>
       </w:pPr>
+      <w:proofErr w:type="spellStart"/>
       <w:r>
         <w:rPr>
           <w:rFonts w:ascii="Times New Roman" w:hAnsi="Times New Roman" w:cs="Times New Roman"/>
@@ -3756,6 +3845,7 @@
         </w:rPr>
         <w:t>Eclipse</w:t>
       </w:r>
+      <w:proofErr w:type="spellEnd"/>
     </w:p>
     <w:p>
       <w:pPr>
@@ -4204,6 +4294,29 @@
         </w:rPr>
         <w:t>Rasporediti uloge</w:t>
       </w:r>
+      <w:r>
+        <w:rPr>
+          <w:rFonts w:ascii="Times New Roman" w:hAnsi="Times New Roman" w:cs="Times New Roman"/>
+          <w:i/>
+        </w:rPr>
+        <w:t xml:space="preserve">, koristili smo </w:t>
+      </w:r>
+      <w:proofErr w:type="spellStart"/>
+      <w:r>
+        <w:rPr>
+          <w:rFonts w:ascii="Times New Roman" w:hAnsi="Times New Roman" w:cs="Times New Roman"/>
+          <w:i/>
+        </w:rPr>
+        <w:t>random</w:t>
+      </w:r>
+      <w:proofErr w:type="spellEnd"/>
+      <w:r>
+        <w:rPr>
+          <w:rFonts w:ascii="Times New Roman" w:hAnsi="Times New Roman" w:cs="Times New Roman"/>
+          <w:i/>
+        </w:rPr>
+        <w:t xml:space="preserve"> generator koji je raspodijelio uloge</w:t>
+      </w:r>
     </w:p>
     <w:p>
       <w:pPr>
@@ -4223,6 +4336,83 @@
           <w:rFonts w:ascii="Times New Roman" w:hAnsi="Times New Roman" w:cs="Times New Roman"/>
           <w:i/>
         </w:rPr>
+        <w:t>Datum završetka:</w:t>
+      </w:r>
+      <w:r>
+        <w:rPr>
+          <w:rFonts w:ascii="Times New Roman" w:hAnsi="Times New Roman" w:cs="Times New Roman"/>
+          <w:i/>
+        </w:rPr>
+        <w:t xml:space="preserve"> 12.03.2019.</w:t>
+      </w:r>
+    </w:p>
+    <w:p>
+      <w:pPr>
+        <w:pStyle w:val="Odlomakpopisa"/>
+        <w:numPr>
+          <w:ilvl w:val="2"/>
+          <w:numId w:val="3"/>
+        </w:numPr>
+        <w:spacing w:before="240" w:after="120"/>
+        <w:rPr>
+          <w:rFonts w:ascii="Arial" w:hAnsi="Arial" w:cs="Arial"/>
+          <w:i/>
+        </w:rPr>
+      </w:pPr>
+      <w:r>
+        <w:rPr>
+          <w:rFonts w:ascii="Arial" w:hAnsi="Arial" w:cs="Arial"/>
+          <w:i/>
+        </w:rPr>
+        <w:t>Zadaća 2</w:t>
+      </w:r>
+    </w:p>
+    <w:p>
+      <w:pPr>
+        <w:pStyle w:val="Odlomakpopisa"/>
+        <w:numPr>
+          <w:ilvl w:val="0"/>
+          <w:numId w:val="14"/>
+        </w:numPr>
+        <w:spacing w:before="240" w:after="120"/>
+        <w:rPr>
+          <w:rFonts w:ascii="Times New Roman" w:hAnsi="Times New Roman" w:cs="Times New Roman"/>
+          <w:i/>
+        </w:rPr>
+      </w:pPr>
+      <w:r>
+        <w:rPr>
+          <w:rFonts w:ascii="Times New Roman" w:hAnsi="Times New Roman" w:cs="Times New Roman"/>
+          <w:i/>
+        </w:rPr>
+        <w:t>Odrediti ciljeve</w:t>
+      </w:r>
+      <w:r>
+        <w:rPr>
+          <w:rFonts w:ascii="Times New Roman" w:hAnsi="Times New Roman" w:cs="Times New Roman"/>
+          <w:i/>
+        </w:rPr>
+        <w:t xml:space="preserve"> projekta</w:t>
+      </w:r>
+    </w:p>
+    <w:p>
+      <w:pPr>
+        <w:pStyle w:val="Odlomakpopisa"/>
+        <w:numPr>
+          <w:ilvl w:val="0"/>
+          <w:numId w:val="14"/>
+        </w:numPr>
+        <w:spacing w:after="120" w:line="312" w:lineRule="auto"/>
+        <w:rPr>
+          <w:rFonts w:ascii="Times New Roman" w:hAnsi="Times New Roman" w:cs="Times New Roman"/>
+          <w:i/>
+        </w:rPr>
+      </w:pPr>
+      <w:r>
+        <w:rPr>
+          <w:rFonts w:ascii="Times New Roman" w:hAnsi="Times New Roman" w:cs="Times New Roman"/>
+          <w:i/>
+        </w:rPr>
         <w:t>Odgovorna osoba:</w:t>
       </w:r>
       <w:r>
@@ -4230,30 +4420,56 @@
           <w:rFonts w:ascii="Times New Roman" w:hAnsi="Times New Roman" w:cs="Times New Roman"/>
           <w:i/>
         </w:rPr>
-        <w:t xml:space="preserve"> </w:t>
-      </w:r>
-      <w:proofErr w:type="spellStart"/>
-      <w:r>
-        <w:rPr>
-          <w:rFonts w:ascii="Times New Roman" w:hAnsi="Times New Roman" w:cs="Times New Roman"/>
-          <w:i/>
-        </w:rPr>
-        <w:t>Ran</w:t>
-      </w:r>
-      <w:r>
-        <w:rPr>
-          <w:rFonts w:ascii="Times New Roman" w:hAnsi="Times New Roman" w:cs="Times New Roman"/>
-          <w:i/>
-        </w:rPr>
-        <w:t>dom</w:t>
-      </w:r>
-      <w:proofErr w:type="spellEnd"/>
-      <w:r>
-        <w:rPr>
-          <w:rFonts w:ascii="Times New Roman" w:hAnsi="Times New Roman" w:cs="Times New Roman"/>
-          <w:i/>
-        </w:rPr>
-        <w:t xml:space="preserve"> generator</w:t>
+        <w:t xml:space="preserve"> Luka Babić</w:t>
+      </w:r>
+    </w:p>
+    <w:p>
+      <w:pPr>
+        <w:pStyle w:val="Odlomakpopisa"/>
+        <w:numPr>
+          <w:ilvl w:val="0"/>
+          <w:numId w:val="14"/>
+        </w:numPr>
+        <w:spacing w:after="120" w:line="312" w:lineRule="auto"/>
+        <w:rPr>
+          <w:rFonts w:ascii="Arial" w:hAnsi="Arial" w:cs="Arial"/>
+          <w:i/>
+        </w:rPr>
+      </w:pPr>
+      <w:r>
+        <w:rPr>
+          <w:rFonts w:ascii="Times New Roman" w:hAnsi="Times New Roman" w:cs="Times New Roman"/>
+          <w:i/>
+        </w:rPr>
+        <w:t>Datum završetka:</w:t>
+      </w:r>
+      <w:r>
+        <w:rPr>
+          <w:rFonts w:ascii="Times New Roman" w:hAnsi="Times New Roman" w:cs="Times New Roman"/>
+          <w:i/>
+        </w:rPr>
+        <w:t xml:space="preserve"> 13.03.2019</w:t>
+      </w:r>
+    </w:p>
+    <w:p>
+      <w:pPr>
+        <w:pStyle w:val="Odlomakpopisa"/>
+        <w:numPr>
+          <w:ilvl w:val="2"/>
+          <w:numId w:val="3"/>
+        </w:numPr>
+        <w:spacing w:before="240" w:after="120"/>
+        <w:rPr>
+          <w:rFonts w:ascii="Arial" w:hAnsi="Arial" w:cs="Arial"/>
+          <w:i/>
+        </w:rPr>
+      </w:pPr>
+      <w:r>
+        <w:rPr>
+          <w:rFonts w:ascii="Arial" w:hAnsi="Arial" w:cs="Arial"/>
+          <w:i/>
+        </w:rPr>
+        <w:t xml:space="preserve">Zadaća 3 </w:t>
       </w:r>
     </w:p>
     <w:p>
@@ -4274,6 +4490,99 @@
           <w:rFonts w:ascii="Times New Roman" w:hAnsi="Times New Roman" w:cs="Times New Roman"/>
           <w:i/>
         </w:rPr>
+        <w:t>Provjeriti i potvrditi projekt</w:t>
+      </w:r>
+      <w:r>
+        <w:rPr>
+          <w:rFonts w:ascii="Times New Roman" w:hAnsi="Times New Roman" w:cs="Times New Roman"/>
+          <w:i/>
+        </w:rPr>
+        <w:t xml:space="preserve"> </w:t>
+      </w:r>
+    </w:p>
+    <w:p>
+      <w:pPr>
+        <w:pStyle w:val="Odlomakpopisa"/>
+        <w:numPr>
+          <w:ilvl w:val="0"/>
+          <w:numId w:val="8"/>
+        </w:numPr>
+        <w:spacing w:after="120" w:line="312" w:lineRule="auto"/>
+        <w:rPr>
+          <w:rFonts w:ascii="Times New Roman" w:hAnsi="Times New Roman" w:cs="Times New Roman"/>
+          <w:i/>
+        </w:rPr>
+      </w:pPr>
+      <w:r>
+        <w:rPr>
+          <w:rFonts w:ascii="Times New Roman" w:hAnsi="Times New Roman" w:cs="Times New Roman"/>
+          <w:i/>
+        </w:rPr>
+        <w:t>Odgovorna osoba:</w:t>
+      </w:r>
+      <w:r>
+        <w:rPr>
+          <w:rFonts w:ascii="Times New Roman" w:hAnsi="Times New Roman" w:cs="Times New Roman"/>
+          <w:i/>
+        </w:rPr>
+        <w:t xml:space="preserve"> Luka Babić</w:t>
+      </w:r>
+    </w:p>
+    <w:p>
+      <w:pPr>
+        <w:pStyle w:val="Odlomakpopisa"/>
+        <w:numPr>
+          <w:ilvl w:val="0"/>
+          <w:numId w:val="8"/>
+        </w:numPr>
+        <w:spacing w:after="120" w:line="312" w:lineRule="auto"/>
+        <w:rPr>
+          <w:rFonts w:ascii="Times New Roman" w:hAnsi="Times New Roman" w:cs="Times New Roman"/>
+          <w:i/>
+        </w:rPr>
+      </w:pPr>
+      <w:r>
+        <w:rPr>
+          <w:rFonts w:ascii="Times New Roman" w:hAnsi="Times New Roman" w:cs="Times New Roman"/>
+          <w:i/>
+        </w:rPr>
+        <w:t>Rizik: Nemogućnost potvrde projekta zbog nepredviđenih okolnosti (</w:t>
+      </w:r>
+      <w:proofErr w:type="spellStart"/>
+      <w:r>
+        <w:rPr>
+          <w:rFonts w:ascii="Times New Roman" w:hAnsi="Times New Roman" w:cs="Times New Roman"/>
+          <w:i/>
+        </w:rPr>
+        <w:t>bugovi</w:t>
+      </w:r>
+      <w:proofErr w:type="spellEnd"/>
+      <w:r>
+        <w:rPr>
+          <w:rFonts w:ascii="Times New Roman" w:hAnsi="Times New Roman" w:cs="Times New Roman"/>
+          <w:i/>
+        </w:rPr>
+        <w:t>, prekoračenje rokova…)</w:t>
+      </w:r>
+    </w:p>
+    <w:p>
+      <w:pPr>
+        <w:pStyle w:val="Odlomakpopisa"/>
+        <w:numPr>
+          <w:ilvl w:val="0"/>
+          <w:numId w:val="8"/>
+        </w:numPr>
+        <w:spacing w:after="120" w:line="312" w:lineRule="auto"/>
+        <w:rPr>
+          <w:rFonts w:ascii="Times New Roman" w:hAnsi="Times New Roman" w:cs="Times New Roman"/>
+          <w:i/>
+        </w:rPr>
+      </w:pPr>
+      <w:r>
+        <w:rPr>
+          <w:rFonts w:ascii="Times New Roman" w:hAnsi="Times New Roman" w:cs="Times New Roman"/>
+          <w:i/>
+        </w:rPr>
         <w:t>Datum završetka:</w:t>
       </w:r>
       <w:r>
@@ -4281,7 +4590,35 @@
           <w:rFonts w:ascii="Times New Roman" w:hAnsi="Times New Roman" w:cs="Times New Roman"/>
           <w:i/>
         </w:rPr>
-        <w:t xml:space="preserve"> 12.03.2019.</w:t>
+        <w:t xml:space="preserve"> </w:t>
+      </w:r>
+      <w:r>
+        <w:rPr>
+          <w:rFonts w:ascii="Times New Roman" w:hAnsi="Times New Roman" w:cs="Times New Roman"/>
+          <w:i/>
+        </w:rPr>
+        <w:t>28</w:t>
+      </w:r>
+      <w:r>
+        <w:rPr>
+          <w:rFonts w:ascii="Times New Roman" w:hAnsi="Times New Roman" w:cs="Times New Roman"/>
+          <w:i/>
+        </w:rPr>
+        <w:t>.0</w:t>
+      </w:r>
+      <w:r>
+        <w:rPr>
+          <w:rFonts w:ascii="Times New Roman" w:hAnsi="Times New Roman" w:cs="Times New Roman"/>
+          <w:i/>
+        </w:rPr>
+        <w:t>5</w:t>
+      </w:r>
+      <w:r>
+        <w:rPr>
+          <w:rFonts w:ascii="Times New Roman" w:hAnsi="Times New Roman" w:cs="Times New Roman"/>
+          <w:i/>
+        </w:rPr>
+        <w:t>.2019</w:t>
       </w:r>
     </w:p>
     <w:p>
@@ -4302,7 +4639,7 @@
           <w:rFonts w:ascii="Arial" w:hAnsi="Arial" w:cs="Arial"/>
           <w:i/>
         </w:rPr>
-        <w:t>Zadaća 2</w:t>
+        <w:t>Zadaća 4</w:t>
       </w:r>
     </w:p>
     <w:p>
@@ -4323,7 +4660,7 @@
           <w:rFonts w:ascii="Times New Roman" w:hAnsi="Times New Roman" w:cs="Times New Roman"/>
           <w:i/>
         </w:rPr>
-        <w:t>Odrediti ciljeve</w:t>
+        <w:t>Projektni plan</w:t>
       </w:r>
     </w:p>
     <w:p>
@@ -4363,7 +4700,7 @@
         </w:numPr>
         <w:spacing w:after="120" w:line="312" w:lineRule="auto"/>
         <w:rPr>
-          <w:rFonts w:ascii="Arial" w:hAnsi="Arial" w:cs="Arial"/>
+          <w:rFonts w:ascii="Times New Roman" w:hAnsi="Times New Roman" w:cs="Times New Roman"/>
           <w:i/>
         </w:rPr>
       </w:pPr>
@@ -4379,7 +4716,7 @@
           <w:rFonts w:ascii="Times New Roman" w:hAnsi="Times New Roman" w:cs="Times New Roman"/>
           <w:i/>
         </w:rPr>
-        <w:t xml:space="preserve"> 13.03.2019</w:t>
+        <w:t xml:space="preserve"> 07.04.2019.</w:t>
       </w:r>
     </w:p>
     <w:p>
@@ -4400,7 +4737,7 @@
           <w:rFonts w:ascii="Arial" w:hAnsi="Arial" w:cs="Arial"/>
           <w:i/>
         </w:rPr>
-        <w:t xml:space="preserve">Zadaća 3 </w:t>
+        <w:t>Zadaća 5</w:t>
       </w:r>
     </w:p>
     <w:p>
@@ -4408,7 +4745,28 @@
         <w:pStyle w:val="Odlomakpopisa"/>
         <w:numPr>
           <w:ilvl w:val="0"/>
-          <w:numId w:val="8"/>
+          <w:numId w:val="14"/>
+        </w:numPr>
+        <w:spacing w:before="240" w:after="120"/>
+        <w:rPr>
+          <w:rFonts w:ascii="Times New Roman" w:hAnsi="Times New Roman" w:cs="Times New Roman"/>
+          <w:i/>
+        </w:rPr>
+      </w:pPr>
+      <w:r>
+        <w:rPr>
+          <w:rFonts w:ascii="Times New Roman" w:hAnsi="Times New Roman" w:cs="Times New Roman"/>
+          <w:i/>
+        </w:rPr>
+        <w:t>Planirati vremenski okvir</w:t>
+      </w:r>
+    </w:p>
+    <w:p>
+      <w:pPr>
+        <w:pStyle w:val="Odlomakpopisa"/>
+        <w:numPr>
+          <w:ilvl w:val="0"/>
+          <w:numId w:val="14"/>
         </w:numPr>
         <w:spacing w:after="120" w:line="312" w:lineRule="auto"/>
         <w:rPr>
@@ -4421,14 +4779,14 @@
           <w:rFonts w:ascii="Times New Roman" w:hAnsi="Times New Roman" w:cs="Times New Roman"/>
           <w:i/>
         </w:rPr>
-        <w:t>Provjeriti i potvrditi projekt</w:t>
-      </w:r>
-      <w:r>
-        <w:rPr>
-          <w:rFonts w:ascii="Times New Roman" w:hAnsi="Times New Roman" w:cs="Times New Roman"/>
-          <w:i/>
-        </w:rPr>
-        <w:t xml:space="preserve"> </w:t>
+        <w:t>Odgovorna osoba:</w:t>
+      </w:r>
+      <w:r>
+        <w:rPr>
+          <w:rFonts w:ascii="Times New Roman" w:hAnsi="Times New Roman" w:cs="Times New Roman"/>
+          <w:i/>
+        </w:rPr>
+        <w:t xml:space="preserve"> Luka Babić</w:t>
       </w:r>
     </w:p>
     <w:p>
@@ -4436,7 +4794,7 @@
         <w:pStyle w:val="Odlomakpopisa"/>
         <w:numPr>
           <w:ilvl w:val="0"/>
-          <w:numId w:val="8"/>
+          <w:numId w:val="14"/>
         </w:numPr>
         <w:spacing w:after="120" w:line="312" w:lineRule="auto"/>
         <w:rPr>
@@ -4449,14 +4807,7 @@
           <w:rFonts w:ascii="Times New Roman" w:hAnsi="Times New Roman" w:cs="Times New Roman"/>
           <w:i/>
         </w:rPr>
-        <w:t>Odgovorna osoba:</w:t>
-      </w:r>
-      <w:r>
-        <w:rPr>
-          <w:rFonts w:ascii="Times New Roman" w:hAnsi="Times New Roman" w:cs="Times New Roman"/>
-          <w:i/>
-        </w:rPr>
-        <w:t xml:space="preserve"> Luka Babić</w:t>
+        <w:t>Rizik: Vrijeme izvršavanja nekog zadatka može biti dulje od predviđenog</w:t>
       </w:r>
     </w:p>
     <w:p>
@@ -4464,7 +4815,7 @@
         <w:pStyle w:val="Odlomakpopisa"/>
         <w:numPr>
           <w:ilvl w:val="0"/>
-          <w:numId w:val="8"/>
+          <w:numId w:val="14"/>
         </w:numPr>
         <w:spacing w:after="120" w:line="312" w:lineRule="auto"/>
         <w:rPr>
@@ -4484,35 +4835,7 @@
           <w:rFonts w:ascii="Times New Roman" w:hAnsi="Times New Roman" w:cs="Times New Roman"/>
           <w:i/>
         </w:rPr>
-        <w:t xml:space="preserve"> </w:t>
-      </w:r>
-      <w:r>
-        <w:rPr>
-          <w:rFonts w:ascii="Times New Roman" w:hAnsi="Times New Roman" w:cs="Times New Roman"/>
-          <w:i/>
-        </w:rPr>
-        <w:t>28</w:t>
-      </w:r>
-      <w:r>
-        <w:rPr>
-          <w:rFonts w:ascii="Times New Roman" w:hAnsi="Times New Roman" w:cs="Times New Roman"/>
-          <w:i/>
-        </w:rPr>
-        <w:t>.0</w:t>
-      </w:r>
-      <w:r>
-        <w:rPr>
-          <w:rFonts w:ascii="Times New Roman" w:hAnsi="Times New Roman" w:cs="Times New Roman"/>
-          <w:i/>
-        </w:rPr>
-        <w:t>5</w:t>
-      </w:r>
-      <w:r>
-        <w:rPr>
-          <w:rFonts w:ascii="Times New Roman" w:hAnsi="Times New Roman" w:cs="Times New Roman"/>
-          <w:i/>
-        </w:rPr>
-        <w:t>.2019</w:t>
+        <w:t xml:space="preserve"> 13.03.2019.</w:t>
       </w:r>
     </w:p>
     <w:p>
@@ -4533,7 +4856,7 @@
           <w:rFonts w:ascii="Arial" w:hAnsi="Arial" w:cs="Arial"/>
           <w:i/>
         </w:rPr>
-        <w:t>Zadaća 4</w:t>
+        <w:t>Zadaća 6</w:t>
       </w:r>
     </w:p>
     <w:p>
@@ -4554,7 +4877,35 @@
           <w:rFonts w:ascii="Times New Roman" w:hAnsi="Times New Roman" w:cs="Times New Roman"/>
           <w:i/>
         </w:rPr>
-        <w:t>Projektni plan</w:t>
+        <w:t>Proučavanje s</w:t>
+      </w:r>
+      <w:r>
+        <w:rPr>
+          <w:rFonts w:ascii="Times New Roman" w:hAnsi="Times New Roman" w:cs="Times New Roman"/>
+          <w:i/>
+        </w:rPr>
+        <w:t>pecifični</w:t>
+      </w:r>
+      <w:r>
+        <w:rPr>
+          <w:rFonts w:ascii="Times New Roman" w:hAnsi="Times New Roman" w:cs="Times New Roman"/>
+          <w:i/>
+        </w:rPr>
+        <w:t>h</w:t>
+      </w:r>
+      <w:r>
+        <w:rPr>
+          <w:rFonts w:ascii="Times New Roman" w:hAnsi="Times New Roman" w:cs="Times New Roman"/>
+          <w:i/>
+        </w:rPr>
+        <w:t xml:space="preserve"> zahtjev</w:t>
+      </w:r>
+      <w:r>
+        <w:rPr>
+          <w:rFonts w:ascii="Times New Roman" w:hAnsi="Times New Roman" w:cs="Times New Roman"/>
+          <w:i/>
+        </w:rPr>
+        <w:t>a</w:t>
       </w:r>
     </w:p>
     <w:p>
@@ -4566,24 +4917,47 @@
         </w:numPr>
         <w:spacing w:after="120" w:line="312" w:lineRule="auto"/>
         <w:rPr>
-          <w:rFonts w:ascii="Times New Roman" w:hAnsi="Times New Roman" w:cs="Times New Roman"/>
-          <w:i/>
-        </w:rPr>
-      </w:pPr>
-      <w:r>
-        <w:rPr>
-          <w:rFonts w:ascii="Times New Roman" w:hAnsi="Times New Roman" w:cs="Times New Roman"/>
-          <w:i/>
-        </w:rPr>
-        <w:t>Odgovorna osoba:</w:t>
-      </w:r>
-      <w:r>
-        <w:rPr>
-          <w:rFonts w:ascii="Times New Roman" w:hAnsi="Times New Roman" w:cs="Times New Roman"/>
-          <w:i/>
-        </w:rPr>
-        <w:t xml:space="preserve"> Luka Babić</w:t>
-      </w:r>
+          <w:rFonts w:ascii="Arial" w:hAnsi="Arial" w:cs="Arial"/>
+          <w:i/>
+        </w:rPr>
+      </w:pPr>
+      <w:r>
+        <w:rPr>
+          <w:rFonts w:ascii="Times New Roman" w:hAnsi="Times New Roman" w:cs="Times New Roman"/>
+          <w:i/>
+        </w:rPr>
+        <w:t>Odgovorna</w:t>
+      </w:r>
+      <w:r>
+        <w:rPr>
+          <w:rFonts w:ascii="Arial" w:hAnsi="Arial" w:cs="Arial"/>
+          <w:i/>
+        </w:rPr>
+        <w:t xml:space="preserve"> </w:t>
+      </w:r>
+      <w:r>
+        <w:rPr>
+          <w:rFonts w:ascii="Times New Roman" w:hAnsi="Times New Roman" w:cs="Times New Roman"/>
+          <w:i/>
+        </w:rPr>
+        <w:t>osoba:</w:t>
+      </w:r>
+      <w:r>
+        <w:rPr>
+          <w:rFonts w:ascii="Times New Roman" w:hAnsi="Times New Roman" w:cs="Times New Roman"/>
+          <w:i/>
+        </w:rPr>
+        <w:t xml:space="preserve"> Borna </w:t>
+      </w:r>
+      <w:proofErr w:type="spellStart"/>
+      <w:r>
+        <w:rPr>
+          <w:rFonts w:ascii="Times New Roman" w:hAnsi="Times New Roman" w:cs="Times New Roman"/>
+          <w:i/>
+        </w:rPr>
+        <w:t>Gilja</w:t>
+      </w:r>
+      <w:proofErr w:type="spellEnd"/>
     </w:p>
     <w:p>
       <w:pPr>
@@ -4610,7 +4984,7 @@
           <w:rFonts w:ascii="Times New Roman" w:hAnsi="Times New Roman" w:cs="Times New Roman"/>
           <w:i/>
         </w:rPr>
-        <w:t xml:space="preserve"> 07.04.2019.</w:t>
+        <w:t xml:space="preserve"> 16.04.2019.</w:t>
       </w:r>
     </w:p>
     <w:p>
@@ -4631,7 +5005,7 @@
           <w:rFonts w:ascii="Arial" w:hAnsi="Arial" w:cs="Arial"/>
           <w:i/>
         </w:rPr>
-        <w:t>Zadaća 5</w:t>
+        <w:t>Zadaća 7</w:t>
       </w:r>
     </w:p>
     <w:p>
@@ -4652,7 +5026,7 @@
           <w:rFonts w:ascii="Times New Roman" w:hAnsi="Times New Roman" w:cs="Times New Roman"/>
           <w:i/>
         </w:rPr>
-        <w:t>Planirati vremenski okvir</w:t>
+        <w:t>Specifikacija zahtjeva</w:t>
       </w:r>
     </w:p>
     <w:p>
@@ -4680,8 +5054,17 @@
           <w:rFonts w:ascii="Times New Roman" w:hAnsi="Times New Roman" w:cs="Times New Roman"/>
           <w:i/>
         </w:rPr>
-        <w:t xml:space="preserve"> Luka Babić</w:t>
-      </w:r>
+        <w:t xml:space="preserve"> Borna </w:t>
+      </w:r>
+      <w:proofErr w:type="spellStart"/>
+      <w:r>
+        <w:rPr>
+          <w:rFonts w:ascii="Times New Roman" w:hAnsi="Times New Roman" w:cs="Times New Roman"/>
+          <w:i/>
+        </w:rPr>
+        <w:t>Gilja</w:t>
+      </w:r>
+      <w:proofErr w:type="spellEnd"/>
     </w:p>
     <w:p>
       <w:pPr>
@@ -4708,7 +5091,7 @@
           <w:rFonts w:ascii="Times New Roman" w:hAnsi="Times New Roman" w:cs="Times New Roman"/>
           <w:i/>
         </w:rPr>
-        <w:t xml:space="preserve"> 13.03.2019.</w:t>
+        <w:t xml:space="preserve"> 16.04.2019.</w:t>
       </w:r>
     </w:p>
     <w:p>
@@ -4729,7 +5112,7 @@
           <w:rFonts w:ascii="Arial" w:hAnsi="Arial" w:cs="Arial"/>
           <w:i/>
         </w:rPr>
-        <w:t>Zadaća 6</w:t>
+        <w:t>Zadaća 8</w:t>
       </w:r>
     </w:p>
     <w:p>
@@ -4750,7 +5133,7 @@
           <w:rFonts w:ascii="Times New Roman" w:hAnsi="Times New Roman" w:cs="Times New Roman"/>
           <w:i/>
         </w:rPr>
-        <w:t>Specifični zahtjevi</w:t>
+        <w:t>Dogovoriti dizajn</w:t>
       </w:r>
     </w:p>
     <w:p>
@@ -4762,38 +5145,38 @@
         </w:numPr>
         <w:spacing w:after="120" w:line="312" w:lineRule="auto"/>
         <w:rPr>
-          <w:rFonts w:ascii="Arial" w:hAnsi="Arial" w:cs="Arial"/>
-          <w:i/>
-        </w:rPr>
-      </w:pPr>
-      <w:r>
-        <w:rPr>
-          <w:rFonts w:ascii="Times New Roman" w:hAnsi="Times New Roman" w:cs="Times New Roman"/>
-          <w:i/>
-        </w:rPr>
-        <w:t>Odgovorna</w:t>
-      </w:r>
-      <w:r>
-        <w:rPr>
-          <w:rFonts w:ascii="Arial" w:hAnsi="Arial" w:cs="Arial"/>
-          <w:i/>
-        </w:rPr>
-        <w:t xml:space="preserve"> osoba:</w:t>
-      </w:r>
-      <w:r>
-        <w:rPr>
-          <w:rFonts w:ascii="Arial" w:hAnsi="Arial" w:cs="Arial"/>
-          <w:i/>
-        </w:rPr>
-        <w:t xml:space="preserve"> Borna </w:t>
+          <w:rFonts w:ascii="Times New Roman" w:hAnsi="Times New Roman" w:cs="Times New Roman"/>
+          <w:i/>
+        </w:rPr>
+      </w:pPr>
+      <w:r>
+        <w:rPr>
+          <w:rFonts w:ascii="Times New Roman" w:hAnsi="Times New Roman" w:cs="Times New Roman"/>
+          <w:i/>
+        </w:rPr>
+        <w:t>Odgovorna osoba:</w:t>
+      </w:r>
+      <w:r>
+        <w:rPr>
+          <w:rFonts w:ascii="Times New Roman" w:hAnsi="Times New Roman" w:cs="Times New Roman"/>
+          <w:i/>
+        </w:rPr>
+        <w:t xml:space="preserve"> </w:t>
+      </w:r>
+      <w:r>
+        <w:rPr>
+          <w:rFonts w:ascii="Times New Roman" w:hAnsi="Times New Roman" w:cs="Times New Roman"/>
+          <w:i/>
+        </w:rPr>
+        <w:t xml:space="preserve">Kristijan </w:t>
       </w:r>
       <w:proofErr w:type="spellStart"/>
       <w:r>
         <w:rPr>
-          <w:rFonts w:ascii="Arial" w:hAnsi="Arial" w:cs="Arial"/>
-          <w:i/>
-        </w:rPr>
-        <w:t>Gilja</w:t>
+          <w:rFonts w:ascii="Times New Roman" w:hAnsi="Times New Roman" w:cs="Times New Roman"/>
+          <w:i/>
+        </w:rPr>
+        <w:t>Knežić</w:t>
       </w:r>
       <w:proofErr w:type="spellEnd"/>
     </w:p>
@@ -4822,7 +5205,28 @@
           <w:rFonts w:ascii="Times New Roman" w:hAnsi="Times New Roman" w:cs="Times New Roman"/>
           <w:i/>
         </w:rPr>
-        <w:t xml:space="preserve"> 16.04.2019.</w:t>
+        <w:t xml:space="preserve"> </w:t>
+      </w:r>
+      <w:r>
+        <w:rPr>
+          <w:rFonts w:ascii="Times New Roman" w:hAnsi="Times New Roman" w:cs="Times New Roman"/>
+          <w:i/>
+        </w:rPr>
+        <w:t>10</w:t>
+      </w:r>
+      <w:r>
+        <w:rPr>
+          <w:rFonts w:ascii="Times New Roman" w:hAnsi="Times New Roman" w:cs="Times New Roman"/>
+          <w:i/>
+        </w:rPr>
+        <w:t>.04.2019.</w:t>
+      </w:r>
+      <w:r>
+        <w:rPr>
+          <w:rFonts w:ascii="Times New Roman" w:hAnsi="Times New Roman" w:cs="Times New Roman"/>
+          <w:i/>
+        </w:rPr>
+        <w:tab/>
       </w:r>
     </w:p>
     <w:p>
@@ -4843,7 +5247,389 @@
           <w:rFonts w:ascii="Arial" w:hAnsi="Arial" w:cs="Arial"/>
           <w:i/>
         </w:rPr>
-        <w:t>Zadaća 7</w:t>
+        <w:t>Zadaća 9</w:t>
+      </w:r>
+    </w:p>
+    <w:p>
+      <w:pPr>
+        <w:pStyle w:val="Odlomakpopisa"/>
+        <w:numPr>
+          <w:ilvl w:val="0"/>
+          <w:numId w:val="14"/>
+        </w:numPr>
+        <w:rPr>
+          <w:rFonts w:ascii="Times New Roman" w:hAnsi="Times New Roman" w:cs="Times New Roman"/>
+          <w:i/>
+        </w:rPr>
+      </w:pPr>
+      <w:r>
+        <w:rPr>
+          <w:rFonts w:ascii="Times New Roman" w:hAnsi="Times New Roman" w:cs="Times New Roman"/>
+          <w:i/>
+        </w:rPr>
+        <w:t>Nacrtati prvu verziju</w:t>
+      </w:r>
+    </w:p>
+    <w:p>
+      <w:pPr>
+        <w:pStyle w:val="Odlomakpopisa"/>
+        <w:numPr>
+          <w:ilvl w:val="0"/>
+          <w:numId w:val="14"/>
+        </w:numPr>
+        <w:spacing w:after="120" w:line="312" w:lineRule="auto"/>
+        <w:rPr>
+          <w:rFonts w:ascii="Times New Roman" w:hAnsi="Times New Roman" w:cs="Times New Roman"/>
+          <w:i/>
+        </w:rPr>
+      </w:pPr>
+      <w:r>
+        <w:rPr>
+          <w:rFonts w:ascii="Times New Roman" w:hAnsi="Times New Roman" w:cs="Times New Roman"/>
+          <w:i/>
+        </w:rPr>
+        <w:t>Odgovorna osoba:</w:t>
+      </w:r>
+      <w:r>
+        <w:rPr>
+          <w:rFonts w:ascii="Times New Roman" w:hAnsi="Times New Roman" w:cs="Times New Roman"/>
+          <w:i/>
+        </w:rPr>
+        <w:t xml:space="preserve"> Kristijan </w:t>
+      </w:r>
+      <w:proofErr w:type="spellStart"/>
+      <w:r>
+        <w:rPr>
+          <w:rFonts w:ascii="Times New Roman" w:hAnsi="Times New Roman" w:cs="Times New Roman"/>
+          <w:i/>
+        </w:rPr>
+        <w:t>Knežić</w:t>
+      </w:r>
+      <w:proofErr w:type="spellEnd"/>
+    </w:p>
+    <w:p>
+      <w:pPr>
+        <w:pStyle w:val="Odlomakpopisa"/>
+        <w:numPr>
+          <w:ilvl w:val="0"/>
+          <w:numId w:val="14"/>
+        </w:numPr>
+        <w:spacing w:after="120" w:line="312" w:lineRule="auto"/>
+        <w:rPr>
+          <w:rFonts w:ascii="Times New Roman" w:hAnsi="Times New Roman" w:cs="Times New Roman"/>
+          <w:i/>
+        </w:rPr>
+      </w:pPr>
+      <w:r>
+        <w:rPr>
+          <w:rFonts w:ascii="Times New Roman" w:hAnsi="Times New Roman" w:cs="Times New Roman"/>
+          <w:i/>
+        </w:rPr>
+        <w:t>Datum završetka:</w:t>
+      </w:r>
+      <w:r>
+        <w:rPr>
+          <w:rFonts w:ascii="Times New Roman" w:hAnsi="Times New Roman" w:cs="Times New Roman"/>
+          <w:i/>
+        </w:rPr>
+        <w:t xml:space="preserve"> 16.04.2019.</w:t>
+      </w:r>
+    </w:p>
+    <w:p>
+      <w:pPr>
+        <w:pStyle w:val="Odlomakpopisa"/>
+        <w:numPr>
+          <w:ilvl w:val="2"/>
+          <w:numId w:val="3"/>
+        </w:numPr>
+        <w:spacing w:before="240" w:after="120"/>
+        <w:rPr>
+          <w:rFonts w:ascii="Arial" w:hAnsi="Arial" w:cs="Arial"/>
+          <w:i/>
+        </w:rPr>
+      </w:pPr>
+      <w:r>
+        <w:rPr>
+          <w:rFonts w:ascii="Arial" w:hAnsi="Arial" w:cs="Arial"/>
+          <w:i/>
+        </w:rPr>
+        <w:lastRenderedPageBreak/>
+        <w:t>Zadaća 10</w:t>
+      </w:r>
+    </w:p>
+    <w:p>
+      <w:pPr>
+        <w:pStyle w:val="Odlomakpopisa"/>
+        <w:numPr>
+          <w:ilvl w:val="0"/>
+          <w:numId w:val="14"/>
+        </w:numPr>
+        <w:rPr>
+          <w:rFonts w:ascii="Times New Roman" w:hAnsi="Times New Roman" w:cs="Times New Roman"/>
+          <w:i/>
+        </w:rPr>
+      </w:pPr>
+      <w:r>
+        <w:rPr>
+          <w:rFonts w:ascii="Times New Roman" w:hAnsi="Times New Roman" w:cs="Times New Roman"/>
+          <w:i/>
+        </w:rPr>
+        <w:t>Izraditi dokumentaciju dizajna</w:t>
+      </w:r>
+    </w:p>
+    <w:p>
+      <w:pPr>
+        <w:pStyle w:val="Odlomakpopisa"/>
+        <w:numPr>
+          <w:ilvl w:val="0"/>
+          <w:numId w:val="14"/>
+        </w:numPr>
+        <w:spacing w:after="120" w:line="312" w:lineRule="auto"/>
+        <w:rPr>
+          <w:rFonts w:ascii="Times New Roman" w:hAnsi="Times New Roman" w:cs="Times New Roman"/>
+          <w:i/>
+        </w:rPr>
+      </w:pPr>
+      <w:r>
+        <w:rPr>
+          <w:rFonts w:ascii="Times New Roman" w:hAnsi="Times New Roman" w:cs="Times New Roman"/>
+          <w:i/>
+        </w:rPr>
+        <w:t>Odgovorna osoba:</w:t>
+      </w:r>
+      <w:r>
+        <w:rPr>
+          <w:rFonts w:ascii="Times New Roman" w:hAnsi="Times New Roman" w:cs="Times New Roman"/>
+          <w:i/>
+        </w:rPr>
+        <w:t xml:space="preserve"> Kristijan </w:t>
+      </w:r>
+      <w:proofErr w:type="spellStart"/>
+      <w:r>
+        <w:rPr>
+          <w:rFonts w:ascii="Times New Roman" w:hAnsi="Times New Roman" w:cs="Times New Roman"/>
+          <w:i/>
+        </w:rPr>
+        <w:t>Knežić</w:t>
+      </w:r>
+      <w:proofErr w:type="spellEnd"/>
+    </w:p>
+    <w:p>
+      <w:pPr>
+        <w:pStyle w:val="Odlomakpopisa"/>
+        <w:numPr>
+          <w:ilvl w:val="0"/>
+          <w:numId w:val="14"/>
+        </w:numPr>
+        <w:spacing w:after="120" w:line="312" w:lineRule="auto"/>
+        <w:rPr>
+          <w:rFonts w:ascii="Times New Roman" w:hAnsi="Times New Roman" w:cs="Times New Roman"/>
+          <w:i/>
+        </w:rPr>
+      </w:pPr>
+      <w:r>
+        <w:rPr>
+          <w:rFonts w:ascii="Times New Roman" w:hAnsi="Times New Roman" w:cs="Times New Roman"/>
+          <w:i/>
+        </w:rPr>
+        <w:t>Datum završetka:</w:t>
+      </w:r>
+      <w:r>
+        <w:rPr>
+          <w:rFonts w:ascii="Times New Roman" w:hAnsi="Times New Roman" w:cs="Times New Roman"/>
+          <w:i/>
+        </w:rPr>
+        <w:t xml:space="preserve"> </w:t>
+      </w:r>
+      <w:r>
+        <w:rPr>
+          <w:rFonts w:ascii="Times New Roman" w:hAnsi="Times New Roman" w:cs="Times New Roman"/>
+          <w:i/>
+        </w:rPr>
+        <w:t>07</w:t>
+      </w:r>
+      <w:r>
+        <w:rPr>
+          <w:rFonts w:ascii="Times New Roman" w:hAnsi="Times New Roman" w:cs="Times New Roman"/>
+          <w:i/>
+        </w:rPr>
+        <w:t>.0</w:t>
+      </w:r>
+      <w:r>
+        <w:rPr>
+          <w:rFonts w:ascii="Times New Roman" w:hAnsi="Times New Roman" w:cs="Times New Roman"/>
+          <w:i/>
+        </w:rPr>
+        <w:t>5</w:t>
+      </w:r>
+      <w:r>
+        <w:rPr>
+          <w:rFonts w:ascii="Times New Roman" w:hAnsi="Times New Roman" w:cs="Times New Roman"/>
+          <w:i/>
+        </w:rPr>
+        <w:t>.2019.</w:t>
+      </w:r>
+    </w:p>
+    <w:p>
+      <w:pPr>
+        <w:pStyle w:val="Odlomakpopisa"/>
+        <w:numPr>
+          <w:ilvl w:val="2"/>
+          <w:numId w:val="3"/>
+        </w:numPr>
+        <w:spacing w:before="240" w:after="120"/>
+        <w:rPr>
+          <w:rFonts w:ascii="Arial" w:hAnsi="Arial" w:cs="Arial"/>
+          <w:i/>
+        </w:rPr>
+      </w:pPr>
+      <w:r>
+        <w:rPr>
+          <w:rFonts w:ascii="Arial" w:hAnsi="Arial" w:cs="Arial"/>
+          <w:i/>
+        </w:rPr>
+        <w:t>Zadaća 11</w:t>
+      </w:r>
+    </w:p>
+    <w:p>
+      <w:pPr>
+        <w:pStyle w:val="Odlomakpopisa"/>
+        <w:numPr>
+          <w:ilvl w:val="0"/>
+          <w:numId w:val="14"/>
+        </w:numPr>
+        <w:rPr>
+          <w:rFonts w:ascii="Times New Roman" w:hAnsi="Times New Roman" w:cs="Times New Roman"/>
+          <w:i/>
+        </w:rPr>
+      </w:pPr>
+      <w:r>
+        <w:rPr>
+          <w:rFonts w:ascii="Times New Roman" w:hAnsi="Times New Roman" w:cs="Times New Roman"/>
+          <w:i/>
+        </w:rPr>
+        <w:t xml:space="preserve">Plan </w:t>
+      </w:r>
+      <w:r>
+        <w:rPr>
+          <w:rFonts w:ascii="Times New Roman" w:hAnsi="Times New Roman" w:cs="Times New Roman"/>
+          <w:i/>
+        </w:rPr>
+        <w:t>t</w:t>
+      </w:r>
+      <w:r>
+        <w:rPr>
+          <w:rFonts w:ascii="Times New Roman" w:hAnsi="Times New Roman" w:cs="Times New Roman"/>
+          <w:i/>
+        </w:rPr>
+        <w:t>estiranja</w:t>
+      </w:r>
+    </w:p>
+    <w:p>
+      <w:pPr>
+        <w:pStyle w:val="Odlomakpopisa"/>
+        <w:numPr>
+          <w:ilvl w:val="0"/>
+          <w:numId w:val="14"/>
+        </w:numPr>
+        <w:spacing w:after="120" w:line="312" w:lineRule="auto"/>
+        <w:rPr>
+          <w:rFonts w:ascii="Times New Roman" w:hAnsi="Times New Roman" w:cs="Times New Roman"/>
+          <w:i/>
+        </w:rPr>
+      </w:pPr>
+      <w:r>
+        <w:rPr>
+          <w:rFonts w:ascii="Times New Roman" w:hAnsi="Times New Roman" w:cs="Times New Roman"/>
+          <w:i/>
+        </w:rPr>
+        <w:t>Odgovorna osoba:</w:t>
+      </w:r>
+      <w:r>
+        <w:rPr>
+          <w:rFonts w:ascii="Times New Roman" w:hAnsi="Times New Roman" w:cs="Times New Roman"/>
+          <w:i/>
+        </w:rPr>
+        <w:t xml:space="preserve"> L</w:t>
+      </w:r>
+      <w:bookmarkStart w:id="0" w:name="_GoBack"/>
+      <w:bookmarkEnd w:id="0"/>
+      <w:r>
+        <w:rPr>
+          <w:rFonts w:ascii="Times New Roman" w:hAnsi="Times New Roman" w:cs="Times New Roman"/>
+          <w:i/>
+        </w:rPr>
+        <w:t>uka Šarlija</w:t>
+      </w:r>
+    </w:p>
+    <w:p>
+      <w:pPr>
+        <w:pStyle w:val="Odlomakpopisa"/>
+        <w:numPr>
+          <w:ilvl w:val="0"/>
+          <w:numId w:val="14"/>
+        </w:numPr>
+        <w:spacing w:after="120" w:line="312" w:lineRule="auto"/>
+        <w:rPr>
+          <w:rFonts w:ascii="Times New Roman" w:hAnsi="Times New Roman" w:cs="Times New Roman"/>
+          <w:i/>
+        </w:rPr>
+      </w:pPr>
+      <w:r>
+        <w:rPr>
+          <w:rFonts w:ascii="Times New Roman" w:hAnsi="Times New Roman" w:cs="Times New Roman"/>
+          <w:i/>
+        </w:rPr>
+        <w:t>Datum završetka:</w:t>
+      </w:r>
+      <w:r>
+        <w:rPr>
+          <w:rFonts w:ascii="Times New Roman" w:hAnsi="Times New Roman" w:cs="Times New Roman"/>
+          <w:i/>
+        </w:rPr>
+        <w:t xml:space="preserve"> </w:t>
+      </w:r>
+      <w:r>
+        <w:rPr>
+          <w:rFonts w:ascii="Times New Roman" w:hAnsi="Times New Roman" w:cs="Times New Roman"/>
+          <w:i/>
+        </w:rPr>
+        <w:t>30</w:t>
+      </w:r>
+      <w:r>
+        <w:rPr>
+          <w:rFonts w:ascii="Times New Roman" w:hAnsi="Times New Roman" w:cs="Times New Roman"/>
+          <w:i/>
+        </w:rPr>
+        <w:t>.04.2019.</w:t>
+      </w:r>
+    </w:p>
+    <w:p>
+      <w:pPr>
+        <w:pStyle w:val="Odlomakpopisa"/>
+        <w:numPr>
+          <w:ilvl w:val="2"/>
+          <w:numId w:val="3"/>
+        </w:numPr>
+        <w:spacing w:before="240" w:after="120"/>
+        <w:rPr>
+          <w:rFonts w:ascii="Arial" w:hAnsi="Arial" w:cs="Arial"/>
+          <w:i/>
+        </w:rPr>
+      </w:pPr>
+      <w:r>
+        <w:rPr>
+          <w:rFonts w:ascii="Arial" w:hAnsi="Arial" w:cs="Arial"/>
+          <w:i/>
+        </w:rPr>
+        <w:t>Zadaća 1</w:t>
+      </w:r>
+      <w:r>
+        <w:rPr>
+          <w:rFonts w:ascii="Arial" w:hAnsi="Arial" w:cs="Arial"/>
+          <w:i/>
+        </w:rPr>
+        <w:t>2</w:t>
       </w:r>
     </w:p>
     <w:p>
@@ -4864,7 +5650,23 @@
           <w:rFonts w:ascii="Times New Roman" w:hAnsi="Times New Roman" w:cs="Times New Roman"/>
           <w:i/>
         </w:rPr>
-        <w:t>Specifikacija zahtjeva</w:t>
+        <w:t xml:space="preserve">Izvještaj </w:t>
+      </w:r>
+      <w:proofErr w:type="spellStart"/>
+      <w:r>
+        <w:rPr>
+          <w:rFonts w:ascii="Times New Roman" w:hAnsi="Times New Roman" w:cs="Times New Roman"/>
+          <w:i/>
+        </w:rPr>
+        <w:t>bugova</w:t>
+      </w:r>
+      <w:proofErr w:type="spellEnd"/>
+      <w:r>
+        <w:rPr>
+          <w:rFonts w:ascii="Times New Roman" w:hAnsi="Times New Roman" w:cs="Times New Roman"/>
+          <w:i/>
+        </w:rPr>
+        <w:t xml:space="preserve"> i dokumentacija</w:t>
       </w:r>
     </w:p>
     <w:p>
@@ -4892,17 +5694,8 @@
           <w:rFonts w:ascii="Times New Roman" w:hAnsi="Times New Roman" w:cs="Times New Roman"/>
           <w:i/>
         </w:rPr>
-        <w:t xml:space="preserve"> Borna </w:t>
-      </w:r>
-      <w:proofErr w:type="spellStart"/>
-      <w:r>
-        <w:rPr>
-          <w:rFonts w:ascii="Times New Roman" w:hAnsi="Times New Roman" w:cs="Times New Roman"/>
-          <w:i/>
-        </w:rPr>
-        <w:t>Gilja</w:t>
-      </w:r>
-      <w:proofErr w:type="spellEnd"/>
+        <w:t xml:space="preserve"> Luka Šarlija</w:t>
+      </w:r>
     </w:p>
     <w:p>
       <w:pPr>
@@ -4922,6 +5715,36 @@
           <w:rFonts w:ascii="Times New Roman" w:hAnsi="Times New Roman" w:cs="Times New Roman"/>
           <w:i/>
         </w:rPr>
+        <w:t xml:space="preserve">Rizik: Ne primjećivanje sitnih </w:t>
+      </w:r>
+      <w:proofErr w:type="spellStart"/>
+      <w:r>
+        <w:rPr>
+          <w:rFonts w:ascii="Times New Roman" w:hAnsi="Times New Roman" w:cs="Times New Roman"/>
+          <w:i/>
+        </w:rPr>
+        <w:t>bugova</w:t>
+      </w:r>
+      <w:proofErr w:type="spellEnd"/>
+    </w:p>
+    <w:p>
+      <w:pPr>
+        <w:pStyle w:val="Odlomakpopisa"/>
+        <w:numPr>
+          <w:ilvl w:val="0"/>
+          <w:numId w:val="14"/>
+        </w:numPr>
+        <w:spacing w:after="120" w:line="312" w:lineRule="auto"/>
+        <w:rPr>
+          <w:rFonts w:ascii="Times New Roman" w:hAnsi="Times New Roman" w:cs="Times New Roman"/>
+          <w:i/>
+        </w:rPr>
+      </w:pPr>
+      <w:r>
+        <w:rPr>
+          <w:rFonts w:ascii="Times New Roman" w:hAnsi="Times New Roman" w:cs="Times New Roman"/>
+          <w:i/>
+        </w:rPr>
         <w:t>Datum završetka:</w:t>
       </w:r>
       <w:r>
@@ -4929,7 +5752,21 @@
           <w:rFonts w:ascii="Times New Roman" w:hAnsi="Times New Roman" w:cs="Times New Roman"/>
           <w:i/>
         </w:rPr>
-        <w:t xml:space="preserve"> 16.04.2019.</w:t>
+        <w:t xml:space="preserve"> </w:t>
+      </w:r>
+      <w:r>
+        <w:rPr>
+          <w:rFonts w:ascii="Times New Roman" w:hAnsi="Times New Roman" w:cs="Times New Roman"/>
+          <w:i/>
+        </w:rPr>
+        <w:t>28</w:t>
+      </w:r>
+      <w:r>
+        <w:rPr>
+          <w:rFonts w:ascii="Times New Roman" w:hAnsi="Times New Roman" w:cs="Times New Roman"/>
+          <w:i/>
+        </w:rPr>
+        <w:t>.05.2019</w:t>
       </w:r>
     </w:p>
     <w:p>
@@ -4950,7 +5787,14 @@
           <w:rFonts w:ascii="Arial" w:hAnsi="Arial" w:cs="Arial"/>
           <w:i/>
         </w:rPr>
-        <w:t>Zadaća 8</w:t>
+        <w:t>Zadaća 1</w:t>
+      </w:r>
+      <w:r>
+        <w:rPr>
+          <w:rFonts w:ascii="Arial" w:hAnsi="Arial" w:cs="Arial"/>
+          <w:i/>
+        </w:rPr>
+        <w:t>3</w:t>
       </w:r>
     </w:p>
     <w:p>
@@ -4971,7 +5815,7 @@
           <w:rFonts w:ascii="Times New Roman" w:hAnsi="Times New Roman" w:cs="Times New Roman"/>
           <w:i/>
         </w:rPr>
-        <w:t>Dogovoriti dizajn</w:t>
+        <w:t>Kodiranje</w:t>
       </w:r>
     </w:p>
     <w:p>
@@ -4999,24 +5843,8 @@
           <w:rFonts w:ascii="Times New Roman" w:hAnsi="Times New Roman" w:cs="Times New Roman"/>
           <w:i/>
         </w:rPr>
-        <w:t xml:space="preserve"> </w:t>
-      </w:r>
-      <w:r>
-        <w:rPr>
-          <w:rFonts w:ascii="Times New Roman" w:hAnsi="Times New Roman" w:cs="Times New Roman"/>
-          <w:i/>
-        </w:rPr>
-        <w:t xml:space="preserve">Kristijan </w:t>
-      </w:r>
-      <w:proofErr w:type="spellStart"/>
-      <w:r>
-        <w:rPr>
-          <w:rFonts w:ascii="Times New Roman" w:hAnsi="Times New Roman" w:cs="Times New Roman"/>
-          <w:i/>
-        </w:rPr>
-        <w:t>Knežić</w:t>
-      </w:r>
-      <w:proofErr w:type="spellEnd"/>
+        <w:t xml:space="preserve"> Svi članovi će biti odgovorni za kodiranje</w:t>
+      </w:r>
     </w:p>
     <w:p>
       <w:pPr>
@@ -5036,6 +5864,27 @@
           <w:rFonts w:ascii="Times New Roman" w:hAnsi="Times New Roman" w:cs="Times New Roman"/>
           <w:i/>
         </w:rPr>
+        <w:t>Rizik: Greške u implementaciji</w:t>
+      </w:r>
+    </w:p>
+    <w:p>
+      <w:pPr>
+        <w:pStyle w:val="Odlomakpopisa"/>
+        <w:numPr>
+          <w:ilvl w:val="0"/>
+          <w:numId w:val="14"/>
+        </w:numPr>
+        <w:spacing w:after="120" w:line="312" w:lineRule="auto"/>
+        <w:rPr>
+          <w:rFonts w:ascii="Times New Roman" w:hAnsi="Times New Roman" w:cs="Times New Roman"/>
+          <w:i/>
+        </w:rPr>
+      </w:pPr>
+      <w:r>
+        <w:rPr>
+          <w:rFonts w:ascii="Times New Roman" w:hAnsi="Times New Roman" w:cs="Times New Roman"/>
+          <w:i/>
+        </w:rPr>
         <w:t>Datum završetka:</w:t>
       </w:r>
       <w:r>
@@ -5043,28 +5892,7 @@
           <w:rFonts w:ascii="Times New Roman" w:hAnsi="Times New Roman" w:cs="Times New Roman"/>
           <w:i/>
         </w:rPr>
-        <w:t xml:space="preserve"> </w:t>
-      </w:r>
-      <w:r>
-        <w:rPr>
-          <w:rFonts w:ascii="Times New Roman" w:hAnsi="Times New Roman" w:cs="Times New Roman"/>
-          <w:i/>
-        </w:rPr>
-        <w:t>10</w:t>
-      </w:r>
-      <w:r>
-        <w:rPr>
-          <w:rFonts w:ascii="Times New Roman" w:hAnsi="Times New Roman" w:cs="Times New Roman"/>
-          <w:i/>
-        </w:rPr>
-        <w:t>.04.2019.</w:t>
-      </w:r>
-      <w:r>
-        <w:rPr>
-          <w:rFonts w:ascii="Times New Roman" w:hAnsi="Times New Roman" w:cs="Times New Roman"/>
-          <w:i/>
-        </w:rPr>
-        <w:tab/>
+        <w:t xml:space="preserve"> 28.05.2019</w:t>
       </w:r>
     </w:p>
     <w:p>
@@ -5085,7 +5913,14 @@
           <w:rFonts w:ascii="Arial" w:hAnsi="Arial" w:cs="Arial"/>
           <w:i/>
         </w:rPr>
-        <w:t>Zadaća 9</w:t>
+        <w:t>Zadaća 1</w:t>
+      </w:r>
+      <w:r>
+        <w:rPr>
+          <w:rFonts w:ascii="Arial" w:hAnsi="Arial" w:cs="Arial"/>
+          <w:i/>
+        </w:rPr>
+        <w:t>4</w:t>
       </w:r>
     </w:p>
     <w:p>
@@ -5095,17 +5930,18 @@
           <w:ilvl w:val="0"/>
           <w:numId w:val="14"/>
         </w:numPr>
-        <w:rPr>
-          <w:rFonts w:ascii="Times New Roman" w:hAnsi="Times New Roman" w:cs="Times New Roman"/>
-          <w:i/>
-        </w:rPr>
-      </w:pPr>
-      <w:r>
-        <w:rPr>
-          <w:rFonts w:ascii="Times New Roman" w:hAnsi="Times New Roman" w:cs="Times New Roman"/>
-          <w:i/>
-        </w:rPr>
-        <w:t>Nacrtati prvu verziju</w:t>
+        <w:spacing w:before="240" w:after="120"/>
+        <w:rPr>
+          <w:rFonts w:ascii="Times New Roman" w:hAnsi="Times New Roman" w:cs="Times New Roman"/>
+          <w:i/>
+        </w:rPr>
+      </w:pPr>
+      <w:r>
+        <w:rPr>
+          <w:rFonts w:ascii="Times New Roman" w:hAnsi="Times New Roman" w:cs="Times New Roman"/>
+          <w:i/>
+        </w:rPr>
+        <w:t>Kontakt s drugom grupom</w:t>
       </w:r>
     </w:p>
     <w:p>
@@ -5133,7 +5969,7 @@
           <w:rFonts w:ascii="Times New Roman" w:hAnsi="Times New Roman" w:cs="Times New Roman"/>
           <w:i/>
         </w:rPr>
-        <w:t xml:space="preserve"> Kristijan </w:t>
+        <w:t xml:space="preserve"> Marin </w:t>
       </w:r>
       <w:proofErr w:type="spellStart"/>
       <w:r>
@@ -5141,7 +5977,7 @@
           <w:rFonts w:ascii="Times New Roman" w:hAnsi="Times New Roman" w:cs="Times New Roman"/>
           <w:i/>
         </w:rPr>
-        <w:t>Knežić</w:t>
+        <w:t>Markanjević</w:t>
       </w:r>
       <w:proofErr w:type="spellEnd"/>
     </w:p>
@@ -5170,22 +6006,21 @@
           <w:rFonts w:ascii="Times New Roman" w:hAnsi="Times New Roman" w:cs="Times New Roman"/>
           <w:i/>
         </w:rPr>
-        <w:t xml:space="preserve"> 16.04.2019.</w:t>
-      </w:r>
-    </w:p>
-    <w:p>
-      <w:pPr>
-        <w:rPr>
-          <w:rFonts w:ascii="Arial" w:hAnsi="Arial" w:cs="Arial"/>
-          <w:i/>
-        </w:rPr>
-      </w:pPr>
-      <w:r>
-        <w:rPr>
-          <w:rFonts w:ascii="Arial" w:hAnsi="Arial" w:cs="Arial"/>
-          <w:i/>
-        </w:rPr>
-        <w:br w:type="page"/>
+        <w:t xml:space="preserve"> </w:t>
+      </w:r>
+      <w:r>
+        <w:rPr>
+          <w:rFonts w:ascii="Times New Roman" w:hAnsi="Times New Roman" w:cs="Times New Roman"/>
+          <w:i/>
+        </w:rPr>
+        <w:t>07</w:t>
+      </w:r>
+      <w:r>
+        <w:rPr>
+          <w:rFonts w:ascii="Times New Roman" w:hAnsi="Times New Roman" w:cs="Times New Roman"/>
+          <w:i/>
+        </w:rPr>
+        <w:t>.05.2019.</w:t>
       </w:r>
     </w:p>
     <w:p>
@@ -5206,8 +6041,14 @@
           <w:rFonts w:ascii="Arial" w:hAnsi="Arial" w:cs="Arial"/>
           <w:i/>
         </w:rPr>
-        <w:lastRenderedPageBreak/>
-        <w:t>Zadaća 10</w:t>
+        <w:t>Zadaća 1</w:t>
+      </w:r>
+      <w:r>
+        <w:rPr>
+          <w:rFonts w:ascii="Arial" w:hAnsi="Arial" w:cs="Arial"/>
+          <w:i/>
+        </w:rPr>
+        <w:t>5</w:t>
       </w:r>
     </w:p>
     <w:p>
@@ -5217,17 +6058,25 @@
           <w:ilvl w:val="0"/>
           <w:numId w:val="14"/>
         </w:numPr>
-        <w:rPr>
-          <w:rFonts w:ascii="Times New Roman" w:hAnsi="Times New Roman" w:cs="Times New Roman"/>
-          <w:i/>
-        </w:rPr>
-      </w:pPr>
-      <w:r>
-        <w:rPr>
-          <w:rFonts w:ascii="Times New Roman" w:hAnsi="Times New Roman" w:cs="Times New Roman"/>
-          <w:i/>
-        </w:rPr>
-        <w:t>Izraditi dokumentaciju dizajna</w:t>
+        <w:spacing w:before="240" w:after="120"/>
+        <w:rPr>
+          <w:rFonts w:ascii="Times New Roman" w:hAnsi="Times New Roman" w:cs="Times New Roman"/>
+          <w:i/>
+        </w:rPr>
+      </w:pPr>
+      <w:r>
+        <w:rPr>
+          <w:rFonts w:ascii="Times New Roman" w:hAnsi="Times New Roman" w:cs="Times New Roman"/>
+          <w:i/>
+        </w:rPr>
+        <w:t>Izraditi dokument</w:t>
+      </w:r>
+      <w:r>
+        <w:rPr>
+          <w:rFonts w:ascii="Times New Roman" w:hAnsi="Times New Roman" w:cs="Times New Roman"/>
+          <w:i/>
+        </w:rPr>
+        <w:t>aciju integracije</w:t>
       </w:r>
     </w:p>
     <w:p>
@@ -5255,7 +6104,7 @@
           <w:rFonts w:ascii="Times New Roman" w:hAnsi="Times New Roman" w:cs="Times New Roman"/>
           <w:i/>
         </w:rPr>
-        <w:t xml:space="preserve"> Kristijan </w:t>
+        <w:t xml:space="preserve"> Marin </w:t>
       </w:r>
       <w:proofErr w:type="spellStart"/>
       <w:r>
@@ -5263,7 +6112,7 @@
           <w:rFonts w:ascii="Times New Roman" w:hAnsi="Times New Roman" w:cs="Times New Roman"/>
           <w:i/>
         </w:rPr>
-        <w:t>Knežić</w:t>
+        <w:t>Markanjević</w:t>
       </w:r>
       <w:proofErr w:type="spellEnd"/>
     </w:p>
@@ -5299,266 +6148,6 @@
           <w:rFonts w:ascii="Times New Roman" w:hAnsi="Times New Roman" w:cs="Times New Roman"/>
           <w:i/>
         </w:rPr>
-        <w:t>07</w:t>
-      </w:r>
-      <w:r>
-        <w:rPr>
-          <w:rFonts w:ascii="Times New Roman" w:hAnsi="Times New Roman" w:cs="Times New Roman"/>
-          <w:i/>
-        </w:rPr>
-        <w:t>.0</w:t>
-      </w:r>
-      <w:r>
-        <w:rPr>
-          <w:rFonts w:ascii="Times New Roman" w:hAnsi="Times New Roman" w:cs="Times New Roman"/>
-          <w:i/>
-        </w:rPr>
-        <w:t>5</w:t>
-      </w:r>
-      <w:r>
-        <w:rPr>
-          <w:rFonts w:ascii="Times New Roman" w:hAnsi="Times New Roman" w:cs="Times New Roman"/>
-          <w:i/>
-        </w:rPr>
-        <w:t>.2019.</w:t>
-      </w:r>
-    </w:p>
-    <w:p>
-      <w:pPr>
-        <w:pStyle w:val="Odlomakpopisa"/>
-        <w:numPr>
-          <w:ilvl w:val="2"/>
-          <w:numId w:val="3"/>
-        </w:numPr>
-        <w:spacing w:before="240" w:after="120"/>
-        <w:rPr>
-          <w:rFonts w:ascii="Arial" w:hAnsi="Arial" w:cs="Arial"/>
-          <w:i/>
-        </w:rPr>
-      </w:pPr>
-      <w:r>
-        <w:rPr>
-          <w:rFonts w:ascii="Arial" w:hAnsi="Arial" w:cs="Arial"/>
-          <w:i/>
-        </w:rPr>
-        <w:t>Zadaća 11</w:t>
-      </w:r>
-    </w:p>
-    <w:p>
-      <w:pPr>
-        <w:pStyle w:val="Odlomakpopisa"/>
-        <w:numPr>
-          <w:ilvl w:val="0"/>
-          <w:numId w:val="14"/>
-        </w:numPr>
-        <w:rPr>
-          <w:rFonts w:ascii="Times New Roman" w:hAnsi="Times New Roman" w:cs="Times New Roman"/>
-          <w:i/>
-        </w:rPr>
-      </w:pPr>
-      <w:r>
-        <w:rPr>
-          <w:rFonts w:ascii="Times New Roman" w:hAnsi="Times New Roman" w:cs="Times New Roman"/>
-          <w:i/>
-        </w:rPr>
-        <w:t>Plan Testiranja</w:t>
-      </w:r>
-    </w:p>
-    <w:p>
-      <w:pPr>
-        <w:pStyle w:val="Odlomakpopisa"/>
-        <w:numPr>
-          <w:ilvl w:val="0"/>
-          <w:numId w:val="14"/>
-        </w:numPr>
-        <w:spacing w:after="120" w:line="312" w:lineRule="auto"/>
-        <w:rPr>
-          <w:rFonts w:ascii="Times New Roman" w:hAnsi="Times New Roman" w:cs="Times New Roman"/>
-          <w:i/>
-        </w:rPr>
-      </w:pPr>
-      <w:r>
-        <w:rPr>
-          <w:rFonts w:ascii="Times New Roman" w:hAnsi="Times New Roman" w:cs="Times New Roman"/>
-          <w:i/>
-        </w:rPr>
-        <w:t>Odgovorna osoba:</w:t>
-      </w:r>
-      <w:r>
-        <w:rPr>
-          <w:rFonts w:ascii="Times New Roman" w:hAnsi="Times New Roman" w:cs="Times New Roman"/>
-          <w:i/>
-        </w:rPr>
-        <w:t xml:space="preserve"> Luka Šarlija</w:t>
-      </w:r>
-    </w:p>
-    <w:p>
-      <w:pPr>
-        <w:pStyle w:val="Odlomakpopisa"/>
-        <w:numPr>
-          <w:ilvl w:val="0"/>
-          <w:numId w:val="14"/>
-        </w:numPr>
-        <w:spacing w:after="120" w:line="312" w:lineRule="auto"/>
-        <w:rPr>
-          <w:rFonts w:ascii="Times New Roman" w:hAnsi="Times New Roman" w:cs="Times New Roman"/>
-          <w:i/>
-        </w:rPr>
-      </w:pPr>
-      <w:r>
-        <w:rPr>
-          <w:rFonts w:ascii="Times New Roman" w:hAnsi="Times New Roman" w:cs="Times New Roman"/>
-          <w:i/>
-        </w:rPr>
-        <w:t>Datum završetka:</w:t>
-      </w:r>
-      <w:r>
-        <w:rPr>
-          <w:rFonts w:ascii="Times New Roman" w:hAnsi="Times New Roman" w:cs="Times New Roman"/>
-          <w:i/>
-        </w:rPr>
-        <w:t xml:space="preserve"> </w:t>
-      </w:r>
-      <w:r>
-        <w:rPr>
-          <w:rFonts w:ascii="Times New Roman" w:hAnsi="Times New Roman" w:cs="Times New Roman"/>
-          <w:i/>
-        </w:rPr>
-        <w:t>30</w:t>
-      </w:r>
-      <w:r>
-        <w:rPr>
-          <w:rFonts w:ascii="Times New Roman" w:hAnsi="Times New Roman" w:cs="Times New Roman"/>
-          <w:i/>
-        </w:rPr>
-        <w:t>.04.2019.</w:t>
-      </w:r>
-    </w:p>
-    <w:p>
-      <w:pPr>
-        <w:pStyle w:val="Odlomakpopisa"/>
-        <w:numPr>
-          <w:ilvl w:val="2"/>
-          <w:numId w:val="3"/>
-        </w:numPr>
-        <w:spacing w:before="240" w:after="120"/>
-        <w:rPr>
-          <w:rFonts w:ascii="Arial" w:hAnsi="Arial" w:cs="Arial"/>
-          <w:i/>
-        </w:rPr>
-      </w:pPr>
-      <w:r>
-        <w:rPr>
-          <w:rFonts w:ascii="Arial" w:hAnsi="Arial" w:cs="Arial"/>
-          <w:i/>
-        </w:rPr>
-        <w:t>Zadaća 1</w:t>
-      </w:r>
-      <w:r>
-        <w:rPr>
-          <w:rFonts w:ascii="Arial" w:hAnsi="Arial" w:cs="Arial"/>
-          <w:i/>
-        </w:rPr>
-        <w:t>2</w:t>
-      </w:r>
-    </w:p>
-    <w:p>
-      <w:pPr>
-        <w:pStyle w:val="Odlomakpopisa"/>
-        <w:numPr>
-          <w:ilvl w:val="0"/>
-          <w:numId w:val="14"/>
-        </w:numPr>
-        <w:spacing w:before="240" w:after="120"/>
-        <w:rPr>
-          <w:rFonts w:ascii="Times New Roman" w:hAnsi="Times New Roman" w:cs="Times New Roman"/>
-          <w:i/>
-        </w:rPr>
-      </w:pPr>
-      <w:r>
-        <w:rPr>
-          <w:rFonts w:ascii="Times New Roman" w:hAnsi="Times New Roman" w:cs="Times New Roman"/>
-          <w:i/>
-        </w:rPr>
-        <w:t xml:space="preserve">Izvještaj </w:t>
-      </w:r>
-      <w:proofErr w:type="spellStart"/>
-      <w:r>
-        <w:rPr>
-          <w:rFonts w:ascii="Times New Roman" w:hAnsi="Times New Roman" w:cs="Times New Roman"/>
-          <w:i/>
-        </w:rPr>
-        <w:t>bugova</w:t>
-      </w:r>
-      <w:proofErr w:type="spellEnd"/>
-      <w:r>
-        <w:rPr>
-          <w:rFonts w:ascii="Times New Roman" w:hAnsi="Times New Roman" w:cs="Times New Roman"/>
-          <w:i/>
-        </w:rPr>
-        <w:t xml:space="preserve"> i dokumentacija</w:t>
-      </w:r>
-    </w:p>
-    <w:p>
-      <w:pPr>
-        <w:pStyle w:val="Odlomakpopisa"/>
-        <w:numPr>
-          <w:ilvl w:val="0"/>
-          <w:numId w:val="14"/>
-        </w:numPr>
-        <w:spacing w:after="120" w:line="312" w:lineRule="auto"/>
-        <w:rPr>
-          <w:rFonts w:ascii="Times New Roman" w:hAnsi="Times New Roman" w:cs="Times New Roman"/>
-          <w:i/>
-        </w:rPr>
-      </w:pPr>
-      <w:r>
-        <w:rPr>
-          <w:rFonts w:ascii="Times New Roman" w:hAnsi="Times New Roman" w:cs="Times New Roman"/>
-          <w:i/>
-        </w:rPr>
-        <w:t>Odgovorna osoba:</w:t>
-      </w:r>
-      <w:r>
-        <w:rPr>
-          <w:rFonts w:ascii="Times New Roman" w:hAnsi="Times New Roman" w:cs="Times New Roman"/>
-          <w:i/>
-        </w:rPr>
-        <w:t xml:space="preserve"> Luka Šarlija</w:t>
-      </w:r>
-    </w:p>
-    <w:p>
-      <w:pPr>
-        <w:pStyle w:val="Odlomakpopisa"/>
-        <w:numPr>
-          <w:ilvl w:val="0"/>
-          <w:numId w:val="14"/>
-        </w:numPr>
-        <w:spacing w:after="120" w:line="312" w:lineRule="auto"/>
-        <w:rPr>
-          <w:rFonts w:ascii="Times New Roman" w:hAnsi="Times New Roman" w:cs="Times New Roman"/>
-          <w:i/>
-        </w:rPr>
-      </w:pPr>
-      <w:r>
-        <w:rPr>
-          <w:rFonts w:ascii="Times New Roman" w:hAnsi="Times New Roman" w:cs="Times New Roman"/>
-          <w:i/>
-        </w:rPr>
-        <w:t>Datum završetka:</w:t>
-      </w:r>
-      <w:r>
-        <w:rPr>
-          <w:rFonts w:ascii="Times New Roman" w:hAnsi="Times New Roman" w:cs="Times New Roman"/>
-          <w:i/>
-        </w:rPr>
-        <w:t xml:space="preserve"> </w:t>
-      </w:r>
-      <w:r>
-        <w:rPr>
-          <w:rFonts w:ascii="Times New Roman" w:hAnsi="Times New Roman" w:cs="Times New Roman"/>
-          <w:i/>
-        </w:rPr>
         <w:t>28</w:t>
       </w:r>
       <w:r>
@@ -5566,394 +6155,8 @@
           <w:rFonts w:ascii="Times New Roman" w:hAnsi="Times New Roman" w:cs="Times New Roman"/>
           <w:i/>
         </w:rPr>
-        <w:t>.05.2019</w:t>
-      </w:r>
-    </w:p>
-    <w:p>
-      <w:pPr>
-        <w:pStyle w:val="Odlomakpopisa"/>
-        <w:numPr>
-          <w:ilvl w:val="2"/>
-          <w:numId w:val="3"/>
-        </w:numPr>
-        <w:spacing w:before="240" w:after="120"/>
-        <w:rPr>
-          <w:rFonts w:ascii="Arial" w:hAnsi="Arial" w:cs="Arial"/>
-          <w:i/>
-        </w:rPr>
-      </w:pPr>
-      <w:r>
-        <w:rPr>
-          <w:rFonts w:ascii="Arial" w:hAnsi="Arial" w:cs="Arial"/>
-          <w:i/>
-        </w:rPr>
-        <w:t>Zadaća 1</w:t>
-      </w:r>
-      <w:r>
-        <w:rPr>
-          <w:rFonts w:ascii="Arial" w:hAnsi="Arial" w:cs="Arial"/>
-          <w:i/>
-        </w:rPr>
-        <w:t>3</w:t>
-      </w:r>
-    </w:p>
-    <w:p>
-      <w:pPr>
-        <w:pStyle w:val="Odlomakpopisa"/>
-        <w:numPr>
-          <w:ilvl w:val="0"/>
-          <w:numId w:val="14"/>
-        </w:numPr>
-        <w:spacing w:before="240" w:after="120"/>
-        <w:rPr>
-          <w:rFonts w:ascii="Times New Roman" w:hAnsi="Times New Roman" w:cs="Times New Roman"/>
-          <w:i/>
-        </w:rPr>
-      </w:pPr>
-      <w:r>
-        <w:rPr>
-          <w:rFonts w:ascii="Times New Roman" w:hAnsi="Times New Roman" w:cs="Times New Roman"/>
-          <w:i/>
-        </w:rPr>
-        <w:t>Kodiranje</w:t>
-      </w:r>
-    </w:p>
-    <w:p>
-      <w:pPr>
-        <w:pStyle w:val="Odlomakpopisa"/>
-        <w:numPr>
-          <w:ilvl w:val="0"/>
-          <w:numId w:val="14"/>
-        </w:numPr>
-        <w:spacing w:after="120" w:line="312" w:lineRule="auto"/>
-        <w:rPr>
-          <w:rFonts w:ascii="Times New Roman" w:hAnsi="Times New Roman" w:cs="Times New Roman"/>
-          <w:i/>
-        </w:rPr>
-      </w:pPr>
-      <w:r>
-        <w:rPr>
-          <w:rFonts w:ascii="Times New Roman" w:hAnsi="Times New Roman" w:cs="Times New Roman"/>
-          <w:i/>
-        </w:rPr>
-        <w:t>Odgovorna osoba:</w:t>
-      </w:r>
-      <w:r>
-        <w:rPr>
-          <w:rFonts w:ascii="Times New Roman" w:hAnsi="Times New Roman" w:cs="Times New Roman"/>
-          <w:i/>
-        </w:rPr>
-        <w:t xml:space="preserve"> Svi članovi će biti odgovorni za kodiranje</w:t>
-      </w:r>
-    </w:p>
-    <w:p>
-      <w:pPr>
-        <w:pStyle w:val="Odlomakpopisa"/>
-        <w:numPr>
-          <w:ilvl w:val="0"/>
-          <w:numId w:val="14"/>
-        </w:numPr>
-        <w:spacing w:after="120" w:line="312" w:lineRule="auto"/>
-        <w:rPr>
-          <w:rFonts w:ascii="Times New Roman" w:hAnsi="Times New Roman" w:cs="Times New Roman"/>
-          <w:i/>
-        </w:rPr>
-      </w:pPr>
-      <w:r>
-        <w:rPr>
-          <w:rFonts w:ascii="Times New Roman" w:hAnsi="Times New Roman" w:cs="Times New Roman"/>
-          <w:i/>
-        </w:rPr>
-        <w:t>Datum završetka:</w:t>
-      </w:r>
-      <w:r>
-        <w:rPr>
-          <w:rFonts w:ascii="Times New Roman" w:hAnsi="Times New Roman" w:cs="Times New Roman"/>
-          <w:i/>
-        </w:rPr>
-        <w:t xml:space="preserve"> 28.05.2019</w:t>
-      </w:r>
-    </w:p>
-    <w:p>
-      <w:pPr>
-        <w:pStyle w:val="Odlomakpopisa"/>
-        <w:numPr>
-          <w:ilvl w:val="2"/>
-          <w:numId w:val="3"/>
-        </w:numPr>
-        <w:spacing w:before="240" w:after="120"/>
-        <w:rPr>
-          <w:rFonts w:ascii="Arial" w:hAnsi="Arial" w:cs="Arial"/>
-          <w:i/>
-        </w:rPr>
-      </w:pPr>
-      <w:r>
-        <w:rPr>
-          <w:rFonts w:ascii="Arial" w:hAnsi="Arial" w:cs="Arial"/>
-          <w:i/>
-        </w:rPr>
-        <w:t>Zadaća 1</w:t>
-      </w:r>
-      <w:r>
-        <w:rPr>
-          <w:rFonts w:ascii="Arial" w:hAnsi="Arial" w:cs="Arial"/>
-          <w:i/>
-        </w:rPr>
-        <w:t>4</w:t>
-      </w:r>
-    </w:p>
-    <w:p>
-      <w:pPr>
-        <w:pStyle w:val="Odlomakpopisa"/>
-        <w:numPr>
-          <w:ilvl w:val="0"/>
-          <w:numId w:val="14"/>
-        </w:numPr>
-        <w:spacing w:before="240" w:after="120"/>
-        <w:rPr>
-          <w:rFonts w:ascii="Times New Roman" w:hAnsi="Times New Roman" w:cs="Times New Roman"/>
-          <w:i/>
-        </w:rPr>
-      </w:pPr>
-      <w:r>
-        <w:rPr>
-          <w:rFonts w:ascii="Times New Roman" w:hAnsi="Times New Roman" w:cs="Times New Roman"/>
-          <w:i/>
-        </w:rPr>
-        <w:t>Kontakt s drugom grupom</w:t>
-      </w:r>
-    </w:p>
-    <w:p>
-      <w:pPr>
-        <w:pStyle w:val="Odlomakpopisa"/>
-        <w:numPr>
-          <w:ilvl w:val="0"/>
-          <w:numId w:val="14"/>
-        </w:numPr>
-        <w:spacing w:after="120" w:line="312" w:lineRule="auto"/>
-        <w:rPr>
-          <w:rFonts w:ascii="Times New Roman" w:hAnsi="Times New Roman" w:cs="Times New Roman"/>
-          <w:i/>
-        </w:rPr>
-      </w:pPr>
-      <w:r>
-        <w:rPr>
-          <w:rFonts w:ascii="Times New Roman" w:hAnsi="Times New Roman" w:cs="Times New Roman"/>
-          <w:i/>
-        </w:rPr>
-        <w:t>Odgovorna osoba:</w:t>
-      </w:r>
-      <w:r>
-        <w:rPr>
-          <w:rFonts w:ascii="Times New Roman" w:hAnsi="Times New Roman" w:cs="Times New Roman"/>
-          <w:i/>
-        </w:rPr>
-        <w:t xml:space="preserve"> Marin </w:t>
-      </w:r>
-      <w:proofErr w:type="spellStart"/>
-      <w:r>
-        <w:rPr>
-          <w:rFonts w:ascii="Times New Roman" w:hAnsi="Times New Roman" w:cs="Times New Roman"/>
-          <w:i/>
-        </w:rPr>
-        <w:t>Markanjević</w:t>
-      </w:r>
-      <w:proofErr w:type="spellEnd"/>
-    </w:p>
-    <w:p>
-      <w:pPr>
-        <w:pStyle w:val="Odlomakpopisa"/>
-        <w:numPr>
-          <w:ilvl w:val="0"/>
-          <w:numId w:val="14"/>
-        </w:numPr>
-        <w:spacing w:after="120" w:line="312" w:lineRule="auto"/>
-        <w:rPr>
-          <w:rFonts w:ascii="Times New Roman" w:hAnsi="Times New Roman" w:cs="Times New Roman"/>
-          <w:i/>
-        </w:rPr>
-      </w:pPr>
-      <w:r>
-        <w:rPr>
-          <w:rFonts w:ascii="Times New Roman" w:hAnsi="Times New Roman" w:cs="Times New Roman"/>
-          <w:i/>
-        </w:rPr>
-        <w:t>Datum završetka:</w:t>
-      </w:r>
-      <w:r>
-        <w:rPr>
-          <w:rFonts w:ascii="Times New Roman" w:hAnsi="Times New Roman" w:cs="Times New Roman"/>
-          <w:i/>
-        </w:rPr>
-        <w:t xml:space="preserve"> </w:t>
-      </w:r>
-      <w:r>
-        <w:rPr>
-          <w:rFonts w:ascii="Times New Roman" w:hAnsi="Times New Roman" w:cs="Times New Roman"/>
-          <w:i/>
-        </w:rPr>
-        <w:t>07</w:t>
-      </w:r>
-      <w:r>
-        <w:rPr>
-          <w:rFonts w:ascii="Times New Roman" w:hAnsi="Times New Roman" w:cs="Times New Roman"/>
-          <w:i/>
-        </w:rPr>
         <w:t>.05.2019.</w:t>
       </w:r>
-    </w:p>
-    <w:p>
-      <w:pPr>
-        <w:pStyle w:val="Odlomakpopisa"/>
-        <w:numPr>
-          <w:ilvl w:val="2"/>
-          <w:numId w:val="3"/>
-        </w:numPr>
-        <w:spacing w:before="240" w:after="120"/>
-        <w:rPr>
-          <w:rFonts w:ascii="Arial" w:hAnsi="Arial" w:cs="Arial"/>
-          <w:i/>
-        </w:rPr>
-      </w:pPr>
-      <w:r>
-        <w:rPr>
-          <w:rFonts w:ascii="Arial" w:hAnsi="Arial" w:cs="Arial"/>
-          <w:i/>
-        </w:rPr>
-        <w:t>Zadaća 1</w:t>
-      </w:r>
-      <w:r>
-        <w:rPr>
-          <w:rFonts w:ascii="Arial" w:hAnsi="Arial" w:cs="Arial"/>
-          <w:i/>
-        </w:rPr>
-        <w:t>5</w:t>
-      </w:r>
-    </w:p>
-    <w:p>
-      <w:pPr>
-        <w:pStyle w:val="Odlomakpopisa"/>
-        <w:numPr>
-          <w:ilvl w:val="0"/>
-          <w:numId w:val="14"/>
-        </w:numPr>
-        <w:spacing w:before="240" w:after="120"/>
-        <w:rPr>
-          <w:rFonts w:ascii="Times New Roman" w:hAnsi="Times New Roman" w:cs="Times New Roman"/>
-          <w:i/>
-        </w:rPr>
-      </w:pPr>
-      <w:r>
-        <w:rPr>
-          <w:rFonts w:ascii="Times New Roman" w:hAnsi="Times New Roman" w:cs="Times New Roman"/>
-          <w:i/>
-        </w:rPr>
-        <w:t>Izraditi dokument</w:t>
-      </w:r>
-      <w:r>
-        <w:rPr>
-          <w:rFonts w:ascii="Times New Roman" w:hAnsi="Times New Roman" w:cs="Times New Roman"/>
-          <w:i/>
-        </w:rPr>
-        <w:t>aciju integracije</w:t>
-      </w:r>
-    </w:p>
-    <w:p>
-      <w:pPr>
-        <w:pStyle w:val="Odlomakpopisa"/>
-        <w:numPr>
-          <w:ilvl w:val="0"/>
-          <w:numId w:val="14"/>
-        </w:numPr>
-        <w:spacing w:after="120" w:line="312" w:lineRule="auto"/>
-        <w:rPr>
-          <w:rFonts w:ascii="Times New Roman" w:hAnsi="Times New Roman" w:cs="Times New Roman"/>
-          <w:i/>
-        </w:rPr>
-      </w:pPr>
-      <w:r>
-        <w:rPr>
-          <w:rFonts w:ascii="Times New Roman" w:hAnsi="Times New Roman" w:cs="Times New Roman"/>
-          <w:i/>
-        </w:rPr>
-        <w:t>Odgovorna osoba:</w:t>
-      </w:r>
-      <w:r>
-        <w:rPr>
-          <w:rFonts w:ascii="Times New Roman" w:hAnsi="Times New Roman" w:cs="Times New Roman"/>
-          <w:i/>
-        </w:rPr>
-        <w:t xml:space="preserve"> Marin </w:t>
-      </w:r>
-      <w:proofErr w:type="spellStart"/>
-      <w:r>
-        <w:rPr>
-          <w:rFonts w:ascii="Times New Roman" w:hAnsi="Times New Roman" w:cs="Times New Roman"/>
-          <w:i/>
-        </w:rPr>
-        <w:t>Markanjević</w:t>
-      </w:r>
-      <w:proofErr w:type="spellEnd"/>
-    </w:p>
-    <w:p>
-      <w:pPr>
-        <w:pStyle w:val="Odlomakpopisa"/>
-        <w:numPr>
-          <w:ilvl w:val="0"/>
-          <w:numId w:val="14"/>
-        </w:numPr>
-        <w:spacing w:after="120" w:line="312" w:lineRule="auto"/>
-        <w:rPr>
-          <w:rFonts w:ascii="Times New Roman" w:hAnsi="Times New Roman" w:cs="Times New Roman"/>
-          <w:i/>
-        </w:rPr>
-      </w:pPr>
-      <w:r>
-        <w:rPr>
-          <w:rFonts w:ascii="Times New Roman" w:hAnsi="Times New Roman" w:cs="Times New Roman"/>
-          <w:i/>
-        </w:rPr>
-        <w:t>Datum završetka:</w:t>
-      </w:r>
-      <w:r>
-        <w:rPr>
-          <w:rFonts w:ascii="Times New Roman" w:hAnsi="Times New Roman" w:cs="Times New Roman"/>
-          <w:i/>
-        </w:rPr>
-        <w:t xml:space="preserve"> </w:t>
-      </w:r>
-      <w:r>
-        <w:rPr>
-          <w:rFonts w:ascii="Times New Roman" w:hAnsi="Times New Roman" w:cs="Times New Roman"/>
-          <w:i/>
-        </w:rPr>
-        <w:t>28</w:t>
-      </w:r>
-      <w:r>
-        <w:rPr>
-          <w:rFonts w:ascii="Times New Roman" w:hAnsi="Times New Roman" w:cs="Times New Roman"/>
-          <w:i/>
-        </w:rPr>
-        <w:t>.05.2019.</w:t>
-      </w:r>
-    </w:p>
-    <w:p>
-      <w:pPr>
-        <w:spacing w:before="240" w:after="120"/>
-        <w:rPr>
-          <w:rFonts w:ascii="Arial" w:hAnsi="Arial" w:cs="Arial"/>
-          <w:i/>
-        </w:rPr>
-      </w:pPr>
-    </w:p>
-    <w:p>
-      <w:pPr>
-        <w:spacing w:before="240" w:after="120"/>
-        <w:rPr>
-          <w:rFonts w:ascii="Arial" w:hAnsi="Arial" w:cs="Arial"/>
-          <w:i/>
-        </w:rPr>
-      </w:pPr>
     </w:p>
     <w:p>
       <w:pPr>
@@ -8910,7 +9113,7 @@
 </file>
 
 <file path=customXml/itemProps1.xml><?xml version="1.0" encoding="utf-8"?>
-<ds:datastoreItem xmlns:ds="http://schemas.openxmlformats.org/officeDocument/2006/customXml" ds:itemID="{E3DEB7DC-2727-4558-B341-68A05FB329DA}">
+<ds:datastoreItem xmlns:ds="http://schemas.openxmlformats.org/officeDocument/2006/customXml" ds:itemID="{3BC96DAB-343C-45D5-A7F0-C40ED9376369}">
   <ds:schemaRefs>
     <ds:schemaRef ds:uri="http://schemas.openxmlformats.org/officeDocument/2006/bibliography"/>
   </ds:schemaRefs>

</xml_diff>

<commit_message>
Gantt chart - projektni plan
</commit_message>
<xml_diff>
--- a/Dokumenti/Projektni-plan.docx
+++ b/Dokumenti/Projektni-plan.docx
@@ -127,20 +127,19 @@
           <w:sz w:val="20"/>
           <w:szCs w:val="20"/>
         </w:rPr>
-        <w:t>PA 1</w:t>
-      </w:r>
-    </w:p>
-    <w:p>
-      <w:pPr>
-        <w:spacing w:after="120"/>
-        <w:jc w:val="center"/>
+        <w:t xml:space="preserve">PA </w:t>
+      </w:r>
+      <w:r>
         <w:rPr>
           <w:rFonts w:ascii="Arial" w:hAnsi="Arial" w:cs="Arial"/>
           <w:b/>
           <w:sz w:val="20"/>
           <w:szCs w:val="20"/>
         </w:rPr>
-      </w:pPr>
+        <w:t>2</w:t>
+      </w:r>
+      <w:bookmarkStart w:id="0" w:name="_GoBack"/>
+      <w:bookmarkEnd w:id="0"/>
     </w:p>
     <w:p>
       <w:pPr>
@@ -148,25 +147,53 @@
         <w:jc w:val="center"/>
         <w:rPr>
           <w:rFonts w:ascii="Arial" w:hAnsi="Arial" w:cs="Arial"/>
+          <w:b/>
           <w:sz w:val="20"/>
           <w:szCs w:val="20"/>
         </w:rPr>
       </w:pPr>
-      <w:r>
+    </w:p>
+    <w:p>
+      <w:pPr>
+        <w:spacing w:after="120"/>
+        <w:jc w:val="center"/>
         <w:rPr>
           <w:rFonts w:ascii="Arial" w:hAnsi="Arial" w:cs="Arial"/>
           <w:sz w:val="20"/>
           <w:szCs w:val="20"/>
         </w:rPr>
-        <w:t>24</w:t>
-      </w:r>
+      </w:pPr>
       <w:r>
         <w:rPr>
           <w:rFonts w:ascii="Arial" w:hAnsi="Arial" w:cs="Arial"/>
           <w:sz w:val="20"/>
           <w:szCs w:val="20"/>
         </w:rPr>
-        <w:t>. 3. 2019.</w:t>
+        <w:t>14</w:t>
+      </w:r>
+      <w:r>
+        <w:rPr>
+          <w:rFonts w:ascii="Arial" w:hAnsi="Arial" w:cs="Arial"/>
+          <w:sz w:val="20"/>
+          <w:szCs w:val="20"/>
+        </w:rPr>
+        <w:t xml:space="preserve">. </w:t>
+      </w:r>
+      <w:r>
+        <w:rPr>
+          <w:rFonts w:ascii="Arial" w:hAnsi="Arial" w:cs="Arial"/>
+          <w:sz w:val="20"/>
+          <w:szCs w:val="20"/>
+        </w:rPr>
+        <w:t>4</w:t>
+      </w:r>
+      <w:r>
+        <w:rPr>
+          <w:rFonts w:ascii="Arial" w:hAnsi="Arial" w:cs="Arial"/>
+          <w:sz w:val="20"/>
+          <w:szCs w:val="20"/>
+        </w:rPr>
+        <w:t>. 2019.</w:t>
       </w:r>
     </w:p>
     <w:p>
@@ -5550,16 +5577,7 @@
           <w:rFonts w:ascii="Times New Roman" w:hAnsi="Times New Roman" w:cs="Times New Roman"/>
           <w:i/>
         </w:rPr>
-        <w:t xml:space="preserve"> L</w:t>
-      </w:r>
-      <w:bookmarkStart w:id="0" w:name="_GoBack"/>
-      <w:bookmarkEnd w:id="0"/>
-      <w:r>
-        <w:rPr>
-          <w:rFonts w:ascii="Times New Roman" w:hAnsi="Times New Roman" w:cs="Times New Roman"/>
-          <w:i/>
-        </w:rPr>
-        <w:t>uka Šarlija</w:t>
+        <w:t xml:space="preserve"> Luka Šarlija</w:t>
       </w:r>
     </w:p>
     <w:p>
@@ -6291,36 +6309,21 @@
       </w:pPr>
       <w:r>
         <w:rPr>
-          <w:rFonts w:ascii="Times New Roman" w:hAnsi="Times New Roman" w:cs="Times New Roman"/>
-        </w:rPr>
-        <w:t>predaje svoj dokument do datuma jedne od kontrolnih točaka. Na PERT dijagramu (slika 3) prikazani su datumi početka rada, krajnji rok predaj</w:t>
-      </w:r>
-      <w:r>
-        <w:rPr>
-          <w:rFonts w:ascii="Times New Roman" w:hAnsi="Times New Roman" w:cs="Times New Roman"/>
-        </w:rPr>
-        <w:t>e te predviđeno vrijeme izrade.</w:t>
-      </w:r>
-    </w:p>
-    <w:p>
-      <w:r>
-        <w:rPr>
           <w:noProof/>
-          <w:lang w:eastAsia="hr-HR"/>
         </w:rPr>
         <w:drawing>
-          <wp:anchor distT="0" distB="0" distL="114300" distR="114300" simplePos="0" relativeHeight="251644928" behindDoc="0" locked="0" layoutInCell="1" allowOverlap="1" wp14:anchorId="1613C4E2" wp14:editId="0F74C030">
+          <wp:anchor distT="0" distB="0" distL="114300" distR="114300" simplePos="0" relativeHeight="251658752" behindDoc="0" locked="0" layoutInCell="1" allowOverlap="1" wp14:anchorId="2F6D7BB8" wp14:editId="52AC3292">
             <wp:simplePos x="0" y="0"/>
             <wp:positionH relativeFrom="column">
-              <wp:posOffset>76200</wp:posOffset>
+              <wp:posOffset>0</wp:posOffset>
             </wp:positionH>
             <wp:positionV relativeFrom="paragraph">
-              <wp:posOffset>459740</wp:posOffset>
+              <wp:posOffset>673735</wp:posOffset>
             </wp:positionV>
-            <wp:extent cx="5943600" cy="2836545"/>
-            <wp:effectExtent l="0" t="0" r="0" b="1905"/>
+            <wp:extent cx="5943600" cy="2839720"/>
+            <wp:effectExtent l="0" t="0" r="0" b="0"/>
             <wp:wrapSquare wrapText="bothSides"/>
-            <wp:docPr id="1" name="Slika 1"/>
+            <wp:docPr id="2" name="Slika 2"/>
             <wp:cNvGraphicFramePr>
               <a:graphicFrameLocks xmlns:a="http://schemas.openxmlformats.org/drawingml/2006/main" noChangeAspect="1"/>
             </wp:cNvGraphicFramePr>
@@ -6328,7 +6331,7 @@
               <a:graphicData uri="http://schemas.openxmlformats.org/drawingml/2006/picture">
                 <pic:pic xmlns:pic="http://schemas.openxmlformats.org/drawingml/2006/picture">
                   <pic:nvPicPr>
-                    <pic:cNvPr id="1" name=""/>
+                    <pic:cNvPr id="2" name="Untitled.png"/>
                     <pic:cNvPicPr/>
                   </pic:nvPicPr>
                   <pic:blipFill>
@@ -6346,7 +6349,7 @@
                   <pic:spPr>
                     <a:xfrm>
                       <a:off x="0" y="0"/>
-                      <a:ext cx="5943600" cy="2836545"/>
+                      <a:ext cx="5943600" cy="2839720"/>
                     </a:xfrm>
                     <a:prstGeom prst="rect">
                       <a:avLst/>
@@ -6364,10 +6367,21 @@
           </wp:anchor>
         </w:drawing>
       </w:r>
-    </w:p>
-    <w:p>
-      <w:pPr>
-        <w:pStyle w:val="Odlomakpopisa"/>
+      <w:r>
+        <w:rPr>
+          <w:rFonts w:ascii="Times New Roman" w:hAnsi="Times New Roman" w:cs="Times New Roman"/>
+        </w:rPr>
+        <w:t>predaje svoj dokument do datuma jedne od kontrolnih točaka. Na PERT dijagramu (slika 3) prikazani su datumi početka rada, krajnji rok predaj</w:t>
+      </w:r>
+      <w:r>
+        <w:rPr>
+          <w:rFonts w:ascii="Times New Roman" w:hAnsi="Times New Roman" w:cs="Times New Roman"/>
+        </w:rPr>
+        <w:t>e te predviđeno vrijeme izrade.</w:t>
+      </w:r>
+    </w:p>
+    <w:p>
+      <w:pPr>
         <w:spacing w:after="120"/>
         <w:ind w:left="3600"/>
         <w:rPr>
@@ -9113,7 +9127,7 @@
 </file>
 
 <file path=customXml/itemProps1.xml><?xml version="1.0" encoding="utf-8"?>
-<ds:datastoreItem xmlns:ds="http://schemas.openxmlformats.org/officeDocument/2006/customXml" ds:itemID="{3BC96DAB-343C-45D5-A7F0-C40ED9376369}">
+<ds:datastoreItem xmlns:ds="http://schemas.openxmlformats.org/officeDocument/2006/customXml" ds:itemID="{2117FB13-DD33-4A69-8782-897C3FB497F1}">
   <ds:schemaRefs>
     <ds:schemaRef ds:uri="http://schemas.openxmlformats.org/officeDocument/2006/bibliography"/>
   </ds:schemaRefs>

</xml_diff>

<commit_message>
Projektni plan - gantt chart fixed
</commit_message>
<xml_diff>
--- a/Dokumenti/Projektni-plan.docx
+++ b/Dokumenti/Projektni-plan.docx
@@ -138,8 +138,6 @@
         </w:rPr>
         <w:t>2</w:t>
       </w:r>
-      <w:bookmarkStart w:id="0" w:name="_GoBack"/>
-      <w:bookmarkEnd w:id="0"/>
     </w:p>
     <w:p>
       <w:pPr>
@@ -6304,26 +6302,53 @@
         <w:jc w:val="both"/>
         <w:rPr>
           <w:rFonts w:ascii="Times New Roman" w:hAnsi="Times New Roman" w:cs="Times New Roman"/>
-          <w:i/>
-        </w:rPr>
-      </w:pPr>
-      <w:r>
-        <w:rPr>
+        </w:rPr>
+      </w:pPr>
+      <w:r>
+        <w:rPr>
+          <w:rFonts w:ascii="Times New Roman" w:hAnsi="Times New Roman" w:cs="Times New Roman"/>
+        </w:rPr>
+        <w:t>predaje svoj dokument do datuma jedne od kontrolnih točaka. Na PERT dijagramu (slika 3) prikazani su datumi početka rada, krajnji rok predaj</w:t>
+      </w:r>
+      <w:r>
+        <w:rPr>
+          <w:rFonts w:ascii="Times New Roman" w:hAnsi="Times New Roman" w:cs="Times New Roman"/>
+        </w:rPr>
+        <w:t>e te predviđeno vrijeme izrade.</w:t>
+      </w:r>
+    </w:p>
+    <w:p>
+      <w:pPr>
+        <w:pStyle w:val="Odlomakpopisa"/>
+        <w:tabs>
+          <w:tab w:val="left" w:pos="1200"/>
+        </w:tabs>
+        <w:spacing w:after="120" w:line="312" w:lineRule="auto"/>
+        <w:jc w:val="both"/>
+        <w:rPr>
+          <w:rFonts w:ascii="Times New Roman" w:hAnsi="Times New Roman" w:cs="Times New Roman"/>
+          <w:i/>
+        </w:rPr>
+      </w:pPr>
+      <w:r>
+        <w:rPr>
+          <w:rFonts w:ascii="Times New Roman" w:hAnsi="Times New Roman" w:cs="Times New Roman"/>
+          <w:i/>
           <w:noProof/>
         </w:rPr>
         <w:drawing>
-          <wp:anchor distT="0" distB="0" distL="114300" distR="114300" simplePos="0" relativeHeight="251658752" behindDoc="0" locked="0" layoutInCell="1" allowOverlap="1" wp14:anchorId="2F6D7BB8" wp14:editId="52AC3292">
+          <wp:anchor distT="0" distB="0" distL="114300" distR="114300" simplePos="0" relativeHeight="251663872" behindDoc="0" locked="0" layoutInCell="1" allowOverlap="1" wp14:anchorId="71B069FB" wp14:editId="2B9E5516">
             <wp:simplePos x="0" y="0"/>
             <wp:positionH relativeFrom="column">
               <wp:posOffset>0</wp:posOffset>
             </wp:positionH>
             <wp:positionV relativeFrom="paragraph">
-              <wp:posOffset>673735</wp:posOffset>
+              <wp:posOffset>401955</wp:posOffset>
             </wp:positionV>
             <wp:extent cx="5943600" cy="2839720"/>
             <wp:effectExtent l="0" t="0" r="0" b="0"/>
             <wp:wrapSquare wrapText="bothSides"/>
-            <wp:docPr id="2" name="Slika 2"/>
+            <wp:docPr id="1" name="Slika 1"/>
             <wp:cNvGraphicFramePr>
               <a:graphicFrameLocks xmlns:a="http://schemas.openxmlformats.org/drawingml/2006/main" noChangeAspect="1"/>
             </wp:cNvGraphicFramePr>
@@ -6331,7 +6356,7 @@
               <a:graphicData uri="http://schemas.openxmlformats.org/drawingml/2006/picture">
                 <pic:pic xmlns:pic="http://schemas.openxmlformats.org/drawingml/2006/picture">
                   <pic:nvPicPr>
-                    <pic:cNvPr id="2" name="Untitled.png"/>
+                    <pic:cNvPr id="1" name="Untitled.png"/>
                     <pic:cNvPicPr/>
                   </pic:nvPicPr>
                   <pic:blipFill>
@@ -6367,18 +6392,6 @@
           </wp:anchor>
         </w:drawing>
       </w:r>
-      <w:r>
-        <w:rPr>
-          <w:rFonts w:ascii="Times New Roman" w:hAnsi="Times New Roman" w:cs="Times New Roman"/>
-        </w:rPr>
-        <w:t>predaje svoj dokument do datuma jedne od kontrolnih točaka. Na PERT dijagramu (slika 3) prikazani su datumi početka rada, krajnji rok predaj</w:t>
-      </w:r>
-      <w:r>
-        <w:rPr>
-          <w:rFonts w:ascii="Times New Roman" w:hAnsi="Times New Roman" w:cs="Times New Roman"/>
-        </w:rPr>
-        <w:t>e te predviđeno vrijeme izrade.</w:t>
-      </w:r>
     </w:p>
     <w:p>
       <w:pPr>
@@ -6434,7 +6447,10 @@
         </w:tabs>
       </w:pPr>
     </w:p>
-    <w:p/>
+    <w:p>
+      <w:bookmarkStart w:id="0" w:name="_GoBack"/>
+      <w:bookmarkEnd w:id="0"/>
+    </w:p>
     <w:p/>
     <w:p/>
     <w:p/>
@@ -9127,7 +9143,7 @@
 </file>
 
 <file path=customXml/itemProps1.xml><?xml version="1.0" encoding="utf-8"?>
-<ds:datastoreItem xmlns:ds="http://schemas.openxmlformats.org/officeDocument/2006/customXml" ds:itemID="{2117FB13-DD33-4A69-8782-897C3FB497F1}">
+<ds:datastoreItem xmlns:ds="http://schemas.openxmlformats.org/officeDocument/2006/customXml" ds:itemID="{DB75A708-BE1A-4A0A-B79B-6342A81C40F2}">
   <ds:schemaRefs>
     <ds:schemaRef ds:uri="http://schemas.openxmlformats.org/officeDocument/2006/bibliography"/>
   </ds:schemaRefs>

</xml_diff>

<commit_message>
Korekcija projektnog plana i predaja izvješća
</commit_message>
<xml_diff>
--- a/Dokumenti/Projektni-plan.docx
+++ b/Dokumenti/Projektni-plan.docx
@@ -1,6 +1,6 @@
 
 <file path=word/document.xml><?xml version="1.0" encoding="utf-8"?>
-<w:document xmlns:wpc="http://schemas.microsoft.com/office/word/2010/wordprocessingCanvas" xmlns:cx="http://schemas.microsoft.com/office/drawing/2014/chartex" xmlns:cx1="http://schemas.microsoft.com/office/drawing/2015/9/8/chartex" xmlns:cx2="http://schemas.microsoft.com/office/drawing/2015/10/21/chartex" xmlns:cx3="http://schemas.microsoft.com/office/drawing/2016/5/9/chartex" xmlns:cx4="http://schemas.microsoft.com/office/drawing/2016/5/10/chartex" xmlns:cx5="http://schemas.microsoft.com/office/drawing/2016/5/11/chartex" xmlns:cx6="http://schemas.microsoft.com/office/drawing/2016/5/12/chartex" xmlns:cx7="http://schemas.microsoft.com/office/drawing/2016/5/13/chartex" xmlns:cx8="http://schemas.microsoft.com/office/drawing/2016/5/14/chartex" xmlns:mc="http://schemas.openxmlformats.org/markup-compatibility/2006" xmlns:aink="http://schemas.microsoft.com/office/drawing/2016/ink" xmlns:am3d="http://schemas.microsoft.com/office/drawing/2017/model3d" xmlns:o="urn:schemas-microsoft-com:office:office" xmlns:r="http://schemas.openxmlformats.org/officeDocument/2006/relationships" xmlns:m="http://schemas.openxmlformats.org/officeDocument/2006/math" xmlns:v="urn:schemas-microsoft-com:vml" xmlns:wp14="http://schemas.microsoft.com/office/word/2010/wordprocessingDrawing" xmlns:wp="http://schemas.openxmlformats.org/drawingml/2006/wordprocessingDrawing" xmlns:w10="urn:schemas-microsoft-com:office:word" xmlns:w="http://schemas.openxmlformats.org/wordprocessingml/2006/main" xmlns:w14="http://schemas.microsoft.com/office/word/2010/wordml" xmlns:w15="http://schemas.microsoft.com/office/word/2012/wordml" xmlns:w16cid="http://schemas.microsoft.com/office/word/2016/wordml/cid" xmlns:w16se="http://schemas.microsoft.com/office/word/2015/wordml/symex" xmlns:wpg="http://schemas.microsoft.com/office/word/2010/wordprocessingGroup" xmlns:wpi="http://schemas.microsoft.com/office/word/2010/wordprocessingInk" xmlns:wne="http://schemas.microsoft.com/office/word/2006/wordml" xmlns:wps="http://schemas.microsoft.com/office/word/2010/wordprocessingShape" mc:Ignorable="w14 w15 w16se w16cid wp14">
+<w:document xmlns:wpc="http://schemas.microsoft.com/office/word/2010/wordprocessingCanvas" xmlns:mc="http://schemas.openxmlformats.org/markup-compatibility/2006" xmlns:o="urn:schemas-microsoft-com:office:office" xmlns:r="http://schemas.openxmlformats.org/officeDocument/2006/relationships" xmlns:m="http://schemas.openxmlformats.org/officeDocument/2006/math" xmlns:v="urn:schemas-microsoft-com:vml" xmlns:wp14="http://schemas.microsoft.com/office/word/2010/wordprocessingDrawing" xmlns:wp="http://schemas.openxmlformats.org/drawingml/2006/wordprocessingDrawing" xmlns:w10="urn:schemas-microsoft-com:office:word" xmlns:w="http://schemas.openxmlformats.org/wordprocessingml/2006/main" xmlns:w14="http://schemas.microsoft.com/office/word/2010/wordml" xmlns:wpg="http://schemas.microsoft.com/office/word/2010/wordprocessingGroup" xmlns:wpi="http://schemas.microsoft.com/office/word/2010/wordprocessingInk" xmlns:wne="http://schemas.microsoft.com/office/word/2006/wordml" xmlns:wps="http://schemas.microsoft.com/office/word/2010/wordprocessingShape" mc:Ignorable="w14 wp14">
   <w:body>
     <w:p>
       <w:pPr>
@@ -1315,21 +1315,7 @@
             <w:rPr>
               <w:rFonts w:ascii="Arial" w:hAnsi="Arial" w:cs="Arial"/>
             </w:rPr>
-            <w:t xml:space="preserve"> </w:t>
-          </w:r>
-          <w:proofErr w:type="spellStart"/>
-          <w:r>
-            <w:rPr>
-              <w:rFonts w:ascii="Arial" w:hAnsi="Arial" w:cs="Arial"/>
-            </w:rPr>
-            <w:t>i</w:t>
-          </w:r>
-          <w:proofErr w:type="spellEnd"/>
-          <w:r>
-            <w:rPr>
-              <w:rFonts w:ascii="Arial" w:hAnsi="Arial" w:cs="Arial"/>
-            </w:rPr>
-            <w:t xml:space="preserve"> </w:t>
+            <w:t xml:space="preserve"> i </w:t>
           </w:r>
           <w:proofErr w:type="spellStart"/>
           <w:r>
@@ -3067,7 +3053,14 @@
           <w:rFonts w:ascii="Times New Roman" w:hAnsi="Times New Roman" w:cs="Times New Roman"/>
           <w:szCs w:val="24"/>
         </w:rPr>
-        <w:t xml:space="preserve"> – povezana sa fazom implementacije tako da ćemo </w:t>
+        <w:t xml:space="preserve"> – povezana</w:t>
+      </w:r>
+      <w:r>
+        <w:rPr>
+          <w:rFonts w:ascii="Times New Roman" w:hAnsi="Times New Roman" w:cs="Times New Roman"/>
+          <w:szCs w:val="24"/>
+        </w:rPr>
+        <w:t xml:space="preserve"> sa fazom implementacije tako što ćemo izvršiti </w:t>
       </w:r>
       <w:proofErr w:type="spellStart"/>
       <w:r>
@@ -3075,21 +3068,7 @@
           <w:rFonts w:ascii="Times New Roman" w:hAnsi="Times New Roman" w:cs="Times New Roman"/>
           <w:szCs w:val="24"/>
         </w:rPr>
-        <w:t>test</w:t>
-      </w:r>
-      <w:r>
-        <w:rPr>
-          <w:rFonts w:ascii="Times New Roman" w:hAnsi="Times New Roman" w:cs="Times New Roman"/>
-          <w:szCs w:val="24"/>
-        </w:rPr>
-        <w:t>r</w:t>
-      </w:r>
-      <w:r>
-        <w:rPr>
-          <w:rFonts w:ascii="Times New Roman" w:hAnsi="Times New Roman" w:cs="Times New Roman"/>
-          <w:szCs w:val="24"/>
-        </w:rPr>
-        <w:t>iati</w:t>
+        <w:t>testianje</w:t>
       </w:r>
       <w:proofErr w:type="spellEnd"/>
       <w:r>
@@ -3886,21 +3865,24 @@
           <w:szCs w:val="24"/>
         </w:rPr>
       </w:pPr>
-      <w:r>
-        <w:rPr>
-          <w:rFonts w:ascii="Times New Roman" w:hAnsi="Times New Roman" w:cs="Times New Roman"/>
-          <w:szCs w:val="24"/>
-        </w:rPr>
-        <w:t>Linux razvojna okolina</w:t>
-      </w:r>
-    </w:p>
-    <w:p>
-      <w:pPr>
-        <w:rPr>
-          <w:rFonts w:ascii="Times New Roman" w:hAnsi="Times New Roman" w:cs="Times New Roman"/>
-          <w:szCs w:val="24"/>
-        </w:rPr>
-      </w:pPr>
+      <w:proofErr w:type="spellStart"/>
+      <w:r>
+        <w:rPr>
+          <w:rFonts w:ascii="Times New Roman" w:hAnsi="Times New Roman" w:cs="Times New Roman"/>
+          <w:szCs w:val="24"/>
+        </w:rPr>
+        <w:t>Linux</w:t>
+      </w:r>
+      <w:proofErr w:type="spellEnd"/>
+      <w:r>
+        <w:rPr>
+          <w:rFonts w:ascii="Times New Roman" w:hAnsi="Times New Roman" w:cs="Times New Roman"/>
+          <w:szCs w:val="24"/>
+        </w:rPr>
+        <w:t xml:space="preserve"> razvojna okolina</w:t>
+      </w:r>
+      <w:bookmarkStart w:id="0" w:name="_GoBack"/>
+      <w:bookmarkEnd w:id="0"/>
       <w:r>
         <w:rPr>
           <w:rFonts w:ascii="Times New Roman" w:hAnsi="Times New Roman" w:cs="Times New Roman"/>
@@ -3992,6 +3974,7 @@
       <w:r>
         <w:rPr>
           <w:noProof/>
+          <w:lang w:eastAsia="hr-HR"/>
         </w:rPr>
         <w:drawing>
           <wp:anchor distT="0" distB="0" distL="114300" distR="114300" simplePos="0" relativeHeight="251649024" behindDoc="0" locked="0" layoutInCell="1" allowOverlap="1" wp14:anchorId="6B83522A" wp14:editId="38BAE287">
@@ -4017,7 +4000,7 @@
                     <pic:cNvPicPr/>
                   </pic:nvPicPr>
                   <pic:blipFill>
-                    <a:blip r:embed="rId8">
+                    <a:blip r:embed="rId9">
                       <a:extLst>
                         <a:ext uri="{28A0092B-C50C-407E-A947-70E740481C1C}">
                           <a14:useLocalDpi xmlns:a14="http://schemas.microsoft.com/office/drawing/2010/main" val="0"/>
@@ -6335,6 +6318,7 @@
           <w:rFonts w:ascii="Times New Roman" w:hAnsi="Times New Roman" w:cs="Times New Roman"/>
           <w:i/>
           <w:noProof/>
+          <w:lang w:eastAsia="hr-HR"/>
         </w:rPr>
         <w:drawing>
           <wp:anchor distT="0" distB="0" distL="114300" distR="114300" simplePos="0" relativeHeight="251663872" behindDoc="0" locked="0" layoutInCell="1" allowOverlap="1" wp14:anchorId="71B069FB" wp14:editId="2B9E5516">
@@ -6360,7 +6344,7 @@
                     <pic:cNvPicPr/>
                   </pic:nvPicPr>
                   <pic:blipFill>
-                    <a:blip r:embed="rId9">
+                    <a:blip r:embed="rId10">
                       <a:extLst>
                         <a:ext uri="{28A0092B-C50C-407E-A947-70E740481C1C}">
                           <a14:useLocalDpi xmlns:a14="http://schemas.microsoft.com/office/drawing/2010/main" val="0"/>
@@ -6447,15 +6431,12 @@
         </w:tabs>
       </w:pPr>
     </w:p>
-    <w:p>
-      <w:bookmarkStart w:id="0" w:name="_GoBack"/>
-      <w:bookmarkEnd w:id="0"/>
-    </w:p>
     <w:p/>
     <w:p/>
     <w:p/>
     <w:p/>
     <w:p/>
+    <w:p/>
     <w:p>
       <w:pPr>
         <w:tabs>
@@ -6466,6 +6447,7 @@
       <w:r>
         <w:rPr>
           <w:noProof/>
+          <w:lang w:eastAsia="hr-HR"/>
         </w:rPr>
         <w:lastRenderedPageBreak/>
         <w:drawing>
@@ -6492,7 +6474,7 @@
                     <pic:cNvPicPr/>
                   </pic:nvPicPr>
                   <pic:blipFill>
-                    <a:blip r:embed="rId10" cstate="print">
+                    <a:blip r:embed="rId11" cstate="print">
                       <a:extLst>
                         <a:ext uri="{28A0092B-C50C-407E-A947-70E740481C1C}">
                           <a14:useLocalDpi xmlns:a14="http://schemas.microsoft.com/office/drawing/2010/main" val="0"/>
@@ -6553,7 +6535,7 @@
       </w:pPr>
     </w:p>
     <w:sectPr>
-      <w:footerReference w:type="default" r:id="rId11"/>
+      <w:footerReference w:type="default" r:id="rId12"/>
       <w:pgSz w:w="12240" w:h="15840"/>
       <w:pgMar w:top="1797" w:right="1440" w:bottom="1797" w:left="1440" w:header="720" w:footer="720" w:gutter="0"/>
       <w:cols w:space="720"/>
@@ -6565,7 +6547,7 @@
 </file>
 
 <file path=word/endnotes.xml><?xml version="1.0" encoding="utf-8"?>
-<w:endnotes xmlns:wpc="http://schemas.microsoft.com/office/word/2010/wordprocessingCanvas" xmlns:cx="http://schemas.microsoft.com/office/drawing/2014/chartex" xmlns:cx1="http://schemas.microsoft.com/office/drawing/2015/9/8/chartex" xmlns:cx2="http://schemas.microsoft.com/office/drawing/2015/10/21/chartex" xmlns:cx3="http://schemas.microsoft.com/office/drawing/2016/5/9/chartex" xmlns:cx4="http://schemas.microsoft.com/office/drawing/2016/5/10/chartex" xmlns:cx5="http://schemas.microsoft.com/office/drawing/2016/5/11/chartex" xmlns:cx6="http://schemas.microsoft.com/office/drawing/2016/5/12/chartex" xmlns:cx7="http://schemas.microsoft.com/office/drawing/2016/5/13/chartex" xmlns:cx8="http://schemas.microsoft.com/office/drawing/2016/5/14/chartex" xmlns:mc="http://schemas.openxmlformats.org/markup-compatibility/2006" xmlns:aink="http://schemas.microsoft.com/office/drawing/2016/ink" xmlns:am3d="http://schemas.microsoft.com/office/drawing/2017/model3d" xmlns:o="urn:schemas-microsoft-com:office:office" xmlns:r="http://schemas.openxmlformats.org/officeDocument/2006/relationships" xmlns:m="http://schemas.openxmlformats.org/officeDocument/2006/math" xmlns:v="urn:schemas-microsoft-com:vml" xmlns:wp14="http://schemas.microsoft.com/office/word/2010/wordprocessingDrawing" xmlns:wp="http://schemas.openxmlformats.org/drawingml/2006/wordprocessingDrawing" xmlns:w10="urn:schemas-microsoft-com:office:word" xmlns:w="http://schemas.openxmlformats.org/wordprocessingml/2006/main" xmlns:w14="http://schemas.microsoft.com/office/word/2010/wordml" xmlns:w15="http://schemas.microsoft.com/office/word/2012/wordml" xmlns:w16cid="http://schemas.microsoft.com/office/word/2016/wordml/cid" xmlns:w16se="http://schemas.microsoft.com/office/word/2015/wordml/symex" xmlns:wpg="http://schemas.microsoft.com/office/word/2010/wordprocessingGroup" xmlns:wpi="http://schemas.microsoft.com/office/word/2010/wordprocessingInk" xmlns:wne="http://schemas.microsoft.com/office/word/2006/wordml" xmlns:wps="http://schemas.microsoft.com/office/word/2010/wordprocessingShape" mc:Ignorable="w14 w15 w16se w16cid wp14">
+<w:endnotes xmlns:wpc="http://schemas.microsoft.com/office/word/2010/wordprocessingCanvas" xmlns:mc="http://schemas.openxmlformats.org/markup-compatibility/2006" xmlns:o="urn:schemas-microsoft-com:office:office" xmlns:r="http://schemas.openxmlformats.org/officeDocument/2006/relationships" xmlns:m="http://schemas.openxmlformats.org/officeDocument/2006/math" xmlns:v="urn:schemas-microsoft-com:vml" xmlns:wp14="http://schemas.microsoft.com/office/word/2010/wordprocessingDrawing" xmlns:wp="http://schemas.openxmlformats.org/drawingml/2006/wordprocessingDrawing" xmlns:w10="urn:schemas-microsoft-com:office:word" xmlns:w="http://schemas.openxmlformats.org/wordprocessingml/2006/main" xmlns:w14="http://schemas.microsoft.com/office/word/2010/wordml" xmlns:wpg="http://schemas.microsoft.com/office/word/2010/wordprocessingGroup" xmlns:wpi="http://schemas.microsoft.com/office/word/2010/wordprocessingInk" xmlns:wne="http://schemas.microsoft.com/office/word/2006/wordml" xmlns:wps="http://schemas.microsoft.com/office/word/2010/wordprocessingShape" mc:Ignorable="w14 wp14">
   <w:endnote w:type="separator" w:id="-1">
     <w:p>
       <w:pPr>
@@ -6590,7 +6572,7 @@
 </file>
 
 <file path=word/footer1.xml><?xml version="1.0" encoding="utf-8"?>
-<w:ftr xmlns:wpc="http://schemas.microsoft.com/office/word/2010/wordprocessingCanvas" xmlns:cx="http://schemas.microsoft.com/office/drawing/2014/chartex" xmlns:cx1="http://schemas.microsoft.com/office/drawing/2015/9/8/chartex" xmlns:cx2="http://schemas.microsoft.com/office/drawing/2015/10/21/chartex" xmlns:cx3="http://schemas.microsoft.com/office/drawing/2016/5/9/chartex" xmlns:cx4="http://schemas.microsoft.com/office/drawing/2016/5/10/chartex" xmlns:cx5="http://schemas.microsoft.com/office/drawing/2016/5/11/chartex" xmlns:cx6="http://schemas.microsoft.com/office/drawing/2016/5/12/chartex" xmlns:cx7="http://schemas.microsoft.com/office/drawing/2016/5/13/chartex" xmlns:cx8="http://schemas.microsoft.com/office/drawing/2016/5/14/chartex" xmlns:mc="http://schemas.openxmlformats.org/markup-compatibility/2006" xmlns:aink="http://schemas.microsoft.com/office/drawing/2016/ink" xmlns:am3d="http://schemas.microsoft.com/office/drawing/2017/model3d" xmlns:o="urn:schemas-microsoft-com:office:office" xmlns:r="http://schemas.openxmlformats.org/officeDocument/2006/relationships" xmlns:m="http://schemas.openxmlformats.org/officeDocument/2006/math" xmlns:v="urn:schemas-microsoft-com:vml" xmlns:wp14="http://schemas.microsoft.com/office/word/2010/wordprocessingDrawing" xmlns:wp="http://schemas.openxmlformats.org/drawingml/2006/wordprocessingDrawing" xmlns:w10="urn:schemas-microsoft-com:office:word" xmlns:w="http://schemas.openxmlformats.org/wordprocessingml/2006/main" xmlns:w14="http://schemas.microsoft.com/office/word/2010/wordml" xmlns:w15="http://schemas.microsoft.com/office/word/2012/wordml" xmlns:w16cid="http://schemas.microsoft.com/office/word/2016/wordml/cid" xmlns:w16se="http://schemas.microsoft.com/office/word/2015/wordml/symex" xmlns:wpg="http://schemas.microsoft.com/office/word/2010/wordprocessingGroup" xmlns:wpi="http://schemas.microsoft.com/office/word/2010/wordprocessingInk" xmlns:wne="http://schemas.microsoft.com/office/word/2006/wordml" xmlns:wps="http://schemas.microsoft.com/office/word/2010/wordprocessingShape" mc:Ignorable="w14 w15 w16se w16cid wp14">
+<w:ftr xmlns:wpc="http://schemas.microsoft.com/office/word/2010/wordprocessingCanvas" xmlns:mc="http://schemas.openxmlformats.org/markup-compatibility/2006" xmlns:o="urn:schemas-microsoft-com:office:office" xmlns:r="http://schemas.openxmlformats.org/officeDocument/2006/relationships" xmlns:m="http://schemas.openxmlformats.org/officeDocument/2006/math" xmlns:v="urn:schemas-microsoft-com:vml" xmlns:wp14="http://schemas.microsoft.com/office/word/2010/wordprocessingDrawing" xmlns:wp="http://schemas.openxmlformats.org/drawingml/2006/wordprocessingDrawing" xmlns:w10="urn:schemas-microsoft-com:office:word" xmlns:w="http://schemas.openxmlformats.org/wordprocessingml/2006/main" xmlns:w14="http://schemas.microsoft.com/office/word/2010/wordml" xmlns:wpg="http://schemas.microsoft.com/office/word/2010/wordprocessingGroup" xmlns:wpi="http://schemas.microsoft.com/office/word/2010/wordprocessingInk" xmlns:wne="http://schemas.microsoft.com/office/word/2006/wordml" xmlns:wps="http://schemas.microsoft.com/office/word/2010/wordprocessingShape" mc:Ignorable="w14 wp14">
   <w:sdt>
     <w:sdtPr>
       <w:id w:val="-1441683198"/>
@@ -6619,7 +6601,7 @@
           <w:rPr>
             <w:noProof/>
           </w:rPr>
-          <w:t>6</w:t>
+          <w:t>10</w:t>
         </w:r>
         <w:r>
           <w:fldChar w:fldCharType="end"/>
@@ -6636,7 +6618,7 @@
 </file>
 
 <file path=word/footnotes.xml><?xml version="1.0" encoding="utf-8"?>
-<w:footnotes xmlns:wpc="http://schemas.microsoft.com/office/word/2010/wordprocessingCanvas" xmlns:cx="http://schemas.microsoft.com/office/drawing/2014/chartex" xmlns:cx1="http://schemas.microsoft.com/office/drawing/2015/9/8/chartex" xmlns:cx2="http://schemas.microsoft.com/office/drawing/2015/10/21/chartex" xmlns:cx3="http://schemas.microsoft.com/office/drawing/2016/5/9/chartex" xmlns:cx4="http://schemas.microsoft.com/office/drawing/2016/5/10/chartex" xmlns:cx5="http://schemas.microsoft.com/office/drawing/2016/5/11/chartex" xmlns:cx6="http://schemas.microsoft.com/office/drawing/2016/5/12/chartex" xmlns:cx7="http://schemas.microsoft.com/office/drawing/2016/5/13/chartex" xmlns:cx8="http://schemas.microsoft.com/office/drawing/2016/5/14/chartex" xmlns:mc="http://schemas.openxmlformats.org/markup-compatibility/2006" xmlns:aink="http://schemas.microsoft.com/office/drawing/2016/ink" xmlns:am3d="http://schemas.microsoft.com/office/drawing/2017/model3d" xmlns:o="urn:schemas-microsoft-com:office:office" xmlns:r="http://schemas.openxmlformats.org/officeDocument/2006/relationships" xmlns:m="http://schemas.openxmlformats.org/officeDocument/2006/math" xmlns:v="urn:schemas-microsoft-com:vml" xmlns:wp14="http://schemas.microsoft.com/office/word/2010/wordprocessingDrawing" xmlns:wp="http://schemas.openxmlformats.org/drawingml/2006/wordprocessingDrawing" xmlns:w10="urn:schemas-microsoft-com:office:word" xmlns:w="http://schemas.openxmlformats.org/wordprocessingml/2006/main" xmlns:w14="http://schemas.microsoft.com/office/word/2010/wordml" xmlns:w15="http://schemas.microsoft.com/office/word/2012/wordml" xmlns:w16cid="http://schemas.microsoft.com/office/word/2016/wordml/cid" xmlns:w16se="http://schemas.microsoft.com/office/word/2015/wordml/symex" xmlns:wpg="http://schemas.microsoft.com/office/word/2010/wordprocessingGroup" xmlns:wpi="http://schemas.microsoft.com/office/word/2010/wordprocessingInk" xmlns:wne="http://schemas.microsoft.com/office/word/2006/wordml" xmlns:wps="http://schemas.microsoft.com/office/word/2010/wordprocessingShape" mc:Ignorable="w14 w15 w16se w16cid wp14">
+<w:footnotes xmlns:wpc="http://schemas.microsoft.com/office/word/2010/wordprocessingCanvas" xmlns:mc="http://schemas.openxmlformats.org/markup-compatibility/2006" xmlns:o="urn:schemas-microsoft-com:office:office" xmlns:r="http://schemas.openxmlformats.org/officeDocument/2006/relationships" xmlns:m="http://schemas.openxmlformats.org/officeDocument/2006/math" xmlns:v="urn:schemas-microsoft-com:vml" xmlns:wp14="http://schemas.microsoft.com/office/word/2010/wordprocessingDrawing" xmlns:wp="http://schemas.openxmlformats.org/drawingml/2006/wordprocessingDrawing" xmlns:w10="urn:schemas-microsoft-com:office:word" xmlns:w="http://schemas.openxmlformats.org/wordprocessingml/2006/main" xmlns:w14="http://schemas.microsoft.com/office/word/2010/wordml" xmlns:wpg="http://schemas.microsoft.com/office/word/2010/wordprocessingGroup" xmlns:wpi="http://schemas.microsoft.com/office/word/2010/wordprocessingInk" xmlns:wne="http://schemas.microsoft.com/office/word/2006/wordml" xmlns:wps="http://schemas.microsoft.com/office/word/2010/wordprocessingShape" mc:Ignorable="w14 wp14">
   <w:footnote w:type="separator" w:id="-1">
     <w:p>
       <w:pPr>
@@ -6661,8 +6643,8 @@
 </file>
 
 <file path=word/numbering.xml><?xml version="1.0" encoding="utf-8"?>
-<w:numbering xmlns:wpc="http://schemas.microsoft.com/office/word/2010/wordprocessingCanvas" xmlns:cx="http://schemas.microsoft.com/office/drawing/2014/chartex" xmlns:cx1="http://schemas.microsoft.com/office/drawing/2015/9/8/chartex" xmlns:cx2="http://schemas.microsoft.com/office/drawing/2015/10/21/chartex" xmlns:cx3="http://schemas.microsoft.com/office/drawing/2016/5/9/chartex" xmlns:cx4="http://schemas.microsoft.com/office/drawing/2016/5/10/chartex" xmlns:cx5="http://schemas.microsoft.com/office/drawing/2016/5/11/chartex" xmlns:cx6="http://schemas.microsoft.com/office/drawing/2016/5/12/chartex" xmlns:cx7="http://schemas.microsoft.com/office/drawing/2016/5/13/chartex" xmlns:cx8="http://schemas.microsoft.com/office/drawing/2016/5/14/chartex" xmlns:mc="http://schemas.openxmlformats.org/markup-compatibility/2006" xmlns:aink="http://schemas.microsoft.com/office/drawing/2016/ink" xmlns:am3d="http://schemas.microsoft.com/office/drawing/2017/model3d" xmlns:o="urn:schemas-microsoft-com:office:office" xmlns:r="http://schemas.openxmlformats.org/officeDocument/2006/relationships" xmlns:m="http://schemas.openxmlformats.org/officeDocument/2006/math" xmlns:v="urn:schemas-microsoft-com:vml" xmlns:wp14="http://schemas.microsoft.com/office/word/2010/wordprocessingDrawing" xmlns:wp="http://schemas.openxmlformats.org/drawingml/2006/wordprocessingDrawing" xmlns:w10="urn:schemas-microsoft-com:office:word" xmlns:w="http://schemas.openxmlformats.org/wordprocessingml/2006/main" xmlns:w14="http://schemas.microsoft.com/office/word/2010/wordml" xmlns:w15="http://schemas.microsoft.com/office/word/2012/wordml" xmlns:w16cid="http://schemas.microsoft.com/office/word/2016/wordml/cid" xmlns:w16se="http://schemas.microsoft.com/office/word/2015/wordml/symex" xmlns:wpg="http://schemas.microsoft.com/office/word/2010/wordprocessingGroup" xmlns:wpi="http://schemas.microsoft.com/office/word/2010/wordprocessingInk" xmlns:wne="http://schemas.microsoft.com/office/word/2006/wordml" xmlns:wps="http://schemas.microsoft.com/office/word/2010/wordprocessingShape" mc:Ignorable="w14 w15 w16se w16cid wp14">
-  <w:abstractNum w:abstractNumId="0" w15:restartNumberingAfterBreak="0">
+<w:numbering xmlns:wpc="http://schemas.microsoft.com/office/word/2010/wordprocessingCanvas" xmlns:mc="http://schemas.openxmlformats.org/markup-compatibility/2006" xmlns:o="urn:schemas-microsoft-com:office:office" xmlns:r="http://schemas.openxmlformats.org/officeDocument/2006/relationships" xmlns:m="http://schemas.openxmlformats.org/officeDocument/2006/math" xmlns:v="urn:schemas-microsoft-com:vml" xmlns:wp14="http://schemas.microsoft.com/office/word/2010/wordprocessingDrawing" xmlns:wp="http://schemas.openxmlformats.org/drawingml/2006/wordprocessingDrawing" xmlns:w10="urn:schemas-microsoft-com:office:word" xmlns:w="http://schemas.openxmlformats.org/wordprocessingml/2006/main" xmlns:w14="http://schemas.microsoft.com/office/word/2010/wordml" xmlns:wpg="http://schemas.microsoft.com/office/word/2010/wordprocessingGroup" xmlns:wpi="http://schemas.microsoft.com/office/word/2010/wordprocessingInk" xmlns:wne="http://schemas.microsoft.com/office/word/2006/wordml" xmlns:wps="http://schemas.microsoft.com/office/word/2010/wordprocessingShape" mc:Ignorable="w14 wp14">
+  <w:abstractNum w:abstractNumId="0">
     <w:nsid w:val="0F097E78"/>
     <w:multiLevelType w:val="multilevel"/>
     <w:tmpl w:val="E13A0D72"/>
@@ -6751,7 +6733,7 @@
       </w:pPr>
     </w:lvl>
   </w:abstractNum>
-  <w:abstractNum w:abstractNumId="1" w15:restartNumberingAfterBreak="0">
+  <w:abstractNum w:abstractNumId="1">
     <w:nsid w:val="1C051763"/>
     <w:multiLevelType w:val="hybridMultilevel"/>
     <w:tmpl w:val="BCD497DC"/>
@@ -6841,7 +6823,7 @@
       </w:pPr>
     </w:lvl>
   </w:abstractNum>
-  <w:abstractNum w:abstractNumId="2" w15:restartNumberingAfterBreak="0">
+  <w:abstractNum w:abstractNumId="2">
     <w:nsid w:val="28806BF9"/>
     <w:multiLevelType w:val="hybridMultilevel"/>
     <w:tmpl w:val="43989D0A"/>
@@ -6954,7 +6936,7 @@
       </w:rPr>
     </w:lvl>
   </w:abstractNum>
-  <w:abstractNum w:abstractNumId="3" w15:restartNumberingAfterBreak="0">
+  <w:abstractNum w:abstractNumId="3">
     <w:nsid w:val="298043C4"/>
     <w:multiLevelType w:val="hybridMultilevel"/>
     <w:tmpl w:val="D8C8FDEC"/>
@@ -7040,7 +7022,7 @@
       </w:pPr>
     </w:lvl>
   </w:abstractNum>
-  <w:abstractNum w:abstractNumId="4" w15:restartNumberingAfterBreak="0">
+  <w:abstractNum w:abstractNumId="4">
     <w:nsid w:val="30E5731C"/>
     <w:multiLevelType w:val="hybridMultilevel"/>
     <w:tmpl w:val="B3682062"/>
@@ -7153,7 +7135,7 @@
       </w:rPr>
     </w:lvl>
   </w:abstractNum>
-  <w:abstractNum w:abstractNumId="5" w15:restartNumberingAfterBreak="0">
+  <w:abstractNum w:abstractNumId="5">
     <w:nsid w:val="34317233"/>
     <w:multiLevelType w:val="hybridMultilevel"/>
     <w:tmpl w:val="9872B260"/>
@@ -7239,7 +7221,7 @@
       </w:pPr>
     </w:lvl>
   </w:abstractNum>
-  <w:abstractNum w:abstractNumId="6" w15:restartNumberingAfterBreak="0">
+  <w:abstractNum w:abstractNumId="6">
     <w:nsid w:val="3ABF6EBE"/>
     <w:multiLevelType w:val="hybridMultilevel"/>
     <w:tmpl w:val="B0C2B042"/>
@@ -7329,7 +7311,7 @@
       </w:pPr>
     </w:lvl>
   </w:abstractNum>
-  <w:abstractNum w:abstractNumId="7" w15:restartNumberingAfterBreak="0">
+  <w:abstractNum w:abstractNumId="7">
     <w:nsid w:val="43DE5B53"/>
     <w:multiLevelType w:val="hybridMultilevel"/>
     <w:tmpl w:val="80A6D21C"/>
@@ -7415,7 +7397,7 @@
       </w:pPr>
     </w:lvl>
   </w:abstractNum>
-  <w:abstractNum w:abstractNumId="8" w15:restartNumberingAfterBreak="0">
+  <w:abstractNum w:abstractNumId="8">
     <w:nsid w:val="4A387C72"/>
     <w:multiLevelType w:val="hybridMultilevel"/>
     <w:tmpl w:val="B630D43A"/>
@@ -7504,7 +7486,7 @@
       </w:pPr>
     </w:lvl>
   </w:abstractNum>
-  <w:abstractNum w:abstractNumId="9" w15:restartNumberingAfterBreak="0">
+  <w:abstractNum w:abstractNumId="9">
     <w:nsid w:val="535478EF"/>
     <w:multiLevelType w:val="hybridMultilevel"/>
     <w:tmpl w:val="973ED196"/>
@@ -7617,7 +7599,7 @@
       </w:rPr>
     </w:lvl>
   </w:abstractNum>
-  <w:abstractNum w:abstractNumId="10" w15:restartNumberingAfterBreak="0">
+  <w:abstractNum w:abstractNumId="10">
     <w:nsid w:val="69C61609"/>
     <w:multiLevelType w:val="hybridMultilevel"/>
     <w:tmpl w:val="F04E928A"/>
@@ -7707,7 +7689,7 @@
       </w:pPr>
     </w:lvl>
   </w:abstractNum>
-  <w:abstractNum w:abstractNumId="11" w15:restartNumberingAfterBreak="0">
+  <w:abstractNum w:abstractNumId="11">
     <w:nsid w:val="6AB916A3"/>
     <w:multiLevelType w:val="hybridMultilevel"/>
     <w:tmpl w:val="2188C8C6"/>
@@ -7820,7 +7802,7 @@
       </w:rPr>
     </w:lvl>
   </w:abstractNum>
-  <w:abstractNum w:abstractNumId="12" w15:restartNumberingAfterBreak="0">
+  <w:abstractNum w:abstractNumId="12">
     <w:nsid w:val="6D937C67"/>
     <w:multiLevelType w:val="hybridMultilevel"/>
     <w:tmpl w:val="83ACF660"/>
@@ -7933,7 +7915,7 @@
       </w:rPr>
     </w:lvl>
   </w:abstractNum>
-  <w:abstractNum w:abstractNumId="13" w15:restartNumberingAfterBreak="0">
+  <w:abstractNum w:abstractNumId="13">
     <w:nsid w:val="73E6208B"/>
     <w:multiLevelType w:val="hybridMultilevel"/>
     <w:tmpl w:val="B630D43A"/>
@@ -8022,7 +8004,7 @@
       </w:pPr>
     </w:lvl>
   </w:abstractNum>
-  <w:abstractNum w:abstractNumId="14" w15:restartNumberingAfterBreak="0">
+  <w:abstractNum w:abstractNumId="14">
     <w:nsid w:val="7CB92744"/>
     <w:multiLevelType w:val="hybridMultilevel"/>
     <w:tmpl w:val="115C42B2"/>
@@ -8184,7 +8166,7 @@
 </file>
 
 <file path=word/styles.xml><?xml version="1.0" encoding="utf-8"?>
-<w:styles xmlns:mc="http://schemas.openxmlformats.org/markup-compatibility/2006" xmlns:r="http://schemas.openxmlformats.org/officeDocument/2006/relationships" xmlns:w="http://schemas.openxmlformats.org/wordprocessingml/2006/main" xmlns:w14="http://schemas.microsoft.com/office/word/2010/wordml" xmlns:w15="http://schemas.microsoft.com/office/word/2012/wordml" xmlns:w16cid="http://schemas.microsoft.com/office/word/2016/wordml/cid" xmlns:w16se="http://schemas.microsoft.com/office/word/2015/wordml/symex" mc:Ignorable="w14 w15 w16se w16cid">
+<w:styles xmlns:mc="http://schemas.openxmlformats.org/markup-compatibility/2006" xmlns:r="http://schemas.openxmlformats.org/officeDocument/2006/relationships" xmlns:w="http://schemas.openxmlformats.org/wordprocessingml/2006/main" xmlns:w14="http://schemas.microsoft.com/office/word/2010/wordml" mc:Ignorable="w14">
   <w:docDefaults>
     <w:rPrDefault>
       <w:rPr>
@@ -8200,382 +8182,144 @@
       </w:pPr>
     </w:pPrDefault>
   </w:docDefaults>
-  <w:latentStyles w:defLockedState="0" w:defUIPriority="99" w:defSemiHidden="0" w:defUnhideWhenUsed="0" w:defQFormat="0" w:count="375">
-    <w:lsdException w:name="Normal" w:uiPriority="0" w:qFormat="1"/>
-    <w:lsdException w:name="heading 1" w:uiPriority="9" w:qFormat="1"/>
-    <w:lsdException w:name="heading 2" w:semiHidden="1" w:uiPriority="9" w:unhideWhenUsed="1" w:qFormat="1"/>
-    <w:lsdException w:name="heading 3" w:semiHidden="1" w:uiPriority="9" w:unhideWhenUsed="1" w:qFormat="1"/>
-    <w:lsdException w:name="heading 4" w:semiHidden="1" w:uiPriority="9" w:unhideWhenUsed="1" w:qFormat="1"/>
-    <w:lsdException w:name="heading 5" w:semiHidden="1" w:uiPriority="9" w:unhideWhenUsed="1" w:qFormat="1"/>
-    <w:lsdException w:name="heading 6" w:semiHidden="1" w:uiPriority="9" w:unhideWhenUsed="1" w:qFormat="1"/>
-    <w:lsdException w:name="heading 7" w:semiHidden="1" w:uiPriority="9" w:unhideWhenUsed="1" w:qFormat="1"/>
-    <w:lsdException w:name="heading 8" w:semiHidden="1" w:uiPriority="9" w:unhideWhenUsed="1" w:qFormat="1"/>
-    <w:lsdException w:name="heading 9" w:semiHidden="1" w:uiPriority="9" w:unhideWhenUsed="1" w:qFormat="1"/>
-    <w:lsdException w:name="index 1" w:semiHidden="1" w:unhideWhenUsed="1"/>
-    <w:lsdException w:name="index 2" w:semiHidden="1" w:unhideWhenUsed="1"/>
-    <w:lsdException w:name="index 3" w:semiHidden="1" w:unhideWhenUsed="1"/>
-    <w:lsdException w:name="index 4" w:semiHidden="1" w:unhideWhenUsed="1"/>
-    <w:lsdException w:name="index 5" w:semiHidden="1" w:unhideWhenUsed="1"/>
-    <w:lsdException w:name="index 6" w:semiHidden="1" w:unhideWhenUsed="1"/>
-    <w:lsdException w:name="index 7" w:semiHidden="1" w:unhideWhenUsed="1"/>
-    <w:lsdException w:name="index 8" w:semiHidden="1" w:unhideWhenUsed="1"/>
-    <w:lsdException w:name="index 9" w:semiHidden="1" w:unhideWhenUsed="1"/>
-    <w:lsdException w:name="toc 1" w:semiHidden="1" w:uiPriority="39" w:unhideWhenUsed="1"/>
-    <w:lsdException w:name="toc 2" w:semiHidden="1" w:uiPriority="39" w:unhideWhenUsed="1"/>
-    <w:lsdException w:name="toc 3" w:semiHidden="1" w:uiPriority="39" w:unhideWhenUsed="1"/>
-    <w:lsdException w:name="toc 4" w:semiHidden="1" w:uiPriority="39" w:unhideWhenUsed="1"/>
-    <w:lsdException w:name="toc 5" w:semiHidden="1" w:uiPriority="39" w:unhideWhenUsed="1"/>
-    <w:lsdException w:name="toc 6" w:semiHidden="1" w:uiPriority="39" w:unhideWhenUsed="1"/>
-    <w:lsdException w:name="toc 7" w:semiHidden="1" w:uiPriority="39" w:unhideWhenUsed="1"/>
-    <w:lsdException w:name="toc 8" w:semiHidden="1" w:uiPriority="39" w:unhideWhenUsed="1"/>
-    <w:lsdException w:name="toc 9" w:semiHidden="1" w:uiPriority="39" w:unhideWhenUsed="1"/>
-    <w:lsdException w:name="Normal Indent" w:semiHidden="1" w:unhideWhenUsed="1"/>
-    <w:lsdException w:name="footnote text" w:semiHidden="1" w:unhideWhenUsed="1"/>
-    <w:lsdException w:name="annotation text" w:semiHidden="1" w:unhideWhenUsed="1"/>
-    <w:lsdException w:name="header" w:semiHidden="1" w:unhideWhenUsed="1"/>
-    <w:lsdException w:name="footer" w:semiHidden="1" w:unhideWhenUsed="1"/>
-    <w:lsdException w:name="index heading" w:semiHidden="1" w:unhideWhenUsed="1"/>
-    <w:lsdException w:name="caption" w:semiHidden="1" w:uiPriority="35" w:unhideWhenUsed="1" w:qFormat="1"/>
-    <w:lsdException w:name="table of figures" w:semiHidden="1" w:unhideWhenUsed="1"/>
-    <w:lsdException w:name="envelope address" w:semiHidden="1" w:unhideWhenUsed="1"/>
-    <w:lsdException w:name="envelope return" w:semiHidden="1" w:unhideWhenUsed="1"/>
-    <w:lsdException w:name="footnote reference" w:semiHidden="1" w:unhideWhenUsed="1"/>
-    <w:lsdException w:name="annotation reference" w:semiHidden="1" w:unhideWhenUsed="1"/>
-    <w:lsdException w:name="line number" w:semiHidden="1" w:unhideWhenUsed="1"/>
-    <w:lsdException w:name="page number" w:semiHidden="1" w:unhideWhenUsed="1"/>
-    <w:lsdException w:name="endnote reference" w:semiHidden="1" w:unhideWhenUsed="1"/>
-    <w:lsdException w:name="endnote text" w:semiHidden="1" w:unhideWhenUsed="1"/>
-    <w:lsdException w:name="table of authorities" w:semiHidden="1" w:unhideWhenUsed="1"/>
-    <w:lsdException w:name="macro" w:semiHidden="1" w:unhideWhenUsed="1"/>
-    <w:lsdException w:name="toa heading" w:semiHidden="1" w:unhideWhenUsed="1"/>
-    <w:lsdException w:name="List" w:semiHidden="1" w:unhideWhenUsed="1"/>
-    <w:lsdException w:name="List Bullet" w:semiHidden="1" w:unhideWhenUsed="1"/>
-    <w:lsdException w:name="List Number" w:semiHidden="1" w:unhideWhenUsed="1"/>
-    <w:lsdException w:name="List 2" w:semiHidden="1" w:unhideWhenUsed="1"/>
-    <w:lsdException w:name="List 3" w:semiHidden="1" w:unhideWhenUsed="1"/>
-    <w:lsdException w:name="List 4" w:semiHidden="1" w:unhideWhenUsed="1"/>
-    <w:lsdException w:name="List 5" w:semiHidden="1" w:unhideWhenUsed="1"/>
-    <w:lsdException w:name="List Bullet 2" w:semiHidden="1" w:unhideWhenUsed="1"/>
-    <w:lsdException w:name="List Bullet 3" w:semiHidden="1" w:unhideWhenUsed="1"/>
-    <w:lsdException w:name="List Bullet 4" w:semiHidden="1" w:unhideWhenUsed="1"/>
-    <w:lsdException w:name="List Bullet 5" w:semiHidden="1" w:unhideWhenUsed="1"/>
-    <w:lsdException w:name="List Number 2" w:semiHidden="1" w:unhideWhenUsed="1"/>
-    <w:lsdException w:name="List Number 3" w:semiHidden="1" w:unhideWhenUsed="1"/>
-    <w:lsdException w:name="List Number 4" w:semiHidden="1" w:unhideWhenUsed="1"/>
-    <w:lsdException w:name="List Number 5" w:semiHidden="1" w:unhideWhenUsed="1"/>
-    <w:lsdException w:name="Title" w:uiPriority="10" w:qFormat="1"/>
-    <w:lsdException w:name="Closing" w:semiHidden="1" w:unhideWhenUsed="1"/>
-    <w:lsdException w:name="Signature" w:semiHidden="1" w:unhideWhenUsed="1"/>
-    <w:lsdException w:name="Default Paragraph Font" w:semiHidden="1" w:uiPriority="1" w:unhideWhenUsed="1"/>
-    <w:lsdException w:name="Body Text" w:semiHidden="1" w:unhideWhenUsed="1"/>
-    <w:lsdException w:name="Body Text Indent" w:semiHidden="1" w:unhideWhenUsed="1"/>
-    <w:lsdException w:name="List Continue" w:semiHidden="1" w:unhideWhenUsed="1"/>
-    <w:lsdException w:name="List Continue 2" w:semiHidden="1" w:unhideWhenUsed="1"/>
-    <w:lsdException w:name="List Continue 3" w:semiHidden="1" w:unhideWhenUsed="1"/>
-    <w:lsdException w:name="List Continue 4" w:semiHidden="1" w:unhideWhenUsed="1"/>
-    <w:lsdException w:name="List Continue 5" w:semiHidden="1" w:unhideWhenUsed="1"/>
-    <w:lsdException w:name="Message Header" w:semiHidden="1" w:unhideWhenUsed="1"/>
-    <w:lsdException w:name="Subtitle" w:uiPriority="11" w:qFormat="1"/>
-    <w:lsdException w:name="Salutation" w:semiHidden="1" w:unhideWhenUsed="1"/>
-    <w:lsdException w:name="Date" w:semiHidden="1" w:unhideWhenUsed="1"/>
-    <w:lsdException w:name="Body Text First Indent" w:semiHidden="1" w:unhideWhenUsed="1"/>
-    <w:lsdException w:name="Body Text First Indent 2" w:semiHidden="1" w:unhideWhenUsed="1"/>
-    <w:lsdException w:name="Note Heading" w:semiHidden="1" w:unhideWhenUsed="1"/>
-    <w:lsdException w:name="Body Text 2" w:semiHidden="1" w:unhideWhenUsed="1"/>
-    <w:lsdException w:name="Body Text 3" w:semiHidden="1" w:unhideWhenUsed="1"/>
-    <w:lsdException w:name="Body Text Indent 2" w:semiHidden="1" w:unhideWhenUsed="1"/>
-    <w:lsdException w:name="Body Text Indent 3" w:semiHidden="1" w:unhideWhenUsed="1"/>
-    <w:lsdException w:name="Block Text" w:semiHidden="1" w:unhideWhenUsed="1"/>
-    <w:lsdException w:name="Hyperlink" w:semiHidden="1" w:unhideWhenUsed="1"/>
-    <w:lsdException w:name="FollowedHyperlink" w:semiHidden="1" w:unhideWhenUsed="1"/>
-    <w:lsdException w:name="Strong" w:uiPriority="22" w:qFormat="1"/>
-    <w:lsdException w:name="Emphasis" w:uiPriority="20" w:qFormat="1"/>
-    <w:lsdException w:name="Document Map" w:semiHidden="1" w:unhideWhenUsed="1"/>
-    <w:lsdException w:name="Plain Text" w:semiHidden="1" w:unhideWhenUsed="1"/>
-    <w:lsdException w:name="E-mail Signature" w:semiHidden="1" w:unhideWhenUsed="1"/>
-    <w:lsdException w:name="HTML Top of Form" w:semiHidden="1" w:unhideWhenUsed="1"/>
-    <w:lsdException w:name="HTML Bottom of Form" w:semiHidden="1" w:unhideWhenUsed="1"/>
-    <w:lsdException w:name="Normal (Web)" w:semiHidden="1" w:unhideWhenUsed="1"/>
-    <w:lsdException w:name="HTML Acronym" w:semiHidden="1" w:unhideWhenUsed="1"/>
-    <w:lsdException w:name="HTML Address" w:semiHidden="1" w:unhideWhenUsed="1"/>
-    <w:lsdException w:name="HTML Cite" w:semiHidden="1" w:unhideWhenUsed="1"/>
-    <w:lsdException w:name="HTML Code" w:semiHidden="1" w:unhideWhenUsed="1"/>
-    <w:lsdException w:name="HTML Definition" w:semiHidden="1" w:unhideWhenUsed="1"/>
-    <w:lsdException w:name="HTML Keyboard" w:semiHidden="1" w:unhideWhenUsed="1"/>
-    <w:lsdException w:name="HTML Preformatted" w:semiHidden="1" w:unhideWhenUsed="1"/>
-    <w:lsdException w:name="HTML Sample" w:semiHidden="1" w:unhideWhenUsed="1"/>
-    <w:lsdException w:name="HTML Typewriter" w:semiHidden="1" w:unhideWhenUsed="1"/>
-    <w:lsdException w:name="HTML Variable" w:semiHidden="1" w:unhideWhenUsed="1"/>
-    <w:lsdException w:name="Normal Table" w:semiHidden="1" w:unhideWhenUsed="1"/>
-    <w:lsdException w:name="annotation subject" w:semiHidden="1" w:unhideWhenUsed="1"/>
-    <w:lsdException w:name="No List" w:semiHidden="1" w:unhideWhenUsed="1"/>
-    <w:lsdException w:name="Outline List 1" w:semiHidden="1" w:unhideWhenUsed="1"/>
-    <w:lsdException w:name="Outline List 2" w:semiHidden="1" w:unhideWhenUsed="1"/>
-    <w:lsdException w:name="Outline List 3" w:semiHidden="1" w:unhideWhenUsed="1"/>
-    <w:lsdException w:name="Table Simple 1" w:semiHidden="1" w:unhideWhenUsed="1"/>
-    <w:lsdException w:name="Table Simple 2" w:semiHidden="1" w:unhideWhenUsed="1"/>
-    <w:lsdException w:name="Table Simple 3" w:semiHidden="1" w:unhideWhenUsed="1"/>
-    <w:lsdException w:name="Table Classic 1" w:semiHidden="1" w:unhideWhenUsed="1"/>
-    <w:lsdException w:name="Table Classic 2" w:semiHidden="1" w:unhideWhenUsed="1"/>
-    <w:lsdException w:name="Table Classic 3" w:semiHidden="1" w:unhideWhenUsed="1"/>
-    <w:lsdException w:name="Table Classic 4" w:semiHidden="1" w:unhideWhenUsed="1"/>
-    <w:lsdException w:name="Table Colorful 1" w:semiHidden="1" w:unhideWhenUsed="1"/>
-    <w:lsdException w:name="Table Colorful 2" w:semiHidden="1" w:unhideWhenUsed="1"/>
-    <w:lsdException w:name="Table Colorful 3" w:semiHidden="1" w:unhideWhenUsed="1"/>
-    <w:lsdException w:name="Table Columns 1" w:semiHidden="1" w:unhideWhenUsed="1"/>
-    <w:lsdException w:name="Table Columns 2" w:semiHidden="1" w:unhideWhenUsed="1"/>
-    <w:lsdException w:name="Table Columns 3" w:semiHidden="1" w:unhideWhenUsed="1"/>
-    <w:lsdException w:name="Table Columns 4" w:semiHidden="1" w:unhideWhenUsed="1"/>
-    <w:lsdException w:name="Table Columns 5" w:semiHidden="1" w:unhideWhenUsed="1"/>
-    <w:lsdException w:name="Table Grid 1" w:semiHidden="1" w:unhideWhenUsed="1"/>
-    <w:lsdException w:name="Table Grid 2" w:semiHidden="1" w:unhideWhenUsed="1"/>
-    <w:lsdException w:name="Table Grid 3" w:semiHidden="1" w:unhideWhenUsed="1"/>
-    <w:lsdException w:name="Table Grid 4" w:semiHidden="1" w:unhideWhenUsed="1"/>
-    <w:lsdException w:name="Table Grid 5" w:semiHidden="1" w:unhideWhenUsed="1"/>
-    <w:lsdException w:name="Table Grid 6" w:semiHidden="1" w:unhideWhenUsed="1"/>
-    <w:lsdException w:name="Table Grid 7" w:semiHidden="1" w:unhideWhenUsed="1"/>
-    <w:lsdException w:name="Table Grid 8" w:semiHidden="1" w:unhideWhenUsed="1"/>
-    <w:lsdException w:name="Table List 1" w:semiHidden="1" w:unhideWhenUsed="1"/>
-    <w:lsdException w:name="Table List 2" w:semiHidden="1" w:unhideWhenUsed="1"/>
-    <w:lsdException w:name="Table List 3" w:semiHidden="1" w:unhideWhenUsed="1"/>
-    <w:lsdException w:name="Table List 4" w:semiHidden="1" w:unhideWhenUsed="1"/>
-    <w:lsdException w:name="Table List 5" w:semiHidden="1" w:unhideWhenUsed="1"/>
-    <w:lsdException w:name="Table List 6" w:semiHidden="1" w:unhideWhenUsed="1"/>
-    <w:lsdException w:name="Table List 7" w:semiHidden="1" w:unhideWhenUsed="1"/>
-    <w:lsdException w:name="Table List 8" w:semiHidden="1" w:unhideWhenUsed="1"/>
-    <w:lsdException w:name="Table 3D effects 1" w:semiHidden="1" w:unhideWhenUsed="1"/>
-    <w:lsdException w:name="Table 3D effects 2" w:semiHidden="1" w:unhideWhenUsed="1"/>
-    <w:lsdException w:name="Table 3D effects 3" w:semiHidden="1" w:unhideWhenUsed="1"/>
-    <w:lsdException w:name="Table Contemporary" w:semiHidden="1" w:unhideWhenUsed="1"/>
-    <w:lsdException w:name="Table Elegant" w:semiHidden="1" w:unhideWhenUsed="1"/>
-    <w:lsdException w:name="Table Professional" w:semiHidden="1" w:unhideWhenUsed="1"/>
-    <w:lsdException w:name="Table Subtle 1" w:semiHidden="1" w:unhideWhenUsed="1"/>
-    <w:lsdException w:name="Table Subtle 2" w:semiHidden="1" w:unhideWhenUsed="1"/>
-    <w:lsdException w:name="Table Web 1" w:semiHidden="1" w:unhideWhenUsed="1"/>
-    <w:lsdException w:name="Table Web 2" w:semiHidden="1" w:unhideWhenUsed="1"/>
-    <w:lsdException w:name="Table Web 3" w:semiHidden="1" w:unhideWhenUsed="1"/>
-    <w:lsdException w:name="Balloon Text" w:semiHidden="1" w:unhideWhenUsed="1"/>
-    <w:lsdException w:name="Table Grid" w:uiPriority="39"/>
-    <w:lsdException w:name="Table Theme" w:semiHidden="1" w:unhideWhenUsed="1"/>
-    <w:lsdException w:name="Placeholder Text" w:semiHidden="1"/>
-    <w:lsdException w:name="No Spacing" w:uiPriority="1" w:qFormat="1"/>
-    <w:lsdException w:name="Light Shading" w:uiPriority="60"/>
-    <w:lsdException w:name="Light List" w:uiPriority="61"/>
-    <w:lsdException w:name="Light Grid" w:uiPriority="62"/>
-    <w:lsdException w:name="Medium Shading 1" w:uiPriority="63"/>
-    <w:lsdException w:name="Medium Shading 2" w:uiPriority="64"/>
-    <w:lsdException w:name="Medium List 1" w:uiPriority="65"/>
-    <w:lsdException w:name="Medium List 2" w:uiPriority="66"/>
-    <w:lsdException w:name="Medium Grid 1" w:uiPriority="67"/>
-    <w:lsdException w:name="Medium Grid 2" w:uiPriority="68"/>
-    <w:lsdException w:name="Medium Grid 3" w:uiPriority="69"/>
-    <w:lsdException w:name="Dark List" w:uiPriority="70"/>
-    <w:lsdException w:name="Colorful Shading" w:uiPriority="71"/>
-    <w:lsdException w:name="Colorful List" w:uiPriority="72"/>
-    <w:lsdException w:name="Colorful Grid" w:uiPriority="73"/>
-    <w:lsdException w:name="Light Shading Accent 1" w:uiPriority="60"/>
-    <w:lsdException w:name="Light List Accent 1" w:uiPriority="61"/>
-    <w:lsdException w:name="Light Grid Accent 1" w:uiPriority="62"/>
-    <w:lsdException w:name="Medium Shading 1 Accent 1" w:uiPriority="63"/>
-    <w:lsdException w:name="Medium Shading 2 Accent 1" w:uiPriority="64"/>
-    <w:lsdException w:name="Medium List 1 Accent 1" w:uiPriority="65"/>
-    <w:lsdException w:name="Revision" w:semiHidden="1"/>
-    <w:lsdException w:name="List Paragraph" w:uiPriority="34" w:qFormat="1"/>
-    <w:lsdException w:name="Quote" w:uiPriority="29" w:qFormat="1"/>
-    <w:lsdException w:name="Intense Quote" w:uiPriority="30" w:qFormat="1"/>
-    <w:lsdException w:name="Medium List 2 Accent 1" w:uiPriority="66"/>
-    <w:lsdException w:name="Medium Grid 1 Accent 1" w:uiPriority="67"/>
-    <w:lsdException w:name="Medium Grid 2 Accent 1" w:uiPriority="68"/>
-    <w:lsdException w:name="Medium Grid 3 Accent 1" w:uiPriority="69"/>
-    <w:lsdException w:name="Dark List Accent 1" w:uiPriority="70"/>
-    <w:lsdException w:name="Colorful Shading Accent 1" w:uiPriority="71"/>
-    <w:lsdException w:name="Colorful List Accent 1" w:uiPriority="72"/>
-    <w:lsdException w:name="Colorful Grid Accent 1" w:uiPriority="73"/>
-    <w:lsdException w:name="Light Shading Accent 2" w:uiPriority="60"/>
-    <w:lsdException w:name="Light List Accent 2" w:uiPriority="61"/>
-    <w:lsdException w:name="Light Grid Accent 2" w:uiPriority="62"/>
-    <w:lsdException w:name="Medium Shading 1 Accent 2" w:uiPriority="63"/>
-    <w:lsdException w:name="Medium Shading 2 Accent 2" w:uiPriority="64"/>
-    <w:lsdException w:name="Medium List 1 Accent 2" w:uiPriority="65"/>
-    <w:lsdException w:name="Medium List 2 Accent 2" w:uiPriority="66"/>
-    <w:lsdException w:name="Medium Grid 1 Accent 2" w:uiPriority="67"/>
-    <w:lsdException w:name="Medium Grid 2 Accent 2" w:uiPriority="68"/>
-    <w:lsdException w:name="Medium Grid 3 Accent 2" w:uiPriority="69"/>
-    <w:lsdException w:name="Dark List Accent 2" w:uiPriority="70"/>
-    <w:lsdException w:name="Colorful Shading Accent 2" w:uiPriority="71"/>
-    <w:lsdException w:name="Colorful List Accent 2" w:uiPriority="72"/>
-    <w:lsdException w:name="Colorful Grid Accent 2" w:uiPriority="73"/>
-    <w:lsdException w:name="Light Shading Accent 3" w:uiPriority="60"/>
-    <w:lsdException w:name="Light List Accent 3" w:uiPriority="61"/>
-    <w:lsdException w:name="Light Grid Accent 3" w:uiPriority="62"/>
-    <w:lsdException w:name="Medium Shading 1 Accent 3" w:uiPriority="63"/>
-    <w:lsdException w:name="Medium Shading 2 Accent 3" w:uiPriority="64"/>
-    <w:lsdException w:name="Medium List 1 Accent 3" w:uiPriority="65"/>
-    <w:lsdException w:name="Medium List 2 Accent 3" w:uiPriority="66"/>
-    <w:lsdException w:name="Medium Grid 1 Accent 3" w:uiPriority="67"/>
-    <w:lsdException w:name="Medium Grid 2 Accent 3" w:uiPriority="68"/>
-    <w:lsdException w:name="Medium Grid 3 Accent 3" w:uiPriority="69"/>
-    <w:lsdException w:name="Dark List Accent 3" w:uiPriority="70"/>
-    <w:lsdException w:name="Colorful Shading Accent 3" w:uiPriority="71"/>
-    <w:lsdException w:name="Colorful List Accent 3" w:uiPriority="72"/>
-    <w:lsdException w:name="Colorful Grid Accent 3" w:uiPriority="73"/>
-    <w:lsdException w:name="Light Shading Accent 4" w:uiPriority="60"/>
-    <w:lsdException w:name="Light List Accent 4" w:uiPriority="61"/>
-    <w:lsdException w:name="Light Grid Accent 4" w:uiPriority="62"/>
-    <w:lsdException w:name="Medium Shading 1 Accent 4" w:uiPriority="63"/>
-    <w:lsdException w:name="Medium Shading 2 Accent 4" w:uiPriority="64"/>
-    <w:lsdException w:name="Medium List 1 Accent 4" w:uiPriority="65"/>
-    <w:lsdException w:name="Medium List 2 Accent 4" w:uiPriority="66"/>
-    <w:lsdException w:name="Medium Grid 1 Accent 4" w:uiPriority="67"/>
-    <w:lsdException w:name="Medium Grid 2 Accent 4" w:uiPriority="68"/>
-    <w:lsdException w:name="Medium Grid 3 Accent 4" w:uiPriority="69"/>
-    <w:lsdException w:name="Dark List Accent 4" w:uiPriority="70"/>
-    <w:lsdException w:name="Colorful Shading Accent 4" w:uiPriority="71"/>
-    <w:lsdException w:name="Colorful List Accent 4" w:uiPriority="72"/>
-    <w:lsdException w:name="Colorful Grid Accent 4" w:uiPriority="73"/>
-    <w:lsdException w:name="Light Shading Accent 5" w:uiPriority="60"/>
-    <w:lsdException w:name="Light List Accent 5" w:uiPriority="61"/>
-    <w:lsdException w:name="Light Grid Accent 5" w:uiPriority="62"/>
-    <w:lsdException w:name="Medium Shading 1 Accent 5" w:uiPriority="63"/>
-    <w:lsdException w:name="Medium Shading 2 Accent 5" w:uiPriority="64"/>
-    <w:lsdException w:name="Medium List 1 Accent 5" w:uiPriority="65"/>
-    <w:lsdException w:name="Medium List 2 Accent 5" w:uiPriority="66"/>
-    <w:lsdException w:name="Medium Grid 1 Accent 5" w:uiPriority="67"/>
-    <w:lsdException w:name="Medium Grid 2 Accent 5" w:uiPriority="68"/>
-    <w:lsdException w:name="Medium Grid 3 Accent 5" w:uiPriority="69"/>
-    <w:lsdException w:name="Dark List Accent 5" w:uiPriority="70"/>
-    <w:lsdException w:name="Colorful Shading Accent 5" w:uiPriority="71"/>
-    <w:lsdException w:name="Colorful List Accent 5" w:uiPriority="72"/>
-    <w:lsdException w:name="Colorful Grid Accent 5" w:uiPriority="73"/>
-    <w:lsdException w:name="Light Shading Accent 6" w:uiPriority="60"/>
-    <w:lsdException w:name="Light List Accent 6" w:uiPriority="61"/>
-    <w:lsdException w:name="Light Grid Accent 6" w:uiPriority="62"/>
-    <w:lsdException w:name="Medium Shading 1 Accent 6" w:uiPriority="63"/>
-    <w:lsdException w:name="Medium Shading 2 Accent 6" w:uiPriority="64"/>
-    <w:lsdException w:name="Medium List 1 Accent 6" w:uiPriority="65"/>
-    <w:lsdException w:name="Medium List 2 Accent 6" w:uiPriority="66"/>
-    <w:lsdException w:name="Medium Grid 1 Accent 6" w:uiPriority="67"/>
-    <w:lsdException w:name="Medium Grid 2 Accent 6" w:uiPriority="68"/>
-    <w:lsdException w:name="Medium Grid 3 Accent 6" w:uiPriority="69"/>
-    <w:lsdException w:name="Dark List Accent 6" w:uiPriority="70"/>
-    <w:lsdException w:name="Colorful Shading Accent 6" w:uiPriority="71"/>
-    <w:lsdException w:name="Colorful List Accent 6" w:uiPriority="72"/>
-    <w:lsdException w:name="Colorful Grid Accent 6" w:uiPriority="73"/>
-    <w:lsdException w:name="Subtle Emphasis" w:uiPriority="19" w:qFormat="1"/>
-    <w:lsdException w:name="Intense Emphasis" w:uiPriority="21" w:qFormat="1"/>
-    <w:lsdException w:name="Subtle Reference" w:uiPriority="31" w:qFormat="1"/>
-    <w:lsdException w:name="Intense Reference" w:uiPriority="32" w:qFormat="1"/>
-    <w:lsdException w:name="Book Title" w:uiPriority="33" w:qFormat="1"/>
-    <w:lsdException w:name="Bibliography" w:semiHidden="1" w:uiPriority="37" w:unhideWhenUsed="1"/>
-    <w:lsdException w:name="TOC Heading" w:semiHidden="1" w:uiPriority="39" w:unhideWhenUsed="1" w:qFormat="1"/>
-    <w:lsdException w:name="Plain Table 1" w:uiPriority="41"/>
-    <w:lsdException w:name="Plain Table 2" w:uiPriority="42"/>
-    <w:lsdException w:name="Plain Table 3" w:uiPriority="43"/>
-    <w:lsdException w:name="Plain Table 4" w:uiPriority="44"/>
-    <w:lsdException w:name="Plain Table 5" w:uiPriority="45"/>
-    <w:lsdException w:name="Grid Table Light" w:uiPriority="40"/>
-    <w:lsdException w:name="Grid Table 1 Light" w:uiPriority="46"/>
-    <w:lsdException w:name="Grid Table 2" w:uiPriority="47"/>
-    <w:lsdException w:name="Grid Table 3" w:uiPriority="48"/>
-    <w:lsdException w:name="Grid Table 4" w:uiPriority="49"/>
-    <w:lsdException w:name="Grid Table 5 Dark" w:uiPriority="50"/>
-    <w:lsdException w:name="Grid Table 6 Colorful" w:uiPriority="51"/>
-    <w:lsdException w:name="Grid Table 7 Colorful" w:uiPriority="52"/>
-    <w:lsdException w:name="Grid Table 1 Light Accent 1" w:uiPriority="46"/>
-    <w:lsdException w:name="Grid Table 2 Accent 1" w:uiPriority="47"/>
-    <w:lsdException w:name="Grid Table 3 Accent 1" w:uiPriority="48"/>
-    <w:lsdException w:name="Grid Table 4 Accent 1" w:uiPriority="49"/>
-    <w:lsdException w:name="Grid Table 5 Dark Accent 1" w:uiPriority="50"/>
-    <w:lsdException w:name="Grid Table 6 Colorful Accent 1" w:uiPriority="51"/>
-    <w:lsdException w:name="Grid Table 7 Colorful Accent 1" w:uiPriority="52"/>
-    <w:lsdException w:name="Grid Table 1 Light Accent 2" w:uiPriority="46"/>
-    <w:lsdException w:name="Grid Table 2 Accent 2" w:uiPriority="47"/>
-    <w:lsdException w:name="Grid Table 3 Accent 2" w:uiPriority="48"/>
-    <w:lsdException w:name="Grid Table 4 Accent 2" w:uiPriority="49"/>
-    <w:lsdException w:name="Grid Table 5 Dark Accent 2" w:uiPriority="50"/>
-    <w:lsdException w:name="Grid Table 6 Colorful Accent 2" w:uiPriority="51"/>
-    <w:lsdException w:name="Grid Table 7 Colorful Accent 2" w:uiPriority="52"/>
-    <w:lsdException w:name="Grid Table 1 Light Accent 3" w:uiPriority="46"/>
-    <w:lsdException w:name="Grid Table 2 Accent 3" w:uiPriority="47"/>
-    <w:lsdException w:name="Grid Table 3 Accent 3" w:uiPriority="48"/>
-    <w:lsdException w:name="Grid Table 4 Accent 3" w:uiPriority="49"/>
-    <w:lsdException w:name="Grid Table 5 Dark Accent 3" w:uiPriority="50"/>
-    <w:lsdException w:name="Grid Table 6 Colorful Accent 3" w:uiPriority="51"/>
-    <w:lsdException w:name="Grid Table 7 Colorful Accent 3" w:uiPriority="52"/>
-    <w:lsdException w:name="Grid Table 1 Light Accent 4" w:uiPriority="46"/>
-    <w:lsdException w:name="Grid Table 2 Accent 4" w:uiPriority="47"/>
-    <w:lsdException w:name="Grid Table 3 Accent 4" w:uiPriority="48"/>
-    <w:lsdException w:name="Grid Table 4 Accent 4" w:uiPriority="49"/>
-    <w:lsdException w:name="Grid Table 5 Dark Accent 4" w:uiPriority="50"/>
-    <w:lsdException w:name="Grid Table 6 Colorful Accent 4" w:uiPriority="51"/>
-    <w:lsdException w:name="Grid Table 7 Colorful Accent 4" w:uiPriority="52"/>
-    <w:lsdException w:name="Grid Table 1 Light Accent 5" w:uiPriority="46"/>
-    <w:lsdException w:name="Grid Table 2 Accent 5" w:uiPriority="47"/>
-    <w:lsdException w:name="Grid Table 3 Accent 5" w:uiPriority="48"/>
-    <w:lsdException w:name="Grid Table 4 Accent 5" w:uiPriority="49"/>
-    <w:lsdException w:name="Grid Table 5 Dark Accent 5" w:uiPriority="50"/>
-    <w:lsdException w:name="Grid Table 6 Colorful Accent 5" w:uiPriority="51"/>
-    <w:lsdException w:name="Grid Table 7 Colorful Accent 5" w:uiPriority="52"/>
-    <w:lsdException w:name="Grid Table 1 Light Accent 6" w:uiPriority="46"/>
-    <w:lsdException w:name="Grid Table 2 Accent 6" w:uiPriority="47"/>
-    <w:lsdException w:name="Grid Table 3 Accent 6" w:uiPriority="48"/>
-    <w:lsdException w:name="Grid Table 4 Accent 6" w:uiPriority="49"/>
-    <w:lsdException w:name="Grid Table 5 Dark Accent 6" w:uiPriority="50"/>
-    <w:lsdException w:name="Grid Table 6 Colorful Accent 6" w:uiPriority="51"/>
-    <w:lsdException w:name="Grid Table 7 Colorful Accent 6" w:uiPriority="52"/>
-    <w:lsdException w:name="List Table 1 Light" w:uiPriority="46"/>
-    <w:lsdException w:name="List Table 2" w:uiPriority="47"/>
-    <w:lsdException w:name="List Table 3" w:uiPriority="48"/>
-    <w:lsdException w:name="List Table 4" w:uiPriority="49"/>
-    <w:lsdException w:name="List Table 5 Dark" w:uiPriority="50"/>
-    <w:lsdException w:name="List Table 6 Colorful" w:uiPriority="51"/>
-    <w:lsdException w:name="List Table 7 Colorful" w:uiPriority="52"/>
-    <w:lsdException w:name="List Table 1 Light Accent 1" w:uiPriority="46"/>
-    <w:lsdException w:name="List Table 2 Accent 1" w:uiPriority="47"/>
-    <w:lsdException w:name="List Table 3 Accent 1" w:uiPriority="48"/>
-    <w:lsdException w:name="List Table 4 Accent 1" w:uiPriority="49"/>
-    <w:lsdException w:name="List Table 5 Dark Accent 1" w:uiPriority="50"/>
-    <w:lsdException w:name="List Table 6 Colorful Accent 1" w:uiPriority="51"/>
-    <w:lsdException w:name="List Table 7 Colorful Accent 1" w:uiPriority="52"/>
-    <w:lsdException w:name="List Table 1 Light Accent 2" w:uiPriority="46"/>
-    <w:lsdException w:name="List Table 2 Accent 2" w:uiPriority="47"/>
-    <w:lsdException w:name="List Table 3 Accent 2" w:uiPriority="48"/>
-    <w:lsdException w:name="List Table 4 Accent 2" w:uiPriority="49"/>
-    <w:lsdException w:name="List Table 5 Dark Accent 2" w:uiPriority="50"/>
-    <w:lsdException w:name="List Table 6 Colorful Accent 2" w:uiPriority="51"/>
-    <w:lsdException w:name="List Table 7 Colorful Accent 2" w:uiPriority="52"/>
-    <w:lsdException w:name="List Table 1 Light Accent 3" w:uiPriority="46"/>
-    <w:lsdException w:name="List Table 2 Accent 3" w:uiPriority="47"/>
-    <w:lsdException w:name="List Table 3 Accent 3" w:uiPriority="48"/>
-    <w:lsdException w:name="List Table 4 Accent 3" w:uiPriority="49"/>
-    <w:lsdException w:name="List Table 5 Dark Accent 3" w:uiPriority="50"/>
-    <w:lsdException w:name="List Table 6 Colorful Accent 3" w:uiPriority="51"/>
-    <w:lsdException w:name="List Table 7 Colorful Accent 3" w:uiPriority="52"/>
-    <w:lsdException w:name="List Table 1 Light Accent 4" w:uiPriority="46"/>
-    <w:lsdException w:name="List Table 2 Accent 4" w:uiPriority="47"/>
-    <w:lsdException w:name="List Table 3 Accent 4" w:uiPriority="48"/>
-    <w:lsdException w:name="List Table 4 Accent 4" w:uiPriority="49"/>
-    <w:lsdException w:name="List Table 5 Dark Accent 4" w:uiPriority="50"/>
-    <w:lsdException w:name="List Table 6 Colorful Accent 4" w:uiPriority="51"/>
-    <w:lsdException w:name="List Table 7 Colorful Accent 4" w:uiPriority="52"/>
-    <w:lsdException w:name="List Table 1 Light Accent 5" w:uiPriority="46"/>
-    <w:lsdException w:name="List Table 2 Accent 5" w:uiPriority="47"/>
-    <w:lsdException w:name="List Table 3 Accent 5" w:uiPriority="48"/>
-    <w:lsdException w:name="List Table 4 Accent 5" w:uiPriority="49"/>
-    <w:lsdException w:name="List Table 5 Dark Accent 5" w:uiPriority="50"/>
-    <w:lsdException w:name="List Table 6 Colorful Accent 5" w:uiPriority="51"/>
-    <w:lsdException w:name="List Table 7 Colorful Accent 5" w:uiPriority="52"/>
-    <w:lsdException w:name="List Table 1 Light Accent 6" w:uiPriority="46"/>
-    <w:lsdException w:name="List Table 2 Accent 6" w:uiPriority="47"/>
-    <w:lsdException w:name="List Table 3 Accent 6" w:uiPriority="48"/>
-    <w:lsdException w:name="List Table 4 Accent 6" w:uiPriority="49"/>
-    <w:lsdException w:name="List Table 5 Dark Accent 6" w:uiPriority="50"/>
-    <w:lsdException w:name="List Table 6 Colorful Accent 6" w:uiPriority="51"/>
-    <w:lsdException w:name="List Table 7 Colorful Accent 6" w:uiPriority="52"/>
-    <w:lsdException w:name="Mention" w:semiHidden="1" w:unhideWhenUsed="1"/>
-    <w:lsdException w:name="Smart Hyperlink" w:semiHidden="1" w:unhideWhenUsed="1"/>
-    <w:lsdException w:name="Hashtag" w:semiHidden="1" w:unhideWhenUsed="1"/>
-    <w:lsdException w:name="Unresolved Mention" w:semiHidden="1" w:unhideWhenUsed="1"/>
+  <w:latentStyles w:defLockedState="0" w:defUIPriority="99" w:defSemiHidden="1" w:defUnhideWhenUsed="1" w:defQFormat="0" w:count="267">
+    <w:lsdException w:name="Normal" w:semiHidden="0" w:uiPriority="0" w:unhideWhenUsed="0" w:qFormat="1"/>
+    <w:lsdException w:name="heading 1" w:semiHidden="0" w:uiPriority="9" w:unhideWhenUsed="0" w:qFormat="1"/>
+    <w:lsdException w:name="heading 2" w:uiPriority="9" w:qFormat="1"/>
+    <w:lsdException w:name="heading 3" w:uiPriority="9" w:qFormat="1"/>
+    <w:lsdException w:name="heading 4" w:uiPriority="9" w:qFormat="1"/>
+    <w:lsdException w:name="heading 5" w:uiPriority="9" w:qFormat="1"/>
+    <w:lsdException w:name="heading 6" w:uiPriority="9" w:qFormat="1"/>
+    <w:lsdException w:name="heading 7" w:uiPriority="9" w:qFormat="1"/>
+    <w:lsdException w:name="heading 8" w:uiPriority="9" w:qFormat="1"/>
+    <w:lsdException w:name="heading 9" w:uiPriority="9" w:qFormat="1"/>
+    <w:lsdException w:name="toc 1" w:uiPriority="39"/>
+    <w:lsdException w:name="toc 2" w:uiPriority="39"/>
+    <w:lsdException w:name="toc 3" w:uiPriority="39"/>
+    <w:lsdException w:name="toc 4" w:uiPriority="39"/>
+    <w:lsdException w:name="toc 5" w:uiPriority="39"/>
+    <w:lsdException w:name="toc 6" w:uiPriority="39"/>
+    <w:lsdException w:name="toc 7" w:uiPriority="39"/>
+    <w:lsdException w:name="toc 8" w:uiPriority="39"/>
+    <w:lsdException w:name="toc 9" w:uiPriority="39"/>
+    <w:lsdException w:name="caption" w:uiPriority="35" w:qFormat="1"/>
+    <w:lsdException w:name="Title" w:semiHidden="0" w:uiPriority="10" w:unhideWhenUsed="0" w:qFormat="1"/>
+    <w:lsdException w:name="Default Paragraph Font" w:uiPriority="1"/>
+    <w:lsdException w:name="Subtitle" w:semiHidden="0" w:uiPriority="11" w:unhideWhenUsed="0" w:qFormat="1"/>
+    <w:lsdException w:name="Strong" w:semiHidden="0" w:uiPriority="22" w:unhideWhenUsed="0" w:qFormat="1"/>
+    <w:lsdException w:name="Emphasis" w:semiHidden="0" w:uiPriority="20" w:unhideWhenUsed="0" w:qFormat="1"/>
+    <w:lsdException w:name="Table Grid" w:semiHidden="0" w:uiPriority="39" w:unhideWhenUsed="0"/>
+    <w:lsdException w:name="Placeholder Text" w:unhideWhenUsed="0"/>
+    <w:lsdException w:name="No Spacing" w:semiHidden="0" w:uiPriority="1" w:unhideWhenUsed="0" w:qFormat="1"/>
+    <w:lsdException w:name="Light Shading" w:semiHidden="0" w:uiPriority="60" w:unhideWhenUsed="0"/>
+    <w:lsdException w:name="Light List" w:semiHidden="0" w:uiPriority="61" w:unhideWhenUsed="0"/>
+    <w:lsdException w:name="Light Grid" w:semiHidden="0" w:uiPriority="62" w:unhideWhenUsed="0"/>
+    <w:lsdException w:name="Medium Shading 1" w:semiHidden="0" w:uiPriority="63" w:unhideWhenUsed="0"/>
+    <w:lsdException w:name="Medium Shading 2" w:semiHidden="0" w:uiPriority="64" w:unhideWhenUsed="0"/>
+    <w:lsdException w:name="Medium List 1" w:semiHidden="0" w:uiPriority="65" w:unhideWhenUsed="0"/>
+    <w:lsdException w:name="Medium List 2" w:semiHidden="0" w:uiPriority="66" w:unhideWhenUsed="0"/>
+    <w:lsdException w:name="Medium Grid 1" w:semiHidden="0" w:uiPriority="67" w:unhideWhenUsed="0"/>
+    <w:lsdException w:name="Medium Grid 2" w:semiHidden="0" w:uiPriority="68" w:unhideWhenUsed="0"/>
+    <w:lsdException w:name="Medium Grid 3" w:semiHidden="0" w:uiPriority="69" w:unhideWhenUsed="0"/>
+    <w:lsdException w:name="Dark List" w:semiHidden="0" w:uiPriority="70" w:unhideWhenUsed="0"/>
+    <w:lsdException w:name="Colorful Shading" w:semiHidden="0" w:uiPriority="71" w:unhideWhenUsed="0"/>
+    <w:lsdException w:name="Colorful List" w:semiHidden="0" w:uiPriority="72" w:unhideWhenUsed="0"/>
+    <w:lsdException w:name="Colorful Grid" w:semiHidden="0" w:uiPriority="73" w:unhideWhenUsed="0"/>
+    <w:lsdException w:name="Light Shading Accent 1" w:semiHidden="0" w:uiPriority="60" w:unhideWhenUsed="0"/>
+    <w:lsdException w:name="Light List Accent 1" w:semiHidden="0" w:uiPriority="61" w:unhideWhenUsed="0"/>
+    <w:lsdException w:name="Light Grid Accent 1" w:semiHidden="0" w:uiPriority="62" w:unhideWhenUsed="0"/>
+    <w:lsdException w:name="Medium Shading 1 Accent 1" w:semiHidden="0" w:uiPriority="63" w:unhideWhenUsed="0"/>
+    <w:lsdException w:name="Medium Shading 2 Accent 1" w:semiHidden="0" w:uiPriority="64" w:unhideWhenUsed="0"/>
+    <w:lsdException w:name="Medium List 1 Accent 1" w:semiHidden="0" w:uiPriority="65" w:unhideWhenUsed="0"/>
+    <w:lsdException w:name="Revision" w:unhideWhenUsed="0"/>
+    <w:lsdException w:name="List Paragraph" w:semiHidden="0" w:uiPriority="34" w:unhideWhenUsed="0" w:qFormat="1"/>
+    <w:lsdException w:name="Quote" w:semiHidden="0" w:uiPriority="29" w:unhideWhenUsed="0" w:qFormat="1"/>
+    <w:lsdException w:name="Intense Quote" w:semiHidden="0" w:uiPriority="30" w:unhideWhenUsed="0" w:qFormat="1"/>
+    <w:lsdException w:name="Medium List 2 Accent 1" w:semiHidden="0" w:uiPriority="66" w:unhideWhenUsed="0"/>
+    <w:lsdException w:name="Medium Grid 1 Accent 1" w:semiHidden="0" w:uiPriority="67" w:unhideWhenUsed="0"/>
+    <w:lsdException w:name="Medium Grid 2 Accent 1" w:semiHidden="0" w:uiPriority="68" w:unhideWhenUsed="0"/>
+    <w:lsdException w:name="Medium Grid 3 Accent 1" w:semiHidden="0" w:uiPriority="69" w:unhideWhenUsed="0"/>
+    <w:lsdException w:name="Dark List Accent 1" w:semiHidden="0" w:uiPriority="70" w:unhideWhenUsed="0"/>
+    <w:lsdException w:name="Colorful Shading Accent 1" w:semiHidden="0" w:uiPriority="71" w:unhideWhenUsed="0"/>
+    <w:lsdException w:name="Colorful List Accent 1" w:semiHidden="0" w:uiPriority="72" w:unhideWhenUsed="0"/>
+    <w:lsdException w:name="Colorful Grid Accent 1" w:semiHidden="0" w:uiPriority="73" w:unhideWhenUsed="0"/>
+    <w:lsdException w:name="Light Shading Accent 2" w:semiHidden="0" w:uiPriority="60" w:unhideWhenUsed="0"/>
+    <w:lsdException w:name="Light List Accent 2" w:semiHidden="0" w:uiPriority="61" w:unhideWhenUsed="0"/>
+    <w:lsdException w:name="Light Grid Accent 2" w:semiHidden="0" w:uiPriority="62" w:unhideWhenUsed="0"/>
+    <w:lsdException w:name="Medium Shading 1 Accent 2" w:semiHidden="0" w:uiPriority="63" w:unhideWhenUsed="0"/>
+    <w:lsdException w:name="Medium Shading 2 Accent 2" w:semiHidden="0" w:uiPriority="64" w:unhideWhenUsed="0"/>
+    <w:lsdException w:name="Medium List 1 Accent 2" w:semiHidden="0" w:uiPriority="65" w:unhideWhenUsed="0"/>
+    <w:lsdException w:name="Medium List 2 Accent 2" w:semiHidden="0" w:uiPriority="66" w:unhideWhenUsed="0"/>
+    <w:lsdException w:name="Medium Grid 1 Accent 2" w:semiHidden="0" w:uiPriority="67" w:unhideWhenUsed="0"/>
+    <w:lsdException w:name="Medium Grid 2 Accent 2" w:semiHidden="0" w:uiPriority="68" w:unhideWhenUsed="0"/>
+    <w:lsdException w:name="Medium Grid 3 Accent 2" w:semiHidden="0" w:uiPriority="69" w:unhideWhenUsed="0"/>
+    <w:lsdException w:name="Dark List Accent 2" w:semiHidden="0" w:uiPriority="70" w:unhideWhenUsed="0"/>
+    <w:lsdException w:name="Colorful Shading Accent 2" w:semiHidden="0" w:uiPriority="71" w:unhideWhenUsed="0"/>
+    <w:lsdException w:name="Colorful List Accent 2" w:semiHidden="0" w:uiPriority="72" w:unhideWhenUsed="0"/>
+    <w:lsdException w:name="Colorful Grid Accent 2" w:semiHidden="0" w:uiPriority="73" w:unhideWhenUsed="0"/>
+    <w:lsdException w:name="Light Shading Accent 3" w:semiHidden="0" w:uiPriority="60" w:unhideWhenUsed="0"/>
+    <w:lsdException w:name="Light List Accent 3" w:semiHidden="0" w:uiPriority="61" w:unhideWhenUsed="0"/>
+    <w:lsdException w:name="Light Grid Accent 3" w:semiHidden="0" w:uiPriority="62" w:unhideWhenUsed="0"/>
+    <w:lsdException w:name="Medium Shading 1 Accent 3" w:semiHidden="0" w:uiPriority="63" w:unhideWhenUsed="0"/>
+    <w:lsdException w:name="Medium Shading 2 Accent 3" w:semiHidden="0" w:uiPriority="64" w:unhideWhenUsed="0"/>
+    <w:lsdException w:name="Medium List 1 Accent 3" w:semiHidden="0" w:uiPriority="65" w:unhideWhenUsed="0"/>
+    <w:lsdException w:name="Medium List 2 Accent 3" w:semiHidden="0" w:uiPriority="66" w:unhideWhenUsed="0"/>
+    <w:lsdException w:name="Medium Grid 1 Accent 3" w:semiHidden="0" w:uiPriority="67" w:unhideWhenUsed="0"/>
+    <w:lsdException w:name="Medium Grid 2 Accent 3" w:semiHidden="0" w:uiPriority="68" w:unhideWhenUsed="0"/>
+    <w:lsdException w:name="Medium Grid 3 Accent 3" w:semiHidden="0" w:uiPriority="69" w:unhideWhenUsed="0"/>
+    <w:lsdException w:name="Dark List Accent 3" w:semiHidden="0" w:uiPriority="70" w:unhideWhenUsed="0"/>
+    <w:lsdException w:name="Colorful Shading Accent 3" w:semiHidden="0" w:uiPriority="71" w:unhideWhenUsed="0"/>
+    <w:lsdException w:name="Colorful List Accent 3" w:semiHidden="0" w:uiPriority="72" w:unhideWhenUsed="0"/>
+    <w:lsdException w:name="Colorful Grid Accent 3" w:semiHidden="0" w:uiPriority="73" w:unhideWhenUsed="0"/>
+    <w:lsdException w:name="Light Shading Accent 4" w:semiHidden="0" w:uiPriority="60" w:unhideWhenUsed="0"/>
+    <w:lsdException w:name="Light List Accent 4" w:semiHidden="0" w:uiPriority="61" w:unhideWhenUsed="0"/>
+    <w:lsdException w:name="Light Grid Accent 4" w:semiHidden="0" w:uiPriority="62" w:unhideWhenUsed="0"/>
+    <w:lsdException w:name="Medium Shading 1 Accent 4" w:semiHidden="0" w:uiPriority="63" w:unhideWhenUsed="0"/>
+    <w:lsdException w:name="Medium Shading 2 Accent 4" w:semiHidden="0" w:uiPriority="64" w:unhideWhenUsed="0"/>
+    <w:lsdException w:name="Medium List 1 Accent 4" w:semiHidden="0" w:uiPriority="65" w:unhideWhenUsed="0"/>
+    <w:lsdException w:name="Medium List 2 Accent 4" w:semiHidden="0" w:uiPriority="66" w:unhideWhenUsed="0"/>
+    <w:lsdException w:name="Medium Grid 1 Accent 4" w:semiHidden="0" w:uiPriority="67" w:unhideWhenUsed="0"/>
+    <w:lsdException w:name="Medium Grid 2 Accent 4" w:semiHidden="0" w:uiPriority="68" w:unhideWhenUsed="0"/>
+    <w:lsdException w:name="Medium Grid 3 Accent 4" w:semiHidden="0" w:uiPriority="69" w:unhideWhenUsed="0"/>
+    <w:lsdException w:name="Dark List Accent 4" w:semiHidden="0" w:uiPriority="70" w:unhideWhenUsed="0"/>
+    <w:lsdException w:name="Colorful Shading Accent 4" w:semiHidden="0" w:uiPriority="71" w:unhideWhenUsed="0"/>
+    <w:lsdException w:name="Colorful List Accent 4" w:semiHidden="0" w:uiPriority="72" w:unhideWhenUsed="0"/>
+    <w:lsdException w:name="Colorful Grid Accent 4" w:semiHidden="0" w:uiPriority="73" w:unhideWhenUsed="0"/>
+    <w:lsdException w:name="Light Shading Accent 5" w:semiHidden="0" w:uiPriority="60" w:unhideWhenUsed="0"/>
+    <w:lsdException w:name="Light List Accent 5" w:semiHidden="0" w:uiPriority="61" w:unhideWhenUsed="0"/>
+    <w:lsdException w:name="Light Grid Accent 5" w:semiHidden="0" w:uiPriority="62" w:unhideWhenUsed="0"/>
+    <w:lsdException w:name="Medium Shading 1 Accent 5" w:semiHidden="0" w:uiPriority="63" w:unhideWhenUsed="0"/>
+    <w:lsdException w:name="Medium Shading 2 Accent 5" w:semiHidden="0" w:uiPriority="64" w:unhideWhenUsed="0"/>
+    <w:lsdException w:name="Medium List 1 Accent 5" w:semiHidden="0" w:uiPriority="65" w:unhideWhenUsed="0"/>
+    <w:lsdException w:name="Medium List 2 Accent 5" w:semiHidden="0" w:uiPriority="66" w:unhideWhenUsed="0"/>
+    <w:lsdException w:name="Medium Grid 1 Accent 5" w:semiHidden="0" w:uiPriority="67" w:unhideWhenUsed="0"/>
+    <w:lsdException w:name="Medium Grid 2 Accent 5" w:semiHidden="0" w:uiPriority="68" w:unhideWhenUsed="0"/>
+    <w:lsdException w:name="Medium Grid 3 Accent 5" w:semiHidden="0" w:uiPriority="69" w:unhideWhenUsed="0"/>
+    <w:lsdException w:name="Dark List Accent 5" w:semiHidden="0" w:uiPriority="70" w:unhideWhenUsed="0"/>
+    <w:lsdException w:name="Colorful Shading Accent 5" w:semiHidden="0" w:uiPriority="71" w:unhideWhenUsed="0"/>
+    <w:lsdException w:name="Colorful List Accent 5" w:semiHidden="0" w:uiPriority="72" w:unhideWhenUsed="0"/>
+    <w:lsdException w:name="Colorful Grid Accent 5" w:semiHidden="0" w:uiPriority="73" w:unhideWhenUsed="0"/>
+    <w:lsdException w:name="Light Shading Accent 6" w:semiHidden="0" w:uiPriority="60" w:unhideWhenUsed="0"/>
+    <w:lsdException w:name="Light List Accent 6" w:semiHidden="0" w:uiPriority="61" w:unhideWhenUsed="0"/>
+    <w:lsdException w:name="Light Grid Accent 6" w:semiHidden="0" w:uiPriority="62" w:unhideWhenUsed="0"/>
+    <w:lsdException w:name="Medium Shading 1 Accent 6" w:semiHidden="0" w:uiPriority="63" w:unhideWhenUsed="0"/>
+    <w:lsdException w:name="Medium Shading 2 Accent 6" w:semiHidden="0" w:uiPriority="64" w:unhideWhenUsed="0"/>
+    <w:lsdException w:name="Medium List 1 Accent 6" w:semiHidden="0" w:uiPriority="65" w:unhideWhenUsed="0"/>
+    <w:lsdException w:name="Medium List 2 Accent 6" w:semiHidden="0" w:uiPriority="66" w:unhideWhenUsed="0"/>
+    <w:lsdException w:name="Medium Grid 1 Accent 6" w:semiHidden="0" w:uiPriority="67" w:unhideWhenUsed="0"/>
+    <w:lsdException w:name="Medium Grid 2 Accent 6" w:semiHidden="0" w:uiPriority="68" w:unhideWhenUsed="0"/>
+    <w:lsdException w:name="Medium Grid 3 Accent 6" w:semiHidden="0" w:uiPriority="69" w:unhideWhenUsed="0"/>
+    <w:lsdException w:name="Dark List Accent 6" w:semiHidden="0" w:uiPriority="70" w:unhideWhenUsed="0"/>
+    <w:lsdException w:name="Colorful Shading Accent 6" w:semiHidden="0" w:uiPriority="71" w:unhideWhenUsed="0"/>
+    <w:lsdException w:name="Colorful List Accent 6" w:semiHidden="0" w:uiPriority="72" w:unhideWhenUsed="0"/>
+    <w:lsdException w:name="Colorful Grid Accent 6" w:semiHidden="0" w:uiPriority="73" w:unhideWhenUsed="0"/>
+    <w:lsdException w:name="Subtle Emphasis" w:semiHidden="0" w:uiPriority="19" w:unhideWhenUsed="0" w:qFormat="1"/>
+    <w:lsdException w:name="Intense Emphasis" w:semiHidden="0" w:uiPriority="21" w:unhideWhenUsed="0" w:qFormat="1"/>
+    <w:lsdException w:name="Subtle Reference" w:semiHidden="0" w:uiPriority="31" w:unhideWhenUsed="0" w:qFormat="1"/>
+    <w:lsdException w:name="Intense Reference" w:semiHidden="0" w:uiPriority="32" w:unhideWhenUsed="0" w:qFormat="1"/>
+    <w:lsdException w:name="Book Title" w:semiHidden="0" w:uiPriority="33" w:unhideWhenUsed="0" w:qFormat="1"/>
+    <w:lsdException w:name="Bibliography" w:uiPriority="37"/>
+    <w:lsdException w:name="TOC Heading" w:uiPriority="39" w:qFormat="1"/>
   </w:latentStyles>
   <w:style w:type="paragraph" w:default="1" w:styleId="Normal">
     <w:name w:val="Normal"/>
@@ -8667,6 +8411,7 @@
       <w:spacing w:after="0" w:line="240" w:lineRule="auto"/>
     </w:pPr>
     <w:tblPr>
+      <w:tblInd w:w="0" w:type="dxa"/>
       <w:tblBorders>
         <w:top w:val="single" w:sz="4" w:space="0" w:color="auto"/>
         <w:left w:val="single" w:sz="4" w:space="0" w:color="auto"/>
@@ -8675,6 +8420,441 @@
         <w:insideH w:val="single" w:sz="4" w:space="0" w:color="auto"/>
         <w:insideV w:val="single" w:sz="4" w:space="0" w:color="auto"/>
       </w:tblBorders>
+      <w:tblCellMar>
+        <w:top w:w="0" w:type="dxa"/>
+        <w:left w:w="108" w:type="dxa"/>
+        <w:bottom w:w="0" w:type="dxa"/>
+        <w:right w:w="108" w:type="dxa"/>
+      </w:tblCellMar>
+    </w:tblPr>
+  </w:style>
+  <w:style w:type="paragraph" w:styleId="Zaglavlje">
+    <w:name w:val="header"/>
+    <w:basedOn w:val="Normal"/>
+    <w:link w:val="ZaglavljeChar"/>
+    <w:uiPriority w:val="99"/>
+    <w:unhideWhenUsed/>
+    <w:rsid w:val="00E3003B"/>
+    <w:pPr>
+      <w:tabs>
+        <w:tab w:val="center" w:pos="4680"/>
+        <w:tab w:val="right" w:pos="9360"/>
+      </w:tabs>
+      <w:spacing w:after="0" w:line="240" w:lineRule="auto"/>
+    </w:pPr>
+  </w:style>
+  <w:style w:type="character" w:customStyle="1" w:styleId="ZaglavljeChar">
+    <w:name w:val="Zaglavlje Char"/>
+    <w:basedOn w:val="Zadanifontodlomka"/>
+    <w:link w:val="Zaglavlje"/>
+    <w:uiPriority w:val="99"/>
+    <w:rsid w:val="00E3003B"/>
+    <w:rPr>
+      <w:lang w:val="hr-HR"/>
+    </w:rPr>
+  </w:style>
+  <w:style w:type="paragraph" w:styleId="Podnoje">
+    <w:name w:val="footer"/>
+    <w:basedOn w:val="Normal"/>
+    <w:link w:val="PodnojeChar"/>
+    <w:uiPriority w:val="99"/>
+    <w:unhideWhenUsed/>
+    <w:rsid w:val="00E3003B"/>
+    <w:pPr>
+      <w:tabs>
+        <w:tab w:val="center" w:pos="4680"/>
+        <w:tab w:val="right" w:pos="9360"/>
+      </w:tabs>
+      <w:spacing w:after="0" w:line="240" w:lineRule="auto"/>
+    </w:pPr>
+  </w:style>
+  <w:style w:type="character" w:customStyle="1" w:styleId="PodnojeChar">
+    <w:name w:val="Podnožje Char"/>
+    <w:basedOn w:val="Zadanifontodlomka"/>
+    <w:link w:val="Podnoje"/>
+    <w:uiPriority w:val="99"/>
+    <w:rsid w:val="00E3003B"/>
+    <w:rPr>
+      <w:lang w:val="hr-HR"/>
+    </w:rPr>
+  </w:style>
+  <w:style w:type="paragraph" w:styleId="TOCNaslov">
+    <w:name w:val="TOC Heading"/>
+    <w:basedOn w:val="Naslov1"/>
+    <w:next w:val="Normal"/>
+    <w:uiPriority w:val="39"/>
+    <w:unhideWhenUsed/>
+    <w:qFormat/>
+    <w:rsid w:val="006F3AD2"/>
+    <w:pPr>
+      <w:keepNext/>
+      <w:keepLines/>
+      <w:spacing w:before="240" w:beforeAutospacing="0" w:after="0" w:afterAutospacing="0" w:line="259" w:lineRule="auto"/>
+      <w:outlineLvl w:val="9"/>
+    </w:pPr>
+    <w:rPr>
+      <w:rFonts w:asciiTheme="majorHAnsi" w:eastAsiaTheme="majorEastAsia" w:hAnsiTheme="majorHAnsi" w:cstheme="majorBidi"/>
+      <w:b w:val="0"/>
+      <w:bCs w:val="0"/>
+      <w:color w:val="2F5496" w:themeColor="accent1" w:themeShade="BF"/>
+      <w:kern w:val="0"/>
+      <w:sz w:val="32"/>
+      <w:szCs w:val="32"/>
+    </w:rPr>
+  </w:style>
+  <w:style w:type="paragraph" w:styleId="Sadraj1">
+    <w:name w:val="toc 1"/>
+    <w:basedOn w:val="Normal"/>
+    <w:next w:val="Normal"/>
+    <w:autoRedefine/>
+    <w:uiPriority w:val="39"/>
+    <w:unhideWhenUsed/>
+    <w:rsid w:val="006F3AD2"/>
+    <w:pPr>
+      <w:spacing w:after="100"/>
+      <w:ind w:left="360"/>
+    </w:pPr>
+  </w:style>
+  <w:style w:type="character" w:styleId="Hiperveza">
+    <w:name w:val="Hyperlink"/>
+    <w:basedOn w:val="Zadanifontodlomka"/>
+    <w:uiPriority w:val="99"/>
+    <w:unhideWhenUsed/>
+    <w:rsid w:val="006F3AD2"/>
+    <w:rPr>
+      <w:color w:val="0563C1" w:themeColor="hyperlink"/>
+      <w:u w:val="single"/>
+    </w:rPr>
+  </w:style>
+  <w:style w:type="paragraph" w:styleId="Sadraj2">
+    <w:name w:val="toc 2"/>
+    <w:basedOn w:val="Normal"/>
+    <w:next w:val="Normal"/>
+    <w:autoRedefine/>
+    <w:uiPriority w:val="39"/>
+    <w:unhideWhenUsed/>
+    <w:rsid w:val="006F3AD2"/>
+    <w:pPr>
+      <w:spacing w:after="100"/>
+      <w:ind w:left="220"/>
+    </w:pPr>
+    <w:rPr>
+      <w:rFonts w:eastAsiaTheme="minorEastAsia" w:cs="Times New Roman"/>
+      <w:lang w:val="en-US"/>
+    </w:rPr>
+  </w:style>
+  <w:style w:type="paragraph" w:styleId="Sadraj3">
+    <w:name w:val="toc 3"/>
+    <w:basedOn w:val="Normal"/>
+    <w:next w:val="Normal"/>
+    <w:autoRedefine/>
+    <w:uiPriority w:val="39"/>
+    <w:unhideWhenUsed/>
+    <w:rsid w:val="006F3AD2"/>
+    <w:pPr>
+      <w:spacing w:after="100"/>
+      <w:ind w:left="440"/>
+    </w:pPr>
+    <w:rPr>
+      <w:rFonts w:eastAsiaTheme="minorEastAsia" w:cs="Times New Roman"/>
+      <w:lang w:val="en-US"/>
+    </w:rPr>
+  </w:style>
+  <w:style w:type="paragraph" w:styleId="Tekstbalonia">
+    <w:name w:val="Balloon Text"/>
+    <w:basedOn w:val="Normal"/>
+    <w:link w:val="TekstbaloniaChar"/>
+    <w:uiPriority w:val="99"/>
+    <w:semiHidden/>
+    <w:unhideWhenUsed/>
+    <w:rsid w:val="00F4488E"/>
+    <w:pPr>
+      <w:spacing w:after="0" w:line="240" w:lineRule="auto"/>
+    </w:pPr>
+    <w:rPr>
+      <w:rFonts w:ascii="Tahoma" w:hAnsi="Tahoma" w:cs="Tahoma"/>
+      <w:sz w:val="16"/>
+      <w:szCs w:val="16"/>
+    </w:rPr>
+  </w:style>
+  <w:style w:type="character" w:customStyle="1" w:styleId="TekstbaloniaChar">
+    <w:name w:val="Tekst balončića Char"/>
+    <w:basedOn w:val="Zadanifontodlomka"/>
+    <w:link w:val="Tekstbalonia"/>
+    <w:uiPriority w:val="99"/>
+    <w:semiHidden/>
+    <w:rsid w:val="00F4488E"/>
+    <w:rPr>
+      <w:rFonts w:ascii="Tahoma" w:hAnsi="Tahoma" w:cs="Tahoma"/>
+      <w:sz w:val="16"/>
+      <w:szCs w:val="16"/>
+      <w:lang w:val="hr-HR"/>
+    </w:rPr>
+  </w:style>
+</w:styles>
+</file>
+
+<file path=word/stylesWithEffects.xml><?xml version="1.0" encoding="utf-8"?>
+<w:styles xmlns:wpc="http://schemas.microsoft.com/office/word/2010/wordprocessingCanvas" xmlns:mc="http://schemas.openxmlformats.org/markup-compatibility/2006" xmlns:o="urn:schemas-microsoft-com:office:office" xmlns:r="http://schemas.openxmlformats.org/officeDocument/2006/relationships" xmlns:m="http://schemas.openxmlformats.org/officeDocument/2006/math" xmlns:v="urn:schemas-microsoft-com:vml" xmlns:wp14="http://schemas.microsoft.com/office/word/2010/wordprocessingDrawing" xmlns:wp="http://schemas.openxmlformats.org/drawingml/2006/wordprocessingDrawing" xmlns:w10="urn:schemas-microsoft-com:office:word" xmlns:w="http://schemas.openxmlformats.org/wordprocessingml/2006/main" xmlns:w14="http://schemas.microsoft.com/office/word/2010/wordml" xmlns:wpg="http://schemas.microsoft.com/office/word/2010/wordprocessingGroup" xmlns:wpi="http://schemas.microsoft.com/office/word/2010/wordprocessingInk" xmlns:wne="http://schemas.microsoft.com/office/word/2006/wordml" xmlns:wps="http://schemas.microsoft.com/office/word/2010/wordprocessingShape" mc:Ignorable="w14 wp14">
+  <w:docDefaults>
+    <w:rPrDefault>
+      <w:rPr>
+        <w:rFonts w:asciiTheme="minorHAnsi" w:eastAsiaTheme="minorHAnsi" w:hAnsiTheme="minorHAnsi" w:cstheme="minorBidi"/>
+        <w:sz w:val="22"/>
+        <w:szCs w:val="22"/>
+        <w:lang w:val="en-US" w:eastAsia="en-US" w:bidi="ar-SA"/>
+      </w:rPr>
+    </w:rPrDefault>
+    <w:pPrDefault>
+      <w:pPr>
+        <w:spacing w:after="160" w:line="259" w:lineRule="auto"/>
+      </w:pPr>
+    </w:pPrDefault>
+  </w:docDefaults>
+  <w:latentStyles w:defLockedState="0" w:defUIPriority="99" w:defSemiHidden="1" w:defUnhideWhenUsed="1" w:defQFormat="0" w:count="267">
+    <w:lsdException w:name="Normal" w:semiHidden="0" w:uiPriority="0" w:unhideWhenUsed="0" w:qFormat="1"/>
+    <w:lsdException w:name="heading 1" w:semiHidden="0" w:uiPriority="9" w:unhideWhenUsed="0" w:qFormat="1"/>
+    <w:lsdException w:name="heading 2" w:uiPriority="9" w:qFormat="1"/>
+    <w:lsdException w:name="heading 3" w:uiPriority="9" w:qFormat="1"/>
+    <w:lsdException w:name="heading 4" w:uiPriority="9" w:qFormat="1"/>
+    <w:lsdException w:name="heading 5" w:uiPriority="9" w:qFormat="1"/>
+    <w:lsdException w:name="heading 6" w:uiPriority="9" w:qFormat="1"/>
+    <w:lsdException w:name="heading 7" w:uiPriority="9" w:qFormat="1"/>
+    <w:lsdException w:name="heading 8" w:uiPriority="9" w:qFormat="1"/>
+    <w:lsdException w:name="heading 9" w:uiPriority="9" w:qFormat="1"/>
+    <w:lsdException w:name="toc 1" w:uiPriority="39"/>
+    <w:lsdException w:name="toc 2" w:uiPriority="39"/>
+    <w:lsdException w:name="toc 3" w:uiPriority="39"/>
+    <w:lsdException w:name="toc 4" w:uiPriority="39"/>
+    <w:lsdException w:name="toc 5" w:uiPriority="39"/>
+    <w:lsdException w:name="toc 6" w:uiPriority="39"/>
+    <w:lsdException w:name="toc 7" w:uiPriority="39"/>
+    <w:lsdException w:name="toc 8" w:uiPriority="39"/>
+    <w:lsdException w:name="toc 9" w:uiPriority="39"/>
+    <w:lsdException w:name="caption" w:uiPriority="35" w:qFormat="1"/>
+    <w:lsdException w:name="Title" w:semiHidden="0" w:uiPriority="10" w:unhideWhenUsed="0" w:qFormat="1"/>
+    <w:lsdException w:name="Default Paragraph Font" w:uiPriority="1"/>
+    <w:lsdException w:name="Subtitle" w:semiHidden="0" w:uiPriority="11" w:unhideWhenUsed="0" w:qFormat="1"/>
+    <w:lsdException w:name="Strong" w:semiHidden="0" w:uiPriority="22" w:unhideWhenUsed="0" w:qFormat="1"/>
+    <w:lsdException w:name="Emphasis" w:semiHidden="0" w:uiPriority="20" w:unhideWhenUsed="0" w:qFormat="1"/>
+    <w:lsdException w:name="Table Grid" w:semiHidden="0" w:uiPriority="39" w:unhideWhenUsed="0"/>
+    <w:lsdException w:name="Placeholder Text" w:unhideWhenUsed="0"/>
+    <w:lsdException w:name="No Spacing" w:semiHidden="0" w:uiPriority="1" w:unhideWhenUsed="0" w:qFormat="1"/>
+    <w:lsdException w:name="Light Shading" w:semiHidden="0" w:uiPriority="60" w:unhideWhenUsed="0"/>
+    <w:lsdException w:name="Light List" w:semiHidden="0" w:uiPriority="61" w:unhideWhenUsed="0"/>
+    <w:lsdException w:name="Light Grid" w:semiHidden="0" w:uiPriority="62" w:unhideWhenUsed="0"/>
+    <w:lsdException w:name="Medium Shading 1" w:semiHidden="0" w:uiPriority="63" w:unhideWhenUsed="0"/>
+    <w:lsdException w:name="Medium Shading 2" w:semiHidden="0" w:uiPriority="64" w:unhideWhenUsed="0"/>
+    <w:lsdException w:name="Medium List 1" w:semiHidden="0" w:uiPriority="65" w:unhideWhenUsed="0"/>
+    <w:lsdException w:name="Medium List 2" w:semiHidden="0" w:uiPriority="66" w:unhideWhenUsed="0"/>
+    <w:lsdException w:name="Medium Grid 1" w:semiHidden="0" w:uiPriority="67" w:unhideWhenUsed="0"/>
+    <w:lsdException w:name="Medium Grid 2" w:semiHidden="0" w:uiPriority="68" w:unhideWhenUsed="0"/>
+    <w:lsdException w:name="Medium Grid 3" w:semiHidden="0" w:uiPriority="69" w:unhideWhenUsed="0"/>
+    <w:lsdException w:name="Dark List" w:semiHidden="0" w:uiPriority="70" w:unhideWhenUsed="0"/>
+    <w:lsdException w:name="Colorful Shading" w:semiHidden="0" w:uiPriority="71" w:unhideWhenUsed="0"/>
+    <w:lsdException w:name="Colorful List" w:semiHidden="0" w:uiPriority="72" w:unhideWhenUsed="0"/>
+    <w:lsdException w:name="Colorful Grid" w:semiHidden="0" w:uiPriority="73" w:unhideWhenUsed="0"/>
+    <w:lsdException w:name="Light Shading Accent 1" w:semiHidden="0" w:uiPriority="60" w:unhideWhenUsed="0"/>
+    <w:lsdException w:name="Light List Accent 1" w:semiHidden="0" w:uiPriority="61" w:unhideWhenUsed="0"/>
+    <w:lsdException w:name="Light Grid Accent 1" w:semiHidden="0" w:uiPriority="62" w:unhideWhenUsed="0"/>
+    <w:lsdException w:name="Medium Shading 1 Accent 1" w:semiHidden="0" w:uiPriority="63" w:unhideWhenUsed="0"/>
+    <w:lsdException w:name="Medium Shading 2 Accent 1" w:semiHidden="0" w:uiPriority="64" w:unhideWhenUsed="0"/>
+    <w:lsdException w:name="Medium List 1 Accent 1" w:semiHidden="0" w:uiPriority="65" w:unhideWhenUsed="0"/>
+    <w:lsdException w:name="Revision" w:unhideWhenUsed="0"/>
+    <w:lsdException w:name="List Paragraph" w:semiHidden="0" w:uiPriority="34" w:unhideWhenUsed="0" w:qFormat="1"/>
+    <w:lsdException w:name="Quote" w:semiHidden="0" w:uiPriority="29" w:unhideWhenUsed="0" w:qFormat="1"/>
+    <w:lsdException w:name="Intense Quote" w:semiHidden="0" w:uiPriority="30" w:unhideWhenUsed="0" w:qFormat="1"/>
+    <w:lsdException w:name="Medium List 2 Accent 1" w:semiHidden="0" w:uiPriority="66" w:unhideWhenUsed="0"/>
+    <w:lsdException w:name="Medium Grid 1 Accent 1" w:semiHidden="0" w:uiPriority="67" w:unhideWhenUsed="0"/>
+    <w:lsdException w:name="Medium Grid 2 Accent 1" w:semiHidden="0" w:uiPriority="68" w:unhideWhenUsed="0"/>
+    <w:lsdException w:name="Medium Grid 3 Accent 1" w:semiHidden="0" w:uiPriority="69" w:unhideWhenUsed="0"/>
+    <w:lsdException w:name="Dark List Accent 1" w:semiHidden="0" w:uiPriority="70" w:unhideWhenUsed="0"/>
+    <w:lsdException w:name="Colorful Shading Accent 1" w:semiHidden="0" w:uiPriority="71" w:unhideWhenUsed="0"/>
+    <w:lsdException w:name="Colorful List Accent 1" w:semiHidden="0" w:uiPriority="72" w:unhideWhenUsed="0"/>
+    <w:lsdException w:name="Colorful Grid Accent 1" w:semiHidden="0" w:uiPriority="73" w:unhideWhenUsed="0"/>
+    <w:lsdException w:name="Light Shading Accent 2" w:semiHidden="0" w:uiPriority="60" w:unhideWhenUsed="0"/>
+    <w:lsdException w:name="Light List Accent 2" w:semiHidden="0" w:uiPriority="61" w:unhideWhenUsed="0"/>
+    <w:lsdException w:name="Light Grid Accent 2" w:semiHidden="0" w:uiPriority="62" w:unhideWhenUsed="0"/>
+    <w:lsdException w:name="Medium Shading 1 Accent 2" w:semiHidden="0" w:uiPriority="63" w:unhideWhenUsed="0"/>
+    <w:lsdException w:name="Medium Shading 2 Accent 2" w:semiHidden="0" w:uiPriority="64" w:unhideWhenUsed="0"/>
+    <w:lsdException w:name="Medium List 1 Accent 2" w:semiHidden="0" w:uiPriority="65" w:unhideWhenUsed="0"/>
+    <w:lsdException w:name="Medium List 2 Accent 2" w:semiHidden="0" w:uiPriority="66" w:unhideWhenUsed="0"/>
+    <w:lsdException w:name="Medium Grid 1 Accent 2" w:semiHidden="0" w:uiPriority="67" w:unhideWhenUsed="0"/>
+    <w:lsdException w:name="Medium Grid 2 Accent 2" w:semiHidden="0" w:uiPriority="68" w:unhideWhenUsed="0"/>
+    <w:lsdException w:name="Medium Grid 3 Accent 2" w:semiHidden="0" w:uiPriority="69" w:unhideWhenUsed="0"/>
+    <w:lsdException w:name="Dark List Accent 2" w:semiHidden="0" w:uiPriority="70" w:unhideWhenUsed="0"/>
+    <w:lsdException w:name="Colorful Shading Accent 2" w:semiHidden="0" w:uiPriority="71" w:unhideWhenUsed="0"/>
+    <w:lsdException w:name="Colorful List Accent 2" w:semiHidden="0" w:uiPriority="72" w:unhideWhenUsed="0"/>
+    <w:lsdException w:name="Colorful Grid Accent 2" w:semiHidden="0" w:uiPriority="73" w:unhideWhenUsed="0"/>
+    <w:lsdException w:name="Light Shading Accent 3" w:semiHidden="0" w:uiPriority="60" w:unhideWhenUsed="0"/>
+    <w:lsdException w:name="Light List Accent 3" w:semiHidden="0" w:uiPriority="61" w:unhideWhenUsed="0"/>
+    <w:lsdException w:name="Light Grid Accent 3" w:semiHidden="0" w:uiPriority="62" w:unhideWhenUsed="0"/>
+    <w:lsdException w:name="Medium Shading 1 Accent 3" w:semiHidden="0" w:uiPriority="63" w:unhideWhenUsed="0"/>
+    <w:lsdException w:name="Medium Shading 2 Accent 3" w:semiHidden="0" w:uiPriority="64" w:unhideWhenUsed="0"/>
+    <w:lsdException w:name="Medium List 1 Accent 3" w:semiHidden="0" w:uiPriority="65" w:unhideWhenUsed="0"/>
+    <w:lsdException w:name="Medium List 2 Accent 3" w:semiHidden="0" w:uiPriority="66" w:unhideWhenUsed="0"/>
+    <w:lsdException w:name="Medium Grid 1 Accent 3" w:semiHidden="0" w:uiPriority="67" w:unhideWhenUsed="0"/>
+    <w:lsdException w:name="Medium Grid 2 Accent 3" w:semiHidden="0" w:uiPriority="68" w:unhideWhenUsed="0"/>
+    <w:lsdException w:name="Medium Grid 3 Accent 3" w:semiHidden="0" w:uiPriority="69" w:unhideWhenUsed="0"/>
+    <w:lsdException w:name="Dark List Accent 3" w:semiHidden="0" w:uiPriority="70" w:unhideWhenUsed="0"/>
+    <w:lsdException w:name="Colorful Shading Accent 3" w:semiHidden="0" w:uiPriority="71" w:unhideWhenUsed="0"/>
+    <w:lsdException w:name="Colorful List Accent 3" w:semiHidden="0" w:uiPriority="72" w:unhideWhenUsed="0"/>
+    <w:lsdException w:name="Colorful Grid Accent 3" w:semiHidden="0" w:uiPriority="73" w:unhideWhenUsed="0"/>
+    <w:lsdException w:name="Light Shading Accent 4" w:semiHidden="0" w:uiPriority="60" w:unhideWhenUsed="0"/>
+    <w:lsdException w:name="Light List Accent 4" w:semiHidden="0" w:uiPriority="61" w:unhideWhenUsed="0"/>
+    <w:lsdException w:name="Light Grid Accent 4" w:semiHidden="0" w:uiPriority="62" w:unhideWhenUsed="0"/>
+    <w:lsdException w:name="Medium Shading 1 Accent 4" w:semiHidden="0" w:uiPriority="63" w:unhideWhenUsed="0"/>
+    <w:lsdException w:name="Medium Shading 2 Accent 4" w:semiHidden="0" w:uiPriority="64" w:unhideWhenUsed="0"/>
+    <w:lsdException w:name="Medium List 1 Accent 4" w:semiHidden="0" w:uiPriority="65" w:unhideWhenUsed="0"/>
+    <w:lsdException w:name="Medium List 2 Accent 4" w:semiHidden="0" w:uiPriority="66" w:unhideWhenUsed="0"/>
+    <w:lsdException w:name="Medium Grid 1 Accent 4" w:semiHidden="0" w:uiPriority="67" w:unhideWhenUsed="0"/>
+    <w:lsdException w:name="Medium Grid 2 Accent 4" w:semiHidden="0" w:uiPriority="68" w:unhideWhenUsed="0"/>
+    <w:lsdException w:name="Medium Grid 3 Accent 4" w:semiHidden="0" w:uiPriority="69" w:unhideWhenUsed="0"/>
+    <w:lsdException w:name="Dark List Accent 4" w:semiHidden="0" w:uiPriority="70" w:unhideWhenUsed="0"/>
+    <w:lsdException w:name="Colorful Shading Accent 4" w:semiHidden="0" w:uiPriority="71" w:unhideWhenUsed="0"/>
+    <w:lsdException w:name="Colorful List Accent 4" w:semiHidden="0" w:uiPriority="72" w:unhideWhenUsed="0"/>
+    <w:lsdException w:name="Colorful Grid Accent 4" w:semiHidden="0" w:uiPriority="73" w:unhideWhenUsed="0"/>
+    <w:lsdException w:name="Light Shading Accent 5" w:semiHidden="0" w:uiPriority="60" w:unhideWhenUsed="0"/>
+    <w:lsdException w:name="Light List Accent 5" w:semiHidden="0" w:uiPriority="61" w:unhideWhenUsed="0"/>
+    <w:lsdException w:name="Light Grid Accent 5" w:semiHidden="0" w:uiPriority="62" w:unhideWhenUsed="0"/>
+    <w:lsdException w:name="Medium Shading 1 Accent 5" w:semiHidden="0" w:uiPriority="63" w:unhideWhenUsed="0"/>
+    <w:lsdException w:name="Medium Shading 2 Accent 5" w:semiHidden="0" w:uiPriority="64" w:unhideWhenUsed="0"/>
+    <w:lsdException w:name="Medium List 1 Accent 5" w:semiHidden="0" w:uiPriority="65" w:unhideWhenUsed="0"/>
+    <w:lsdException w:name="Medium List 2 Accent 5" w:semiHidden="0" w:uiPriority="66" w:unhideWhenUsed="0"/>
+    <w:lsdException w:name="Medium Grid 1 Accent 5" w:semiHidden="0" w:uiPriority="67" w:unhideWhenUsed="0"/>
+    <w:lsdException w:name="Medium Grid 2 Accent 5" w:semiHidden="0" w:uiPriority="68" w:unhideWhenUsed="0"/>
+    <w:lsdException w:name="Medium Grid 3 Accent 5" w:semiHidden="0" w:uiPriority="69" w:unhideWhenUsed="0"/>
+    <w:lsdException w:name="Dark List Accent 5" w:semiHidden="0" w:uiPriority="70" w:unhideWhenUsed="0"/>
+    <w:lsdException w:name="Colorful Shading Accent 5" w:semiHidden="0" w:uiPriority="71" w:unhideWhenUsed="0"/>
+    <w:lsdException w:name="Colorful List Accent 5" w:semiHidden="0" w:uiPriority="72" w:unhideWhenUsed="0"/>
+    <w:lsdException w:name="Colorful Grid Accent 5" w:semiHidden="0" w:uiPriority="73" w:unhideWhenUsed="0"/>
+    <w:lsdException w:name="Light Shading Accent 6" w:semiHidden="0" w:uiPriority="60" w:unhideWhenUsed="0"/>
+    <w:lsdException w:name="Light List Accent 6" w:semiHidden="0" w:uiPriority="61" w:unhideWhenUsed="0"/>
+    <w:lsdException w:name="Light Grid Accent 6" w:semiHidden="0" w:uiPriority="62" w:unhideWhenUsed="0"/>
+    <w:lsdException w:name="Medium Shading 1 Accent 6" w:semiHidden="0" w:uiPriority="63" w:unhideWhenUsed="0"/>
+    <w:lsdException w:name="Medium Shading 2 Accent 6" w:semiHidden="0" w:uiPriority="64" w:unhideWhenUsed="0"/>
+    <w:lsdException w:name="Medium List 1 Accent 6" w:semiHidden="0" w:uiPriority="65" w:unhideWhenUsed="0"/>
+    <w:lsdException w:name="Medium List 2 Accent 6" w:semiHidden="0" w:uiPriority="66" w:unhideWhenUsed="0"/>
+    <w:lsdException w:name="Medium Grid 1 Accent 6" w:semiHidden="0" w:uiPriority="67" w:unhideWhenUsed="0"/>
+    <w:lsdException w:name="Medium Grid 2 Accent 6" w:semiHidden="0" w:uiPriority="68" w:unhideWhenUsed="0"/>
+    <w:lsdException w:name="Medium Grid 3 Accent 6" w:semiHidden="0" w:uiPriority="69" w:unhideWhenUsed="0"/>
+    <w:lsdException w:name="Dark List Accent 6" w:semiHidden="0" w:uiPriority="70" w:unhideWhenUsed="0"/>
+    <w:lsdException w:name="Colorful Shading Accent 6" w:semiHidden="0" w:uiPriority="71" w:unhideWhenUsed="0"/>
+    <w:lsdException w:name="Colorful List Accent 6" w:semiHidden="0" w:uiPriority="72" w:unhideWhenUsed="0"/>
+    <w:lsdException w:name="Colorful Grid Accent 6" w:semiHidden="0" w:uiPriority="73" w:unhideWhenUsed="0"/>
+    <w:lsdException w:name="Subtle Emphasis" w:semiHidden="0" w:uiPriority="19" w:unhideWhenUsed="0" w:qFormat="1"/>
+    <w:lsdException w:name="Intense Emphasis" w:semiHidden="0" w:uiPriority="21" w:unhideWhenUsed="0" w:qFormat="1"/>
+    <w:lsdException w:name="Subtle Reference" w:semiHidden="0" w:uiPriority="31" w:unhideWhenUsed="0" w:qFormat="1"/>
+    <w:lsdException w:name="Intense Reference" w:semiHidden="0" w:uiPriority="32" w:unhideWhenUsed="0" w:qFormat="1"/>
+    <w:lsdException w:name="Book Title" w:semiHidden="0" w:uiPriority="33" w:unhideWhenUsed="0" w:qFormat="1"/>
+    <w:lsdException w:name="Bibliography" w:uiPriority="37"/>
+    <w:lsdException w:name="TOC Heading" w:uiPriority="39" w:qFormat="1"/>
+  </w:latentStyles>
+  <w:style w:type="paragraph" w:default="1" w:styleId="Normal">
+    <w:name w:val="Normal"/>
+    <w:qFormat/>
+    <w:rPr>
+      <w:lang w:val="hr-HR"/>
+    </w:rPr>
+  </w:style>
+  <w:style w:type="paragraph" w:styleId="Naslov1">
+    <w:name w:val="heading 1"/>
+    <w:basedOn w:val="Normal"/>
+    <w:link w:val="Naslov1Char"/>
+    <w:uiPriority w:val="9"/>
+    <w:qFormat/>
+    <w:rsid w:val="00DA46A1"/>
+    <w:pPr>
+      <w:spacing w:before="100" w:beforeAutospacing="1" w:after="100" w:afterAutospacing="1" w:line="240" w:lineRule="auto"/>
+      <w:outlineLvl w:val="0"/>
+    </w:pPr>
+    <w:rPr>
+      <w:rFonts w:ascii="Times New Roman" w:eastAsia="Times New Roman" w:hAnsi="Times New Roman" w:cs="Times New Roman"/>
+      <w:b/>
+      <w:bCs/>
+      <w:kern w:val="36"/>
+      <w:sz w:val="48"/>
+      <w:szCs w:val="48"/>
+      <w:lang w:val="en-US"/>
+    </w:rPr>
+  </w:style>
+  <w:style w:type="character" w:default="1" w:styleId="Zadanifontodlomka">
+    <w:name w:val="Default Paragraph Font"/>
+    <w:uiPriority w:val="1"/>
+    <w:semiHidden/>
+    <w:unhideWhenUsed/>
+  </w:style>
+  <w:style w:type="table" w:default="1" w:styleId="Obinatablica">
+    <w:name w:val="Normal Table"/>
+    <w:uiPriority w:val="99"/>
+    <w:semiHidden/>
+    <w:unhideWhenUsed/>
+    <w:tblPr>
+      <w:tblInd w:w="0" w:type="dxa"/>
+      <w:tblCellMar>
+        <w:top w:w="0" w:type="dxa"/>
+        <w:left w:w="108" w:type="dxa"/>
+        <w:bottom w:w="0" w:type="dxa"/>
+        <w:right w:w="108" w:type="dxa"/>
+      </w:tblCellMar>
+    </w:tblPr>
+  </w:style>
+  <w:style w:type="numbering" w:default="1" w:styleId="Bezpopisa">
+    <w:name w:val="No List"/>
+    <w:uiPriority w:val="99"/>
+    <w:semiHidden/>
+    <w:unhideWhenUsed/>
+  </w:style>
+  <w:style w:type="character" w:customStyle="1" w:styleId="Naslov1Char">
+    <w:name w:val="Naslov 1 Char"/>
+    <w:basedOn w:val="Zadanifontodlomka"/>
+    <w:link w:val="Naslov1"/>
+    <w:uiPriority w:val="9"/>
+    <w:rsid w:val="00DA46A1"/>
+    <w:rPr>
+      <w:rFonts w:ascii="Times New Roman" w:eastAsia="Times New Roman" w:hAnsi="Times New Roman" w:cs="Times New Roman"/>
+      <w:b/>
+      <w:bCs/>
+      <w:kern w:val="36"/>
+      <w:sz w:val="48"/>
+      <w:szCs w:val="48"/>
+    </w:rPr>
+  </w:style>
+  <w:style w:type="paragraph" w:styleId="Odlomakpopisa">
+    <w:name w:val="List Paragraph"/>
+    <w:basedOn w:val="Normal"/>
+    <w:uiPriority w:val="34"/>
+    <w:qFormat/>
+    <w:rsid w:val="00A774BB"/>
+    <w:pPr>
+      <w:ind w:left="720"/>
+      <w:contextualSpacing/>
+    </w:pPr>
+  </w:style>
+  <w:style w:type="table" w:styleId="Reetkatablice">
+    <w:name w:val="Table Grid"/>
+    <w:basedOn w:val="Obinatablica"/>
+    <w:uiPriority w:val="39"/>
+    <w:rsid w:val="00A774BB"/>
+    <w:pPr>
+      <w:spacing w:after="0" w:line="240" w:lineRule="auto"/>
+    </w:pPr>
+    <w:tblPr>
+      <w:tblInd w:w="0" w:type="dxa"/>
+      <w:tblBorders>
+        <w:top w:val="single" w:sz="4" w:space="0" w:color="auto"/>
+        <w:left w:val="single" w:sz="4" w:space="0" w:color="auto"/>
+        <w:bottom w:val="single" w:sz="4" w:space="0" w:color="auto"/>
+        <w:right w:val="single" w:sz="4" w:space="0" w:color="auto"/>
+        <w:insideH w:val="single" w:sz="4" w:space="0" w:color="auto"/>
+        <w:insideV w:val="single" w:sz="4" w:space="0" w:color="auto"/>
+      </w:tblBorders>
+      <w:tblCellMar>
+        <w:top w:w="0" w:type="dxa"/>
+        <w:left w:w="108" w:type="dxa"/>
+        <w:bottom w:w="0" w:type="dxa"/>
+        <w:right w:w="108" w:type="dxa"/>
+      </w:tblCellMar>
     </w:tblPr>
   </w:style>
   <w:style w:type="paragraph" w:styleId="Zaglavlje">
@@ -9132,7 +9312,7 @@
   <a:extraClrSchemeLst/>
   <a:extLst>
     <a:ext uri="{05A4C25C-085E-4340-85A3-A5531E510DB2}">
-      <thm15:themeFamily xmlns:thm15="http://schemas.microsoft.com/office/thememl/2012/main" name="Office Theme" id="{62F939B6-93AF-4DB8-9C6B-D6C7DFDC589F}" vid="{4A3C46E8-61CC-4603-A589-7422A47A8E4A}"/>
+      <thm15:themeFamily xmlns:thm15="http://schemas.microsoft.com/office/thememl/2012/main" xmlns="" name="Office Theme" id="{62F939B6-93AF-4DB8-9C6B-D6C7DFDC589F}" vid="{4A3C46E8-61CC-4603-A589-7422A47A8E4A}"/>
     </a:ext>
   </a:extLst>
 </a:theme>
@@ -9143,7 +9323,7 @@
 </file>
 
 <file path=customXml/itemProps1.xml><?xml version="1.0" encoding="utf-8"?>
-<ds:datastoreItem xmlns:ds="http://schemas.openxmlformats.org/officeDocument/2006/customXml" ds:itemID="{DB75A708-BE1A-4A0A-B79B-6342A81C40F2}">
+<ds:datastoreItem xmlns:ds="http://schemas.openxmlformats.org/officeDocument/2006/customXml" ds:itemID="{8DC50525-0B1D-48C2-9EE3-EBC9DD1F2941}">
   <ds:schemaRefs>
     <ds:schemaRef ds:uri="http://schemas.openxmlformats.org/officeDocument/2006/bibliography"/>
   </ds:schemaRefs>

</xml_diff>

<commit_message>
Projektni plan kriticni put
</commit_message>
<xml_diff>
--- a/Dokumenti/Projektni-plan.docx
+++ b/Dokumenti/Projektni-plan.docx
@@ -1,6 +1,6 @@
 
 <file path=word/document.xml><?xml version="1.0" encoding="utf-8"?>
-<w:document xmlns:wpc="http://schemas.microsoft.com/office/word/2010/wordprocessingCanvas" xmlns:mc="http://schemas.openxmlformats.org/markup-compatibility/2006" xmlns:o="urn:schemas-microsoft-com:office:office" xmlns:r="http://schemas.openxmlformats.org/officeDocument/2006/relationships" xmlns:m="http://schemas.openxmlformats.org/officeDocument/2006/math" xmlns:v="urn:schemas-microsoft-com:vml" xmlns:wp14="http://schemas.microsoft.com/office/word/2010/wordprocessingDrawing" xmlns:wp="http://schemas.openxmlformats.org/drawingml/2006/wordprocessingDrawing" xmlns:w10="urn:schemas-microsoft-com:office:word" xmlns:w="http://schemas.openxmlformats.org/wordprocessingml/2006/main" xmlns:w14="http://schemas.microsoft.com/office/word/2010/wordml" xmlns:wpg="http://schemas.microsoft.com/office/word/2010/wordprocessingGroup" xmlns:wpi="http://schemas.microsoft.com/office/word/2010/wordprocessingInk" xmlns:wne="http://schemas.microsoft.com/office/word/2006/wordml" xmlns:wps="http://schemas.microsoft.com/office/word/2010/wordprocessingShape" mc:Ignorable="w14 wp14">
+<w:document xmlns:wpc="http://schemas.microsoft.com/office/word/2010/wordprocessingCanvas" xmlns:cx="http://schemas.microsoft.com/office/drawing/2014/chartex" xmlns:cx1="http://schemas.microsoft.com/office/drawing/2015/9/8/chartex" xmlns:cx2="http://schemas.microsoft.com/office/drawing/2015/10/21/chartex" xmlns:cx3="http://schemas.microsoft.com/office/drawing/2016/5/9/chartex" xmlns:cx4="http://schemas.microsoft.com/office/drawing/2016/5/10/chartex" xmlns:cx5="http://schemas.microsoft.com/office/drawing/2016/5/11/chartex" xmlns:cx6="http://schemas.microsoft.com/office/drawing/2016/5/12/chartex" xmlns:cx7="http://schemas.microsoft.com/office/drawing/2016/5/13/chartex" xmlns:cx8="http://schemas.microsoft.com/office/drawing/2016/5/14/chartex" xmlns:mc="http://schemas.openxmlformats.org/markup-compatibility/2006" xmlns:aink="http://schemas.microsoft.com/office/drawing/2016/ink" xmlns:am3d="http://schemas.microsoft.com/office/drawing/2017/model3d" xmlns:o="urn:schemas-microsoft-com:office:office" xmlns:r="http://schemas.openxmlformats.org/officeDocument/2006/relationships" xmlns:m="http://schemas.openxmlformats.org/officeDocument/2006/math" xmlns:v="urn:schemas-microsoft-com:vml" xmlns:wp14="http://schemas.microsoft.com/office/word/2010/wordprocessingDrawing" xmlns:wp="http://schemas.openxmlformats.org/drawingml/2006/wordprocessingDrawing" xmlns:w10="urn:schemas-microsoft-com:office:word" xmlns:w="http://schemas.openxmlformats.org/wordprocessingml/2006/main" xmlns:w14="http://schemas.microsoft.com/office/word/2010/wordml" xmlns:w15="http://schemas.microsoft.com/office/word/2012/wordml" xmlns:w16cid="http://schemas.microsoft.com/office/word/2016/wordml/cid" xmlns:w16se="http://schemas.microsoft.com/office/word/2015/wordml/symex" xmlns:wpg="http://schemas.microsoft.com/office/word/2010/wordprocessingGroup" xmlns:wpi="http://schemas.microsoft.com/office/word/2010/wordprocessingInk" xmlns:wne="http://schemas.microsoft.com/office/word/2006/wordml" xmlns:wps="http://schemas.microsoft.com/office/word/2010/wordprocessingShape" mc:Ignorable="w14 w15 w16se w16cid wp14">
   <w:body>
     <w:p>
       <w:pPr>
@@ -977,7 +977,15 @@
                 <w:sz w:val="24"/>
                 <w:szCs w:val="24"/>
               </w:rPr>
-              <w:t>24.3.2019</w:t>
+              <w:t>14.4</w:t>
+            </w:r>
+            <w:r>
+              <w:rPr>
+                <w:rFonts w:ascii="Arial" w:hAnsi="Arial" w:cs="Arial"/>
+                <w:sz w:val="24"/>
+                <w:szCs w:val="24"/>
+              </w:rPr>
+              <w:t>.2019</w:t>
             </w:r>
           </w:p>
         </w:tc>
@@ -1315,7 +1323,21 @@
             <w:rPr>
               <w:rFonts w:ascii="Arial" w:hAnsi="Arial" w:cs="Arial"/>
             </w:rPr>
-            <w:t xml:space="preserve"> i </w:t>
+            <w:t xml:space="preserve"> </w:t>
+          </w:r>
+          <w:proofErr w:type="spellStart"/>
+          <w:r>
+            <w:rPr>
+              <w:rFonts w:ascii="Arial" w:hAnsi="Arial" w:cs="Arial"/>
+            </w:rPr>
+            <w:t>i</w:t>
+          </w:r>
+          <w:proofErr w:type="spellEnd"/>
+          <w:r>
+            <w:rPr>
+              <w:rFonts w:ascii="Arial" w:hAnsi="Arial" w:cs="Arial"/>
+            </w:rPr>
+            <w:t xml:space="preserve"> </w:t>
           </w:r>
           <w:proofErr w:type="spellStart"/>
           <w:r>
@@ -2499,6 +2521,7 @@
         <w:pStyle w:val="Odlomakpopisa"/>
         <w:spacing w:after="120" w:line="312" w:lineRule="auto"/>
         <w:ind w:left="792"/>
+        <w:jc w:val="both"/>
         <w:rPr>
           <w:rFonts w:ascii="Times New Roman" w:hAnsi="Times New Roman" w:cs="Times New Roman"/>
         </w:rPr>
@@ -2837,6 +2860,7 @@
       <w:pPr>
         <w:spacing w:after="120"/>
         <w:ind w:left="720"/>
+        <w:jc w:val="both"/>
         <w:rPr>
           <w:rFonts w:ascii="Times New Roman" w:hAnsi="Times New Roman" w:cs="Times New Roman"/>
           <w:szCs w:val="24"/>
@@ -2858,6 +2882,7 @@
           <w:numId w:val="15"/>
         </w:numPr>
         <w:spacing w:after="120"/>
+        <w:jc w:val="both"/>
         <w:rPr>
           <w:rFonts w:ascii="Times New Roman" w:hAnsi="Times New Roman" w:cs="Times New Roman"/>
           <w:szCs w:val="24"/>
@@ -2927,6 +2952,7 @@
           <w:numId w:val="15"/>
         </w:numPr>
         <w:spacing w:after="120"/>
+        <w:jc w:val="both"/>
         <w:rPr>
           <w:rFonts w:ascii="Times New Roman" w:hAnsi="Times New Roman" w:cs="Times New Roman"/>
           <w:szCs w:val="24"/>
@@ -2962,6 +2988,7 @@
           <w:numId w:val="15"/>
         </w:numPr>
         <w:spacing w:after="120"/>
+        <w:jc w:val="both"/>
         <w:rPr>
           <w:rFonts w:ascii="Times New Roman" w:hAnsi="Times New Roman" w:cs="Times New Roman"/>
           <w:szCs w:val="24"/>
@@ -3036,6 +3063,7 @@
           <w:numId w:val="15"/>
         </w:numPr>
         <w:spacing w:after="120"/>
+        <w:jc w:val="both"/>
         <w:rPr>
           <w:rFonts w:ascii="Times New Roman" w:hAnsi="Times New Roman" w:cs="Times New Roman"/>
           <w:szCs w:val="24"/>
@@ -3087,6 +3115,7 @@
           <w:numId w:val="15"/>
         </w:numPr>
         <w:spacing w:after="120"/>
+        <w:jc w:val="both"/>
         <w:rPr>
           <w:rFonts w:ascii="Times New Roman" w:hAnsi="Times New Roman" w:cs="Times New Roman"/>
           <w:szCs w:val="24"/>
@@ -3865,13 +3894,35 @@
           <w:szCs w:val="24"/>
         </w:rPr>
       </w:pPr>
+      <w:r>
+        <w:rPr>
+          <w:rFonts w:ascii="Times New Roman" w:hAnsi="Times New Roman" w:cs="Times New Roman"/>
+          <w:szCs w:val="24"/>
+        </w:rPr>
+        <w:t>Linux razvojna okolina</w:t>
+      </w:r>
+    </w:p>
+    <w:p>
+      <w:pPr>
+        <w:pStyle w:val="Odlomakpopisa"/>
+        <w:numPr>
+          <w:ilvl w:val="0"/>
+          <w:numId w:val="13"/>
+        </w:numPr>
+        <w:spacing w:after="120" w:line="312" w:lineRule="auto"/>
+        <w:jc w:val="both"/>
+        <w:rPr>
+          <w:rFonts w:ascii="Times New Roman" w:hAnsi="Times New Roman" w:cs="Times New Roman"/>
+          <w:szCs w:val="24"/>
+        </w:rPr>
+      </w:pPr>
       <w:proofErr w:type="spellStart"/>
       <w:r>
         <w:rPr>
           <w:rFonts w:ascii="Times New Roman" w:hAnsi="Times New Roman" w:cs="Times New Roman"/>
           <w:szCs w:val="24"/>
         </w:rPr>
-        <w:t>Linux</w:t>
+        <w:t>MySQL</w:t>
       </w:r>
       <w:proofErr w:type="spellEnd"/>
       <w:r>
@@ -3879,10 +3930,43 @@
           <w:rFonts w:ascii="Times New Roman" w:hAnsi="Times New Roman" w:cs="Times New Roman"/>
           <w:szCs w:val="24"/>
         </w:rPr>
-        <w:t xml:space="preserve"> razvojna okolina</w:t>
-      </w:r>
-      <w:bookmarkStart w:id="0" w:name="_GoBack"/>
-      <w:bookmarkEnd w:id="0"/>
+        <w:t xml:space="preserve"> DBMS</w:t>
+      </w:r>
+    </w:p>
+    <w:p>
+      <w:pPr>
+        <w:pStyle w:val="Odlomakpopisa"/>
+        <w:numPr>
+          <w:ilvl w:val="0"/>
+          <w:numId w:val="13"/>
+        </w:numPr>
+        <w:spacing w:after="120" w:line="312" w:lineRule="auto"/>
+        <w:jc w:val="both"/>
+        <w:rPr>
+          <w:rFonts w:ascii="Times New Roman" w:hAnsi="Times New Roman" w:cs="Times New Roman"/>
+          <w:szCs w:val="24"/>
+        </w:rPr>
+      </w:pPr>
+      <w:proofErr w:type="spellStart"/>
+      <w:r>
+        <w:rPr>
+          <w:rFonts w:ascii="Times New Roman" w:hAnsi="Times New Roman" w:cs="Times New Roman"/>
+          <w:szCs w:val="24"/>
+        </w:rPr>
+        <w:t>ArgoUML</w:t>
+      </w:r>
+      <w:proofErr w:type="spellEnd"/>
+    </w:p>
+    <w:p>
+      <w:pPr>
+        <w:spacing w:after="120" w:line="312" w:lineRule="auto"/>
+        <w:ind w:left="1080"/>
+        <w:jc w:val="both"/>
+        <w:rPr>
+          <w:rFonts w:ascii="Times New Roman" w:hAnsi="Times New Roman" w:cs="Times New Roman"/>
+          <w:szCs w:val="24"/>
+        </w:rPr>
+      </w:pPr>
       <w:r>
         <w:rPr>
           <w:rFonts w:ascii="Times New Roman" w:hAnsi="Times New Roman" w:cs="Times New Roman"/>
@@ -4000,7 +4084,7 @@
                     <pic:cNvPicPr/>
                   </pic:nvPicPr>
                   <pic:blipFill>
-                    <a:blip r:embed="rId9">
+                    <a:blip r:embed="rId8">
                       <a:extLst>
                         <a:ext uri="{28A0092B-C50C-407E-A947-70E740481C1C}">
                           <a14:useLocalDpi xmlns:a14="http://schemas.microsoft.com/office/drawing/2010/main" val="0"/>
@@ -6256,6 +6340,7 @@
           <w:rFonts w:ascii="Times New Roman" w:hAnsi="Times New Roman" w:cs="Times New Roman"/>
         </w:rPr>
       </w:pPr>
+      <w:bookmarkStart w:id="0" w:name="_GoBack"/>
       <w:r>
         <w:rPr>
           <w:rFonts w:ascii="Times New Roman" w:hAnsi="Times New Roman" w:cs="Times New Roman"/>
@@ -6299,7 +6384,14 @@
         </w:rPr>
         <w:t>e te predviđeno vrijeme izrade.</w:t>
       </w:r>
-    </w:p>
+      <w:r>
+        <w:rPr>
+          <w:rFonts w:ascii="Times New Roman" w:hAnsi="Times New Roman" w:cs="Times New Roman"/>
+        </w:rPr>
+        <w:t xml:space="preserve"> Zvjezdicama (*) je označen kritični put.</w:t>
+      </w:r>
+    </w:p>
+    <w:bookmarkEnd w:id="0"/>
     <w:p>
       <w:pPr>
         <w:pStyle w:val="Odlomakpopisa"/>
@@ -6344,7 +6436,7 @@
                     <pic:cNvPicPr/>
                   </pic:nvPicPr>
                   <pic:blipFill>
-                    <a:blip r:embed="rId10">
+                    <a:blip r:embed="rId9">
                       <a:extLst>
                         <a:ext uri="{28A0092B-C50C-407E-A947-70E740481C1C}">
                           <a14:useLocalDpi xmlns:a14="http://schemas.microsoft.com/office/drawing/2010/main" val="0"/>
@@ -6447,22 +6539,21 @@
       <w:r>
         <w:rPr>
           <w:noProof/>
-          <w:lang w:eastAsia="hr-HR"/>
         </w:rPr>
         <w:lastRenderedPageBreak/>
         <w:drawing>
-          <wp:anchor distT="0" distB="0" distL="114300" distR="114300" simplePos="0" relativeHeight="251662848" behindDoc="0" locked="0" layoutInCell="1" allowOverlap="1" wp14:anchorId="191E01C9" wp14:editId="39CFE6C8">
+          <wp:anchor distT="0" distB="0" distL="114300" distR="114300" simplePos="0" relativeHeight="251664896" behindDoc="0" locked="0" layoutInCell="1" allowOverlap="1" wp14:anchorId="1DE28534" wp14:editId="16DD318C">
             <wp:simplePos x="0" y="0"/>
             <wp:positionH relativeFrom="column">
-              <wp:posOffset>-899160</wp:posOffset>
+              <wp:posOffset>-914400</wp:posOffset>
             </wp:positionH>
             <wp:positionV relativeFrom="paragraph">
-              <wp:posOffset>-295275</wp:posOffset>
+              <wp:posOffset>-461010</wp:posOffset>
             </wp:positionV>
-            <wp:extent cx="7720965" cy="4091940"/>
-            <wp:effectExtent l="0" t="0" r="0" b="3810"/>
+            <wp:extent cx="7760335" cy="3619500"/>
+            <wp:effectExtent l="0" t="0" r="0" b="0"/>
             <wp:wrapSquare wrapText="bothSides"/>
-            <wp:docPr id="12" name="Slika 12"/>
+            <wp:docPr id="2" name="Slika 2"/>
             <wp:cNvGraphicFramePr>
               <a:graphicFrameLocks xmlns:a="http://schemas.openxmlformats.org/drawingml/2006/main" noChangeAspect="1"/>
             </wp:cNvGraphicFramePr>
@@ -6470,11 +6561,11 @@
               <a:graphicData uri="http://schemas.openxmlformats.org/drawingml/2006/picture">
                 <pic:pic xmlns:pic="http://schemas.openxmlformats.org/drawingml/2006/picture">
                   <pic:nvPicPr>
-                    <pic:cNvPr id="12" name="PERT Chart (6).png"/>
+                    <pic:cNvPr id="2" name="PERT Chart (6).png"/>
                     <pic:cNvPicPr/>
                   </pic:nvPicPr>
                   <pic:blipFill>
-                    <a:blip r:embed="rId11" cstate="print">
+                    <a:blip r:embed="rId10" cstate="print">
                       <a:extLst>
                         <a:ext uri="{28A0092B-C50C-407E-A947-70E740481C1C}">
                           <a14:useLocalDpi xmlns:a14="http://schemas.microsoft.com/office/drawing/2010/main" val="0"/>
@@ -6488,7 +6579,7 @@
                   <pic:spPr>
                     <a:xfrm>
                       <a:off x="0" y="0"/>
-                      <a:ext cx="7720965" cy="4091940"/>
+                      <a:ext cx="7760335" cy="3619500"/>
                     </a:xfrm>
                     <a:prstGeom prst="rect">
                       <a:avLst/>
@@ -6535,7 +6626,7 @@
       </w:pPr>
     </w:p>
     <w:sectPr>
-      <w:footerReference w:type="default" r:id="rId12"/>
+      <w:footerReference w:type="default" r:id="rId11"/>
       <w:pgSz w:w="12240" w:h="15840"/>
       <w:pgMar w:top="1797" w:right="1440" w:bottom="1797" w:left="1440" w:header="720" w:footer="720" w:gutter="0"/>
       <w:cols w:space="720"/>
@@ -6547,7 +6638,7 @@
 </file>
 
 <file path=word/endnotes.xml><?xml version="1.0" encoding="utf-8"?>
-<w:endnotes xmlns:wpc="http://schemas.microsoft.com/office/word/2010/wordprocessingCanvas" xmlns:mc="http://schemas.openxmlformats.org/markup-compatibility/2006" xmlns:o="urn:schemas-microsoft-com:office:office" xmlns:r="http://schemas.openxmlformats.org/officeDocument/2006/relationships" xmlns:m="http://schemas.openxmlformats.org/officeDocument/2006/math" xmlns:v="urn:schemas-microsoft-com:vml" xmlns:wp14="http://schemas.microsoft.com/office/word/2010/wordprocessingDrawing" xmlns:wp="http://schemas.openxmlformats.org/drawingml/2006/wordprocessingDrawing" xmlns:w10="urn:schemas-microsoft-com:office:word" xmlns:w="http://schemas.openxmlformats.org/wordprocessingml/2006/main" xmlns:w14="http://schemas.microsoft.com/office/word/2010/wordml" xmlns:wpg="http://schemas.microsoft.com/office/word/2010/wordprocessingGroup" xmlns:wpi="http://schemas.microsoft.com/office/word/2010/wordprocessingInk" xmlns:wne="http://schemas.microsoft.com/office/word/2006/wordml" xmlns:wps="http://schemas.microsoft.com/office/word/2010/wordprocessingShape" mc:Ignorable="w14 wp14">
+<w:endnotes xmlns:wpc="http://schemas.microsoft.com/office/word/2010/wordprocessingCanvas" xmlns:cx="http://schemas.microsoft.com/office/drawing/2014/chartex" xmlns:cx1="http://schemas.microsoft.com/office/drawing/2015/9/8/chartex" xmlns:cx2="http://schemas.microsoft.com/office/drawing/2015/10/21/chartex" xmlns:cx3="http://schemas.microsoft.com/office/drawing/2016/5/9/chartex" xmlns:cx4="http://schemas.microsoft.com/office/drawing/2016/5/10/chartex" xmlns:cx5="http://schemas.microsoft.com/office/drawing/2016/5/11/chartex" xmlns:cx6="http://schemas.microsoft.com/office/drawing/2016/5/12/chartex" xmlns:cx7="http://schemas.microsoft.com/office/drawing/2016/5/13/chartex" xmlns:cx8="http://schemas.microsoft.com/office/drawing/2016/5/14/chartex" xmlns:mc="http://schemas.openxmlformats.org/markup-compatibility/2006" xmlns:aink="http://schemas.microsoft.com/office/drawing/2016/ink" xmlns:am3d="http://schemas.microsoft.com/office/drawing/2017/model3d" xmlns:o="urn:schemas-microsoft-com:office:office" xmlns:r="http://schemas.openxmlformats.org/officeDocument/2006/relationships" xmlns:m="http://schemas.openxmlformats.org/officeDocument/2006/math" xmlns:v="urn:schemas-microsoft-com:vml" xmlns:wp14="http://schemas.microsoft.com/office/word/2010/wordprocessingDrawing" xmlns:wp="http://schemas.openxmlformats.org/drawingml/2006/wordprocessingDrawing" xmlns:w10="urn:schemas-microsoft-com:office:word" xmlns:w="http://schemas.openxmlformats.org/wordprocessingml/2006/main" xmlns:w14="http://schemas.microsoft.com/office/word/2010/wordml" xmlns:w15="http://schemas.microsoft.com/office/word/2012/wordml" xmlns:w16cid="http://schemas.microsoft.com/office/word/2016/wordml/cid" xmlns:w16se="http://schemas.microsoft.com/office/word/2015/wordml/symex" xmlns:wpg="http://schemas.microsoft.com/office/word/2010/wordprocessingGroup" xmlns:wpi="http://schemas.microsoft.com/office/word/2010/wordprocessingInk" xmlns:wne="http://schemas.microsoft.com/office/word/2006/wordml" xmlns:wps="http://schemas.microsoft.com/office/word/2010/wordprocessingShape" mc:Ignorable="w14 w15 w16se w16cid wp14">
   <w:endnote w:type="separator" w:id="-1">
     <w:p>
       <w:pPr>
@@ -6572,7 +6663,7 @@
 </file>
 
 <file path=word/footer1.xml><?xml version="1.0" encoding="utf-8"?>
-<w:ftr xmlns:wpc="http://schemas.microsoft.com/office/word/2010/wordprocessingCanvas" xmlns:mc="http://schemas.openxmlformats.org/markup-compatibility/2006" xmlns:o="urn:schemas-microsoft-com:office:office" xmlns:r="http://schemas.openxmlformats.org/officeDocument/2006/relationships" xmlns:m="http://schemas.openxmlformats.org/officeDocument/2006/math" xmlns:v="urn:schemas-microsoft-com:vml" xmlns:wp14="http://schemas.microsoft.com/office/word/2010/wordprocessingDrawing" xmlns:wp="http://schemas.openxmlformats.org/drawingml/2006/wordprocessingDrawing" xmlns:w10="urn:schemas-microsoft-com:office:word" xmlns:w="http://schemas.openxmlformats.org/wordprocessingml/2006/main" xmlns:w14="http://schemas.microsoft.com/office/word/2010/wordml" xmlns:wpg="http://schemas.microsoft.com/office/word/2010/wordprocessingGroup" xmlns:wpi="http://schemas.microsoft.com/office/word/2010/wordprocessingInk" xmlns:wne="http://schemas.microsoft.com/office/word/2006/wordml" xmlns:wps="http://schemas.microsoft.com/office/word/2010/wordprocessingShape" mc:Ignorable="w14 wp14">
+<w:ftr xmlns:wpc="http://schemas.microsoft.com/office/word/2010/wordprocessingCanvas" xmlns:cx="http://schemas.microsoft.com/office/drawing/2014/chartex" xmlns:cx1="http://schemas.microsoft.com/office/drawing/2015/9/8/chartex" xmlns:cx2="http://schemas.microsoft.com/office/drawing/2015/10/21/chartex" xmlns:cx3="http://schemas.microsoft.com/office/drawing/2016/5/9/chartex" xmlns:cx4="http://schemas.microsoft.com/office/drawing/2016/5/10/chartex" xmlns:cx5="http://schemas.microsoft.com/office/drawing/2016/5/11/chartex" xmlns:cx6="http://schemas.microsoft.com/office/drawing/2016/5/12/chartex" xmlns:cx7="http://schemas.microsoft.com/office/drawing/2016/5/13/chartex" xmlns:cx8="http://schemas.microsoft.com/office/drawing/2016/5/14/chartex" xmlns:mc="http://schemas.openxmlformats.org/markup-compatibility/2006" xmlns:aink="http://schemas.microsoft.com/office/drawing/2016/ink" xmlns:am3d="http://schemas.microsoft.com/office/drawing/2017/model3d" xmlns:o="urn:schemas-microsoft-com:office:office" xmlns:r="http://schemas.openxmlformats.org/officeDocument/2006/relationships" xmlns:m="http://schemas.openxmlformats.org/officeDocument/2006/math" xmlns:v="urn:schemas-microsoft-com:vml" xmlns:wp14="http://schemas.microsoft.com/office/word/2010/wordprocessingDrawing" xmlns:wp="http://schemas.openxmlformats.org/drawingml/2006/wordprocessingDrawing" xmlns:w10="urn:schemas-microsoft-com:office:word" xmlns:w="http://schemas.openxmlformats.org/wordprocessingml/2006/main" xmlns:w14="http://schemas.microsoft.com/office/word/2010/wordml" xmlns:w15="http://schemas.microsoft.com/office/word/2012/wordml" xmlns:w16cid="http://schemas.microsoft.com/office/word/2016/wordml/cid" xmlns:w16se="http://schemas.microsoft.com/office/word/2015/wordml/symex" xmlns:wpg="http://schemas.microsoft.com/office/word/2010/wordprocessingGroup" xmlns:wpi="http://schemas.microsoft.com/office/word/2010/wordprocessingInk" xmlns:wne="http://schemas.microsoft.com/office/word/2006/wordml" xmlns:wps="http://schemas.microsoft.com/office/word/2010/wordprocessingShape" mc:Ignorable="w14 w15 w16se w16cid wp14">
   <w:sdt>
     <w:sdtPr>
       <w:id w:val="-1441683198"/>
@@ -6618,7 +6709,7 @@
 </file>
 
 <file path=word/footnotes.xml><?xml version="1.0" encoding="utf-8"?>
-<w:footnotes xmlns:wpc="http://schemas.microsoft.com/office/word/2010/wordprocessingCanvas" xmlns:mc="http://schemas.openxmlformats.org/markup-compatibility/2006" xmlns:o="urn:schemas-microsoft-com:office:office" xmlns:r="http://schemas.openxmlformats.org/officeDocument/2006/relationships" xmlns:m="http://schemas.openxmlformats.org/officeDocument/2006/math" xmlns:v="urn:schemas-microsoft-com:vml" xmlns:wp14="http://schemas.microsoft.com/office/word/2010/wordprocessingDrawing" xmlns:wp="http://schemas.openxmlformats.org/drawingml/2006/wordprocessingDrawing" xmlns:w10="urn:schemas-microsoft-com:office:word" xmlns:w="http://schemas.openxmlformats.org/wordprocessingml/2006/main" xmlns:w14="http://schemas.microsoft.com/office/word/2010/wordml" xmlns:wpg="http://schemas.microsoft.com/office/word/2010/wordprocessingGroup" xmlns:wpi="http://schemas.microsoft.com/office/word/2010/wordprocessingInk" xmlns:wne="http://schemas.microsoft.com/office/word/2006/wordml" xmlns:wps="http://schemas.microsoft.com/office/word/2010/wordprocessingShape" mc:Ignorable="w14 wp14">
+<w:footnotes xmlns:wpc="http://schemas.microsoft.com/office/word/2010/wordprocessingCanvas" xmlns:cx="http://schemas.microsoft.com/office/drawing/2014/chartex" xmlns:cx1="http://schemas.microsoft.com/office/drawing/2015/9/8/chartex" xmlns:cx2="http://schemas.microsoft.com/office/drawing/2015/10/21/chartex" xmlns:cx3="http://schemas.microsoft.com/office/drawing/2016/5/9/chartex" xmlns:cx4="http://schemas.microsoft.com/office/drawing/2016/5/10/chartex" xmlns:cx5="http://schemas.microsoft.com/office/drawing/2016/5/11/chartex" xmlns:cx6="http://schemas.microsoft.com/office/drawing/2016/5/12/chartex" xmlns:cx7="http://schemas.microsoft.com/office/drawing/2016/5/13/chartex" xmlns:cx8="http://schemas.microsoft.com/office/drawing/2016/5/14/chartex" xmlns:mc="http://schemas.openxmlformats.org/markup-compatibility/2006" xmlns:aink="http://schemas.microsoft.com/office/drawing/2016/ink" xmlns:am3d="http://schemas.microsoft.com/office/drawing/2017/model3d" xmlns:o="urn:schemas-microsoft-com:office:office" xmlns:r="http://schemas.openxmlformats.org/officeDocument/2006/relationships" xmlns:m="http://schemas.openxmlformats.org/officeDocument/2006/math" xmlns:v="urn:schemas-microsoft-com:vml" xmlns:wp14="http://schemas.microsoft.com/office/word/2010/wordprocessingDrawing" xmlns:wp="http://schemas.openxmlformats.org/drawingml/2006/wordprocessingDrawing" xmlns:w10="urn:schemas-microsoft-com:office:word" xmlns:w="http://schemas.openxmlformats.org/wordprocessingml/2006/main" xmlns:w14="http://schemas.microsoft.com/office/word/2010/wordml" xmlns:w15="http://schemas.microsoft.com/office/word/2012/wordml" xmlns:w16cid="http://schemas.microsoft.com/office/word/2016/wordml/cid" xmlns:w16se="http://schemas.microsoft.com/office/word/2015/wordml/symex" xmlns:wpg="http://schemas.microsoft.com/office/word/2010/wordprocessingGroup" xmlns:wpi="http://schemas.microsoft.com/office/word/2010/wordprocessingInk" xmlns:wne="http://schemas.microsoft.com/office/word/2006/wordml" xmlns:wps="http://schemas.microsoft.com/office/word/2010/wordprocessingShape" mc:Ignorable="w14 w15 w16se w16cid wp14">
   <w:footnote w:type="separator" w:id="-1">
     <w:p>
       <w:pPr>
@@ -6643,8 +6734,8 @@
 </file>
 
 <file path=word/numbering.xml><?xml version="1.0" encoding="utf-8"?>
-<w:numbering xmlns:wpc="http://schemas.microsoft.com/office/word/2010/wordprocessingCanvas" xmlns:mc="http://schemas.openxmlformats.org/markup-compatibility/2006" xmlns:o="urn:schemas-microsoft-com:office:office" xmlns:r="http://schemas.openxmlformats.org/officeDocument/2006/relationships" xmlns:m="http://schemas.openxmlformats.org/officeDocument/2006/math" xmlns:v="urn:schemas-microsoft-com:vml" xmlns:wp14="http://schemas.microsoft.com/office/word/2010/wordprocessingDrawing" xmlns:wp="http://schemas.openxmlformats.org/drawingml/2006/wordprocessingDrawing" xmlns:w10="urn:schemas-microsoft-com:office:word" xmlns:w="http://schemas.openxmlformats.org/wordprocessingml/2006/main" xmlns:w14="http://schemas.microsoft.com/office/word/2010/wordml" xmlns:wpg="http://schemas.microsoft.com/office/word/2010/wordprocessingGroup" xmlns:wpi="http://schemas.microsoft.com/office/word/2010/wordprocessingInk" xmlns:wne="http://schemas.microsoft.com/office/word/2006/wordml" xmlns:wps="http://schemas.microsoft.com/office/word/2010/wordprocessingShape" mc:Ignorable="w14 wp14">
-  <w:abstractNum w:abstractNumId="0">
+<w:numbering xmlns:wpc="http://schemas.microsoft.com/office/word/2010/wordprocessingCanvas" xmlns:cx="http://schemas.microsoft.com/office/drawing/2014/chartex" xmlns:cx1="http://schemas.microsoft.com/office/drawing/2015/9/8/chartex" xmlns:cx2="http://schemas.microsoft.com/office/drawing/2015/10/21/chartex" xmlns:cx3="http://schemas.microsoft.com/office/drawing/2016/5/9/chartex" xmlns:cx4="http://schemas.microsoft.com/office/drawing/2016/5/10/chartex" xmlns:cx5="http://schemas.microsoft.com/office/drawing/2016/5/11/chartex" xmlns:cx6="http://schemas.microsoft.com/office/drawing/2016/5/12/chartex" xmlns:cx7="http://schemas.microsoft.com/office/drawing/2016/5/13/chartex" xmlns:cx8="http://schemas.microsoft.com/office/drawing/2016/5/14/chartex" xmlns:mc="http://schemas.openxmlformats.org/markup-compatibility/2006" xmlns:aink="http://schemas.microsoft.com/office/drawing/2016/ink" xmlns:am3d="http://schemas.microsoft.com/office/drawing/2017/model3d" xmlns:o="urn:schemas-microsoft-com:office:office" xmlns:r="http://schemas.openxmlformats.org/officeDocument/2006/relationships" xmlns:m="http://schemas.openxmlformats.org/officeDocument/2006/math" xmlns:v="urn:schemas-microsoft-com:vml" xmlns:wp14="http://schemas.microsoft.com/office/word/2010/wordprocessingDrawing" xmlns:wp="http://schemas.openxmlformats.org/drawingml/2006/wordprocessingDrawing" xmlns:w10="urn:schemas-microsoft-com:office:word" xmlns:w="http://schemas.openxmlformats.org/wordprocessingml/2006/main" xmlns:w14="http://schemas.microsoft.com/office/word/2010/wordml" xmlns:w15="http://schemas.microsoft.com/office/word/2012/wordml" xmlns:w16cid="http://schemas.microsoft.com/office/word/2016/wordml/cid" xmlns:w16se="http://schemas.microsoft.com/office/word/2015/wordml/symex" xmlns:wpg="http://schemas.microsoft.com/office/word/2010/wordprocessingGroup" xmlns:wpi="http://schemas.microsoft.com/office/word/2010/wordprocessingInk" xmlns:wne="http://schemas.microsoft.com/office/word/2006/wordml" xmlns:wps="http://schemas.microsoft.com/office/word/2010/wordprocessingShape" mc:Ignorable="w14 w15 w16se w16cid wp14">
+  <w:abstractNum w:abstractNumId="0" w15:restartNumberingAfterBreak="0">
     <w:nsid w:val="0F097E78"/>
     <w:multiLevelType w:val="multilevel"/>
     <w:tmpl w:val="E13A0D72"/>
@@ -6733,7 +6824,7 @@
       </w:pPr>
     </w:lvl>
   </w:abstractNum>
-  <w:abstractNum w:abstractNumId="1">
+  <w:abstractNum w:abstractNumId="1" w15:restartNumberingAfterBreak="0">
     <w:nsid w:val="1C051763"/>
     <w:multiLevelType w:val="hybridMultilevel"/>
     <w:tmpl w:val="BCD497DC"/>
@@ -6823,7 +6914,7 @@
       </w:pPr>
     </w:lvl>
   </w:abstractNum>
-  <w:abstractNum w:abstractNumId="2">
+  <w:abstractNum w:abstractNumId="2" w15:restartNumberingAfterBreak="0">
     <w:nsid w:val="28806BF9"/>
     <w:multiLevelType w:val="hybridMultilevel"/>
     <w:tmpl w:val="43989D0A"/>
@@ -6936,7 +7027,7 @@
       </w:rPr>
     </w:lvl>
   </w:abstractNum>
-  <w:abstractNum w:abstractNumId="3">
+  <w:abstractNum w:abstractNumId="3" w15:restartNumberingAfterBreak="0">
     <w:nsid w:val="298043C4"/>
     <w:multiLevelType w:val="hybridMultilevel"/>
     <w:tmpl w:val="D8C8FDEC"/>
@@ -7022,7 +7113,7 @@
       </w:pPr>
     </w:lvl>
   </w:abstractNum>
-  <w:abstractNum w:abstractNumId="4">
+  <w:abstractNum w:abstractNumId="4" w15:restartNumberingAfterBreak="0">
     <w:nsid w:val="30E5731C"/>
     <w:multiLevelType w:val="hybridMultilevel"/>
     <w:tmpl w:val="B3682062"/>
@@ -7135,7 +7226,7 @@
       </w:rPr>
     </w:lvl>
   </w:abstractNum>
-  <w:abstractNum w:abstractNumId="5">
+  <w:abstractNum w:abstractNumId="5" w15:restartNumberingAfterBreak="0">
     <w:nsid w:val="34317233"/>
     <w:multiLevelType w:val="hybridMultilevel"/>
     <w:tmpl w:val="9872B260"/>
@@ -7221,7 +7312,7 @@
       </w:pPr>
     </w:lvl>
   </w:abstractNum>
-  <w:abstractNum w:abstractNumId="6">
+  <w:abstractNum w:abstractNumId="6" w15:restartNumberingAfterBreak="0">
     <w:nsid w:val="3ABF6EBE"/>
     <w:multiLevelType w:val="hybridMultilevel"/>
     <w:tmpl w:val="B0C2B042"/>
@@ -7311,7 +7402,7 @@
       </w:pPr>
     </w:lvl>
   </w:abstractNum>
-  <w:abstractNum w:abstractNumId="7">
+  <w:abstractNum w:abstractNumId="7" w15:restartNumberingAfterBreak="0">
     <w:nsid w:val="43DE5B53"/>
     <w:multiLevelType w:val="hybridMultilevel"/>
     <w:tmpl w:val="80A6D21C"/>
@@ -7397,7 +7488,7 @@
       </w:pPr>
     </w:lvl>
   </w:abstractNum>
-  <w:abstractNum w:abstractNumId="8">
+  <w:abstractNum w:abstractNumId="8" w15:restartNumberingAfterBreak="0">
     <w:nsid w:val="4A387C72"/>
     <w:multiLevelType w:val="hybridMultilevel"/>
     <w:tmpl w:val="B630D43A"/>
@@ -7486,7 +7577,7 @@
       </w:pPr>
     </w:lvl>
   </w:abstractNum>
-  <w:abstractNum w:abstractNumId="9">
+  <w:abstractNum w:abstractNumId="9" w15:restartNumberingAfterBreak="0">
     <w:nsid w:val="535478EF"/>
     <w:multiLevelType w:val="hybridMultilevel"/>
     <w:tmpl w:val="973ED196"/>
@@ -7599,7 +7690,7 @@
       </w:rPr>
     </w:lvl>
   </w:abstractNum>
-  <w:abstractNum w:abstractNumId="10">
+  <w:abstractNum w:abstractNumId="10" w15:restartNumberingAfterBreak="0">
     <w:nsid w:val="69C61609"/>
     <w:multiLevelType w:val="hybridMultilevel"/>
     <w:tmpl w:val="F04E928A"/>
@@ -7689,7 +7780,7 @@
       </w:pPr>
     </w:lvl>
   </w:abstractNum>
-  <w:abstractNum w:abstractNumId="11">
+  <w:abstractNum w:abstractNumId="11" w15:restartNumberingAfterBreak="0">
     <w:nsid w:val="6AB916A3"/>
     <w:multiLevelType w:val="hybridMultilevel"/>
     <w:tmpl w:val="2188C8C6"/>
@@ -7802,7 +7893,7 @@
       </w:rPr>
     </w:lvl>
   </w:abstractNum>
-  <w:abstractNum w:abstractNumId="12">
+  <w:abstractNum w:abstractNumId="12" w15:restartNumberingAfterBreak="0">
     <w:nsid w:val="6D937C67"/>
     <w:multiLevelType w:val="hybridMultilevel"/>
     <w:tmpl w:val="83ACF660"/>
@@ -7915,7 +8006,7 @@
       </w:rPr>
     </w:lvl>
   </w:abstractNum>
-  <w:abstractNum w:abstractNumId="13">
+  <w:abstractNum w:abstractNumId="13" w15:restartNumberingAfterBreak="0">
     <w:nsid w:val="73E6208B"/>
     <w:multiLevelType w:val="hybridMultilevel"/>
     <w:tmpl w:val="B630D43A"/>
@@ -8004,7 +8095,7 @@
       </w:pPr>
     </w:lvl>
   </w:abstractNum>
-  <w:abstractNum w:abstractNumId="14">
+  <w:abstractNum w:abstractNumId="14" w15:restartNumberingAfterBreak="0">
     <w:nsid w:val="7CB92744"/>
     <w:multiLevelType w:val="hybridMultilevel"/>
     <w:tmpl w:val="115C42B2"/>
@@ -8166,7 +8257,7 @@
 </file>
 
 <file path=word/styles.xml><?xml version="1.0" encoding="utf-8"?>
-<w:styles xmlns:mc="http://schemas.openxmlformats.org/markup-compatibility/2006" xmlns:r="http://schemas.openxmlformats.org/officeDocument/2006/relationships" xmlns:w="http://schemas.openxmlformats.org/wordprocessingml/2006/main" xmlns:w14="http://schemas.microsoft.com/office/word/2010/wordml" mc:Ignorable="w14">
+<w:styles xmlns:mc="http://schemas.openxmlformats.org/markup-compatibility/2006" xmlns:r="http://schemas.openxmlformats.org/officeDocument/2006/relationships" xmlns:w="http://schemas.openxmlformats.org/wordprocessingml/2006/main" xmlns:w14="http://schemas.microsoft.com/office/word/2010/wordml" xmlns:w15="http://schemas.microsoft.com/office/word/2012/wordml" xmlns:w16cid="http://schemas.microsoft.com/office/word/2016/wordml/cid" xmlns:w16se="http://schemas.microsoft.com/office/word/2015/wordml/symex" mc:Ignorable="w14 w15 w16se w16cid">
   <w:docDefaults>
     <w:rPrDefault>
       <w:rPr>
@@ -8182,144 +8273,382 @@
       </w:pPr>
     </w:pPrDefault>
   </w:docDefaults>
-  <w:latentStyles w:defLockedState="0" w:defUIPriority="99" w:defSemiHidden="1" w:defUnhideWhenUsed="1" w:defQFormat="0" w:count="267">
-    <w:lsdException w:name="Normal" w:semiHidden="0" w:uiPriority="0" w:unhideWhenUsed="0" w:qFormat="1"/>
-    <w:lsdException w:name="heading 1" w:semiHidden="0" w:uiPriority="9" w:unhideWhenUsed="0" w:qFormat="1"/>
-    <w:lsdException w:name="heading 2" w:uiPriority="9" w:qFormat="1"/>
-    <w:lsdException w:name="heading 3" w:uiPriority="9" w:qFormat="1"/>
-    <w:lsdException w:name="heading 4" w:uiPriority="9" w:qFormat="1"/>
-    <w:lsdException w:name="heading 5" w:uiPriority="9" w:qFormat="1"/>
-    <w:lsdException w:name="heading 6" w:uiPriority="9" w:qFormat="1"/>
-    <w:lsdException w:name="heading 7" w:uiPriority="9" w:qFormat="1"/>
-    <w:lsdException w:name="heading 8" w:uiPriority="9" w:qFormat="1"/>
-    <w:lsdException w:name="heading 9" w:uiPriority="9" w:qFormat="1"/>
-    <w:lsdException w:name="toc 1" w:uiPriority="39"/>
-    <w:lsdException w:name="toc 2" w:uiPriority="39"/>
-    <w:lsdException w:name="toc 3" w:uiPriority="39"/>
-    <w:lsdException w:name="toc 4" w:uiPriority="39"/>
-    <w:lsdException w:name="toc 5" w:uiPriority="39"/>
-    <w:lsdException w:name="toc 6" w:uiPriority="39"/>
-    <w:lsdException w:name="toc 7" w:uiPriority="39"/>
-    <w:lsdException w:name="toc 8" w:uiPriority="39"/>
-    <w:lsdException w:name="toc 9" w:uiPriority="39"/>
-    <w:lsdException w:name="caption" w:uiPriority="35" w:qFormat="1"/>
-    <w:lsdException w:name="Title" w:semiHidden="0" w:uiPriority="10" w:unhideWhenUsed="0" w:qFormat="1"/>
-    <w:lsdException w:name="Default Paragraph Font" w:uiPriority="1"/>
-    <w:lsdException w:name="Subtitle" w:semiHidden="0" w:uiPriority="11" w:unhideWhenUsed="0" w:qFormat="1"/>
-    <w:lsdException w:name="Strong" w:semiHidden="0" w:uiPriority="22" w:unhideWhenUsed="0" w:qFormat="1"/>
-    <w:lsdException w:name="Emphasis" w:semiHidden="0" w:uiPriority="20" w:unhideWhenUsed="0" w:qFormat="1"/>
-    <w:lsdException w:name="Table Grid" w:semiHidden="0" w:uiPriority="39" w:unhideWhenUsed="0"/>
-    <w:lsdException w:name="Placeholder Text" w:unhideWhenUsed="0"/>
-    <w:lsdException w:name="No Spacing" w:semiHidden="0" w:uiPriority="1" w:unhideWhenUsed="0" w:qFormat="1"/>
-    <w:lsdException w:name="Light Shading" w:semiHidden="0" w:uiPriority="60" w:unhideWhenUsed="0"/>
-    <w:lsdException w:name="Light List" w:semiHidden="0" w:uiPriority="61" w:unhideWhenUsed="0"/>
-    <w:lsdException w:name="Light Grid" w:semiHidden="0" w:uiPriority="62" w:unhideWhenUsed="0"/>
-    <w:lsdException w:name="Medium Shading 1" w:semiHidden="0" w:uiPriority="63" w:unhideWhenUsed="0"/>
-    <w:lsdException w:name="Medium Shading 2" w:semiHidden="0" w:uiPriority="64" w:unhideWhenUsed="0"/>
-    <w:lsdException w:name="Medium List 1" w:semiHidden="0" w:uiPriority="65" w:unhideWhenUsed="0"/>
-    <w:lsdException w:name="Medium List 2" w:semiHidden="0" w:uiPriority="66" w:unhideWhenUsed="0"/>
-    <w:lsdException w:name="Medium Grid 1" w:semiHidden="0" w:uiPriority="67" w:unhideWhenUsed="0"/>
-    <w:lsdException w:name="Medium Grid 2" w:semiHidden="0" w:uiPriority="68" w:unhideWhenUsed="0"/>
-    <w:lsdException w:name="Medium Grid 3" w:semiHidden="0" w:uiPriority="69" w:unhideWhenUsed="0"/>
-    <w:lsdException w:name="Dark List" w:semiHidden="0" w:uiPriority="70" w:unhideWhenUsed="0"/>
-    <w:lsdException w:name="Colorful Shading" w:semiHidden="0" w:uiPriority="71" w:unhideWhenUsed="0"/>
-    <w:lsdException w:name="Colorful List" w:semiHidden="0" w:uiPriority="72" w:unhideWhenUsed="0"/>
-    <w:lsdException w:name="Colorful Grid" w:semiHidden="0" w:uiPriority="73" w:unhideWhenUsed="0"/>
-    <w:lsdException w:name="Light Shading Accent 1" w:semiHidden="0" w:uiPriority="60" w:unhideWhenUsed="0"/>
-    <w:lsdException w:name="Light List Accent 1" w:semiHidden="0" w:uiPriority="61" w:unhideWhenUsed="0"/>
-    <w:lsdException w:name="Light Grid Accent 1" w:semiHidden="0" w:uiPriority="62" w:unhideWhenUsed="0"/>
-    <w:lsdException w:name="Medium Shading 1 Accent 1" w:semiHidden="0" w:uiPriority="63" w:unhideWhenUsed="0"/>
-    <w:lsdException w:name="Medium Shading 2 Accent 1" w:semiHidden="0" w:uiPriority="64" w:unhideWhenUsed="0"/>
-    <w:lsdException w:name="Medium List 1 Accent 1" w:semiHidden="0" w:uiPriority="65" w:unhideWhenUsed="0"/>
-    <w:lsdException w:name="Revision" w:unhideWhenUsed="0"/>
-    <w:lsdException w:name="List Paragraph" w:semiHidden="0" w:uiPriority="34" w:unhideWhenUsed="0" w:qFormat="1"/>
-    <w:lsdException w:name="Quote" w:semiHidden="0" w:uiPriority="29" w:unhideWhenUsed="0" w:qFormat="1"/>
-    <w:lsdException w:name="Intense Quote" w:semiHidden="0" w:uiPriority="30" w:unhideWhenUsed="0" w:qFormat="1"/>
-    <w:lsdException w:name="Medium List 2 Accent 1" w:semiHidden="0" w:uiPriority="66" w:unhideWhenUsed="0"/>
-    <w:lsdException w:name="Medium Grid 1 Accent 1" w:semiHidden="0" w:uiPriority="67" w:unhideWhenUsed="0"/>
-    <w:lsdException w:name="Medium Grid 2 Accent 1" w:semiHidden="0" w:uiPriority="68" w:unhideWhenUsed="0"/>
-    <w:lsdException w:name="Medium Grid 3 Accent 1" w:semiHidden="0" w:uiPriority="69" w:unhideWhenUsed="0"/>
-    <w:lsdException w:name="Dark List Accent 1" w:semiHidden="0" w:uiPriority="70" w:unhideWhenUsed="0"/>
-    <w:lsdException w:name="Colorful Shading Accent 1" w:semiHidden="0" w:uiPriority="71" w:unhideWhenUsed="0"/>
-    <w:lsdException w:name="Colorful List Accent 1" w:semiHidden="0" w:uiPriority="72" w:unhideWhenUsed="0"/>
-    <w:lsdException w:name="Colorful Grid Accent 1" w:semiHidden="0" w:uiPriority="73" w:unhideWhenUsed="0"/>
-    <w:lsdException w:name="Light Shading Accent 2" w:semiHidden="0" w:uiPriority="60" w:unhideWhenUsed="0"/>
-    <w:lsdException w:name="Light List Accent 2" w:semiHidden="0" w:uiPriority="61" w:unhideWhenUsed="0"/>
-    <w:lsdException w:name="Light Grid Accent 2" w:semiHidden="0" w:uiPriority="62" w:unhideWhenUsed="0"/>
-    <w:lsdException w:name="Medium Shading 1 Accent 2" w:semiHidden="0" w:uiPriority="63" w:unhideWhenUsed="0"/>
-    <w:lsdException w:name="Medium Shading 2 Accent 2" w:semiHidden="0" w:uiPriority="64" w:unhideWhenUsed="0"/>
-    <w:lsdException w:name="Medium List 1 Accent 2" w:semiHidden="0" w:uiPriority="65" w:unhideWhenUsed="0"/>
-    <w:lsdException w:name="Medium List 2 Accent 2" w:semiHidden="0" w:uiPriority="66" w:unhideWhenUsed="0"/>
-    <w:lsdException w:name="Medium Grid 1 Accent 2" w:semiHidden="0" w:uiPriority="67" w:unhideWhenUsed="0"/>
-    <w:lsdException w:name="Medium Grid 2 Accent 2" w:semiHidden="0" w:uiPriority="68" w:unhideWhenUsed="0"/>
-    <w:lsdException w:name="Medium Grid 3 Accent 2" w:semiHidden="0" w:uiPriority="69" w:unhideWhenUsed="0"/>
-    <w:lsdException w:name="Dark List Accent 2" w:semiHidden="0" w:uiPriority="70" w:unhideWhenUsed="0"/>
-    <w:lsdException w:name="Colorful Shading Accent 2" w:semiHidden="0" w:uiPriority="71" w:unhideWhenUsed="0"/>
-    <w:lsdException w:name="Colorful List Accent 2" w:semiHidden="0" w:uiPriority="72" w:unhideWhenUsed="0"/>
-    <w:lsdException w:name="Colorful Grid Accent 2" w:semiHidden="0" w:uiPriority="73" w:unhideWhenUsed="0"/>
-    <w:lsdException w:name="Light Shading Accent 3" w:semiHidden="0" w:uiPriority="60" w:unhideWhenUsed="0"/>
-    <w:lsdException w:name="Light List Accent 3" w:semiHidden="0" w:uiPriority="61" w:unhideWhenUsed="0"/>
-    <w:lsdException w:name="Light Grid Accent 3" w:semiHidden="0" w:uiPriority="62" w:unhideWhenUsed="0"/>
-    <w:lsdException w:name="Medium Shading 1 Accent 3" w:semiHidden="0" w:uiPriority="63" w:unhideWhenUsed="0"/>
-    <w:lsdException w:name="Medium Shading 2 Accent 3" w:semiHidden="0" w:uiPriority="64" w:unhideWhenUsed="0"/>
-    <w:lsdException w:name="Medium List 1 Accent 3" w:semiHidden="0" w:uiPriority="65" w:unhideWhenUsed="0"/>
-    <w:lsdException w:name="Medium List 2 Accent 3" w:semiHidden="0" w:uiPriority="66" w:unhideWhenUsed="0"/>
-    <w:lsdException w:name="Medium Grid 1 Accent 3" w:semiHidden="0" w:uiPriority="67" w:unhideWhenUsed="0"/>
-    <w:lsdException w:name="Medium Grid 2 Accent 3" w:semiHidden="0" w:uiPriority="68" w:unhideWhenUsed="0"/>
-    <w:lsdException w:name="Medium Grid 3 Accent 3" w:semiHidden="0" w:uiPriority="69" w:unhideWhenUsed="0"/>
-    <w:lsdException w:name="Dark List Accent 3" w:semiHidden="0" w:uiPriority="70" w:unhideWhenUsed="0"/>
-    <w:lsdException w:name="Colorful Shading Accent 3" w:semiHidden="0" w:uiPriority="71" w:unhideWhenUsed="0"/>
-    <w:lsdException w:name="Colorful List Accent 3" w:semiHidden="0" w:uiPriority="72" w:unhideWhenUsed="0"/>
-    <w:lsdException w:name="Colorful Grid Accent 3" w:semiHidden="0" w:uiPriority="73" w:unhideWhenUsed="0"/>
-    <w:lsdException w:name="Light Shading Accent 4" w:semiHidden="0" w:uiPriority="60" w:unhideWhenUsed="0"/>
-    <w:lsdException w:name="Light List Accent 4" w:semiHidden="0" w:uiPriority="61" w:unhideWhenUsed="0"/>
-    <w:lsdException w:name="Light Grid Accent 4" w:semiHidden="0" w:uiPriority="62" w:unhideWhenUsed="0"/>
-    <w:lsdException w:name="Medium Shading 1 Accent 4" w:semiHidden="0" w:uiPriority="63" w:unhideWhenUsed="0"/>
-    <w:lsdException w:name="Medium Shading 2 Accent 4" w:semiHidden="0" w:uiPriority="64" w:unhideWhenUsed="0"/>
-    <w:lsdException w:name="Medium List 1 Accent 4" w:semiHidden="0" w:uiPriority="65" w:unhideWhenUsed="0"/>
-    <w:lsdException w:name="Medium List 2 Accent 4" w:semiHidden="0" w:uiPriority="66" w:unhideWhenUsed="0"/>
-    <w:lsdException w:name="Medium Grid 1 Accent 4" w:semiHidden="0" w:uiPriority="67" w:unhideWhenUsed="0"/>
-    <w:lsdException w:name="Medium Grid 2 Accent 4" w:semiHidden="0" w:uiPriority="68" w:unhideWhenUsed="0"/>
-    <w:lsdException w:name="Medium Grid 3 Accent 4" w:semiHidden="0" w:uiPriority="69" w:unhideWhenUsed="0"/>
-    <w:lsdException w:name="Dark List Accent 4" w:semiHidden="0" w:uiPriority="70" w:unhideWhenUsed="0"/>
-    <w:lsdException w:name="Colorful Shading Accent 4" w:semiHidden="0" w:uiPriority="71" w:unhideWhenUsed="0"/>
-    <w:lsdException w:name="Colorful List Accent 4" w:semiHidden="0" w:uiPriority="72" w:unhideWhenUsed="0"/>
-    <w:lsdException w:name="Colorful Grid Accent 4" w:semiHidden="0" w:uiPriority="73" w:unhideWhenUsed="0"/>
-    <w:lsdException w:name="Light Shading Accent 5" w:semiHidden="0" w:uiPriority="60" w:unhideWhenUsed="0"/>
-    <w:lsdException w:name="Light List Accent 5" w:semiHidden="0" w:uiPriority="61" w:unhideWhenUsed="0"/>
-    <w:lsdException w:name="Light Grid Accent 5" w:semiHidden="0" w:uiPriority="62" w:unhideWhenUsed="0"/>
-    <w:lsdException w:name="Medium Shading 1 Accent 5" w:semiHidden="0" w:uiPriority="63" w:unhideWhenUsed="0"/>
-    <w:lsdException w:name="Medium Shading 2 Accent 5" w:semiHidden="0" w:uiPriority="64" w:unhideWhenUsed="0"/>
-    <w:lsdException w:name="Medium List 1 Accent 5" w:semiHidden="0" w:uiPriority="65" w:unhideWhenUsed="0"/>
-    <w:lsdException w:name="Medium List 2 Accent 5" w:semiHidden="0" w:uiPriority="66" w:unhideWhenUsed="0"/>
-    <w:lsdException w:name="Medium Grid 1 Accent 5" w:semiHidden="0" w:uiPriority="67" w:unhideWhenUsed="0"/>
-    <w:lsdException w:name="Medium Grid 2 Accent 5" w:semiHidden="0" w:uiPriority="68" w:unhideWhenUsed="0"/>
-    <w:lsdException w:name="Medium Grid 3 Accent 5" w:semiHidden="0" w:uiPriority="69" w:unhideWhenUsed="0"/>
-    <w:lsdException w:name="Dark List Accent 5" w:semiHidden="0" w:uiPriority="70" w:unhideWhenUsed="0"/>
-    <w:lsdException w:name="Colorful Shading Accent 5" w:semiHidden="0" w:uiPriority="71" w:unhideWhenUsed="0"/>
-    <w:lsdException w:name="Colorful List Accent 5" w:semiHidden="0" w:uiPriority="72" w:unhideWhenUsed="0"/>
-    <w:lsdException w:name="Colorful Grid Accent 5" w:semiHidden="0" w:uiPriority="73" w:unhideWhenUsed="0"/>
-    <w:lsdException w:name="Light Shading Accent 6" w:semiHidden="0" w:uiPriority="60" w:unhideWhenUsed="0"/>
-    <w:lsdException w:name="Light List Accent 6" w:semiHidden="0" w:uiPriority="61" w:unhideWhenUsed="0"/>
-    <w:lsdException w:name="Light Grid Accent 6" w:semiHidden="0" w:uiPriority="62" w:unhideWhenUsed="0"/>
-    <w:lsdException w:name="Medium Shading 1 Accent 6" w:semiHidden="0" w:uiPriority="63" w:unhideWhenUsed="0"/>
-    <w:lsdException w:name="Medium Shading 2 Accent 6" w:semiHidden="0" w:uiPriority="64" w:unhideWhenUsed="0"/>
-    <w:lsdException w:name="Medium List 1 Accent 6" w:semiHidden="0" w:uiPriority="65" w:unhideWhenUsed="0"/>
-    <w:lsdException w:name="Medium List 2 Accent 6" w:semiHidden="0" w:uiPriority="66" w:unhideWhenUsed="0"/>
-    <w:lsdException w:name="Medium Grid 1 Accent 6" w:semiHidden="0" w:uiPriority="67" w:unhideWhenUsed="0"/>
-    <w:lsdException w:name="Medium Grid 2 Accent 6" w:semiHidden="0" w:uiPriority="68" w:unhideWhenUsed="0"/>
-    <w:lsdException w:name="Medium Grid 3 Accent 6" w:semiHidden="0" w:uiPriority="69" w:unhideWhenUsed="0"/>
-    <w:lsdException w:name="Dark List Accent 6" w:semiHidden="0" w:uiPriority="70" w:unhideWhenUsed="0"/>
-    <w:lsdException w:name="Colorful Shading Accent 6" w:semiHidden="0" w:uiPriority="71" w:unhideWhenUsed="0"/>
-    <w:lsdException w:name="Colorful List Accent 6" w:semiHidden="0" w:uiPriority="72" w:unhideWhenUsed="0"/>
-    <w:lsdException w:name="Colorful Grid Accent 6" w:semiHidden="0" w:uiPriority="73" w:unhideWhenUsed="0"/>
-    <w:lsdException w:name="Subtle Emphasis" w:semiHidden="0" w:uiPriority="19" w:unhideWhenUsed="0" w:qFormat="1"/>
-    <w:lsdException w:name="Intense Emphasis" w:semiHidden="0" w:uiPriority="21" w:unhideWhenUsed="0" w:qFormat="1"/>
-    <w:lsdException w:name="Subtle Reference" w:semiHidden="0" w:uiPriority="31" w:unhideWhenUsed="0" w:qFormat="1"/>
-    <w:lsdException w:name="Intense Reference" w:semiHidden="0" w:uiPriority="32" w:unhideWhenUsed="0" w:qFormat="1"/>
-    <w:lsdException w:name="Book Title" w:semiHidden="0" w:uiPriority="33" w:unhideWhenUsed="0" w:qFormat="1"/>
-    <w:lsdException w:name="Bibliography" w:uiPriority="37"/>
-    <w:lsdException w:name="TOC Heading" w:uiPriority="39" w:qFormat="1"/>
+  <w:latentStyles w:defLockedState="0" w:defUIPriority="99" w:defSemiHidden="0" w:defUnhideWhenUsed="0" w:defQFormat="0" w:count="375">
+    <w:lsdException w:name="Normal" w:uiPriority="0" w:qFormat="1"/>
+    <w:lsdException w:name="heading 1" w:uiPriority="9" w:qFormat="1"/>
+    <w:lsdException w:name="heading 2" w:semiHidden="1" w:uiPriority="9" w:unhideWhenUsed="1" w:qFormat="1"/>
+    <w:lsdException w:name="heading 3" w:semiHidden="1" w:uiPriority="9" w:unhideWhenUsed="1" w:qFormat="1"/>
+    <w:lsdException w:name="heading 4" w:semiHidden="1" w:uiPriority="9" w:unhideWhenUsed="1" w:qFormat="1"/>
+    <w:lsdException w:name="heading 5" w:semiHidden="1" w:uiPriority="9" w:unhideWhenUsed="1" w:qFormat="1"/>
+    <w:lsdException w:name="heading 6" w:semiHidden="1" w:uiPriority="9" w:unhideWhenUsed="1" w:qFormat="1"/>
+    <w:lsdException w:name="heading 7" w:semiHidden="1" w:uiPriority="9" w:unhideWhenUsed="1" w:qFormat="1"/>
+    <w:lsdException w:name="heading 8" w:semiHidden="1" w:uiPriority="9" w:unhideWhenUsed="1" w:qFormat="1"/>
+    <w:lsdException w:name="heading 9" w:semiHidden="1" w:uiPriority="9" w:unhideWhenUsed="1" w:qFormat="1"/>
+    <w:lsdException w:name="index 1" w:semiHidden="1" w:unhideWhenUsed="1"/>
+    <w:lsdException w:name="index 2" w:semiHidden="1" w:unhideWhenUsed="1"/>
+    <w:lsdException w:name="index 3" w:semiHidden="1" w:unhideWhenUsed="1"/>
+    <w:lsdException w:name="index 4" w:semiHidden="1" w:unhideWhenUsed="1"/>
+    <w:lsdException w:name="index 5" w:semiHidden="1" w:unhideWhenUsed="1"/>
+    <w:lsdException w:name="index 6" w:semiHidden="1" w:unhideWhenUsed="1"/>
+    <w:lsdException w:name="index 7" w:semiHidden="1" w:unhideWhenUsed="1"/>
+    <w:lsdException w:name="index 8" w:semiHidden="1" w:unhideWhenUsed="1"/>
+    <w:lsdException w:name="index 9" w:semiHidden="1" w:unhideWhenUsed="1"/>
+    <w:lsdException w:name="toc 1" w:semiHidden="1" w:uiPriority="39" w:unhideWhenUsed="1"/>
+    <w:lsdException w:name="toc 2" w:semiHidden="1" w:uiPriority="39" w:unhideWhenUsed="1"/>
+    <w:lsdException w:name="toc 3" w:semiHidden="1" w:uiPriority="39" w:unhideWhenUsed="1"/>
+    <w:lsdException w:name="toc 4" w:semiHidden="1" w:uiPriority="39" w:unhideWhenUsed="1"/>
+    <w:lsdException w:name="toc 5" w:semiHidden="1" w:uiPriority="39" w:unhideWhenUsed="1"/>
+    <w:lsdException w:name="toc 6" w:semiHidden="1" w:uiPriority="39" w:unhideWhenUsed="1"/>
+    <w:lsdException w:name="toc 7" w:semiHidden="1" w:uiPriority="39" w:unhideWhenUsed="1"/>
+    <w:lsdException w:name="toc 8" w:semiHidden="1" w:uiPriority="39" w:unhideWhenUsed="1"/>
+    <w:lsdException w:name="toc 9" w:semiHidden="1" w:uiPriority="39" w:unhideWhenUsed="1"/>
+    <w:lsdException w:name="Normal Indent" w:semiHidden="1" w:unhideWhenUsed="1"/>
+    <w:lsdException w:name="footnote text" w:semiHidden="1" w:unhideWhenUsed="1"/>
+    <w:lsdException w:name="annotation text" w:semiHidden="1" w:unhideWhenUsed="1"/>
+    <w:lsdException w:name="header" w:semiHidden="1" w:unhideWhenUsed="1"/>
+    <w:lsdException w:name="footer" w:semiHidden="1" w:unhideWhenUsed="1"/>
+    <w:lsdException w:name="index heading" w:semiHidden="1" w:unhideWhenUsed="1"/>
+    <w:lsdException w:name="caption" w:semiHidden="1" w:uiPriority="35" w:unhideWhenUsed="1" w:qFormat="1"/>
+    <w:lsdException w:name="table of figures" w:semiHidden="1" w:unhideWhenUsed="1"/>
+    <w:lsdException w:name="envelope address" w:semiHidden="1" w:unhideWhenUsed="1"/>
+    <w:lsdException w:name="envelope return" w:semiHidden="1" w:unhideWhenUsed="1"/>
+    <w:lsdException w:name="footnote reference" w:semiHidden="1" w:unhideWhenUsed="1"/>
+    <w:lsdException w:name="annotation reference" w:semiHidden="1" w:unhideWhenUsed="1"/>
+    <w:lsdException w:name="line number" w:semiHidden="1" w:unhideWhenUsed="1"/>
+    <w:lsdException w:name="page number" w:semiHidden="1" w:unhideWhenUsed="1"/>
+    <w:lsdException w:name="endnote reference" w:semiHidden="1" w:unhideWhenUsed="1"/>
+    <w:lsdException w:name="endnote text" w:semiHidden="1" w:unhideWhenUsed="1"/>
+    <w:lsdException w:name="table of authorities" w:semiHidden="1" w:unhideWhenUsed="1"/>
+    <w:lsdException w:name="macro" w:semiHidden="1" w:unhideWhenUsed="1"/>
+    <w:lsdException w:name="toa heading" w:semiHidden="1" w:unhideWhenUsed="1"/>
+    <w:lsdException w:name="List" w:semiHidden="1" w:unhideWhenUsed="1"/>
+    <w:lsdException w:name="List Bullet" w:semiHidden="1" w:unhideWhenUsed="1"/>
+    <w:lsdException w:name="List Number" w:semiHidden="1" w:unhideWhenUsed="1"/>
+    <w:lsdException w:name="List 2" w:semiHidden="1" w:unhideWhenUsed="1"/>
+    <w:lsdException w:name="List 3" w:semiHidden="1" w:unhideWhenUsed="1"/>
+    <w:lsdException w:name="List 4" w:semiHidden="1" w:unhideWhenUsed="1"/>
+    <w:lsdException w:name="List 5" w:semiHidden="1" w:unhideWhenUsed="1"/>
+    <w:lsdException w:name="List Bullet 2" w:semiHidden="1" w:unhideWhenUsed="1"/>
+    <w:lsdException w:name="List Bullet 3" w:semiHidden="1" w:unhideWhenUsed="1"/>
+    <w:lsdException w:name="List Bullet 4" w:semiHidden="1" w:unhideWhenUsed="1"/>
+    <w:lsdException w:name="List Bullet 5" w:semiHidden="1" w:unhideWhenUsed="1"/>
+    <w:lsdException w:name="List Number 2" w:semiHidden="1" w:unhideWhenUsed="1"/>
+    <w:lsdException w:name="List Number 3" w:semiHidden="1" w:unhideWhenUsed="1"/>
+    <w:lsdException w:name="List Number 4" w:semiHidden="1" w:unhideWhenUsed="1"/>
+    <w:lsdException w:name="List Number 5" w:semiHidden="1" w:unhideWhenUsed="1"/>
+    <w:lsdException w:name="Title" w:uiPriority="10" w:qFormat="1"/>
+    <w:lsdException w:name="Closing" w:semiHidden="1" w:unhideWhenUsed="1"/>
+    <w:lsdException w:name="Signature" w:semiHidden="1" w:unhideWhenUsed="1"/>
+    <w:lsdException w:name="Default Paragraph Font" w:semiHidden="1" w:uiPriority="1" w:unhideWhenUsed="1"/>
+    <w:lsdException w:name="Body Text" w:semiHidden="1" w:unhideWhenUsed="1"/>
+    <w:lsdException w:name="Body Text Indent" w:semiHidden="1" w:unhideWhenUsed="1"/>
+    <w:lsdException w:name="List Continue" w:semiHidden="1" w:unhideWhenUsed="1"/>
+    <w:lsdException w:name="List Continue 2" w:semiHidden="1" w:unhideWhenUsed="1"/>
+    <w:lsdException w:name="List Continue 3" w:semiHidden="1" w:unhideWhenUsed="1"/>
+    <w:lsdException w:name="List Continue 4" w:semiHidden="1" w:unhideWhenUsed="1"/>
+    <w:lsdException w:name="List Continue 5" w:semiHidden="1" w:unhideWhenUsed="1"/>
+    <w:lsdException w:name="Message Header" w:semiHidden="1" w:unhideWhenUsed="1"/>
+    <w:lsdException w:name="Subtitle" w:uiPriority="11" w:qFormat="1"/>
+    <w:lsdException w:name="Salutation" w:semiHidden="1" w:unhideWhenUsed="1"/>
+    <w:lsdException w:name="Date" w:semiHidden="1" w:unhideWhenUsed="1"/>
+    <w:lsdException w:name="Body Text First Indent" w:semiHidden="1" w:unhideWhenUsed="1"/>
+    <w:lsdException w:name="Body Text First Indent 2" w:semiHidden="1" w:unhideWhenUsed="1"/>
+    <w:lsdException w:name="Note Heading" w:semiHidden="1" w:unhideWhenUsed="1"/>
+    <w:lsdException w:name="Body Text 2" w:semiHidden="1" w:unhideWhenUsed="1"/>
+    <w:lsdException w:name="Body Text 3" w:semiHidden="1" w:unhideWhenUsed="1"/>
+    <w:lsdException w:name="Body Text Indent 2" w:semiHidden="1" w:unhideWhenUsed="1"/>
+    <w:lsdException w:name="Body Text Indent 3" w:semiHidden="1" w:unhideWhenUsed="1"/>
+    <w:lsdException w:name="Block Text" w:semiHidden="1" w:unhideWhenUsed="1"/>
+    <w:lsdException w:name="Hyperlink" w:semiHidden="1" w:unhideWhenUsed="1"/>
+    <w:lsdException w:name="FollowedHyperlink" w:semiHidden="1" w:unhideWhenUsed="1"/>
+    <w:lsdException w:name="Strong" w:uiPriority="22" w:qFormat="1"/>
+    <w:lsdException w:name="Emphasis" w:uiPriority="20" w:qFormat="1"/>
+    <w:lsdException w:name="Document Map" w:semiHidden="1" w:unhideWhenUsed="1"/>
+    <w:lsdException w:name="Plain Text" w:semiHidden="1" w:unhideWhenUsed="1"/>
+    <w:lsdException w:name="E-mail Signature" w:semiHidden="1" w:unhideWhenUsed="1"/>
+    <w:lsdException w:name="HTML Top of Form" w:semiHidden="1" w:unhideWhenUsed="1"/>
+    <w:lsdException w:name="HTML Bottom of Form" w:semiHidden="1" w:unhideWhenUsed="1"/>
+    <w:lsdException w:name="Normal (Web)" w:semiHidden="1" w:unhideWhenUsed="1"/>
+    <w:lsdException w:name="HTML Acronym" w:semiHidden="1" w:unhideWhenUsed="1"/>
+    <w:lsdException w:name="HTML Address" w:semiHidden="1" w:unhideWhenUsed="1"/>
+    <w:lsdException w:name="HTML Cite" w:semiHidden="1" w:unhideWhenUsed="1"/>
+    <w:lsdException w:name="HTML Code" w:semiHidden="1" w:unhideWhenUsed="1"/>
+    <w:lsdException w:name="HTML Definition" w:semiHidden="1" w:unhideWhenUsed="1"/>
+    <w:lsdException w:name="HTML Keyboard" w:semiHidden="1" w:unhideWhenUsed="1"/>
+    <w:lsdException w:name="HTML Preformatted" w:semiHidden="1" w:unhideWhenUsed="1"/>
+    <w:lsdException w:name="HTML Sample" w:semiHidden="1" w:unhideWhenUsed="1"/>
+    <w:lsdException w:name="HTML Typewriter" w:semiHidden="1" w:unhideWhenUsed="1"/>
+    <w:lsdException w:name="HTML Variable" w:semiHidden="1" w:unhideWhenUsed="1"/>
+    <w:lsdException w:name="Normal Table" w:semiHidden="1" w:unhideWhenUsed="1"/>
+    <w:lsdException w:name="annotation subject" w:semiHidden="1" w:unhideWhenUsed="1"/>
+    <w:lsdException w:name="No List" w:semiHidden="1" w:unhideWhenUsed="1"/>
+    <w:lsdException w:name="Outline List 1" w:semiHidden="1" w:unhideWhenUsed="1"/>
+    <w:lsdException w:name="Outline List 2" w:semiHidden="1" w:unhideWhenUsed="1"/>
+    <w:lsdException w:name="Outline List 3" w:semiHidden="1" w:unhideWhenUsed="1"/>
+    <w:lsdException w:name="Table Simple 1" w:semiHidden="1" w:unhideWhenUsed="1"/>
+    <w:lsdException w:name="Table Simple 2" w:semiHidden="1" w:unhideWhenUsed="1"/>
+    <w:lsdException w:name="Table Simple 3" w:semiHidden="1" w:unhideWhenUsed="1"/>
+    <w:lsdException w:name="Table Classic 1" w:semiHidden="1" w:unhideWhenUsed="1"/>
+    <w:lsdException w:name="Table Classic 2" w:semiHidden="1" w:unhideWhenUsed="1"/>
+    <w:lsdException w:name="Table Classic 3" w:semiHidden="1" w:unhideWhenUsed="1"/>
+    <w:lsdException w:name="Table Classic 4" w:semiHidden="1" w:unhideWhenUsed="1"/>
+    <w:lsdException w:name="Table Colorful 1" w:semiHidden="1" w:unhideWhenUsed="1"/>
+    <w:lsdException w:name="Table Colorful 2" w:semiHidden="1" w:unhideWhenUsed="1"/>
+    <w:lsdException w:name="Table Colorful 3" w:semiHidden="1" w:unhideWhenUsed="1"/>
+    <w:lsdException w:name="Table Columns 1" w:semiHidden="1" w:unhideWhenUsed="1"/>
+    <w:lsdException w:name="Table Columns 2" w:semiHidden="1" w:unhideWhenUsed="1"/>
+    <w:lsdException w:name="Table Columns 3" w:semiHidden="1" w:unhideWhenUsed="1"/>
+    <w:lsdException w:name="Table Columns 4" w:semiHidden="1" w:unhideWhenUsed="1"/>
+    <w:lsdException w:name="Table Columns 5" w:semiHidden="1" w:unhideWhenUsed="1"/>
+    <w:lsdException w:name="Table Grid 1" w:semiHidden="1" w:unhideWhenUsed="1"/>
+    <w:lsdException w:name="Table Grid 2" w:semiHidden="1" w:unhideWhenUsed="1"/>
+    <w:lsdException w:name="Table Grid 3" w:semiHidden="1" w:unhideWhenUsed="1"/>
+    <w:lsdException w:name="Table Grid 4" w:semiHidden="1" w:unhideWhenUsed="1"/>
+    <w:lsdException w:name="Table Grid 5" w:semiHidden="1" w:unhideWhenUsed="1"/>
+    <w:lsdException w:name="Table Grid 6" w:semiHidden="1" w:unhideWhenUsed="1"/>
+    <w:lsdException w:name="Table Grid 7" w:semiHidden="1" w:unhideWhenUsed="1"/>
+    <w:lsdException w:name="Table Grid 8" w:semiHidden="1" w:unhideWhenUsed="1"/>
+    <w:lsdException w:name="Table List 1" w:semiHidden="1" w:unhideWhenUsed="1"/>
+    <w:lsdException w:name="Table List 2" w:semiHidden="1" w:unhideWhenUsed="1"/>
+    <w:lsdException w:name="Table List 3" w:semiHidden="1" w:unhideWhenUsed="1"/>
+    <w:lsdException w:name="Table List 4" w:semiHidden="1" w:unhideWhenUsed="1"/>
+    <w:lsdException w:name="Table List 5" w:semiHidden="1" w:unhideWhenUsed="1"/>
+    <w:lsdException w:name="Table List 6" w:semiHidden="1" w:unhideWhenUsed="1"/>
+    <w:lsdException w:name="Table List 7" w:semiHidden="1" w:unhideWhenUsed="1"/>
+    <w:lsdException w:name="Table List 8" w:semiHidden="1" w:unhideWhenUsed="1"/>
+    <w:lsdException w:name="Table 3D effects 1" w:semiHidden="1" w:unhideWhenUsed="1"/>
+    <w:lsdException w:name="Table 3D effects 2" w:semiHidden="1" w:unhideWhenUsed="1"/>
+    <w:lsdException w:name="Table 3D effects 3" w:semiHidden="1" w:unhideWhenUsed="1"/>
+    <w:lsdException w:name="Table Contemporary" w:semiHidden="1" w:unhideWhenUsed="1"/>
+    <w:lsdException w:name="Table Elegant" w:semiHidden="1" w:unhideWhenUsed="1"/>
+    <w:lsdException w:name="Table Professional" w:semiHidden="1" w:unhideWhenUsed="1"/>
+    <w:lsdException w:name="Table Subtle 1" w:semiHidden="1" w:unhideWhenUsed="1"/>
+    <w:lsdException w:name="Table Subtle 2" w:semiHidden="1" w:unhideWhenUsed="1"/>
+    <w:lsdException w:name="Table Web 1" w:semiHidden="1" w:unhideWhenUsed="1"/>
+    <w:lsdException w:name="Table Web 2" w:semiHidden="1" w:unhideWhenUsed="1"/>
+    <w:lsdException w:name="Table Web 3" w:semiHidden="1" w:unhideWhenUsed="1"/>
+    <w:lsdException w:name="Balloon Text" w:semiHidden="1" w:unhideWhenUsed="1"/>
+    <w:lsdException w:name="Table Grid" w:semiHidden="1" w:uiPriority="39" w:unhideWhenUsed="1"/>
+    <w:lsdException w:name="Table Theme" w:semiHidden="1" w:unhideWhenUsed="1"/>
+    <w:lsdException w:name="Placeholder Text" w:semiHidden="1"/>
+    <w:lsdException w:name="No Spacing" w:uiPriority="1" w:qFormat="1"/>
+    <w:lsdException w:name="Light Shading" w:uiPriority="60"/>
+    <w:lsdException w:name="Light List" w:uiPriority="61"/>
+    <w:lsdException w:name="Light Grid" w:uiPriority="62"/>
+    <w:lsdException w:name="Medium Shading 1" w:uiPriority="63"/>
+    <w:lsdException w:name="Medium Shading 2" w:uiPriority="64"/>
+    <w:lsdException w:name="Medium List 1" w:uiPriority="65"/>
+    <w:lsdException w:name="Medium List 2" w:uiPriority="66"/>
+    <w:lsdException w:name="Medium Grid 1" w:uiPriority="67"/>
+    <w:lsdException w:name="Medium Grid 2" w:uiPriority="68"/>
+    <w:lsdException w:name="Medium Grid 3" w:uiPriority="69"/>
+    <w:lsdException w:name="Dark List" w:uiPriority="70"/>
+    <w:lsdException w:name="Colorful Shading" w:uiPriority="71"/>
+    <w:lsdException w:name="Colorful List" w:uiPriority="72"/>
+    <w:lsdException w:name="Colorful Grid" w:uiPriority="73"/>
+    <w:lsdException w:name="Light Shading Accent 1" w:uiPriority="60"/>
+    <w:lsdException w:name="Light List Accent 1" w:uiPriority="61"/>
+    <w:lsdException w:name="Light Grid Accent 1" w:uiPriority="62"/>
+    <w:lsdException w:name="Medium Shading 1 Accent 1" w:uiPriority="63"/>
+    <w:lsdException w:name="Medium Shading 2 Accent 1" w:uiPriority="64"/>
+    <w:lsdException w:name="Medium List 1 Accent 1" w:uiPriority="65"/>
+    <w:lsdException w:name="Revision" w:semiHidden="1"/>
+    <w:lsdException w:name="List Paragraph" w:uiPriority="34" w:qFormat="1"/>
+    <w:lsdException w:name="Quote" w:uiPriority="29" w:qFormat="1"/>
+    <w:lsdException w:name="Intense Quote" w:uiPriority="30" w:qFormat="1"/>
+    <w:lsdException w:name="Medium List 2 Accent 1" w:uiPriority="66"/>
+    <w:lsdException w:name="Medium Grid 1 Accent 1" w:uiPriority="67"/>
+    <w:lsdException w:name="Medium Grid 2 Accent 1" w:uiPriority="68"/>
+    <w:lsdException w:name="Medium Grid 3 Accent 1" w:uiPriority="69"/>
+    <w:lsdException w:name="Dark List Accent 1" w:uiPriority="70"/>
+    <w:lsdException w:name="Colorful Shading Accent 1" w:uiPriority="71"/>
+    <w:lsdException w:name="Colorful List Accent 1" w:uiPriority="72"/>
+    <w:lsdException w:name="Colorful Grid Accent 1" w:uiPriority="73"/>
+    <w:lsdException w:name="Light Shading Accent 2" w:uiPriority="60"/>
+    <w:lsdException w:name="Light List Accent 2" w:uiPriority="61"/>
+    <w:lsdException w:name="Light Grid Accent 2" w:uiPriority="62"/>
+    <w:lsdException w:name="Medium Shading 1 Accent 2" w:uiPriority="63"/>
+    <w:lsdException w:name="Medium Shading 2 Accent 2" w:uiPriority="64"/>
+    <w:lsdException w:name="Medium List 1 Accent 2" w:uiPriority="65"/>
+    <w:lsdException w:name="Medium List 2 Accent 2" w:uiPriority="66"/>
+    <w:lsdException w:name="Medium Grid 1 Accent 2" w:uiPriority="67"/>
+    <w:lsdException w:name="Medium Grid 2 Accent 2" w:uiPriority="68"/>
+    <w:lsdException w:name="Medium Grid 3 Accent 2" w:uiPriority="69"/>
+    <w:lsdException w:name="Dark List Accent 2" w:uiPriority="70"/>
+    <w:lsdException w:name="Colorful Shading Accent 2" w:uiPriority="71"/>
+    <w:lsdException w:name="Colorful List Accent 2" w:uiPriority="72"/>
+    <w:lsdException w:name="Colorful Grid Accent 2" w:uiPriority="73"/>
+    <w:lsdException w:name="Light Shading Accent 3" w:uiPriority="60"/>
+    <w:lsdException w:name="Light List Accent 3" w:uiPriority="61"/>
+    <w:lsdException w:name="Light Grid Accent 3" w:uiPriority="62"/>
+    <w:lsdException w:name="Medium Shading 1 Accent 3" w:uiPriority="63"/>
+    <w:lsdException w:name="Medium Shading 2 Accent 3" w:uiPriority="64"/>
+    <w:lsdException w:name="Medium List 1 Accent 3" w:uiPriority="65"/>
+    <w:lsdException w:name="Medium List 2 Accent 3" w:uiPriority="66"/>
+    <w:lsdException w:name="Medium Grid 1 Accent 3" w:uiPriority="67"/>
+    <w:lsdException w:name="Medium Grid 2 Accent 3" w:uiPriority="68"/>
+    <w:lsdException w:name="Medium Grid 3 Accent 3" w:uiPriority="69"/>
+    <w:lsdException w:name="Dark List Accent 3" w:uiPriority="70"/>
+    <w:lsdException w:name="Colorful Shading Accent 3" w:uiPriority="71"/>
+    <w:lsdException w:name="Colorful List Accent 3" w:uiPriority="72"/>
+    <w:lsdException w:name="Colorful Grid Accent 3" w:uiPriority="73"/>
+    <w:lsdException w:name="Light Shading Accent 4" w:uiPriority="60"/>
+    <w:lsdException w:name="Light List Accent 4" w:uiPriority="61"/>
+    <w:lsdException w:name="Light Grid Accent 4" w:uiPriority="62"/>
+    <w:lsdException w:name="Medium Shading 1 Accent 4" w:uiPriority="63"/>
+    <w:lsdException w:name="Medium Shading 2 Accent 4" w:uiPriority="64"/>
+    <w:lsdException w:name="Medium List 1 Accent 4" w:uiPriority="65"/>
+    <w:lsdException w:name="Medium List 2 Accent 4" w:uiPriority="66"/>
+    <w:lsdException w:name="Medium Grid 1 Accent 4" w:uiPriority="67"/>
+    <w:lsdException w:name="Medium Grid 2 Accent 4" w:uiPriority="68"/>
+    <w:lsdException w:name="Medium Grid 3 Accent 4" w:uiPriority="69"/>
+    <w:lsdException w:name="Dark List Accent 4" w:uiPriority="70"/>
+    <w:lsdException w:name="Colorful Shading Accent 4" w:uiPriority="71"/>
+    <w:lsdException w:name="Colorful List Accent 4" w:uiPriority="72"/>
+    <w:lsdException w:name="Colorful Grid Accent 4" w:uiPriority="73"/>
+    <w:lsdException w:name="Light Shading Accent 5" w:uiPriority="60"/>
+    <w:lsdException w:name="Light List Accent 5" w:uiPriority="61"/>
+    <w:lsdException w:name="Light Grid Accent 5" w:uiPriority="62"/>
+    <w:lsdException w:name="Medium Shading 1 Accent 5" w:uiPriority="63"/>
+    <w:lsdException w:name="Medium Shading 2 Accent 5" w:uiPriority="64"/>
+    <w:lsdException w:name="Medium List 1 Accent 5" w:uiPriority="65"/>
+    <w:lsdException w:name="Medium List 2 Accent 5" w:uiPriority="66"/>
+    <w:lsdException w:name="Medium Grid 1 Accent 5" w:uiPriority="67"/>
+    <w:lsdException w:name="Medium Grid 2 Accent 5" w:uiPriority="68"/>
+    <w:lsdException w:name="Medium Grid 3 Accent 5" w:uiPriority="69"/>
+    <w:lsdException w:name="Dark List Accent 5" w:uiPriority="70"/>
+    <w:lsdException w:name="Colorful Shading Accent 5" w:uiPriority="71"/>
+    <w:lsdException w:name="Colorful List Accent 5" w:uiPriority="72"/>
+    <w:lsdException w:name="Colorful Grid Accent 5" w:uiPriority="73"/>
+    <w:lsdException w:name="Light Shading Accent 6" w:uiPriority="60"/>
+    <w:lsdException w:name="Light List Accent 6" w:uiPriority="61"/>
+    <w:lsdException w:name="Light Grid Accent 6" w:uiPriority="62"/>
+    <w:lsdException w:name="Medium Shading 1 Accent 6" w:uiPriority="63"/>
+    <w:lsdException w:name="Medium Shading 2 Accent 6" w:uiPriority="64"/>
+    <w:lsdException w:name="Medium List 1 Accent 6" w:uiPriority="65"/>
+    <w:lsdException w:name="Medium List 2 Accent 6" w:uiPriority="66"/>
+    <w:lsdException w:name="Medium Grid 1 Accent 6" w:uiPriority="67"/>
+    <w:lsdException w:name="Medium Grid 2 Accent 6" w:uiPriority="68"/>
+    <w:lsdException w:name="Medium Grid 3 Accent 6" w:uiPriority="69"/>
+    <w:lsdException w:name="Dark List Accent 6" w:uiPriority="70"/>
+    <w:lsdException w:name="Colorful Shading Accent 6" w:uiPriority="71"/>
+    <w:lsdException w:name="Colorful List Accent 6" w:uiPriority="72"/>
+    <w:lsdException w:name="Colorful Grid Accent 6" w:uiPriority="73"/>
+    <w:lsdException w:name="Subtle Emphasis" w:uiPriority="19" w:qFormat="1"/>
+    <w:lsdException w:name="Intense Emphasis" w:uiPriority="21" w:qFormat="1"/>
+    <w:lsdException w:name="Subtle Reference" w:uiPriority="31" w:qFormat="1"/>
+    <w:lsdException w:name="Intense Reference" w:uiPriority="32" w:qFormat="1"/>
+    <w:lsdException w:name="Book Title" w:uiPriority="33" w:qFormat="1"/>
+    <w:lsdException w:name="Bibliography" w:semiHidden="1" w:uiPriority="37" w:unhideWhenUsed="1"/>
+    <w:lsdException w:name="TOC Heading" w:semiHidden="1" w:uiPriority="39" w:unhideWhenUsed="1" w:qFormat="1"/>
+    <w:lsdException w:name="Plain Table 1" w:uiPriority="41"/>
+    <w:lsdException w:name="Plain Table 2" w:uiPriority="42"/>
+    <w:lsdException w:name="Plain Table 3" w:uiPriority="43"/>
+    <w:lsdException w:name="Plain Table 4" w:uiPriority="44"/>
+    <w:lsdException w:name="Plain Table 5" w:uiPriority="45"/>
+    <w:lsdException w:name="Grid Table Light" w:uiPriority="40"/>
+    <w:lsdException w:name="Grid Table 1 Light" w:uiPriority="46"/>
+    <w:lsdException w:name="Grid Table 2" w:uiPriority="47"/>
+    <w:lsdException w:name="Grid Table 3" w:uiPriority="48"/>
+    <w:lsdException w:name="Grid Table 4" w:uiPriority="49"/>
+    <w:lsdException w:name="Grid Table 5 Dark" w:uiPriority="50"/>
+    <w:lsdException w:name="Grid Table 6 Colorful" w:uiPriority="51"/>
+    <w:lsdException w:name="Grid Table 7 Colorful" w:uiPriority="52"/>
+    <w:lsdException w:name="Grid Table 1 Light Accent 1" w:uiPriority="46"/>
+    <w:lsdException w:name="Grid Table 2 Accent 1" w:uiPriority="47"/>
+    <w:lsdException w:name="Grid Table 3 Accent 1" w:uiPriority="48"/>
+    <w:lsdException w:name="Grid Table 4 Accent 1" w:uiPriority="49"/>
+    <w:lsdException w:name="Grid Table 5 Dark Accent 1" w:uiPriority="50"/>
+    <w:lsdException w:name="Grid Table 6 Colorful Accent 1" w:uiPriority="51"/>
+    <w:lsdException w:name="Grid Table 7 Colorful Accent 1" w:uiPriority="52"/>
+    <w:lsdException w:name="Grid Table 1 Light Accent 2" w:uiPriority="46"/>
+    <w:lsdException w:name="Grid Table 2 Accent 2" w:uiPriority="47"/>
+    <w:lsdException w:name="Grid Table 3 Accent 2" w:uiPriority="48"/>
+    <w:lsdException w:name="Grid Table 4 Accent 2" w:uiPriority="49"/>
+    <w:lsdException w:name="Grid Table 5 Dark Accent 2" w:uiPriority="50"/>
+    <w:lsdException w:name="Grid Table 6 Colorful Accent 2" w:uiPriority="51"/>
+    <w:lsdException w:name="Grid Table 7 Colorful Accent 2" w:uiPriority="52"/>
+    <w:lsdException w:name="Grid Table 1 Light Accent 3" w:uiPriority="46"/>
+    <w:lsdException w:name="Grid Table 2 Accent 3" w:uiPriority="47"/>
+    <w:lsdException w:name="Grid Table 3 Accent 3" w:uiPriority="48"/>
+    <w:lsdException w:name="Grid Table 4 Accent 3" w:uiPriority="49"/>
+    <w:lsdException w:name="Grid Table 5 Dark Accent 3" w:uiPriority="50"/>
+    <w:lsdException w:name="Grid Table 6 Colorful Accent 3" w:uiPriority="51"/>
+    <w:lsdException w:name="Grid Table 7 Colorful Accent 3" w:uiPriority="52"/>
+    <w:lsdException w:name="Grid Table 1 Light Accent 4" w:uiPriority="46"/>
+    <w:lsdException w:name="Grid Table 2 Accent 4" w:uiPriority="47"/>
+    <w:lsdException w:name="Grid Table 3 Accent 4" w:uiPriority="48"/>
+    <w:lsdException w:name="Grid Table 4 Accent 4" w:uiPriority="49"/>
+    <w:lsdException w:name="Grid Table 5 Dark Accent 4" w:uiPriority="50"/>
+    <w:lsdException w:name="Grid Table 6 Colorful Accent 4" w:uiPriority="51"/>
+    <w:lsdException w:name="Grid Table 7 Colorful Accent 4" w:uiPriority="52"/>
+    <w:lsdException w:name="Grid Table 1 Light Accent 5" w:uiPriority="46"/>
+    <w:lsdException w:name="Grid Table 2 Accent 5" w:uiPriority="47"/>
+    <w:lsdException w:name="Grid Table 3 Accent 5" w:uiPriority="48"/>
+    <w:lsdException w:name="Grid Table 4 Accent 5" w:uiPriority="49"/>
+    <w:lsdException w:name="Grid Table 5 Dark Accent 5" w:uiPriority="50"/>
+    <w:lsdException w:name="Grid Table 6 Colorful Accent 5" w:uiPriority="51"/>
+    <w:lsdException w:name="Grid Table 7 Colorful Accent 5" w:uiPriority="52"/>
+    <w:lsdException w:name="Grid Table 1 Light Accent 6" w:uiPriority="46"/>
+    <w:lsdException w:name="Grid Table 2 Accent 6" w:uiPriority="47"/>
+    <w:lsdException w:name="Grid Table 3 Accent 6" w:uiPriority="48"/>
+    <w:lsdException w:name="Grid Table 4 Accent 6" w:uiPriority="49"/>
+    <w:lsdException w:name="Grid Table 5 Dark Accent 6" w:uiPriority="50"/>
+    <w:lsdException w:name="Grid Table 6 Colorful Accent 6" w:uiPriority="51"/>
+    <w:lsdException w:name="Grid Table 7 Colorful Accent 6" w:uiPriority="52"/>
+    <w:lsdException w:name="List Table 1 Light" w:uiPriority="46"/>
+    <w:lsdException w:name="List Table 2" w:uiPriority="47"/>
+    <w:lsdException w:name="List Table 3" w:uiPriority="48"/>
+    <w:lsdException w:name="List Table 4" w:uiPriority="49"/>
+    <w:lsdException w:name="List Table 5 Dark" w:uiPriority="50"/>
+    <w:lsdException w:name="List Table 6 Colorful" w:uiPriority="51"/>
+    <w:lsdException w:name="List Table 7 Colorful" w:uiPriority="52"/>
+    <w:lsdException w:name="List Table 1 Light Accent 1" w:uiPriority="46"/>
+    <w:lsdException w:name="List Table 2 Accent 1" w:uiPriority="47"/>
+    <w:lsdException w:name="List Table 3 Accent 1" w:uiPriority="48"/>
+    <w:lsdException w:name="List Table 4 Accent 1" w:uiPriority="49"/>
+    <w:lsdException w:name="List Table 5 Dark Accent 1" w:uiPriority="50"/>
+    <w:lsdException w:name="List Table 6 Colorful Accent 1" w:uiPriority="51"/>
+    <w:lsdException w:name="List Table 7 Colorful Accent 1" w:uiPriority="52"/>
+    <w:lsdException w:name="List Table 1 Light Accent 2" w:uiPriority="46"/>
+    <w:lsdException w:name="List Table 2 Accent 2" w:uiPriority="47"/>
+    <w:lsdException w:name="List Table 3 Accent 2" w:uiPriority="48"/>
+    <w:lsdException w:name="List Table 4 Accent 2" w:uiPriority="49"/>
+    <w:lsdException w:name="List Table 5 Dark Accent 2" w:uiPriority="50"/>
+    <w:lsdException w:name="List Table 6 Colorful Accent 2" w:uiPriority="51"/>
+    <w:lsdException w:name="List Table 7 Colorful Accent 2" w:uiPriority="52"/>
+    <w:lsdException w:name="List Table 1 Light Accent 3" w:uiPriority="46"/>
+    <w:lsdException w:name="List Table 2 Accent 3" w:uiPriority="47"/>
+    <w:lsdException w:name="List Table 3 Accent 3" w:uiPriority="48"/>
+    <w:lsdException w:name="List Table 4 Accent 3" w:uiPriority="49"/>
+    <w:lsdException w:name="List Table 5 Dark Accent 3" w:uiPriority="50"/>
+    <w:lsdException w:name="List Table 6 Colorful Accent 3" w:uiPriority="51"/>
+    <w:lsdException w:name="List Table 7 Colorful Accent 3" w:uiPriority="52"/>
+    <w:lsdException w:name="List Table 1 Light Accent 4" w:uiPriority="46"/>
+    <w:lsdException w:name="List Table 2 Accent 4" w:uiPriority="47"/>
+    <w:lsdException w:name="List Table 3 Accent 4" w:uiPriority="48"/>
+    <w:lsdException w:name="List Table 4 Accent 4" w:uiPriority="49"/>
+    <w:lsdException w:name="List Table 5 Dark Accent 4" w:uiPriority="50"/>
+    <w:lsdException w:name="List Table 6 Colorful Accent 4" w:uiPriority="51"/>
+    <w:lsdException w:name="List Table 7 Colorful Accent 4" w:uiPriority="52"/>
+    <w:lsdException w:name="List Table 1 Light Accent 5" w:uiPriority="46"/>
+    <w:lsdException w:name="List Table 2 Accent 5" w:uiPriority="47"/>
+    <w:lsdException w:name="List Table 3 Accent 5" w:uiPriority="48"/>
+    <w:lsdException w:name="List Table 4 Accent 5" w:uiPriority="49"/>
+    <w:lsdException w:name="List Table 5 Dark Accent 5" w:uiPriority="50"/>
+    <w:lsdException w:name="List Table 6 Colorful Accent 5" w:uiPriority="51"/>
+    <w:lsdException w:name="List Table 7 Colorful Accent 5" w:uiPriority="52"/>
+    <w:lsdException w:name="List Table 1 Light Accent 6" w:uiPriority="46"/>
+    <w:lsdException w:name="List Table 2 Accent 6" w:uiPriority="47"/>
+    <w:lsdException w:name="List Table 3 Accent 6" w:uiPriority="48"/>
+    <w:lsdException w:name="List Table 4 Accent 6" w:uiPriority="49"/>
+    <w:lsdException w:name="List Table 5 Dark Accent 6" w:uiPriority="50"/>
+    <w:lsdException w:name="List Table 6 Colorful Accent 6" w:uiPriority="51"/>
+    <w:lsdException w:name="List Table 7 Colorful Accent 6" w:uiPriority="52"/>
+    <w:lsdException w:name="Mention" w:semiHidden="1" w:unhideWhenUsed="1"/>
+    <w:lsdException w:name="Smart Hyperlink" w:semiHidden="1" w:unhideWhenUsed="1"/>
+    <w:lsdException w:name="Hashtag" w:semiHidden="1" w:unhideWhenUsed="1"/>
+    <w:lsdException w:name="Unresolved Mention" w:semiHidden="1" w:unhideWhenUsed="1"/>
   </w:latentStyles>
   <w:style w:type="paragraph" w:default="1" w:styleId="Normal">
     <w:name w:val="Normal"/>
@@ -8411,7 +8740,6 @@
       <w:spacing w:after="0" w:line="240" w:lineRule="auto"/>
     </w:pPr>
     <w:tblPr>
-      <w:tblInd w:w="0" w:type="dxa"/>
       <w:tblBorders>
         <w:top w:val="single" w:sz="4" w:space="0" w:color="auto"/>
         <w:left w:val="single" w:sz="4" w:space="0" w:color="auto"/>
@@ -8420,441 +8748,6 @@
         <w:insideH w:val="single" w:sz="4" w:space="0" w:color="auto"/>
         <w:insideV w:val="single" w:sz="4" w:space="0" w:color="auto"/>
       </w:tblBorders>
-      <w:tblCellMar>
-        <w:top w:w="0" w:type="dxa"/>
-        <w:left w:w="108" w:type="dxa"/>
-        <w:bottom w:w="0" w:type="dxa"/>
-        <w:right w:w="108" w:type="dxa"/>
-      </w:tblCellMar>
-    </w:tblPr>
-  </w:style>
-  <w:style w:type="paragraph" w:styleId="Zaglavlje">
-    <w:name w:val="header"/>
-    <w:basedOn w:val="Normal"/>
-    <w:link w:val="ZaglavljeChar"/>
-    <w:uiPriority w:val="99"/>
-    <w:unhideWhenUsed/>
-    <w:rsid w:val="00E3003B"/>
-    <w:pPr>
-      <w:tabs>
-        <w:tab w:val="center" w:pos="4680"/>
-        <w:tab w:val="right" w:pos="9360"/>
-      </w:tabs>
-      <w:spacing w:after="0" w:line="240" w:lineRule="auto"/>
-    </w:pPr>
-  </w:style>
-  <w:style w:type="character" w:customStyle="1" w:styleId="ZaglavljeChar">
-    <w:name w:val="Zaglavlje Char"/>
-    <w:basedOn w:val="Zadanifontodlomka"/>
-    <w:link w:val="Zaglavlje"/>
-    <w:uiPriority w:val="99"/>
-    <w:rsid w:val="00E3003B"/>
-    <w:rPr>
-      <w:lang w:val="hr-HR"/>
-    </w:rPr>
-  </w:style>
-  <w:style w:type="paragraph" w:styleId="Podnoje">
-    <w:name w:val="footer"/>
-    <w:basedOn w:val="Normal"/>
-    <w:link w:val="PodnojeChar"/>
-    <w:uiPriority w:val="99"/>
-    <w:unhideWhenUsed/>
-    <w:rsid w:val="00E3003B"/>
-    <w:pPr>
-      <w:tabs>
-        <w:tab w:val="center" w:pos="4680"/>
-        <w:tab w:val="right" w:pos="9360"/>
-      </w:tabs>
-      <w:spacing w:after="0" w:line="240" w:lineRule="auto"/>
-    </w:pPr>
-  </w:style>
-  <w:style w:type="character" w:customStyle="1" w:styleId="PodnojeChar">
-    <w:name w:val="Podnožje Char"/>
-    <w:basedOn w:val="Zadanifontodlomka"/>
-    <w:link w:val="Podnoje"/>
-    <w:uiPriority w:val="99"/>
-    <w:rsid w:val="00E3003B"/>
-    <w:rPr>
-      <w:lang w:val="hr-HR"/>
-    </w:rPr>
-  </w:style>
-  <w:style w:type="paragraph" w:styleId="TOCNaslov">
-    <w:name w:val="TOC Heading"/>
-    <w:basedOn w:val="Naslov1"/>
-    <w:next w:val="Normal"/>
-    <w:uiPriority w:val="39"/>
-    <w:unhideWhenUsed/>
-    <w:qFormat/>
-    <w:rsid w:val="006F3AD2"/>
-    <w:pPr>
-      <w:keepNext/>
-      <w:keepLines/>
-      <w:spacing w:before="240" w:beforeAutospacing="0" w:after="0" w:afterAutospacing="0" w:line="259" w:lineRule="auto"/>
-      <w:outlineLvl w:val="9"/>
-    </w:pPr>
-    <w:rPr>
-      <w:rFonts w:asciiTheme="majorHAnsi" w:eastAsiaTheme="majorEastAsia" w:hAnsiTheme="majorHAnsi" w:cstheme="majorBidi"/>
-      <w:b w:val="0"/>
-      <w:bCs w:val="0"/>
-      <w:color w:val="2F5496" w:themeColor="accent1" w:themeShade="BF"/>
-      <w:kern w:val="0"/>
-      <w:sz w:val="32"/>
-      <w:szCs w:val="32"/>
-    </w:rPr>
-  </w:style>
-  <w:style w:type="paragraph" w:styleId="Sadraj1">
-    <w:name w:val="toc 1"/>
-    <w:basedOn w:val="Normal"/>
-    <w:next w:val="Normal"/>
-    <w:autoRedefine/>
-    <w:uiPriority w:val="39"/>
-    <w:unhideWhenUsed/>
-    <w:rsid w:val="006F3AD2"/>
-    <w:pPr>
-      <w:spacing w:after="100"/>
-      <w:ind w:left="360"/>
-    </w:pPr>
-  </w:style>
-  <w:style w:type="character" w:styleId="Hiperveza">
-    <w:name w:val="Hyperlink"/>
-    <w:basedOn w:val="Zadanifontodlomka"/>
-    <w:uiPriority w:val="99"/>
-    <w:unhideWhenUsed/>
-    <w:rsid w:val="006F3AD2"/>
-    <w:rPr>
-      <w:color w:val="0563C1" w:themeColor="hyperlink"/>
-      <w:u w:val="single"/>
-    </w:rPr>
-  </w:style>
-  <w:style w:type="paragraph" w:styleId="Sadraj2">
-    <w:name w:val="toc 2"/>
-    <w:basedOn w:val="Normal"/>
-    <w:next w:val="Normal"/>
-    <w:autoRedefine/>
-    <w:uiPriority w:val="39"/>
-    <w:unhideWhenUsed/>
-    <w:rsid w:val="006F3AD2"/>
-    <w:pPr>
-      <w:spacing w:after="100"/>
-      <w:ind w:left="220"/>
-    </w:pPr>
-    <w:rPr>
-      <w:rFonts w:eastAsiaTheme="minorEastAsia" w:cs="Times New Roman"/>
-      <w:lang w:val="en-US"/>
-    </w:rPr>
-  </w:style>
-  <w:style w:type="paragraph" w:styleId="Sadraj3">
-    <w:name w:val="toc 3"/>
-    <w:basedOn w:val="Normal"/>
-    <w:next w:val="Normal"/>
-    <w:autoRedefine/>
-    <w:uiPriority w:val="39"/>
-    <w:unhideWhenUsed/>
-    <w:rsid w:val="006F3AD2"/>
-    <w:pPr>
-      <w:spacing w:after="100"/>
-      <w:ind w:left="440"/>
-    </w:pPr>
-    <w:rPr>
-      <w:rFonts w:eastAsiaTheme="minorEastAsia" w:cs="Times New Roman"/>
-      <w:lang w:val="en-US"/>
-    </w:rPr>
-  </w:style>
-  <w:style w:type="paragraph" w:styleId="Tekstbalonia">
-    <w:name w:val="Balloon Text"/>
-    <w:basedOn w:val="Normal"/>
-    <w:link w:val="TekstbaloniaChar"/>
-    <w:uiPriority w:val="99"/>
-    <w:semiHidden/>
-    <w:unhideWhenUsed/>
-    <w:rsid w:val="00F4488E"/>
-    <w:pPr>
-      <w:spacing w:after="0" w:line="240" w:lineRule="auto"/>
-    </w:pPr>
-    <w:rPr>
-      <w:rFonts w:ascii="Tahoma" w:hAnsi="Tahoma" w:cs="Tahoma"/>
-      <w:sz w:val="16"/>
-      <w:szCs w:val="16"/>
-    </w:rPr>
-  </w:style>
-  <w:style w:type="character" w:customStyle="1" w:styleId="TekstbaloniaChar">
-    <w:name w:val="Tekst balončića Char"/>
-    <w:basedOn w:val="Zadanifontodlomka"/>
-    <w:link w:val="Tekstbalonia"/>
-    <w:uiPriority w:val="99"/>
-    <w:semiHidden/>
-    <w:rsid w:val="00F4488E"/>
-    <w:rPr>
-      <w:rFonts w:ascii="Tahoma" w:hAnsi="Tahoma" w:cs="Tahoma"/>
-      <w:sz w:val="16"/>
-      <w:szCs w:val="16"/>
-      <w:lang w:val="hr-HR"/>
-    </w:rPr>
-  </w:style>
-</w:styles>
-</file>
-
-<file path=word/stylesWithEffects.xml><?xml version="1.0" encoding="utf-8"?>
-<w:styles xmlns:wpc="http://schemas.microsoft.com/office/word/2010/wordprocessingCanvas" xmlns:mc="http://schemas.openxmlformats.org/markup-compatibility/2006" xmlns:o="urn:schemas-microsoft-com:office:office" xmlns:r="http://schemas.openxmlformats.org/officeDocument/2006/relationships" xmlns:m="http://schemas.openxmlformats.org/officeDocument/2006/math" xmlns:v="urn:schemas-microsoft-com:vml" xmlns:wp14="http://schemas.microsoft.com/office/word/2010/wordprocessingDrawing" xmlns:wp="http://schemas.openxmlformats.org/drawingml/2006/wordprocessingDrawing" xmlns:w10="urn:schemas-microsoft-com:office:word" xmlns:w="http://schemas.openxmlformats.org/wordprocessingml/2006/main" xmlns:w14="http://schemas.microsoft.com/office/word/2010/wordml" xmlns:wpg="http://schemas.microsoft.com/office/word/2010/wordprocessingGroup" xmlns:wpi="http://schemas.microsoft.com/office/word/2010/wordprocessingInk" xmlns:wne="http://schemas.microsoft.com/office/word/2006/wordml" xmlns:wps="http://schemas.microsoft.com/office/word/2010/wordprocessingShape" mc:Ignorable="w14 wp14">
-  <w:docDefaults>
-    <w:rPrDefault>
-      <w:rPr>
-        <w:rFonts w:asciiTheme="minorHAnsi" w:eastAsiaTheme="minorHAnsi" w:hAnsiTheme="minorHAnsi" w:cstheme="minorBidi"/>
-        <w:sz w:val="22"/>
-        <w:szCs w:val="22"/>
-        <w:lang w:val="en-US" w:eastAsia="en-US" w:bidi="ar-SA"/>
-      </w:rPr>
-    </w:rPrDefault>
-    <w:pPrDefault>
-      <w:pPr>
-        <w:spacing w:after="160" w:line="259" w:lineRule="auto"/>
-      </w:pPr>
-    </w:pPrDefault>
-  </w:docDefaults>
-  <w:latentStyles w:defLockedState="0" w:defUIPriority="99" w:defSemiHidden="1" w:defUnhideWhenUsed="1" w:defQFormat="0" w:count="267">
-    <w:lsdException w:name="Normal" w:semiHidden="0" w:uiPriority="0" w:unhideWhenUsed="0" w:qFormat="1"/>
-    <w:lsdException w:name="heading 1" w:semiHidden="0" w:uiPriority="9" w:unhideWhenUsed="0" w:qFormat="1"/>
-    <w:lsdException w:name="heading 2" w:uiPriority="9" w:qFormat="1"/>
-    <w:lsdException w:name="heading 3" w:uiPriority="9" w:qFormat="1"/>
-    <w:lsdException w:name="heading 4" w:uiPriority="9" w:qFormat="1"/>
-    <w:lsdException w:name="heading 5" w:uiPriority="9" w:qFormat="1"/>
-    <w:lsdException w:name="heading 6" w:uiPriority="9" w:qFormat="1"/>
-    <w:lsdException w:name="heading 7" w:uiPriority="9" w:qFormat="1"/>
-    <w:lsdException w:name="heading 8" w:uiPriority="9" w:qFormat="1"/>
-    <w:lsdException w:name="heading 9" w:uiPriority="9" w:qFormat="1"/>
-    <w:lsdException w:name="toc 1" w:uiPriority="39"/>
-    <w:lsdException w:name="toc 2" w:uiPriority="39"/>
-    <w:lsdException w:name="toc 3" w:uiPriority="39"/>
-    <w:lsdException w:name="toc 4" w:uiPriority="39"/>
-    <w:lsdException w:name="toc 5" w:uiPriority="39"/>
-    <w:lsdException w:name="toc 6" w:uiPriority="39"/>
-    <w:lsdException w:name="toc 7" w:uiPriority="39"/>
-    <w:lsdException w:name="toc 8" w:uiPriority="39"/>
-    <w:lsdException w:name="toc 9" w:uiPriority="39"/>
-    <w:lsdException w:name="caption" w:uiPriority="35" w:qFormat="1"/>
-    <w:lsdException w:name="Title" w:semiHidden="0" w:uiPriority="10" w:unhideWhenUsed="0" w:qFormat="1"/>
-    <w:lsdException w:name="Default Paragraph Font" w:uiPriority="1"/>
-    <w:lsdException w:name="Subtitle" w:semiHidden="0" w:uiPriority="11" w:unhideWhenUsed="0" w:qFormat="1"/>
-    <w:lsdException w:name="Strong" w:semiHidden="0" w:uiPriority="22" w:unhideWhenUsed="0" w:qFormat="1"/>
-    <w:lsdException w:name="Emphasis" w:semiHidden="0" w:uiPriority="20" w:unhideWhenUsed="0" w:qFormat="1"/>
-    <w:lsdException w:name="Table Grid" w:semiHidden="0" w:uiPriority="39" w:unhideWhenUsed="0"/>
-    <w:lsdException w:name="Placeholder Text" w:unhideWhenUsed="0"/>
-    <w:lsdException w:name="No Spacing" w:semiHidden="0" w:uiPriority="1" w:unhideWhenUsed="0" w:qFormat="1"/>
-    <w:lsdException w:name="Light Shading" w:semiHidden="0" w:uiPriority="60" w:unhideWhenUsed="0"/>
-    <w:lsdException w:name="Light List" w:semiHidden="0" w:uiPriority="61" w:unhideWhenUsed="0"/>
-    <w:lsdException w:name="Light Grid" w:semiHidden="0" w:uiPriority="62" w:unhideWhenUsed="0"/>
-    <w:lsdException w:name="Medium Shading 1" w:semiHidden="0" w:uiPriority="63" w:unhideWhenUsed="0"/>
-    <w:lsdException w:name="Medium Shading 2" w:semiHidden="0" w:uiPriority="64" w:unhideWhenUsed="0"/>
-    <w:lsdException w:name="Medium List 1" w:semiHidden="0" w:uiPriority="65" w:unhideWhenUsed="0"/>
-    <w:lsdException w:name="Medium List 2" w:semiHidden="0" w:uiPriority="66" w:unhideWhenUsed="0"/>
-    <w:lsdException w:name="Medium Grid 1" w:semiHidden="0" w:uiPriority="67" w:unhideWhenUsed="0"/>
-    <w:lsdException w:name="Medium Grid 2" w:semiHidden="0" w:uiPriority="68" w:unhideWhenUsed="0"/>
-    <w:lsdException w:name="Medium Grid 3" w:semiHidden="0" w:uiPriority="69" w:unhideWhenUsed="0"/>
-    <w:lsdException w:name="Dark List" w:semiHidden="0" w:uiPriority="70" w:unhideWhenUsed="0"/>
-    <w:lsdException w:name="Colorful Shading" w:semiHidden="0" w:uiPriority="71" w:unhideWhenUsed="0"/>
-    <w:lsdException w:name="Colorful List" w:semiHidden="0" w:uiPriority="72" w:unhideWhenUsed="0"/>
-    <w:lsdException w:name="Colorful Grid" w:semiHidden="0" w:uiPriority="73" w:unhideWhenUsed="0"/>
-    <w:lsdException w:name="Light Shading Accent 1" w:semiHidden="0" w:uiPriority="60" w:unhideWhenUsed="0"/>
-    <w:lsdException w:name="Light List Accent 1" w:semiHidden="0" w:uiPriority="61" w:unhideWhenUsed="0"/>
-    <w:lsdException w:name="Light Grid Accent 1" w:semiHidden="0" w:uiPriority="62" w:unhideWhenUsed="0"/>
-    <w:lsdException w:name="Medium Shading 1 Accent 1" w:semiHidden="0" w:uiPriority="63" w:unhideWhenUsed="0"/>
-    <w:lsdException w:name="Medium Shading 2 Accent 1" w:semiHidden="0" w:uiPriority="64" w:unhideWhenUsed="0"/>
-    <w:lsdException w:name="Medium List 1 Accent 1" w:semiHidden="0" w:uiPriority="65" w:unhideWhenUsed="0"/>
-    <w:lsdException w:name="Revision" w:unhideWhenUsed="0"/>
-    <w:lsdException w:name="List Paragraph" w:semiHidden="0" w:uiPriority="34" w:unhideWhenUsed="0" w:qFormat="1"/>
-    <w:lsdException w:name="Quote" w:semiHidden="0" w:uiPriority="29" w:unhideWhenUsed="0" w:qFormat="1"/>
-    <w:lsdException w:name="Intense Quote" w:semiHidden="0" w:uiPriority="30" w:unhideWhenUsed="0" w:qFormat="1"/>
-    <w:lsdException w:name="Medium List 2 Accent 1" w:semiHidden="0" w:uiPriority="66" w:unhideWhenUsed="0"/>
-    <w:lsdException w:name="Medium Grid 1 Accent 1" w:semiHidden="0" w:uiPriority="67" w:unhideWhenUsed="0"/>
-    <w:lsdException w:name="Medium Grid 2 Accent 1" w:semiHidden="0" w:uiPriority="68" w:unhideWhenUsed="0"/>
-    <w:lsdException w:name="Medium Grid 3 Accent 1" w:semiHidden="0" w:uiPriority="69" w:unhideWhenUsed="0"/>
-    <w:lsdException w:name="Dark List Accent 1" w:semiHidden="0" w:uiPriority="70" w:unhideWhenUsed="0"/>
-    <w:lsdException w:name="Colorful Shading Accent 1" w:semiHidden="0" w:uiPriority="71" w:unhideWhenUsed="0"/>
-    <w:lsdException w:name="Colorful List Accent 1" w:semiHidden="0" w:uiPriority="72" w:unhideWhenUsed="0"/>
-    <w:lsdException w:name="Colorful Grid Accent 1" w:semiHidden="0" w:uiPriority="73" w:unhideWhenUsed="0"/>
-    <w:lsdException w:name="Light Shading Accent 2" w:semiHidden="0" w:uiPriority="60" w:unhideWhenUsed="0"/>
-    <w:lsdException w:name="Light List Accent 2" w:semiHidden="0" w:uiPriority="61" w:unhideWhenUsed="0"/>
-    <w:lsdException w:name="Light Grid Accent 2" w:semiHidden="0" w:uiPriority="62" w:unhideWhenUsed="0"/>
-    <w:lsdException w:name="Medium Shading 1 Accent 2" w:semiHidden="0" w:uiPriority="63" w:unhideWhenUsed="0"/>
-    <w:lsdException w:name="Medium Shading 2 Accent 2" w:semiHidden="0" w:uiPriority="64" w:unhideWhenUsed="0"/>
-    <w:lsdException w:name="Medium List 1 Accent 2" w:semiHidden="0" w:uiPriority="65" w:unhideWhenUsed="0"/>
-    <w:lsdException w:name="Medium List 2 Accent 2" w:semiHidden="0" w:uiPriority="66" w:unhideWhenUsed="0"/>
-    <w:lsdException w:name="Medium Grid 1 Accent 2" w:semiHidden="0" w:uiPriority="67" w:unhideWhenUsed="0"/>
-    <w:lsdException w:name="Medium Grid 2 Accent 2" w:semiHidden="0" w:uiPriority="68" w:unhideWhenUsed="0"/>
-    <w:lsdException w:name="Medium Grid 3 Accent 2" w:semiHidden="0" w:uiPriority="69" w:unhideWhenUsed="0"/>
-    <w:lsdException w:name="Dark List Accent 2" w:semiHidden="0" w:uiPriority="70" w:unhideWhenUsed="0"/>
-    <w:lsdException w:name="Colorful Shading Accent 2" w:semiHidden="0" w:uiPriority="71" w:unhideWhenUsed="0"/>
-    <w:lsdException w:name="Colorful List Accent 2" w:semiHidden="0" w:uiPriority="72" w:unhideWhenUsed="0"/>
-    <w:lsdException w:name="Colorful Grid Accent 2" w:semiHidden="0" w:uiPriority="73" w:unhideWhenUsed="0"/>
-    <w:lsdException w:name="Light Shading Accent 3" w:semiHidden="0" w:uiPriority="60" w:unhideWhenUsed="0"/>
-    <w:lsdException w:name="Light List Accent 3" w:semiHidden="0" w:uiPriority="61" w:unhideWhenUsed="0"/>
-    <w:lsdException w:name="Light Grid Accent 3" w:semiHidden="0" w:uiPriority="62" w:unhideWhenUsed="0"/>
-    <w:lsdException w:name="Medium Shading 1 Accent 3" w:semiHidden="0" w:uiPriority="63" w:unhideWhenUsed="0"/>
-    <w:lsdException w:name="Medium Shading 2 Accent 3" w:semiHidden="0" w:uiPriority="64" w:unhideWhenUsed="0"/>
-    <w:lsdException w:name="Medium List 1 Accent 3" w:semiHidden="0" w:uiPriority="65" w:unhideWhenUsed="0"/>
-    <w:lsdException w:name="Medium List 2 Accent 3" w:semiHidden="0" w:uiPriority="66" w:unhideWhenUsed="0"/>
-    <w:lsdException w:name="Medium Grid 1 Accent 3" w:semiHidden="0" w:uiPriority="67" w:unhideWhenUsed="0"/>
-    <w:lsdException w:name="Medium Grid 2 Accent 3" w:semiHidden="0" w:uiPriority="68" w:unhideWhenUsed="0"/>
-    <w:lsdException w:name="Medium Grid 3 Accent 3" w:semiHidden="0" w:uiPriority="69" w:unhideWhenUsed="0"/>
-    <w:lsdException w:name="Dark List Accent 3" w:semiHidden="0" w:uiPriority="70" w:unhideWhenUsed="0"/>
-    <w:lsdException w:name="Colorful Shading Accent 3" w:semiHidden="0" w:uiPriority="71" w:unhideWhenUsed="0"/>
-    <w:lsdException w:name="Colorful List Accent 3" w:semiHidden="0" w:uiPriority="72" w:unhideWhenUsed="0"/>
-    <w:lsdException w:name="Colorful Grid Accent 3" w:semiHidden="0" w:uiPriority="73" w:unhideWhenUsed="0"/>
-    <w:lsdException w:name="Light Shading Accent 4" w:semiHidden="0" w:uiPriority="60" w:unhideWhenUsed="0"/>
-    <w:lsdException w:name="Light List Accent 4" w:semiHidden="0" w:uiPriority="61" w:unhideWhenUsed="0"/>
-    <w:lsdException w:name="Light Grid Accent 4" w:semiHidden="0" w:uiPriority="62" w:unhideWhenUsed="0"/>
-    <w:lsdException w:name="Medium Shading 1 Accent 4" w:semiHidden="0" w:uiPriority="63" w:unhideWhenUsed="0"/>
-    <w:lsdException w:name="Medium Shading 2 Accent 4" w:semiHidden="0" w:uiPriority="64" w:unhideWhenUsed="0"/>
-    <w:lsdException w:name="Medium List 1 Accent 4" w:semiHidden="0" w:uiPriority="65" w:unhideWhenUsed="0"/>
-    <w:lsdException w:name="Medium List 2 Accent 4" w:semiHidden="0" w:uiPriority="66" w:unhideWhenUsed="0"/>
-    <w:lsdException w:name="Medium Grid 1 Accent 4" w:semiHidden="0" w:uiPriority="67" w:unhideWhenUsed="0"/>
-    <w:lsdException w:name="Medium Grid 2 Accent 4" w:semiHidden="0" w:uiPriority="68" w:unhideWhenUsed="0"/>
-    <w:lsdException w:name="Medium Grid 3 Accent 4" w:semiHidden="0" w:uiPriority="69" w:unhideWhenUsed="0"/>
-    <w:lsdException w:name="Dark List Accent 4" w:semiHidden="0" w:uiPriority="70" w:unhideWhenUsed="0"/>
-    <w:lsdException w:name="Colorful Shading Accent 4" w:semiHidden="0" w:uiPriority="71" w:unhideWhenUsed="0"/>
-    <w:lsdException w:name="Colorful List Accent 4" w:semiHidden="0" w:uiPriority="72" w:unhideWhenUsed="0"/>
-    <w:lsdException w:name="Colorful Grid Accent 4" w:semiHidden="0" w:uiPriority="73" w:unhideWhenUsed="0"/>
-    <w:lsdException w:name="Light Shading Accent 5" w:semiHidden="0" w:uiPriority="60" w:unhideWhenUsed="0"/>
-    <w:lsdException w:name="Light List Accent 5" w:semiHidden="0" w:uiPriority="61" w:unhideWhenUsed="0"/>
-    <w:lsdException w:name="Light Grid Accent 5" w:semiHidden="0" w:uiPriority="62" w:unhideWhenUsed="0"/>
-    <w:lsdException w:name="Medium Shading 1 Accent 5" w:semiHidden="0" w:uiPriority="63" w:unhideWhenUsed="0"/>
-    <w:lsdException w:name="Medium Shading 2 Accent 5" w:semiHidden="0" w:uiPriority="64" w:unhideWhenUsed="0"/>
-    <w:lsdException w:name="Medium List 1 Accent 5" w:semiHidden="0" w:uiPriority="65" w:unhideWhenUsed="0"/>
-    <w:lsdException w:name="Medium List 2 Accent 5" w:semiHidden="0" w:uiPriority="66" w:unhideWhenUsed="0"/>
-    <w:lsdException w:name="Medium Grid 1 Accent 5" w:semiHidden="0" w:uiPriority="67" w:unhideWhenUsed="0"/>
-    <w:lsdException w:name="Medium Grid 2 Accent 5" w:semiHidden="0" w:uiPriority="68" w:unhideWhenUsed="0"/>
-    <w:lsdException w:name="Medium Grid 3 Accent 5" w:semiHidden="0" w:uiPriority="69" w:unhideWhenUsed="0"/>
-    <w:lsdException w:name="Dark List Accent 5" w:semiHidden="0" w:uiPriority="70" w:unhideWhenUsed="0"/>
-    <w:lsdException w:name="Colorful Shading Accent 5" w:semiHidden="0" w:uiPriority="71" w:unhideWhenUsed="0"/>
-    <w:lsdException w:name="Colorful List Accent 5" w:semiHidden="0" w:uiPriority="72" w:unhideWhenUsed="0"/>
-    <w:lsdException w:name="Colorful Grid Accent 5" w:semiHidden="0" w:uiPriority="73" w:unhideWhenUsed="0"/>
-    <w:lsdException w:name="Light Shading Accent 6" w:semiHidden="0" w:uiPriority="60" w:unhideWhenUsed="0"/>
-    <w:lsdException w:name="Light List Accent 6" w:semiHidden="0" w:uiPriority="61" w:unhideWhenUsed="0"/>
-    <w:lsdException w:name="Light Grid Accent 6" w:semiHidden="0" w:uiPriority="62" w:unhideWhenUsed="0"/>
-    <w:lsdException w:name="Medium Shading 1 Accent 6" w:semiHidden="0" w:uiPriority="63" w:unhideWhenUsed="0"/>
-    <w:lsdException w:name="Medium Shading 2 Accent 6" w:semiHidden="0" w:uiPriority="64" w:unhideWhenUsed="0"/>
-    <w:lsdException w:name="Medium List 1 Accent 6" w:semiHidden="0" w:uiPriority="65" w:unhideWhenUsed="0"/>
-    <w:lsdException w:name="Medium List 2 Accent 6" w:semiHidden="0" w:uiPriority="66" w:unhideWhenUsed="0"/>
-    <w:lsdException w:name="Medium Grid 1 Accent 6" w:semiHidden="0" w:uiPriority="67" w:unhideWhenUsed="0"/>
-    <w:lsdException w:name="Medium Grid 2 Accent 6" w:semiHidden="0" w:uiPriority="68" w:unhideWhenUsed="0"/>
-    <w:lsdException w:name="Medium Grid 3 Accent 6" w:semiHidden="0" w:uiPriority="69" w:unhideWhenUsed="0"/>
-    <w:lsdException w:name="Dark List Accent 6" w:semiHidden="0" w:uiPriority="70" w:unhideWhenUsed="0"/>
-    <w:lsdException w:name="Colorful Shading Accent 6" w:semiHidden="0" w:uiPriority="71" w:unhideWhenUsed="0"/>
-    <w:lsdException w:name="Colorful List Accent 6" w:semiHidden="0" w:uiPriority="72" w:unhideWhenUsed="0"/>
-    <w:lsdException w:name="Colorful Grid Accent 6" w:semiHidden="0" w:uiPriority="73" w:unhideWhenUsed="0"/>
-    <w:lsdException w:name="Subtle Emphasis" w:semiHidden="0" w:uiPriority="19" w:unhideWhenUsed="0" w:qFormat="1"/>
-    <w:lsdException w:name="Intense Emphasis" w:semiHidden="0" w:uiPriority="21" w:unhideWhenUsed="0" w:qFormat="1"/>
-    <w:lsdException w:name="Subtle Reference" w:semiHidden="0" w:uiPriority="31" w:unhideWhenUsed="0" w:qFormat="1"/>
-    <w:lsdException w:name="Intense Reference" w:semiHidden="0" w:uiPriority="32" w:unhideWhenUsed="0" w:qFormat="1"/>
-    <w:lsdException w:name="Book Title" w:semiHidden="0" w:uiPriority="33" w:unhideWhenUsed="0" w:qFormat="1"/>
-    <w:lsdException w:name="Bibliography" w:uiPriority="37"/>
-    <w:lsdException w:name="TOC Heading" w:uiPriority="39" w:qFormat="1"/>
-  </w:latentStyles>
-  <w:style w:type="paragraph" w:default="1" w:styleId="Normal">
-    <w:name w:val="Normal"/>
-    <w:qFormat/>
-    <w:rPr>
-      <w:lang w:val="hr-HR"/>
-    </w:rPr>
-  </w:style>
-  <w:style w:type="paragraph" w:styleId="Naslov1">
-    <w:name w:val="heading 1"/>
-    <w:basedOn w:val="Normal"/>
-    <w:link w:val="Naslov1Char"/>
-    <w:uiPriority w:val="9"/>
-    <w:qFormat/>
-    <w:rsid w:val="00DA46A1"/>
-    <w:pPr>
-      <w:spacing w:before="100" w:beforeAutospacing="1" w:after="100" w:afterAutospacing="1" w:line="240" w:lineRule="auto"/>
-      <w:outlineLvl w:val="0"/>
-    </w:pPr>
-    <w:rPr>
-      <w:rFonts w:ascii="Times New Roman" w:eastAsia="Times New Roman" w:hAnsi="Times New Roman" w:cs="Times New Roman"/>
-      <w:b/>
-      <w:bCs/>
-      <w:kern w:val="36"/>
-      <w:sz w:val="48"/>
-      <w:szCs w:val="48"/>
-      <w:lang w:val="en-US"/>
-    </w:rPr>
-  </w:style>
-  <w:style w:type="character" w:default="1" w:styleId="Zadanifontodlomka">
-    <w:name w:val="Default Paragraph Font"/>
-    <w:uiPriority w:val="1"/>
-    <w:semiHidden/>
-    <w:unhideWhenUsed/>
-  </w:style>
-  <w:style w:type="table" w:default="1" w:styleId="Obinatablica">
-    <w:name w:val="Normal Table"/>
-    <w:uiPriority w:val="99"/>
-    <w:semiHidden/>
-    <w:unhideWhenUsed/>
-    <w:tblPr>
-      <w:tblInd w:w="0" w:type="dxa"/>
-      <w:tblCellMar>
-        <w:top w:w="0" w:type="dxa"/>
-        <w:left w:w="108" w:type="dxa"/>
-        <w:bottom w:w="0" w:type="dxa"/>
-        <w:right w:w="108" w:type="dxa"/>
-      </w:tblCellMar>
-    </w:tblPr>
-  </w:style>
-  <w:style w:type="numbering" w:default="1" w:styleId="Bezpopisa">
-    <w:name w:val="No List"/>
-    <w:uiPriority w:val="99"/>
-    <w:semiHidden/>
-    <w:unhideWhenUsed/>
-  </w:style>
-  <w:style w:type="character" w:customStyle="1" w:styleId="Naslov1Char">
-    <w:name w:val="Naslov 1 Char"/>
-    <w:basedOn w:val="Zadanifontodlomka"/>
-    <w:link w:val="Naslov1"/>
-    <w:uiPriority w:val="9"/>
-    <w:rsid w:val="00DA46A1"/>
-    <w:rPr>
-      <w:rFonts w:ascii="Times New Roman" w:eastAsia="Times New Roman" w:hAnsi="Times New Roman" w:cs="Times New Roman"/>
-      <w:b/>
-      <w:bCs/>
-      <w:kern w:val="36"/>
-      <w:sz w:val="48"/>
-      <w:szCs w:val="48"/>
-    </w:rPr>
-  </w:style>
-  <w:style w:type="paragraph" w:styleId="Odlomakpopisa">
-    <w:name w:val="List Paragraph"/>
-    <w:basedOn w:val="Normal"/>
-    <w:uiPriority w:val="34"/>
-    <w:qFormat/>
-    <w:rsid w:val="00A774BB"/>
-    <w:pPr>
-      <w:ind w:left="720"/>
-      <w:contextualSpacing/>
-    </w:pPr>
-  </w:style>
-  <w:style w:type="table" w:styleId="Reetkatablice">
-    <w:name w:val="Table Grid"/>
-    <w:basedOn w:val="Obinatablica"/>
-    <w:uiPriority w:val="39"/>
-    <w:rsid w:val="00A774BB"/>
-    <w:pPr>
-      <w:spacing w:after="0" w:line="240" w:lineRule="auto"/>
-    </w:pPr>
-    <w:tblPr>
-      <w:tblInd w:w="0" w:type="dxa"/>
-      <w:tblBorders>
-        <w:top w:val="single" w:sz="4" w:space="0" w:color="auto"/>
-        <w:left w:val="single" w:sz="4" w:space="0" w:color="auto"/>
-        <w:bottom w:val="single" w:sz="4" w:space="0" w:color="auto"/>
-        <w:right w:val="single" w:sz="4" w:space="0" w:color="auto"/>
-        <w:insideH w:val="single" w:sz="4" w:space="0" w:color="auto"/>
-        <w:insideV w:val="single" w:sz="4" w:space="0" w:color="auto"/>
-      </w:tblBorders>
-      <w:tblCellMar>
-        <w:top w:w="0" w:type="dxa"/>
-        <w:left w:w="108" w:type="dxa"/>
-        <w:bottom w:w="0" w:type="dxa"/>
-        <w:right w:w="108" w:type="dxa"/>
-      </w:tblCellMar>
     </w:tblPr>
   </w:style>
   <w:style w:type="paragraph" w:styleId="Zaglavlje">
@@ -9312,7 +9205,7 @@
   <a:extraClrSchemeLst/>
   <a:extLst>
     <a:ext uri="{05A4C25C-085E-4340-85A3-A5531E510DB2}">
-      <thm15:themeFamily xmlns:thm15="http://schemas.microsoft.com/office/thememl/2012/main" xmlns="" name="Office Theme" id="{62F939B6-93AF-4DB8-9C6B-D6C7DFDC589F}" vid="{4A3C46E8-61CC-4603-A589-7422A47A8E4A}"/>
+      <thm15:themeFamily xmlns:thm15="http://schemas.microsoft.com/office/thememl/2012/main" name="Office Theme" id="{62F939B6-93AF-4DB8-9C6B-D6C7DFDC589F}" vid="{4A3C46E8-61CC-4603-A589-7422A47A8E4A}"/>
     </a:ext>
   </a:extLst>
 </a:theme>
@@ -9323,7 +9216,7 @@
 </file>
 
 <file path=customXml/itemProps1.xml><?xml version="1.0" encoding="utf-8"?>
-<ds:datastoreItem xmlns:ds="http://schemas.openxmlformats.org/officeDocument/2006/customXml" ds:itemID="{8DC50525-0B1D-48C2-9EE3-EBC9DD1F2941}">
+<ds:datastoreItem xmlns:ds="http://schemas.openxmlformats.org/officeDocument/2006/customXml" ds:itemID="{B48009CC-F8A0-4EA1-AEFD-485001E1C491}">
   <ds:schemaRefs>
     <ds:schemaRef ds:uri="http://schemas.openxmlformats.org/officeDocument/2006/bibliography"/>
   </ds:schemaRefs>

</xml_diff>